<commit_message>
Added additional comments and moved section not used to the end
</commit_message>
<xml_diff>
--- a/Colibri_iMX7_Cortex-M4/FreeRTOS_on_the_Cortex-M4_of_a_Colibri_iMX7.docx
+++ b/Colibri_iMX7_Cortex-M4/FreeRTOS_on_the_Cortex-M4_of_a_Colibri_iMX7.docx
@@ -60,7 +60,7 @@
                     </pic:cNvPicPr>
                   </pic:nvPicPr>
                   <pic:blipFill>
-                    <a:blip r:embed="rId5">
+                    <a:blip r:embed="rId6">
                       <a:extLst>
                         <a:ext uri="{28A0092B-C50C-407E-A947-70E740481C1C}">
                           <a14:useLocalDpi xmlns:a14="http://schemas.microsoft.com/office/drawing/2010/main" val="0"/>
@@ -96,7 +96,7 @@
       <w:pPr>
         <w:spacing w:after="0" w:line="240" w:lineRule="auto"/>
       </w:pPr>
-      <w:hyperlink r:id="rId6" w:history="1">
+      <w:hyperlink r:id="rId7" w:history="1">
         <w:r>
           <w:rPr>
             <w:rStyle w:val="Hyperlink"/>
@@ -232,7 +232,7 @@
                     </pic:cNvPicPr>
                   </pic:nvPicPr>
                   <pic:blipFill>
-                    <a:blip r:embed="rId7">
+                    <a:blip r:embed="rId8">
                       <a:extLst>
                         <a:ext uri="{28A0092B-C50C-407E-A947-70E740481C1C}">
                           <a14:useLocalDpi xmlns:a14="http://schemas.microsoft.com/office/drawing/2010/main" val="0"/>
@@ -365,7 +365,7 @@
                     <pic:cNvPicPr/>
                   </pic:nvPicPr>
                   <pic:blipFill>
-                    <a:blip r:embed="rId8"/>
+                    <a:blip r:embed="rId9"/>
                     <a:stretch>
                       <a:fillRect/>
                     </a:stretch>
@@ -436,11 +436,7 @@
         <w:t>If a device shall be used on the Cortex-M4 which is used by the Linux kernel running on the Cortex-A7 (e.g. I2C), it is important to disable this device in the device tree of the Linux kernel (e.g. set the status property to disabled). The article Device Tree Customization explains in more details how to alter the device tree.</w:t>
       </w:r>
     </w:p>
-    <w:p>
-      <w:r>
-        <w:br w:type="page"/>
-      </w:r>
-    </w:p>
+    <w:p/>
     <w:p>
       <w:pPr>
         <w:pStyle w:val="Heading1"/>
@@ -810,6 +806,17 @@
               </w:rPr>
               <w:t>sudo apt-get install make cmake</w:t>
             </w:r>
+            <w:r>
+              <w:rPr>
+                <w:rFonts w:ascii="Courier New" w:hAnsi="Courier New" w:cs="Courier New"/>
+                <w:b w:val="0"/>
+                <w:bCs w:val="0"/>
+                <w:color w:val="auto"/>
+                <w:sz w:val="18"/>
+                <w:szCs w:val="18"/>
+              </w:rPr>
+              <w:t xml:space="preserve"> build-essential git</w:t>
+            </w:r>
           </w:p>
         </w:tc>
       </w:tr>
@@ -1229,6 +1236,88 @@
     <w:p>
       <w:pPr>
         <w:spacing w:after="0" w:line="240" w:lineRule="auto"/>
+        <w:rPr>
+          <w:b/>
+          <w:bCs/>
+        </w:rPr>
+      </w:pPr>
+      <w:r>
+        <w:rPr>
+          <w:b/>
+          <w:bCs/>
+        </w:rPr>
+        <w:t>Note on VirtualBox</w:t>
+      </w:r>
+      <w:r>
+        <w:rPr>
+          <w:b/>
+          <w:bCs/>
+        </w:rPr>
+        <w:t>:</w:t>
+      </w:r>
+    </w:p>
+    <w:p>
+      <w:pPr>
+        <w:spacing w:after="0" w:line="240" w:lineRule="auto"/>
+      </w:pPr>
+      <w:r>
+        <w:t xml:space="preserve">If you are using virtual machine in VirtualBox, </w:t>
+      </w:r>
+      <w:r>
+        <w:t xml:space="preserve">be sure to </w:t>
+      </w:r>
+      <w:r>
+        <w:t>install the guest additions CD:</w:t>
+      </w:r>
+    </w:p>
+    <w:p>
+      <w:pPr>
+        <w:spacing w:after="0" w:line="240" w:lineRule="auto"/>
+      </w:pPr>
+      <w:r>
+        <w:rPr>
+          <w:noProof/>
+        </w:rPr>
+        <w:drawing>
+          <wp:inline distT="0" distB="0" distL="0" distR="0" wp14:anchorId="78A14C93" wp14:editId="011B8906">
+            <wp:extent cx="3101009" cy="1437378"/>
+            <wp:effectExtent l="0" t="0" r="4445" b="0"/>
+            <wp:docPr id="23" name="Picture 23"/>
+            <wp:cNvGraphicFramePr>
+              <a:graphicFrameLocks xmlns:a="http://schemas.openxmlformats.org/drawingml/2006/main" noChangeAspect="1"/>
+            </wp:cNvGraphicFramePr>
+            <a:graphic xmlns:a="http://schemas.openxmlformats.org/drawingml/2006/main">
+              <a:graphicData uri="http://schemas.openxmlformats.org/drawingml/2006/picture">
+                <pic:pic xmlns:pic="http://schemas.openxmlformats.org/drawingml/2006/picture">
+                  <pic:nvPicPr>
+                    <pic:cNvPr id="1" name=""/>
+                    <pic:cNvPicPr/>
+                  </pic:nvPicPr>
+                  <pic:blipFill>
+                    <a:blip r:embed="rId10"/>
+                    <a:stretch>
+                      <a:fillRect/>
+                    </a:stretch>
+                  </pic:blipFill>
+                  <pic:spPr>
+                    <a:xfrm>
+                      <a:off x="0" y="0"/>
+                      <a:ext cx="3125709" cy="1448827"/>
+                    </a:xfrm>
+                    <a:prstGeom prst="rect">
+                      <a:avLst/>
+                    </a:prstGeom>
+                  </pic:spPr>
+                </pic:pic>
+              </a:graphicData>
+            </a:graphic>
+          </wp:inline>
+        </w:drawing>
+      </w:r>
+    </w:p>
+    <w:p>
+      <w:pPr>
+        <w:spacing w:after="0" w:line="240" w:lineRule="auto"/>
       </w:pPr>
     </w:p>
     <w:p>
@@ -1246,6 +1335,7 @@
           <w:color w:val="auto"/>
         </w:rPr>
       </w:pPr>
+      <w:bookmarkStart w:id="0" w:name="_Ref22111538"/>
       <w:r>
         <w:rPr>
           <w:b/>
@@ -1255,6 +1345,7 @@
         <w:lastRenderedPageBreak/>
         <w:t>Setup Hardware</w:t>
       </w:r>
+      <w:bookmarkEnd w:id="0"/>
     </w:p>
     <w:p>
       <w:pPr>
@@ -1482,7 +1573,7 @@
                     <pic:cNvPicPr/>
                   </pic:nvPicPr>
                   <pic:blipFill rotWithShape="1">
-                    <a:blip r:embed="rId9"/>
+                    <a:blip r:embed="rId11"/>
                     <a:srcRect b="2443"/>
                     <a:stretch/>
                   </pic:blipFill>
@@ -1718,20 +1809,31 @@
     </w:p>
     <w:p>
       <w:pPr>
-        <w:spacing w:after="0" w:line="240" w:lineRule="auto"/>
-      </w:pPr>
-    </w:p>
-    <w:p>
-      <w:pPr>
-        <w:spacing w:after="0" w:line="240" w:lineRule="auto"/>
-      </w:pPr>
-    </w:p>
-    <w:p>
-      <w:pPr>
-        <w:spacing w:after="0" w:line="240" w:lineRule="auto"/>
-      </w:pPr>
-      <w:bookmarkStart w:id="0" w:name="_GoBack"/>
-      <w:bookmarkEnd w:id="0"/>
+        <w:pStyle w:val="ListParagraph"/>
+        <w:numPr>
+          <w:ilvl w:val="0"/>
+          <w:numId w:val="5"/>
+        </w:numPr>
+        <w:spacing w:after="0"/>
+      </w:pPr>
+      <w:r>
+        <w:t>Turn on the board.</w:t>
+      </w:r>
+    </w:p>
+    <w:p>
+      <w:pPr>
+        <w:spacing w:after="0" w:line="240" w:lineRule="auto"/>
+      </w:pPr>
+    </w:p>
+    <w:p>
+      <w:pPr>
+        <w:spacing w:after="0" w:line="240" w:lineRule="auto"/>
+      </w:pPr>
+    </w:p>
+    <w:p>
+      <w:pPr>
+        <w:spacing w:after="0" w:line="240" w:lineRule="auto"/>
+      </w:pPr>
     </w:p>
     <w:p>
       <w:r>
@@ -1765,32 +1867,46 @@
     </w:p>
     <w:p>
       <w:pPr>
-        <w:spacing w:after="0" w:line="240" w:lineRule="auto"/>
-      </w:pPr>
-      <w:r>
-        <w:t>Linux disables unused clocks by default. However Linux is not aware what clocks are used by the Cortex-M4 core, therefore one should use the clk_ignore_unused kernel parameter</w:t>
-      </w:r>
-      <w:r>
-        <w:t>.</w:t>
-      </w:r>
-    </w:p>
-    <w:p>
-      <w:pPr>
-        <w:spacing w:after="0" w:line="240" w:lineRule="auto"/>
-      </w:pPr>
-    </w:p>
-    <w:p>
-      <w:pPr>
-        <w:spacing w:after="0" w:line="240" w:lineRule="auto"/>
-      </w:pPr>
-      <w:r>
-        <w:t>By default, our Linux device tree uses UART_B too, which leads to a external abort when the Linux kernel tries to access UART_B. It is recommended to alter the device tree and disable UART_B using the status property (see Device Tree Customization). Temporary, the following fdt_fixup command can be use in U-Boot</w:t>
-      </w:r>
-    </w:p>
-    <w:p>
-      <w:pPr>
-        <w:spacing w:after="0" w:line="240" w:lineRule="auto"/>
-      </w:pPr>
+        <w:pStyle w:val="Heading2"/>
+        <w:numPr>
+          <w:ilvl w:val="0"/>
+          <w:numId w:val="7"/>
+        </w:numPr>
+        <w:spacing w:before="0"/>
+        <w:rPr>
+          <w:rFonts w:asciiTheme="minorHAnsi" w:hAnsiTheme="minorHAnsi" w:cstheme="minorHAnsi"/>
+          <w:color w:val="auto"/>
+          <w:sz w:val="22"/>
+          <w:szCs w:val="22"/>
+        </w:rPr>
+      </w:pPr>
+      <w:r>
+        <w:rPr>
+          <w:rFonts w:asciiTheme="minorHAnsi" w:hAnsiTheme="minorHAnsi" w:cstheme="minorHAnsi"/>
+          <w:color w:val="auto"/>
+          <w:sz w:val="22"/>
+          <w:szCs w:val="22"/>
+        </w:rPr>
+        <w:t xml:space="preserve">Add </w:t>
+      </w:r>
+      <w:r>
+        <w:rPr>
+          <w:rFonts w:asciiTheme="minorHAnsi" w:hAnsiTheme="minorHAnsi" w:cstheme="minorHAnsi"/>
+          <w:color w:val="auto"/>
+          <w:sz w:val="22"/>
+          <w:szCs w:val="22"/>
+        </w:rPr>
+        <w:t xml:space="preserve">your </w:t>
+      </w:r>
+      <w:r>
+        <w:rPr>
+          <w:rFonts w:asciiTheme="minorHAnsi" w:hAnsiTheme="minorHAnsi" w:cstheme="minorHAnsi"/>
+          <w:color w:val="auto"/>
+          <w:sz w:val="22"/>
+          <w:szCs w:val="22"/>
+        </w:rPr>
+        <w:t>user to dialout group</w:t>
+      </w:r>
     </w:p>
     <w:tbl>
       <w:tblPr>
@@ -1816,8 +1932,7 @@
             <w:pPr>
               <w:rPr>
                 <w:rFonts w:ascii="Courier New" w:hAnsi="Courier New" w:cs="Courier New"/>
-                <w:b w:val="0"/>
-                <w:bCs w:val="0"/>
+                <w:color w:val="auto"/>
                 <w:sz w:val="18"/>
                 <w:szCs w:val="18"/>
               </w:rPr>
@@ -1831,51 +1946,56 @@
                 <w:sz w:val="18"/>
                 <w:szCs w:val="18"/>
               </w:rPr>
-              <w:t>setenv defargs clk_ignore_unused</w:t>
-            </w:r>
-          </w:p>
-          <w:p>
-            <w:pPr>
-              <w:rPr>
-                <w:rFonts w:ascii="Courier New" w:hAnsi="Courier New" w:cs="Courier New"/>
-                <w:b w:val="0"/>
-                <w:bCs w:val="0"/>
-                <w:color w:val="auto"/>
-                <w:sz w:val="18"/>
-                <w:szCs w:val="18"/>
-              </w:rPr>
-            </w:pPr>
-            <w:r>
-              <w:rPr>
-                <w:rFonts w:ascii="Courier New" w:hAnsi="Courier New" w:cs="Courier New"/>
-                <w:b w:val="0"/>
-                <w:bCs w:val="0"/>
-                <w:color w:val="auto"/>
-                <w:sz w:val="18"/>
-                <w:szCs w:val="18"/>
-              </w:rPr>
-              <w:t>setenv fdt_fixup 'fdt addr ${fdt_addr_r} &amp;&amp; fdt rm /soc/aips-bus@30800000/spba-bus@30800000/serial@30890000'</w:t>
-            </w:r>
-          </w:p>
-          <w:p>
-            <w:pPr>
-              <w:rPr>
-                <w:rFonts w:ascii="Courier New" w:hAnsi="Courier New" w:cs="Courier New"/>
-                <w:color w:val="auto"/>
-                <w:sz w:val="18"/>
-                <w:szCs w:val="18"/>
-              </w:rPr>
-            </w:pPr>
-            <w:r>
-              <w:rPr>
-                <w:rFonts w:ascii="Courier New" w:hAnsi="Courier New" w:cs="Courier New"/>
-                <w:b w:val="0"/>
-                <w:bCs w:val="0"/>
-                <w:color w:val="auto"/>
-                <w:sz w:val="18"/>
-                <w:szCs w:val="18"/>
-              </w:rPr>
-              <w:t>saveenv</w:t>
+              <w:t xml:space="preserve">$ </w:t>
+            </w:r>
+            <w:r>
+              <w:rPr>
+                <w:rFonts w:ascii="Courier New" w:hAnsi="Courier New" w:cs="Courier New"/>
+                <w:b w:val="0"/>
+                <w:bCs w:val="0"/>
+                <w:color w:val="auto"/>
+                <w:sz w:val="18"/>
+                <w:szCs w:val="18"/>
+              </w:rPr>
+              <w:t xml:space="preserve">sudo adduser </w:t>
+            </w:r>
+            <w:r>
+              <w:rPr>
+                <w:rFonts w:ascii="Courier New" w:hAnsi="Courier New" w:cs="Courier New"/>
+                <w:color w:val="auto"/>
+                <w:sz w:val="18"/>
+                <w:szCs w:val="18"/>
+              </w:rPr>
+              <w:t>&lt;</w:t>
+            </w:r>
+            <w:r>
+              <w:rPr>
+                <w:rFonts w:ascii="Courier New" w:hAnsi="Courier New" w:cs="Courier New"/>
+                <w:color w:val="auto"/>
+                <w:sz w:val="18"/>
+                <w:szCs w:val="18"/>
+              </w:rPr>
+              <w:t>your_</w:t>
+            </w:r>
+            <w:r>
+              <w:rPr>
+                <w:rFonts w:ascii="Courier New" w:hAnsi="Courier New" w:cs="Courier New"/>
+                <w:color w:val="auto"/>
+                <w:sz w:val="18"/>
+                <w:szCs w:val="18"/>
+              </w:rPr>
+              <w:t>user_name&gt;</w:t>
+            </w:r>
+            <w:r>
+              <w:rPr>
+                <w:rFonts w:ascii="Courier New" w:hAnsi="Courier New" w:cs="Courier New"/>
+                <w:b w:val="0"/>
+                <w:bCs w:val="0"/>
+                <w:color w:val="auto"/>
+                <w:sz w:val="18"/>
+                <w:szCs w:val="18"/>
+              </w:rPr>
+              <w:t xml:space="preserve"> dialout</w:t>
             </w:r>
           </w:p>
         </w:tc>
@@ -1888,300 +2008,27 @@
     </w:p>
     <w:p>
       <w:pPr>
-        <w:spacing w:after="0" w:line="240" w:lineRule="auto"/>
-      </w:pPr>
-    </w:p>
-    <w:p>
-      <w:pPr>
         <w:pStyle w:val="Heading2"/>
-        <w:spacing w:before="0" w:line="240" w:lineRule="auto"/>
-        <w:rPr>
-          <w:b/>
-          <w:bCs/>
-          <w:color w:val="auto"/>
-        </w:rPr>
-      </w:pPr>
-      <w:r>
-        <w:rPr>
-          <w:b/>
-          <w:bCs/>
-          <w:color w:val="auto"/>
-        </w:rPr>
-        <w:t>Running a Firmware on Cortex-M4</w:t>
-      </w:r>
-    </w:p>
-    <w:p>
-      <w:pPr>
-        <w:spacing w:after="0" w:line="240" w:lineRule="auto"/>
-      </w:pPr>
-    </w:p>
-    <w:tbl>
-      <w:tblPr>
-        <w:tblStyle w:val="TableGrid"/>
-        <w:tblW w:w="0" w:type="auto"/>
-        <w:tblLook w:val="04A0" w:firstRow="1" w:lastRow="0" w:firstColumn="1" w:lastColumn="0" w:noHBand="0" w:noVBand="1"/>
-      </w:tblPr>
-      <w:tblGrid>
-        <w:gridCol w:w="3325"/>
-        <w:gridCol w:w="6025"/>
-      </w:tblGrid>
-      <w:tr>
-        <w:tc>
-          <w:tcPr>
-            <w:tcW w:w="3325" w:type="dxa"/>
-            <w:vAlign w:val="center"/>
-          </w:tcPr>
-          <w:p>
-            <w:r>
-              <w:t>Copy from SD card to memory</w:t>
-            </w:r>
-          </w:p>
-        </w:tc>
-        <w:tc>
-          <w:tcPr>
-            <w:tcW w:w="6025" w:type="dxa"/>
-            <w:shd w:val="clear" w:color="auto" w:fill="E7E6E6" w:themeFill="background2"/>
-            <w:vAlign w:val="center"/>
-          </w:tcPr>
-          <w:p>
-            <w:r>
-              <w:rPr>
-                <w:rFonts w:ascii="Courier New" w:hAnsi="Courier New" w:cs="Courier New"/>
-                <w:sz w:val="18"/>
-                <w:szCs w:val="18"/>
-              </w:rPr>
-              <w:t>fatload mmc 1:1 ${loadaddr} &lt;app_name&gt;.elf</w:t>
-            </w:r>
-          </w:p>
-        </w:tc>
-      </w:tr>
-      <w:tr>
-        <w:tc>
-          <w:tcPr>
-            <w:tcW w:w="3325" w:type="dxa"/>
-            <w:vAlign w:val="center"/>
-          </w:tcPr>
-          <w:p>
-            <w:r>
-              <w:t>Copy from eMMC to memory</w:t>
-            </w:r>
-          </w:p>
-        </w:tc>
-        <w:tc>
-          <w:tcPr>
-            <w:tcW w:w="6025" w:type="dxa"/>
-            <w:shd w:val="clear" w:color="auto" w:fill="E7E6E6" w:themeFill="background2"/>
-            <w:vAlign w:val="center"/>
-          </w:tcPr>
-          <w:p>
-            <w:pPr>
-              <w:rPr>
-                <w:rFonts w:ascii="Courier New" w:hAnsi="Courier New" w:cs="Courier New"/>
-                <w:sz w:val="18"/>
-                <w:szCs w:val="18"/>
-              </w:rPr>
-            </w:pPr>
-            <w:r>
-              <w:rPr>
-                <w:rFonts w:ascii="Courier New" w:hAnsi="Courier New" w:cs="Courier New"/>
-                <w:sz w:val="18"/>
-                <w:szCs w:val="18"/>
-              </w:rPr>
-              <w:t xml:space="preserve">fatload mmc 0:1 ${loadaddr} </w:t>
-            </w:r>
-            <w:r>
-              <w:rPr>
-                <w:rFonts w:ascii="Courier New" w:hAnsi="Courier New" w:cs="Courier New"/>
-                <w:sz w:val="18"/>
-                <w:szCs w:val="18"/>
-              </w:rPr>
-              <w:t>&lt;app_name&gt;</w:t>
-            </w:r>
-            <w:r>
-              <w:rPr>
-                <w:rFonts w:ascii="Courier New" w:hAnsi="Courier New" w:cs="Courier New"/>
-                <w:sz w:val="18"/>
-                <w:szCs w:val="18"/>
-              </w:rPr>
-              <w:t>.elf</w:t>
-            </w:r>
-          </w:p>
-        </w:tc>
-      </w:tr>
-      <w:tr>
-        <w:tc>
-          <w:tcPr>
-            <w:tcW w:w="3325" w:type="dxa"/>
-            <w:vAlign w:val="center"/>
-          </w:tcPr>
-          <w:p>
-            <w:r>
-              <w:t>Copy from tftp to memory</w:t>
-            </w:r>
-          </w:p>
-        </w:tc>
-        <w:tc>
-          <w:tcPr>
-            <w:tcW w:w="6025" w:type="dxa"/>
-            <w:shd w:val="clear" w:color="auto" w:fill="E7E6E6" w:themeFill="background2"/>
-            <w:vAlign w:val="center"/>
-          </w:tcPr>
-          <w:p>
-            <w:r>
-              <w:rPr>
-                <w:rFonts w:ascii="Courier New" w:hAnsi="Courier New" w:cs="Courier New"/>
-                <w:sz w:val="18"/>
-                <w:szCs w:val="18"/>
-              </w:rPr>
-              <w:t>tftp ${loadaddr} &lt;app_name&gt;.elf</w:t>
-            </w:r>
-          </w:p>
-        </w:tc>
-      </w:tr>
-      <w:tr>
-        <w:tc>
-          <w:tcPr>
-            <w:tcW w:w="3325" w:type="dxa"/>
-            <w:vAlign w:val="center"/>
-          </w:tcPr>
-          <w:p>
-            <w:r>
-              <w:t>Run app</w:t>
-            </w:r>
-          </w:p>
-        </w:tc>
-        <w:tc>
-          <w:tcPr>
-            <w:tcW w:w="6025" w:type="dxa"/>
-            <w:shd w:val="clear" w:color="auto" w:fill="E7E6E6" w:themeFill="background2"/>
-            <w:vAlign w:val="center"/>
-          </w:tcPr>
-          <w:p>
-            <w:r>
-              <w:rPr>
-                <w:rFonts w:ascii="Courier New" w:hAnsi="Courier New" w:cs="Courier New"/>
-                <w:sz w:val="18"/>
-                <w:szCs w:val="18"/>
-              </w:rPr>
-              <w:t>bootaux ${loadaddr}</w:t>
-            </w:r>
-          </w:p>
-        </w:tc>
-      </w:tr>
-      <w:tr>
-        <w:tc>
-          <w:tcPr>
-            <w:tcW w:w="3325" w:type="dxa"/>
-            <w:vAlign w:val="center"/>
-          </w:tcPr>
-          <w:p>
-            <w:r>
-              <w:t>Get dynamic IP address</w:t>
-            </w:r>
-          </w:p>
-        </w:tc>
-        <w:tc>
-          <w:tcPr>
-            <w:tcW w:w="6025" w:type="dxa"/>
-            <w:shd w:val="clear" w:color="auto" w:fill="E7E6E6" w:themeFill="background2"/>
-            <w:vAlign w:val="center"/>
-          </w:tcPr>
-          <w:p>
-            <w:r>
-              <w:rPr>
-                <w:rFonts w:ascii="Courier New" w:hAnsi="Courier New" w:cs="Courier New"/>
-                <w:sz w:val="18"/>
-                <w:szCs w:val="18"/>
-              </w:rPr>
-              <w:t>dhcp</w:t>
-            </w:r>
-          </w:p>
-        </w:tc>
-      </w:tr>
-      <w:tr>
-        <w:tc>
-          <w:tcPr>
-            <w:tcW w:w="3325" w:type="dxa"/>
-            <w:vAlign w:val="center"/>
-          </w:tcPr>
-          <w:p>
-            <w:r>
-              <w:t>Set TFTP server IP address</w:t>
-            </w:r>
-          </w:p>
-        </w:tc>
-        <w:tc>
-          <w:tcPr>
-            <w:tcW w:w="6025" w:type="dxa"/>
-            <w:shd w:val="clear" w:color="auto" w:fill="E7E6E6" w:themeFill="background2"/>
-            <w:vAlign w:val="center"/>
-          </w:tcPr>
-          <w:p>
-            <w:r>
-              <w:rPr>
-                <w:rFonts w:ascii="Courier New" w:hAnsi="Courier New" w:cs="Courier New"/>
-                <w:sz w:val="18"/>
-                <w:szCs w:val="18"/>
-              </w:rPr>
-              <w:t>setenv serverip &lt;ip_address&gt;</w:t>
-            </w:r>
-          </w:p>
-        </w:tc>
-      </w:tr>
-    </w:tbl>
-    <w:p>
-      <w:pPr>
-        <w:spacing w:after="0" w:line="240" w:lineRule="auto"/>
-      </w:pPr>
-    </w:p>
-    <w:p>
-      <w:pPr>
-        <w:spacing w:after="0" w:line="240" w:lineRule="auto"/>
-      </w:pPr>
-    </w:p>
-    <w:p>
-      <w:pPr>
-        <w:pStyle w:val="Heading2"/>
-        <w:spacing w:before="0" w:line="240" w:lineRule="auto"/>
-        <w:rPr>
-          <w:b/>
-          <w:bCs/>
-          <w:color w:val="auto"/>
-        </w:rPr>
-      </w:pPr>
-      <w:r>
-        <w:rPr>
-          <w:b/>
-          <w:bCs/>
-          <w:color w:val="auto"/>
-        </w:rPr>
-        <w:t>Store a Firmware on Flash and Run it on Boot</w:t>
-      </w:r>
-    </w:p>
-    <w:p>
-      <w:pPr>
-        <w:spacing w:after="0" w:line="240" w:lineRule="auto"/>
-      </w:pPr>
-    </w:p>
-    <w:p>
-      <w:pPr>
-        <w:spacing w:after="0" w:line="240" w:lineRule="auto"/>
-      </w:pPr>
-      <w:r>
-        <w:t>For the Colibri iMX7 1GB, which features eMMC storage, you may just write the M4 firmware to the VFAT partition alongside the Linux kernel and device tree and load it from there.</w:t>
-      </w:r>
-    </w:p>
-    <w:p>
-      <w:pPr>
-        <w:spacing w:after="0" w:line="240" w:lineRule="auto"/>
-      </w:pPr>
-    </w:p>
-    <w:p>
-      <w:pPr>
-        <w:spacing w:after="0" w:line="240" w:lineRule="auto"/>
-      </w:pPr>
-      <w:r>
-        <w:t>First on the Colibri Board, create a mount point and mount the first eMMC partition:</w:t>
+        <w:numPr>
+          <w:ilvl w:val="0"/>
+          <w:numId w:val="7"/>
+        </w:numPr>
+        <w:spacing w:before="0"/>
+        <w:rPr>
+          <w:rFonts w:asciiTheme="minorHAnsi" w:hAnsiTheme="minorHAnsi" w:cstheme="minorHAnsi"/>
+          <w:color w:val="auto"/>
+          <w:sz w:val="22"/>
+          <w:szCs w:val="22"/>
+        </w:rPr>
+      </w:pPr>
+      <w:r>
+        <w:rPr>
+          <w:rFonts w:asciiTheme="minorHAnsi" w:hAnsiTheme="minorHAnsi" w:cstheme="minorHAnsi"/>
+          <w:color w:val="auto"/>
+          <w:sz w:val="22"/>
+          <w:szCs w:val="22"/>
+        </w:rPr>
+        <w:t>Instal Putty program</w:t>
       </w:r>
     </w:p>
     <w:tbl>
@@ -2208,8 +2055,6 @@
             <w:pPr>
               <w:rPr>
                 <w:rFonts w:ascii="Courier New" w:hAnsi="Courier New" w:cs="Courier New"/>
-                <w:b w:val="0"/>
-                <w:bCs w:val="0"/>
                 <w:color w:val="auto"/>
                 <w:sz w:val="18"/>
                 <w:szCs w:val="18"/>
@@ -2224,28 +2069,29 @@
                 <w:sz w:val="18"/>
                 <w:szCs w:val="18"/>
               </w:rPr>
-              <w:t xml:space="preserve">root@colibri-imx7-emmc:/# mkdir /mnt/vfat_partition                                  </w:t>
-            </w:r>
-          </w:p>
-          <w:p>
-            <w:pPr>
-              <w:rPr>
-                <w:rFonts w:ascii="Courier New" w:hAnsi="Courier New" w:cs="Courier New"/>
-                <w:color w:val="auto"/>
-                <w:sz w:val="18"/>
-                <w:szCs w:val="18"/>
-              </w:rPr>
-            </w:pPr>
-            <w:r>
-              <w:rPr>
-                <w:rFonts w:ascii="Courier New" w:hAnsi="Courier New" w:cs="Courier New"/>
-                <w:b w:val="0"/>
-                <w:bCs w:val="0"/>
-                <w:color w:val="auto"/>
-                <w:sz w:val="18"/>
-                <w:szCs w:val="18"/>
-              </w:rPr>
-              <w:t>root@colibri-imx7-emmc:/# mount /dev/mmcblk0p1 /mnt/vfat_partition</w:t>
+              <w:t xml:space="preserve">$ </w:t>
+            </w:r>
+            <w:r>
+              <w:rPr>
+                <w:rFonts w:ascii="Courier New" w:hAnsi="Courier New" w:cs="Courier New"/>
+                <w:b w:val="0"/>
+                <w:bCs w:val="0"/>
+                <w:color w:val="auto"/>
+                <w:sz w:val="18"/>
+                <w:szCs w:val="18"/>
+              </w:rPr>
+              <w:t xml:space="preserve">sudo </w:t>
+            </w:r>
+            <w:r>
+              <w:rPr>
+                <w:rFonts w:ascii="Courier New" w:hAnsi="Courier New" w:cs="Courier New"/>
+                <w:b w:val="0"/>
+                <w:bCs w:val="0"/>
+                <w:color w:val="auto"/>
+                <w:sz w:val="18"/>
+                <w:szCs w:val="18"/>
+              </w:rPr>
+              <w:t>apt install putty</w:t>
             </w:r>
           </w:p>
         </w:tc>
@@ -2258,10 +2104,50 @@
     </w:p>
     <w:p>
       <w:pPr>
-        <w:spacing w:after="0" w:line="240" w:lineRule="auto"/>
-      </w:pPr>
-      <w:r>
-        <w:t>Then, from your Linux host (Virtual Machine), copy your .elf file to that directory:</w:t>
+        <w:pStyle w:val="ListParagraph"/>
+        <w:numPr>
+          <w:ilvl w:val="0"/>
+          <w:numId w:val="7"/>
+        </w:numPr>
+        <w:spacing w:after="0" w:line="240" w:lineRule="auto"/>
+      </w:pPr>
+      <w:r>
+        <w:t xml:space="preserve">Find out </w:t>
+      </w:r>
+      <w:r>
+        <w:t>the serial port connected to your Linux host.</w:t>
+      </w:r>
+    </w:p>
+    <w:p>
+      <w:pPr>
+        <w:pStyle w:val="ListParagraph"/>
+        <w:spacing w:after="0" w:line="240" w:lineRule="auto"/>
+        <w:ind w:left="360"/>
+      </w:pPr>
+      <w:r>
+        <w:t xml:space="preserve">With the Toradex board connected and turned on as in the </w:t>
+      </w:r>
+      <w:r>
+        <w:fldChar w:fldCharType="begin"/>
+      </w:r>
+      <w:r>
+        <w:instrText xml:space="preserve"> REF _Ref22111538 \h </w:instrText>
+      </w:r>
+      <w:r>
+        <w:fldChar w:fldCharType="separate"/>
+      </w:r>
+      <w:r>
+        <w:rPr>
+          <w:b/>
+          <w:bCs/>
+        </w:rPr>
+        <w:t>Setup Hardware</w:t>
+      </w:r>
+      <w:r>
+        <w:fldChar w:fldCharType="end"/>
+      </w:r>
+      <w:r>
+        <w:t xml:space="preserve"> section, use the next command, the port should be something like “ttyUSB0”</w:t>
       </w:r>
     </w:p>
     <w:tbl>
@@ -2302,7 +2188,7 @@
                 <w:sz w:val="18"/>
                 <w:szCs w:val="18"/>
               </w:rPr>
-              <w:t>$ scp hello_world.elf root@&lt;board_ip&gt;:/mnt/vfat_partition</w:t>
+              <w:t>$ dmesg | grep tty</w:t>
             </w:r>
           </w:p>
         </w:tc>
@@ -2315,13 +2201,27 @@
     </w:p>
     <w:p>
       <w:pPr>
-        <w:spacing w:after="0" w:line="240" w:lineRule="auto"/>
-      </w:pPr>
-      <w:r>
-        <w:t>Finally, at Colibri Board unmount the partition:</w:t>
-      </w:r>
-      <w:r>
-        <w:t xml:space="preserve"> </w:t>
+        <w:pStyle w:val="Heading2"/>
+        <w:numPr>
+          <w:ilvl w:val="0"/>
+          <w:numId w:val="7"/>
+        </w:numPr>
+        <w:spacing w:before="0"/>
+        <w:rPr>
+          <w:rFonts w:asciiTheme="minorHAnsi" w:hAnsiTheme="minorHAnsi" w:cstheme="minorHAnsi"/>
+          <w:color w:val="auto"/>
+          <w:sz w:val="22"/>
+          <w:szCs w:val="22"/>
+        </w:rPr>
+      </w:pPr>
+      <w:r>
+        <w:rPr>
+          <w:rFonts w:asciiTheme="minorHAnsi" w:hAnsiTheme="minorHAnsi" w:cstheme="minorHAnsi"/>
+          <w:color w:val="auto"/>
+          <w:sz w:val="22"/>
+          <w:szCs w:val="22"/>
+        </w:rPr>
+        <w:t>Open Putty program and configure with the found serial port.</w:t>
       </w:r>
     </w:p>
     <w:tbl>
@@ -2362,7 +2262,7 @@
                 <w:sz w:val="18"/>
                 <w:szCs w:val="18"/>
               </w:rPr>
-              <w:t>root@colibri-imx7-emmc:/# umount /mnt/vfat_partition</w:t>
+              <w:t>$ putty</w:t>
             </w:r>
           </w:p>
         </w:tc>
@@ -2378,10 +2278,629 @@
         <w:spacing w:after="0" w:line="240" w:lineRule="auto"/>
       </w:pPr>
       <w:r>
-        <w:t>Reset your board, access the U-Boot terminal and update the m4boot environment variable:</w:t>
-      </w:r>
-      <w:r>
-        <w:t xml:space="preserve"> </w:t>
+        <w:t>Select the “Serial” option in the left and make sure the parameters are configured the same, replace the port with the one you found in your machine.</w:t>
+      </w:r>
+    </w:p>
+    <w:p>
+      <w:pPr>
+        <w:spacing w:after="0" w:line="240" w:lineRule="auto"/>
+      </w:pPr>
+      <w:r>
+        <w:rPr>
+          <w:noProof/>
+        </w:rPr>
+        <w:drawing>
+          <wp:inline distT="0" distB="0" distL="0" distR="0" wp14:anchorId="259D5F7A" wp14:editId="581D836F">
+            <wp:extent cx="2678913" cy="2115047"/>
+            <wp:effectExtent l="0" t="0" r="7620" b="0"/>
+            <wp:docPr id="7" name="Picture 7"/>
+            <wp:cNvGraphicFramePr>
+              <a:graphicFrameLocks xmlns:a="http://schemas.openxmlformats.org/drawingml/2006/main" noChangeAspect="1"/>
+            </wp:cNvGraphicFramePr>
+            <a:graphic xmlns:a="http://schemas.openxmlformats.org/drawingml/2006/main">
+              <a:graphicData uri="http://schemas.openxmlformats.org/drawingml/2006/picture">
+                <pic:pic xmlns:pic="http://schemas.openxmlformats.org/drawingml/2006/picture">
+                  <pic:nvPicPr>
+                    <pic:cNvPr id="1" name=""/>
+                    <pic:cNvPicPr/>
+                  </pic:nvPicPr>
+                  <pic:blipFill rotWithShape="1">
+                    <a:blip r:embed="rId12"/>
+                    <a:srcRect t="5535" r="1544" b="11432"/>
+                    <a:stretch/>
+                  </pic:blipFill>
+                  <pic:spPr bwMode="auto">
+                    <a:xfrm>
+                      <a:off x="0" y="0"/>
+                      <a:ext cx="2737319" cy="2161160"/>
+                    </a:xfrm>
+                    <a:prstGeom prst="rect">
+                      <a:avLst/>
+                    </a:prstGeom>
+                    <a:ln>
+                      <a:noFill/>
+                    </a:ln>
+                    <a:extLst>
+                      <a:ext uri="{53640926-AAD7-44D8-BBD7-CCE9431645EC}">
+                        <a14:shadowObscured xmlns:a14="http://schemas.microsoft.com/office/drawing/2010/main"/>
+                      </a:ext>
+                    </a:extLst>
+                  </pic:spPr>
+                </pic:pic>
+              </a:graphicData>
+            </a:graphic>
+          </wp:inline>
+        </w:drawing>
+      </w:r>
+    </w:p>
+    <w:p>
+      <w:pPr>
+        <w:spacing w:after="0" w:line="240" w:lineRule="auto"/>
+      </w:pPr>
+    </w:p>
+    <w:p>
+      <w:pPr>
+        <w:spacing w:after="0" w:line="240" w:lineRule="auto"/>
+      </w:pPr>
+      <w:r>
+        <w:t>In the main “Session” section, select Serial and press connect:</w:t>
+      </w:r>
+    </w:p>
+    <w:p>
+      <w:pPr>
+        <w:spacing w:after="0" w:line="240" w:lineRule="auto"/>
+      </w:pPr>
+      <w:r>
+        <w:rPr>
+          <w:noProof/>
+        </w:rPr>
+        <w:drawing>
+          <wp:inline distT="0" distB="0" distL="0" distR="0" wp14:anchorId="3B9B1F38" wp14:editId="6C18A960">
+            <wp:extent cx="2767054" cy="2501541"/>
+            <wp:effectExtent l="0" t="0" r="0" b="0"/>
+            <wp:docPr id="17" name="Picture 17"/>
+            <wp:cNvGraphicFramePr>
+              <a:graphicFrameLocks xmlns:a="http://schemas.openxmlformats.org/drawingml/2006/main" noChangeAspect="1"/>
+            </wp:cNvGraphicFramePr>
+            <a:graphic xmlns:a="http://schemas.openxmlformats.org/drawingml/2006/main">
+              <a:graphicData uri="http://schemas.openxmlformats.org/drawingml/2006/picture">
+                <pic:pic xmlns:pic="http://schemas.openxmlformats.org/drawingml/2006/picture">
+                  <pic:nvPicPr>
+                    <pic:cNvPr id="1" name=""/>
+                    <pic:cNvPicPr/>
+                  </pic:nvPicPr>
+                  <pic:blipFill rotWithShape="1">
+                    <a:blip r:embed="rId13"/>
+                    <a:srcRect t="5692"/>
+                    <a:stretch/>
+                  </pic:blipFill>
+                  <pic:spPr bwMode="auto">
+                    <a:xfrm>
+                      <a:off x="0" y="0"/>
+                      <a:ext cx="2784226" cy="2517065"/>
+                    </a:xfrm>
+                    <a:prstGeom prst="rect">
+                      <a:avLst/>
+                    </a:prstGeom>
+                    <a:ln>
+                      <a:noFill/>
+                    </a:ln>
+                    <a:extLst>
+                      <a:ext uri="{53640926-AAD7-44D8-BBD7-CCE9431645EC}">
+                        <a14:shadowObscured xmlns:a14="http://schemas.microsoft.com/office/drawing/2010/main"/>
+                      </a:ext>
+                    </a:extLst>
+                  </pic:spPr>
+                </pic:pic>
+              </a:graphicData>
+            </a:graphic>
+          </wp:inline>
+        </w:drawing>
+      </w:r>
+    </w:p>
+    <w:p>
+      <w:pPr>
+        <w:spacing w:after="0" w:line="240" w:lineRule="auto"/>
+      </w:pPr>
+    </w:p>
+    <w:p>
+      <w:pPr>
+        <w:pStyle w:val="Heading2"/>
+        <w:numPr>
+          <w:ilvl w:val="0"/>
+          <w:numId w:val="7"/>
+        </w:numPr>
+        <w:spacing w:before="0"/>
+        <w:rPr>
+          <w:rFonts w:asciiTheme="minorHAnsi" w:hAnsiTheme="minorHAnsi" w:cstheme="minorHAnsi"/>
+          <w:color w:val="auto"/>
+          <w:sz w:val="22"/>
+          <w:szCs w:val="22"/>
+        </w:rPr>
+      </w:pPr>
+      <w:r>
+        <w:rPr>
+          <w:rFonts w:asciiTheme="minorHAnsi" w:hAnsiTheme="minorHAnsi" w:cstheme="minorHAnsi"/>
+          <w:color w:val="auto"/>
+          <w:sz w:val="22"/>
+          <w:szCs w:val="22"/>
+        </w:rPr>
+        <w:lastRenderedPageBreak/>
+        <w:t xml:space="preserve">Enter U-Boot </w:t>
+      </w:r>
+    </w:p>
+    <w:p>
+      <w:pPr>
+        <w:spacing w:after="0" w:line="240" w:lineRule="auto"/>
+      </w:pPr>
+      <w:r>
+        <w:t>The screen will be black, press “Enter” to see the Linux asking for user login, do no enter nothing, reset the board, and quickly in the next screen press any key to enter U-Boot.</w:t>
+      </w:r>
+    </w:p>
+    <w:p>
+      <w:pPr>
+        <w:spacing w:after="0" w:line="240" w:lineRule="auto"/>
+      </w:pPr>
+      <w:r>
+        <w:rPr>
+          <w:noProof/>
+        </w:rPr>
+        <w:drawing>
+          <wp:inline distT="0" distB="0" distL="0" distR="0" wp14:anchorId="23C48C89" wp14:editId="78D60C71">
+            <wp:extent cx="3625795" cy="2100375"/>
+            <wp:effectExtent l="0" t="0" r="0" b="0"/>
+            <wp:docPr id="18" name="Picture 18"/>
+            <wp:cNvGraphicFramePr>
+              <a:graphicFrameLocks xmlns:a="http://schemas.openxmlformats.org/drawingml/2006/main" noChangeAspect="1"/>
+            </wp:cNvGraphicFramePr>
+            <a:graphic xmlns:a="http://schemas.openxmlformats.org/drawingml/2006/main">
+              <a:graphicData uri="http://schemas.openxmlformats.org/drawingml/2006/picture">
+                <pic:pic xmlns:pic="http://schemas.openxmlformats.org/drawingml/2006/picture">
+                  <pic:nvPicPr>
+                    <pic:cNvPr id="1" name=""/>
+                    <pic:cNvPicPr/>
+                  </pic:nvPicPr>
+                  <pic:blipFill rotWithShape="1">
+                    <a:blip r:embed="rId14"/>
+                    <a:srcRect t="4777" r="12231" b="4474"/>
+                    <a:stretch/>
+                  </pic:blipFill>
+                  <pic:spPr bwMode="auto">
+                    <a:xfrm>
+                      <a:off x="0" y="0"/>
+                      <a:ext cx="3641043" cy="2109208"/>
+                    </a:xfrm>
+                    <a:prstGeom prst="rect">
+                      <a:avLst/>
+                    </a:prstGeom>
+                    <a:ln>
+                      <a:noFill/>
+                    </a:ln>
+                    <a:extLst>
+                      <a:ext uri="{53640926-AAD7-44D8-BBD7-CCE9431645EC}">
+                        <a14:shadowObscured xmlns:a14="http://schemas.microsoft.com/office/drawing/2010/main"/>
+                      </a:ext>
+                    </a:extLst>
+                  </pic:spPr>
+                </pic:pic>
+              </a:graphicData>
+            </a:graphic>
+          </wp:inline>
+        </w:drawing>
+      </w:r>
+    </w:p>
+    <w:p>
+      <w:pPr>
+        <w:spacing w:after="0" w:line="240" w:lineRule="auto"/>
+      </w:pPr>
+    </w:p>
+    <w:p>
+      <w:pPr>
+        <w:pStyle w:val="Heading2"/>
+        <w:numPr>
+          <w:ilvl w:val="0"/>
+          <w:numId w:val="7"/>
+        </w:numPr>
+        <w:spacing w:before="0"/>
+        <w:rPr>
+          <w:rFonts w:asciiTheme="minorHAnsi" w:hAnsiTheme="minorHAnsi" w:cstheme="minorHAnsi"/>
+          <w:color w:val="auto"/>
+          <w:sz w:val="22"/>
+          <w:szCs w:val="22"/>
+        </w:rPr>
+      </w:pPr>
+      <w:r>
+        <w:rPr>
+          <w:rFonts w:asciiTheme="minorHAnsi" w:hAnsiTheme="minorHAnsi" w:cstheme="minorHAnsi"/>
+          <w:color w:val="auto"/>
+          <w:sz w:val="22"/>
+          <w:szCs w:val="22"/>
+        </w:rPr>
+        <w:t>Configure U-Boot with the next commands</w:t>
+      </w:r>
+    </w:p>
+    <w:tbl>
+      <w:tblPr>
+        <w:tblStyle w:val="GridTable5Dark"/>
+        <w:tblW w:w="10440" w:type="dxa"/>
+        <w:tblInd w:w="-545" w:type="dxa"/>
+        <w:shd w:val="clear" w:color="auto" w:fill="F2F2F2" w:themeFill="background1" w:themeFillShade="F2"/>
+        <w:tblLook w:val="04A0" w:firstRow="1" w:lastRow="0" w:firstColumn="1" w:lastColumn="0" w:noHBand="0" w:noVBand="1"/>
+      </w:tblPr>
+      <w:tblGrid>
+        <w:gridCol w:w="10440"/>
+      </w:tblGrid>
+      <w:tr>
+        <w:trPr>
+          <w:cnfStyle w:val="100000000000" w:firstRow="1" w:lastRow="0" w:firstColumn="0" w:lastColumn="0" w:oddVBand="0" w:evenVBand="0" w:oddHBand="0" w:evenHBand="0" w:firstRowFirstColumn="0" w:firstRowLastColumn="0" w:lastRowFirstColumn="0" w:lastRowLastColumn="0"/>
+        </w:trPr>
+        <w:tc>
+          <w:tcPr>
+            <w:cnfStyle w:val="001000000000" w:firstRow="0" w:lastRow="0" w:firstColumn="1" w:lastColumn="0" w:oddVBand="0" w:evenVBand="0" w:oddHBand="0" w:evenHBand="0" w:firstRowFirstColumn="0" w:firstRowLastColumn="0" w:lastRowFirstColumn="0" w:lastRowLastColumn="0"/>
+            <w:tcW w:w="10440" w:type="dxa"/>
+            <w:shd w:val="clear" w:color="auto" w:fill="F2F2F2" w:themeFill="background1" w:themeFillShade="F2"/>
+          </w:tcPr>
+          <w:p>
+            <w:pPr>
+              <w:rPr>
+                <w:rFonts w:ascii="Courier New" w:hAnsi="Courier New" w:cs="Courier New"/>
+                <w:b w:val="0"/>
+                <w:bCs w:val="0"/>
+                <w:sz w:val="18"/>
+                <w:szCs w:val="18"/>
+              </w:rPr>
+            </w:pPr>
+            <w:r>
+              <w:rPr>
+                <w:rFonts w:ascii="Courier New" w:hAnsi="Courier New" w:cs="Courier New"/>
+                <w:b w:val="0"/>
+                <w:bCs w:val="0"/>
+                <w:color w:val="auto"/>
+                <w:sz w:val="18"/>
+                <w:szCs w:val="18"/>
+              </w:rPr>
+              <w:t>Colibri iMX7 #</w:t>
+            </w:r>
+            <w:r>
+              <w:rPr>
+                <w:rFonts w:ascii="Courier New" w:hAnsi="Courier New" w:cs="Courier New"/>
+                <w:b w:val="0"/>
+                <w:bCs w:val="0"/>
+                <w:color w:val="auto"/>
+                <w:sz w:val="18"/>
+                <w:szCs w:val="18"/>
+              </w:rPr>
+              <w:t xml:space="preserve"> </w:t>
+            </w:r>
+            <w:r>
+              <w:rPr>
+                <w:rFonts w:ascii="Courier New" w:hAnsi="Courier New" w:cs="Courier New"/>
+                <w:b w:val="0"/>
+                <w:bCs w:val="0"/>
+                <w:color w:val="auto"/>
+                <w:sz w:val="18"/>
+                <w:szCs w:val="18"/>
+              </w:rPr>
+              <w:t>setenv defargs clk_ignore_unused</w:t>
+            </w:r>
+          </w:p>
+          <w:p>
+            <w:pPr>
+              <w:rPr>
+                <w:rFonts w:ascii="Courier New" w:hAnsi="Courier New" w:cs="Courier New"/>
+                <w:b w:val="0"/>
+                <w:bCs w:val="0"/>
+                <w:color w:val="auto"/>
+                <w:sz w:val="18"/>
+                <w:szCs w:val="18"/>
+              </w:rPr>
+            </w:pPr>
+            <w:r>
+              <w:rPr>
+                <w:rFonts w:ascii="Courier New" w:hAnsi="Courier New" w:cs="Courier New"/>
+                <w:b w:val="0"/>
+                <w:bCs w:val="0"/>
+                <w:color w:val="auto"/>
+                <w:sz w:val="18"/>
+                <w:szCs w:val="18"/>
+              </w:rPr>
+              <w:t>Colibri iMX7 #</w:t>
+            </w:r>
+            <w:r>
+              <w:rPr>
+                <w:rFonts w:ascii="Courier New" w:hAnsi="Courier New" w:cs="Courier New"/>
+                <w:b w:val="0"/>
+                <w:bCs w:val="0"/>
+                <w:color w:val="auto"/>
+                <w:sz w:val="18"/>
+                <w:szCs w:val="18"/>
+              </w:rPr>
+              <w:t xml:space="preserve"> </w:t>
+            </w:r>
+            <w:r>
+              <w:rPr>
+                <w:rFonts w:ascii="Courier New" w:hAnsi="Courier New" w:cs="Courier New"/>
+                <w:b w:val="0"/>
+                <w:bCs w:val="0"/>
+                <w:color w:val="auto"/>
+                <w:sz w:val="18"/>
+                <w:szCs w:val="18"/>
+              </w:rPr>
+              <w:t>setenv fdt_fixup 'fdt addr ${fdt_addr_r} &amp;&amp; fdt rm /soc/aips-bus@30800000/spba-bus@30800000/serial@30890000'</w:t>
+            </w:r>
+          </w:p>
+          <w:p>
+            <w:pPr>
+              <w:rPr>
+                <w:rFonts w:ascii="Courier New" w:hAnsi="Courier New" w:cs="Courier New"/>
+                <w:sz w:val="18"/>
+                <w:szCs w:val="18"/>
+                <w:lang w:val="pt-BR"/>
+              </w:rPr>
+            </w:pPr>
+            <w:r>
+              <w:rPr>
+                <w:rFonts w:ascii="Courier New" w:hAnsi="Courier New" w:cs="Courier New"/>
+                <w:b w:val="0"/>
+                <w:bCs w:val="0"/>
+                <w:color w:val="auto"/>
+                <w:sz w:val="18"/>
+                <w:szCs w:val="18"/>
+                <w:lang w:val="pt-BR"/>
+              </w:rPr>
+              <w:t xml:space="preserve">Colibri iMX7 # </w:t>
+            </w:r>
+            <w:r>
+              <w:rPr>
+                <w:rFonts w:ascii="Courier New" w:hAnsi="Courier New" w:cs="Courier New"/>
+                <w:b w:val="0"/>
+                <w:bCs w:val="0"/>
+                <w:color w:val="auto"/>
+                <w:sz w:val="18"/>
+                <w:szCs w:val="18"/>
+                <w:lang w:val="pt-BR"/>
+              </w:rPr>
+              <w:t>saveenv</w:t>
+            </w:r>
+          </w:p>
+          <w:p>
+            <w:pPr>
+              <w:rPr>
+                <w:rFonts w:ascii="Courier New" w:hAnsi="Courier New" w:cs="Courier New"/>
+                <w:sz w:val="18"/>
+                <w:szCs w:val="18"/>
+                <w:lang w:val="pt-BR"/>
+              </w:rPr>
+            </w:pPr>
+            <w:r>
+              <w:rPr>
+                <w:rFonts w:ascii="Courier New" w:hAnsi="Courier New" w:cs="Courier New"/>
+                <w:b w:val="0"/>
+                <w:bCs w:val="0"/>
+                <w:color w:val="auto"/>
+                <w:sz w:val="18"/>
+                <w:szCs w:val="18"/>
+                <w:lang w:val="pt-BR"/>
+              </w:rPr>
+              <w:t>Colibri iMX7 # reset</w:t>
+            </w:r>
+          </w:p>
+        </w:tc>
+      </w:tr>
+    </w:tbl>
+    <w:p>
+      <w:pPr>
+        <w:spacing w:after="0" w:line="240" w:lineRule="auto"/>
+        <w:rPr>
+          <w:lang w:val="pt-BR"/>
+        </w:rPr>
+      </w:pPr>
+    </w:p>
+    <w:p>
+      <w:pPr>
+        <w:spacing w:after="0" w:line="240" w:lineRule="auto"/>
+      </w:pPr>
+      <w:r>
+        <w:t>Linux disables unused clocks by default. However Linux is not aware what clocks are used by the Cortex-M4 core, therefore one should use the clk_ignore_unused kernel parameter</w:t>
+      </w:r>
+      <w:r>
+        <w:t>.</w:t>
+      </w:r>
+    </w:p>
+    <w:p>
+      <w:pPr>
+        <w:spacing w:after="0" w:line="240" w:lineRule="auto"/>
+      </w:pPr>
+    </w:p>
+    <w:p>
+      <w:pPr>
+        <w:spacing w:after="0" w:line="240" w:lineRule="auto"/>
+      </w:pPr>
+      <w:r>
+        <w:t>By default, our Linux device tree uses UART_B too, which leads to a external abort when the Linux kernel tries to access UART_B. It is recommended to alter the device tree and disable UART_B using the status property. Temporary, the following fdt_fixup command can be use in U-Boot</w:t>
+      </w:r>
+    </w:p>
+    <w:p>
+      <w:pPr>
+        <w:spacing w:after="0" w:line="240" w:lineRule="auto"/>
+      </w:pPr>
+    </w:p>
+    <w:p>
+      <w:r>
+        <w:br w:type="page"/>
+      </w:r>
+    </w:p>
+    <w:p>
+      <w:pPr>
+        <w:pStyle w:val="Heading1"/>
+        <w:spacing w:before="0" w:line="240" w:lineRule="auto"/>
+        <w:rPr>
+          <w:b/>
+          <w:bCs/>
+          <w:color w:val="auto"/>
+        </w:rPr>
+      </w:pPr>
+      <w:r>
+        <w:rPr>
+          <w:b/>
+          <w:bCs/>
+          <w:color w:val="auto"/>
+        </w:rPr>
+        <w:lastRenderedPageBreak/>
+        <w:t xml:space="preserve">Install and Configure </w:t>
+      </w:r>
+      <w:r>
+        <w:rPr>
+          <w:b/>
+          <w:bCs/>
+          <w:color w:val="auto"/>
+        </w:rPr>
+        <w:t>Eclipse</w:t>
+      </w:r>
+    </w:p>
+    <w:p>
+      <w:pPr>
+        <w:spacing w:after="0" w:line="240" w:lineRule="auto"/>
+      </w:pPr>
+    </w:p>
+    <w:p>
+      <w:pPr>
+        <w:pStyle w:val="Heading2"/>
+        <w:numPr>
+          <w:ilvl w:val="0"/>
+          <w:numId w:val="6"/>
+        </w:numPr>
+        <w:spacing w:before="0"/>
+        <w:rPr>
+          <w:rFonts w:asciiTheme="minorHAnsi" w:hAnsiTheme="minorHAnsi" w:cstheme="minorHAnsi"/>
+          <w:color w:val="auto"/>
+          <w:sz w:val="22"/>
+          <w:szCs w:val="22"/>
+        </w:rPr>
+      </w:pPr>
+      <w:r>
+        <w:rPr>
+          <w:rFonts w:asciiTheme="minorHAnsi" w:hAnsiTheme="minorHAnsi" w:cstheme="minorHAnsi"/>
+          <w:color w:val="auto"/>
+          <w:sz w:val="22"/>
+          <w:szCs w:val="22"/>
+        </w:rPr>
+        <w:t>Install Eclipse</w:t>
+      </w:r>
+    </w:p>
+    <w:p>
+      <w:pPr>
+        <w:spacing w:after="0" w:line="240" w:lineRule="auto"/>
+      </w:pPr>
+      <w:r>
+        <w:t>In the Linux host PC download Eclipse from here:</w:t>
+      </w:r>
+    </w:p>
+    <w:p>
+      <w:pPr>
+        <w:spacing w:after="0" w:line="240" w:lineRule="auto"/>
+      </w:pPr>
+      <w:hyperlink r:id="rId15" w:history="1">
+        <w:r>
+          <w:rPr>
+            <w:rStyle w:val="Hyperlink"/>
+          </w:rPr>
+          <w:t>https://www.eclipse.org/downloads/pac</w:t>
+        </w:r>
+        <w:r>
+          <w:rPr>
+            <w:rStyle w:val="Hyperlink"/>
+          </w:rPr>
+          <w:t>k</w:t>
+        </w:r>
+        <w:r>
+          <w:rPr>
+            <w:rStyle w:val="Hyperlink"/>
+          </w:rPr>
+          <w:t>ages/</w:t>
+        </w:r>
+      </w:hyperlink>
+    </w:p>
+    <w:p>
+      <w:pPr>
+        <w:spacing w:after="0" w:line="240" w:lineRule="auto"/>
+      </w:pPr>
+    </w:p>
+    <w:p>
+      <w:pPr>
+        <w:spacing w:after="0" w:line="240" w:lineRule="auto"/>
+      </w:pPr>
+      <w:r>
+        <w:t xml:space="preserve">Select </w:t>
+      </w:r>
+      <w:r>
+        <w:t xml:space="preserve">the Linux-64-bit </w:t>
+      </w:r>
+      <w:r>
+        <w:t>version:</w:t>
+      </w:r>
+    </w:p>
+    <w:p>
+      <w:pPr>
+        <w:spacing w:after="0" w:line="240" w:lineRule="auto"/>
+      </w:pPr>
+    </w:p>
+    <w:p>
+      <w:pPr>
+        <w:spacing w:after="0" w:line="240" w:lineRule="auto"/>
+      </w:pPr>
+      <w:r>
+        <w:rPr>
+          <w:noProof/>
+        </w:rPr>
+        <w:drawing>
+          <wp:inline distT="0" distB="0" distL="0" distR="0" wp14:anchorId="03AA9B31" wp14:editId="3F766FBE">
+            <wp:extent cx="5943600" cy="1013460"/>
+            <wp:effectExtent l="0" t="0" r="0" b="0"/>
+            <wp:docPr id="5" name="Picture 5"/>
+            <wp:cNvGraphicFramePr>
+              <a:graphicFrameLocks xmlns:a="http://schemas.openxmlformats.org/drawingml/2006/main" noChangeAspect="1"/>
+            </wp:cNvGraphicFramePr>
+            <a:graphic xmlns:a="http://schemas.openxmlformats.org/drawingml/2006/main">
+              <a:graphicData uri="http://schemas.openxmlformats.org/drawingml/2006/picture">
+                <pic:pic xmlns:pic="http://schemas.openxmlformats.org/drawingml/2006/picture">
+                  <pic:nvPicPr>
+                    <pic:cNvPr id="1" name=""/>
+                    <pic:cNvPicPr/>
+                  </pic:nvPicPr>
+                  <pic:blipFill>
+                    <a:blip r:embed="rId16"/>
+                    <a:stretch>
+                      <a:fillRect/>
+                    </a:stretch>
+                  </pic:blipFill>
+                  <pic:spPr>
+                    <a:xfrm>
+                      <a:off x="0" y="0"/>
+                      <a:ext cx="5943600" cy="1013460"/>
+                    </a:xfrm>
+                    <a:prstGeom prst="rect">
+                      <a:avLst/>
+                    </a:prstGeom>
+                  </pic:spPr>
+                </pic:pic>
+              </a:graphicData>
+            </a:graphic>
+          </wp:inline>
+        </w:drawing>
+      </w:r>
+    </w:p>
+    <w:p>
+      <w:pPr>
+        <w:spacing w:after="0" w:line="240" w:lineRule="auto"/>
+      </w:pPr>
+    </w:p>
+    <w:p>
+      <w:pPr>
+        <w:spacing w:after="0" w:line="240" w:lineRule="auto"/>
+      </w:pPr>
+      <w:r>
+        <w:t>Open terminal and move to the path where the file was downloaded and extract it</w:t>
       </w:r>
     </w:p>
     <w:tbl>
@@ -2408,9 +2927,6 @@
             <w:pPr>
               <w:rPr>
                 <w:rFonts w:ascii="Courier New" w:hAnsi="Courier New" w:cs="Courier New"/>
-                <w:b w:val="0"/>
-                <w:bCs w:val="0"/>
-                <w:color w:val="auto"/>
                 <w:sz w:val="18"/>
                 <w:szCs w:val="18"/>
               </w:rPr>
@@ -2424,14 +2940,13 @@
                 <w:sz w:val="18"/>
                 <w:szCs w:val="18"/>
               </w:rPr>
-              <w:t>Colibri iMX7 # setenv m4boot 'fatload mmc 0:1 ${loadaddr} hello_world.elf &amp;&amp; bootaux ${loadaddr}'</w:t>
+              <w:t>$ cd ~/Downloads</w:t>
             </w:r>
           </w:p>
           <w:p>
             <w:pPr>
               <w:rPr>
                 <w:rFonts w:ascii="Courier New" w:hAnsi="Courier New" w:cs="Courier New"/>
-                <w:color w:val="auto"/>
                 <w:sz w:val="18"/>
                 <w:szCs w:val="18"/>
               </w:rPr>
@@ -2445,69 +2960,46 @@
                 <w:sz w:val="18"/>
                 <w:szCs w:val="18"/>
               </w:rPr>
-              <w:t>Colibri iMX7 # saveenv</w:t>
+              <w:t>$ tar -xzf eclipse-cpp-2019-09-R-linux-gtk-x86_64.tar.gz</w:t>
+            </w:r>
+          </w:p>
+          <w:p>
+            <w:pPr>
+              <w:rPr>
+                <w:rFonts w:ascii="Courier New" w:hAnsi="Courier New" w:cs="Courier New"/>
+                <w:b w:val="0"/>
+                <w:bCs w:val="0"/>
+                <w:color w:val="auto"/>
+                <w:sz w:val="18"/>
+                <w:szCs w:val="18"/>
+              </w:rPr>
+            </w:pPr>
+            <w:r>
+              <w:rPr>
+                <w:rFonts w:ascii="Courier New" w:hAnsi="Courier New" w:cs="Courier New"/>
+                <w:b w:val="0"/>
+                <w:bCs w:val="0"/>
+                <w:color w:val="auto"/>
+                <w:sz w:val="18"/>
+                <w:szCs w:val="18"/>
+              </w:rPr>
+              <w:t xml:space="preserve">$ </w:t>
+            </w:r>
+            <w:r>
+              <w:rPr>
+                <w:rFonts w:ascii="Courier New" w:hAnsi="Courier New" w:cs="Courier New"/>
+                <w:b w:val="0"/>
+                <w:bCs w:val="0"/>
+                <w:color w:val="auto"/>
+                <w:sz w:val="18"/>
+                <w:szCs w:val="18"/>
+              </w:rPr>
+              <w:t>sudo apt install default-jre</w:t>
             </w:r>
           </w:p>
         </w:tc>
       </w:tr>
     </w:tbl>
-    <w:p>
-      <w:pPr>
-        <w:spacing w:after="0" w:line="240" w:lineRule="auto"/>
-      </w:pPr>
-    </w:p>
-    <w:p>
-      <w:pPr>
-        <w:spacing w:after="0" w:line="240" w:lineRule="auto"/>
-      </w:pPr>
-    </w:p>
-    <w:p>
-      <w:pPr>
-        <w:spacing w:after="0" w:line="240" w:lineRule="auto"/>
-      </w:pPr>
-      <w:r>
-        <w:t xml:space="preserve">For the </w:t>
-      </w:r>
-      <w:r>
-        <w:t>gpio_bank2_imx</w:t>
-      </w:r>
-      <w:r>
-        <w:t xml:space="preserve"> example, the Switch 1 goes to SODIMM 133 and the Led1 to SODIMM 127</w:t>
-      </w:r>
-    </w:p>
-    <w:p>
-      <w:r>
-        <w:br w:type="page"/>
-      </w:r>
-    </w:p>
-    <w:p>
-      <w:pPr>
-        <w:pStyle w:val="Heading1"/>
-        <w:spacing w:before="0" w:line="240" w:lineRule="auto"/>
-        <w:rPr>
-          <w:b/>
-          <w:bCs/>
-          <w:color w:val="auto"/>
-        </w:rPr>
-      </w:pPr>
-      <w:r>
-        <w:rPr>
-          <w:b/>
-          <w:bCs/>
-          <w:color w:val="auto"/>
-        </w:rPr>
-        <w:lastRenderedPageBreak/>
-        <w:t xml:space="preserve">Install and Configure </w:t>
-      </w:r>
-      <w:r>
-        <w:rPr>
-          <w:b/>
-          <w:bCs/>
-          <w:color w:val="auto"/>
-        </w:rPr>
-        <w:t>Eclipse</w:t>
-      </w:r>
-    </w:p>
     <w:p>
       <w:pPr>
         <w:spacing w:after="0" w:line="240" w:lineRule="auto"/>
@@ -2535,104 +3027,30 @@
           <w:sz w:val="22"/>
           <w:szCs w:val="22"/>
         </w:rPr>
-        <w:t>Install Eclipse</w:t>
-      </w:r>
-    </w:p>
-    <w:p>
-      <w:pPr>
-        <w:spacing w:after="0" w:line="240" w:lineRule="auto"/>
-      </w:pPr>
-      <w:r>
-        <w:t>In the Linux host PC download Eclipse from here:</w:t>
-      </w:r>
-    </w:p>
-    <w:p>
-      <w:pPr>
-        <w:spacing w:after="0" w:line="240" w:lineRule="auto"/>
-      </w:pPr>
-      <w:hyperlink r:id="rId10" w:history="1">
-        <w:r>
-          <w:rPr>
-            <w:rStyle w:val="Hyperlink"/>
-          </w:rPr>
-          <w:t>https://www.eclipse.org/downloads/packages/</w:t>
-        </w:r>
-      </w:hyperlink>
-    </w:p>
-    <w:p>
-      <w:pPr>
-        <w:spacing w:after="0" w:line="240" w:lineRule="auto"/>
-      </w:pPr>
-    </w:p>
-    <w:p>
-      <w:pPr>
-        <w:spacing w:after="0" w:line="240" w:lineRule="auto"/>
-      </w:pPr>
-      <w:r>
-        <w:t>Select this version:</w:t>
-      </w:r>
-    </w:p>
-    <w:p>
-      <w:pPr>
-        <w:spacing w:after="0" w:line="240" w:lineRule="auto"/>
-      </w:pPr>
-    </w:p>
-    <w:p>
-      <w:pPr>
-        <w:spacing w:after="0" w:line="240" w:lineRule="auto"/>
-      </w:pPr>
-      <w:r>
-        <w:rPr>
-          <w:noProof/>
-        </w:rPr>
-        <w:drawing>
-          <wp:inline distT="0" distB="0" distL="0" distR="0" wp14:anchorId="03AA9B31" wp14:editId="3F766FBE">
-            <wp:extent cx="5943600" cy="1013460"/>
-            <wp:effectExtent l="0" t="0" r="0" b="0"/>
-            <wp:docPr id="5" name="Picture 5"/>
-            <wp:cNvGraphicFramePr>
-              <a:graphicFrameLocks xmlns:a="http://schemas.openxmlformats.org/drawingml/2006/main" noChangeAspect="1"/>
-            </wp:cNvGraphicFramePr>
-            <a:graphic xmlns:a="http://schemas.openxmlformats.org/drawingml/2006/main">
-              <a:graphicData uri="http://schemas.openxmlformats.org/drawingml/2006/picture">
-                <pic:pic xmlns:pic="http://schemas.openxmlformats.org/drawingml/2006/picture">
-                  <pic:nvPicPr>
-                    <pic:cNvPr id="1" name=""/>
-                    <pic:cNvPicPr/>
-                  </pic:nvPicPr>
-                  <pic:blipFill>
-                    <a:blip r:embed="rId11"/>
-                    <a:stretch>
-                      <a:fillRect/>
-                    </a:stretch>
-                  </pic:blipFill>
-                  <pic:spPr>
-                    <a:xfrm>
-                      <a:off x="0" y="0"/>
-                      <a:ext cx="5943600" cy="1013460"/>
-                    </a:xfrm>
-                    <a:prstGeom prst="rect">
-                      <a:avLst/>
-                    </a:prstGeom>
-                  </pic:spPr>
-                </pic:pic>
-              </a:graphicData>
-            </a:graphic>
-          </wp:inline>
-        </w:drawing>
-      </w:r>
-    </w:p>
-    <w:p>
-      <w:pPr>
-        <w:spacing w:after="0" w:line="240" w:lineRule="auto"/>
-      </w:pPr>
-    </w:p>
-    <w:p>
-      <w:pPr>
-        <w:spacing w:after="0" w:line="240" w:lineRule="auto"/>
-      </w:pPr>
-      <w:r>
-        <w:t>Open terminal and move to the path where the file was downloaded and extract it</w:t>
+        <w:t xml:space="preserve">Start </w:t>
+      </w:r>
+      <w:r>
+        <w:rPr>
+          <w:rFonts w:asciiTheme="minorHAnsi" w:hAnsiTheme="minorHAnsi" w:cstheme="minorHAnsi"/>
+          <w:color w:val="auto"/>
+          <w:sz w:val="22"/>
+          <w:szCs w:val="22"/>
+        </w:rPr>
+        <w:t>Eclipse</w:t>
+      </w:r>
+    </w:p>
+    <w:p>
+      <w:pPr>
+        <w:spacing w:after="0" w:line="240" w:lineRule="auto"/>
+        <w:rPr>
+          <w:lang w:val="pt-BR"/>
+        </w:rPr>
+      </w:pPr>
+      <w:r>
+        <w:rPr>
+          <w:lang w:val="pt-BR"/>
+        </w:rPr>
+        <w:t>To run eclipse execute:</w:t>
       </w:r>
     </w:p>
     <w:tbl>
@@ -2659,125 +3077,6 @@
             <w:pPr>
               <w:rPr>
                 <w:rFonts w:ascii="Courier New" w:hAnsi="Courier New" w:cs="Courier New"/>
-                <w:sz w:val="18"/>
-                <w:szCs w:val="18"/>
-              </w:rPr>
-            </w:pPr>
-            <w:r>
-              <w:rPr>
-                <w:rFonts w:ascii="Courier New" w:hAnsi="Courier New" w:cs="Courier New"/>
-                <w:b w:val="0"/>
-                <w:bCs w:val="0"/>
-                <w:color w:val="auto"/>
-                <w:sz w:val="18"/>
-                <w:szCs w:val="18"/>
-              </w:rPr>
-              <w:t>$ cd ~/Downloads</w:t>
-            </w:r>
-          </w:p>
-          <w:p>
-            <w:pPr>
-              <w:rPr>
-                <w:rFonts w:ascii="Courier New" w:hAnsi="Courier New" w:cs="Courier New"/>
-                <w:b w:val="0"/>
-                <w:bCs w:val="0"/>
-                <w:color w:val="auto"/>
-                <w:sz w:val="18"/>
-                <w:szCs w:val="18"/>
-              </w:rPr>
-            </w:pPr>
-            <w:r>
-              <w:rPr>
-                <w:rFonts w:ascii="Courier New" w:hAnsi="Courier New" w:cs="Courier New"/>
-                <w:b w:val="0"/>
-                <w:bCs w:val="0"/>
-                <w:color w:val="auto"/>
-                <w:sz w:val="18"/>
-                <w:szCs w:val="18"/>
-              </w:rPr>
-              <w:t>$ tar -xzf eclipse-cpp-2019-09-R-linux-gtk-x86_64.tar.gz</w:t>
-            </w:r>
-          </w:p>
-        </w:tc>
-      </w:tr>
-    </w:tbl>
-    <w:p>
-      <w:pPr>
-        <w:spacing w:after="0" w:line="240" w:lineRule="auto"/>
-      </w:pPr>
-    </w:p>
-    <w:p>
-      <w:pPr>
-        <w:pStyle w:val="Heading2"/>
-        <w:numPr>
-          <w:ilvl w:val="0"/>
-          <w:numId w:val="6"/>
-        </w:numPr>
-        <w:spacing w:before="0"/>
-        <w:rPr>
-          <w:rFonts w:asciiTheme="minorHAnsi" w:hAnsiTheme="minorHAnsi" w:cstheme="minorHAnsi"/>
-          <w:color w:val="auto"/>
-          <w:sz w:val="22"/>
-          <w:szCs w:val="22"/>
-        </w:rPr>
-      </w:pPr>
-      <w:r>
-        <w:rPr>
-          <w:rFonts w:asciiTheme="minorHAnsi" w:hAnsiTheme="minorHAnsi" w:cstheme="minorHAnsi"/>
-          <w:color w:val="auto"/>
-          <w:sz w:val="22"/>
-          <w:szCs w:val="22"/>
-        </w:rPr>
-        <w:t xml:space="preserve">Start </w:t>
-      </w:r>
-      <w:r>
-        <w:rPr>
-          <w:rFonts w:asciiTheme="minorHAnsi" w:hAnsiTheme="minorHAnsi" w:cstheme="minorHAnsi"/>
-          <w:color w:val="auto"/>
-          <w:sz w:val="22"/>
-          <w:szCs w:val="22"/>
-        </w:rPr>
-        <w:t>Eclipse</w:t>
-      </w:r>
-    </w:p>
-    <w:p>
-      <w:pPr>
-        <w:spacing w:after="0" w:line="240" w:lineRule="auto"/>
-        <w:rPr>
-          <w:lang w:val="pt-BR"/>
-        </w:rPr>
-      </w:pPr>
-      <w:r>
-        <w:rPr>
-          <w:lang w:val="pt-BR"/>
-        </w:rPr>
-        <w:t>To run eclipse execute:</w:t>
-      </w:r>
-    </w:p>
-    <w:tbl>
-      <w:tblPr>
-        <w:tblStyle w:val="GridTable5Dark"/>
-        <w:tblW w:w="0" w:type="auto"/>
-        <w:shd w:val="clear" w:color="auto" w:fill="F2F2F2" w:themeFill="background1" w:themeFillShade="F2"/>
-        <w:tblLook w:val="04A0" w:firstRow="1" w:lastRow="0" w:firstColumn="1" w:lastColumn="0" w:noHBand="0" w:noVBand="1"/>
-      </w:tblPr>
-      <w:tblGrid>
-        <w:gridCol w:w="9350"/>
-      </w:tblGrid>
-      <w:tr>
-        <w:trPr>
-          <w:cnfStyle w:val="100000000000" w:firstRow="1" w:lastRow="0" w:firstColumn="0" w:lastColumn="0" w:oddVBand="0" w:evenVBand="0" w:oddHBand="0" w:evenHBand="0" w:firstRowFirstColumn="0" w:firstRowLastColumn="0" w:lastRowFirstColumn="0" w:lastRowLastColumn="0"/>
-        </w:trPr>
-        <w:tc>
-          <w:tcPr>
-            <w:cnfStyle w:val="001000000000" w:firstRow="0" w:lastRow="0" w:firstColumn="1" w:lastColumn="0" w:oddVBand="0" w:evenVBand="0" w:oddHBand="0" w:evenHBand="0" w:firstRowFirstColumn="0" w:firstRowLastColumn="0" w:lastRowFirstColumn="0" w:lastRowLastColumn="0"/>
-            <w:tcW w:w="9350" w:type="dxa"/>
-            <w:shd w:val="clear" w:color="auto" w:fill="F2F2F2" w:themeFill="background1" w:themeFillShade="F2"/>
-          </w:tcPr>
-          <w:p>
-            <w:pPr>
-              <w:rPr>
-                <w:rFonts w:ascii="Courier New" w:hAnsi="Courier New" w:cs="Courier New"/>
                 <w:b w:val="0"/>
                 <w:bCs w:val="0"/>
                 <w:color w:val="auto"/>
@@ -2910,7 +3209,7 @@
                     </pic:cNvPicPr>
                   </pic:nvPicPr>
                   <pic:blipFill>
-                    <a:blip r:embed="rId12">
+                    <a:blip r:embed="rId17">
                       <a:extLst>
                         <a:ext uri="{28A0092B-C50C-407E-A947-70E740481C1C}">
                           <a14:useLocalDpi xmlns:a14="http://schemas.microsoft.com/office/drawing/2010/main" val="0"/>
@@ -2985,7 +3284,7 @@
                     <pic:cNvPicPr/>
                   </pic:nvPicPr>
                   <pic:blipFill rotWithShape="1">
-                    <a:blip r:embed="rId13"/>
+                    <a:blip r:embed="rId18"/>
                     <a:srcRect b="21919"/>
                     <a:stretch/>
                   </pic:blipFill>
@@ -3085,7 +3384,7 @@
                     <pic:cNvPicPr/>
                   </pic:nvPicPr>
                   <pic:blipFill rotWithShape="1">
-                    <a:blip r:embed="rId14"/>
+                    <a:blip r:embed="rId19"/>
                     <a:srcRect r="7041" b="10327"/>
                     <a:stretch/>
                   </pic:blipFill>
@@ -3130,11 +3429,6 @@
       <w:pPr>
         <w:spacing w:after="0" w:line="240" w:lineRule="auto"/>
       </w:pPr>
-    </w:p>
-    <w:p>
-      <w:pPr>
-        <w:spacing w:after="0" w:line="240" w:lineRule="auto"/>
-      </w:pPr>
       <w:r>
         <w:rPr>
           <w:noProof/>
@@ -3155,7 +3449,7 @@
                     <pic:cNvPicPr/>
                   </pic:nvPicPr>
                   <pic:blipFill>
-                    <a:blip r:embed="rId15"/>
+                    <a:blip r:embed="rId20"/>
                     <a:stretch>
                       <a:fillRect/>
                     </a:stretch>
@@ -3198,10 +3492,36 @@
         <w:t xml:space="preserve">path </w:t>
       </w:r>
       <w:r>
-        <w:t xml:space="preserve">folder where the hello world </w:t>
+        <w:t>folder where the hello world</w:t>
+      </w:r>
+      <w:r>
+        <w:t xml:space="preserve"> program</w:t>
+      </w:r>
+      <w:r>
+        <w:t xml:space="preserve"> </w:t>
       </w:r>
       <w:r>
         <w:t>is located and press “Open”</w:t>
+      </w:r>
+    </w:p>
+    <w:p>
+      <w:pPr>
+        <w:spacing w:after="0" w:line="240" w:lineRule="auto"/>
+      </w:pPr>
+      <w:r>
+        <w:t>It should be like “</w:t>
+      </w:r>
+      <w:r>
+        <w:t>freertos-colibri-imx7</w:t>
+      </w:r>
+      <w:r>
+        <w:t>/</w:t>
+      </w:r>
+      <w:r>
+        <w:t>examples/imx7_colibri_m4/demo_apps/hello_world/armgcc</w:t>
+      </w:r>
+      <w:r>
+        <w:t>”</w:t>
       </w:r>
     </w:p>
     <w:p>
@@ -3233,7 +3553,7 @@
                     <pic:cNvPicPr/>
                   </pic:nvPicPr>
                   <pic:blipFill rotWithShape="1">
-                    <a:blip r:embed="rId16"/>
+                    <a:blip r:embed="rId21"/>
                     <a:srcRect t="4048" b="29455"/>
                     <a:stretch/>
                   </pic:blipFill>
@@ -3284,11 +3604,6 @@
       <w:pPr>
         <w:spacing w:after="0" w:line="240" w:lineRule="auto"/>
       </w:pPr>
-    </w:p>
-    <w:p>
-      <w:pPr>
-        <w:spacing w:after="0" w:line="240" w:lineRule="auto"/>
-      </w:pPr>
       <w:r>
         <w:rPr>
           <w:noProof/>
@@ -3309,7 +3624,7 @@
                     <pic:cNvPicPr/>
                   </pic:nvPicPr>
                   <pic:blipFill>
-                    <a:blip r:embed="rId17"/>
+                    <a:blip r:embed="rId22"/>
                     <a:stretch>
                       <a:fillRect/>
                     </a:stretch>
@@ -3375,7 +3690,7 @@
       <w:r>
         <w:t xml:space="preserve">Add the URL: </w:t>
       </w:r>
-      <w:hyperlink r:id="rId18" w:history="1">
+      <w:hyperlink r:id="rId23" w:history="1">
         <w:r>
           <w:rPr>
             <w:rStyle w:val="Hyperlink"/>
@@ -3398,7 +3713,7 @@
           <w:noProof/>
         </w:rPr>
         <w:drawing>
-          <wp:inline distT="0" distB="0" distL="0" distR="0" wp14:anchorId="53A3436D" wp14:editId="21A296A2">
+          <wp:inline distT="0" distB="0" distL="0" distR="0" wp14:anchorId="53A3436D" wp14:editId="3806032B">
             <wp:extent cx="5414838" cy="2897748"/>
             <wp:effectExtent l="0" t="0" r="0" b="0"/>
             <wp:docPr id="15" name="Picture 15"/>
@@ -3413,7 +3728,7 @@
                     <pic:cNvPicPr/>
                   </pic:nvPicPr>
                   <pic:blipFill>
-                    <a:blip r:embed="rId19"/>
+                    <a:blip r:embed="rId24"/>
                     <a:stretch>
                       <a:fillRect/>
                     </a:stretch>
@@ -3421,7 +3736,7 @@
                   <pic:spPr>
                     <a:xfrm>
                       <a:off x="0" y="0"/>
-                      <a:ext cx="5419637" cy="2900316"/>
+                      <a:ext cx="5414838" cy="2897748"/>
                     </a:xfrm>
                     <a:prstGeom prst="rect">
                       <a:avLst/>
@@ -3444,7 +3759,16 @@
         <w:spacing w:after="0" w:line="240" w:lineRule="auto"/>
       </w:pPr>
       <w:r>
-        <w:t>Press Next to install and follow the instrctions on screen.</w:t>
+        <w:t>Select and p</w:t>
+      </w:r>
+      <w:r>
+        <w:t>ress Next to install and follow the inst</w:t>
+      </w:r>
+      <w:r>
+        <w:t>u</w:t>
+      </w:r>
+      <w:r>
+        <w:t>rctions on screen.</w:t>
       </w:r>
     </w:p>
     <w:p>
@@ -3491,7 +3815,10 @@
         <w:spacing w:after="0" w:line="240" w:lineRule="auto"/>
       </w:pPr>
       <w:r>
-        <w:t xml:space="preserve">Download </w:t>
+        <w:t>D</w:t>
+      </w:r>
+      <w:r>
+        <w:t xml:space="preserve">ownload </w:t>
       </w:r>
       <w:r>
         <w:t>“J-Link Software and Documentation pack for Linux, DEB installer, 64-bit”</w:t>
@@ -3504,12 +3831,12 @@
       <w:pPr>
         <w:spacing w:after="0" w:line="240" w:lineRule="auto"/>
       </w:pPr>
-      <w:hyperlink r:id="rId20" w:history="1">
+      <w:hyperlink r:id="rId25" w:history="1">
         <w:r>
           <w:rPr>
             <w:rStyle w:val="Hyperlink"/>
           </w:rPr>
-          <w:t>https://www.segger.com/downloads/jlink/</w:t>
+          <w:t>https://www.segger.com/downloads/jlink/JLink_Linux_x86_64.deb</w:t>
         </w:r>
       </w:hyperlink>
     </w:p>
@@ -3523,7 +3850,10 @@
         <w:spacing w:after="0" w:line="240" w:lineRule="auto"/>
       </w:pPr>
       <w:r>
-        <w:t>Then in a terminal execute</w:t>
+        <w:t>Locate where the file was downloaded, t</w:t>
+      </w:r>
+      <w:r>
+        <w:t>hen in a terminal execute</w:t>
       </w:r>
     </w:p>
     <w:tbl>
@@ -3599,7 +3929,7 @@
                 <w:sz w:val="18"/>
                 <w:szCs w:val="18"/>
               </w:rPr>
-              <w:t>JLink_Linux_V652b_x86_64.deb</w:t>
+              <w:t>JLink_Linux_V652e_x86_64.deb</w:t>
             </w:r>
           </w:p>
           <w:p>
@@ -3686,11 +4016,6 @@
       <w:pPr>
         <w:spacing w:after="0" w:line="240" w:lineRule="auto"/>
       </w:pPr>
-    </w:p>
-    <w:p>
-      <w:pPr>
-        <w:spacing w:after="0" w:line="240" w:lineRule="auto"/>
-      </w:pPr>
       <w:r>
         <w:t>Enter to Run -&gt; Debug Configurations..</w:t>
       </w:r>
@@ -3707,11 +4032,6 @@
       <w:r>
         <w:t>Select “GDB SEGGER -J-Link Debugging” and click on “New” button</w:t>
       </w:r>
-    </w:p>
-    <w:p>
-      <w:pPr>
-        <w:spacing w:after="0" w:line="240" w:lineRule="auto"/>
-      </w:pPr>
     </w:p>
     <w:p>
       <w:pPr>
@@ -3749,7 +4069,7 @@
                     <pic:cNvPicPr/>
                   </pic:nvPicPr>
                   <pic:blipFill>
-                    <a:blip r:embed="rId21"/>
+                    <a:blip r:embed="rId26"/>
                     <a:stretch>
                       <a:fillRect/>
                     </a:stretch>
@@ -3793,53 +4113,126 @@
         <w:t xml:space="preserve"> section</w:t>
       </w:r>
     </w:p>
-    <w:p>
-      <w:pPr>
-        <w:spacing w:after="0" w:line="240" w:lineRule="auto"/>
-      </w:pPr>
-      <w:r>
-        <w:rPr>
-          <w:i/>
-          <w:iCs/>
-        </w:rPr>
-        <w:t>Device name:</w:t>
-      </w:r>
-      <w:r>
-        <w:t xml:space="preserve"> MCIMX7D7_M4</w:t>
-      </w:r>
-    </w:p>
-    <w:p>
-      <w:pPr>
-        <w:spacing w:after="0" w:line="240" w:lineRule="auto"/>
-      </w:pPr>
-      <w:r>
-        <w:rPr>
-          <w:i/>
-          <w:iCs/>
-        </w:rPr>
-        <w:t>Interface</w:t>
-      </w:r>
-      <w:r>
-        <w:t>: JTAG</w:t>
-      </w:r>
-    </w:p>
-    <w:p>
-      <w:pPr>
-        <w:spacing w:after="0" w:line="240" w:lineRule="auto"/>
-      </w:pPr>
-      <w:r>
-        <w:rPr>
-          <w:i/>
-          <w:iCs/>
-        </w:rPr>
-        <w:t>Other options</w:t>
-      </w:r>
-      <w:r>
-        <w:t xml:space="preserve">: </w:t>
-      </w:r>
-      <w:r>
-        <w:t>-endian little -scriptfile /home/isaias/toradex/imx7/Toradex_iMX7D_Connect_CortexM4.JLinkScript -nosilent</w:t>
-      </w:r>
+    <w:tbl>
+      <w:tblPr>
+        <w:tblStyle w:val="TableGrid"/>
+        <w:tblW w:w="9625" w:type="dxa"/>
+        <w:tblBorders>
+          <w:top w:val="none" w:sz="0" w:space="0" w:color="auto"/>
+          <w:left w:val="none" w:sz="0" w:space="0" w:color="auto"/>
+          <w:bottom w:val="none" w:sz="0" w:space="0" w:color="auto"/>
+          <w:right w:val="none" w:sz="0" w:space="0" w:color="auto"/>
+          <w:insideH w:val="none" w:sz="0" w:space="0" w:color="auto"/>
+          <w:insideV w:val="none" w:sz="0" w:space="0" w:color="auto"/>
+        </w:tblBorders>
+        <w:tblLook w:val="04A0" w:firstRow="1" w:lastRow="0" w:firstColumn="1" w:lastColumn="0" w:noHBand="0" w:noVBand="1"/>
+      </w:tblPr>
+      <w:tblGrid>
+        <w:gridCol w:w="1525"/>
+        <w:gridCol w:w="8100"/>
+      </w:tblGrid>
+      <w:tr>
+        <w:tc>
+          <w:tcPr>
+            <w:tcW w:w="1525" w:type="dxa"/>
+          </w:tcPr>
+          <w:p>
+            <w:r>
+              <w:t xml:space="preserve">Device name: </w:t>
+            </w:r>
+          </w:p>
+        </w:tc>
+        <w:tc>
+          <w:tcPr>
+            <w:tcW w:w="8100" w:type="dxa"/>
+          </w:tcPr>
+          <w:p>
+            <w:r>
+              <w:t>MCIMX7D7_M4</w:t>
+            </w:r>
+          </w:p>
+        </w:tc>
+      </w:tr>
+      <w:tr>
+        <w:tc>
+          <w:tcPr>
+            <w:tcW w:w="1525" w:type="dxa"/>
+          </w:tcPr>
+          <w:p>
+            <w:r>
+              <w:t xml:space="preserve">Interface: </w:t>
+            </w:r>
+          </w:p>
+        </w:tc>
+        <w:tc>
+          <w:tcPr>
+            <w:tcW w:w="8100" w:type="dxa"/>
+          </w:tcPr>
+          <w:p>
+            <w:r>
+              <w:t>JTAG</w:t>
+            </w:r>
+          </w:p>
+        </w:tc>
+      </w:tr>
+      <w:tr>
+        <w:tc>
+          <w:tcPr>
+            <w:tcW w:w="1525" w:type="dxa"/>
+          </w:tcPr>
+          <w:p>
+            <w:r>
+              <w:t xml:space="preserve">Other options: </w:t>
+            </w:r>
+          </w:p>
+        </w:tc>
+        <w:tc>
+          <w:tcPr>
+            <w:tcW w:w="8100" w:type="dxa"/>
+          </w:tcPr>
+          <w:p>
+            <w:r>
+              <w:t>-endian little -scriptfile /home/isaias/toradex/imx7/Toradex_iMX7D_Connect_CortexM4.JLinkScript -nosilent</w:t>
+            </w:r>
+          </w:p>
+        </w:tc>
+      </w:tr>
+    </w:tbl>
+    <w:p>
+      <w:pPr>
+        <w:spacing w:after="0" w:line="240" w:lineRule="auto"/>
+      </w:pPr>
+    </w:p>
+    <w:p>
+      <w:pPr>
+        <w:spacing w:after="0" w:line="240" w:lineRule="auto"/>
+      </w:pPr>
+      <w:r>
+        <w:t>Download the JLinkScript file from here:</w:t>
+      </w:r>
+      <w:r>
+        <w:t xml:space="preserve"> </w:t>
+      </w:r>
+      <w:hyperlink r:id="rId27" w:history="1">
+        <w:r>
+          <w:rPr>
+            <w:rStyle w:val="Hyperlink"/>
+          </w:rPr>
+          <w:t>Torade</w:t>
+        </w:r>
+        <w:r>
+          <w:rPr>
+            <w:rStyle w:val="Hyperlink"/>
+          </w:rPr>
+          <w:t>x</w:t>
+        </w:r>
+        <w:r>
+          <w:rPr>
+            <w:rStyle w:val="Hyperlink"/>
+          </w:rPr>
+          <w:t>_iMX7D_Connect_CortexM4.JLinkScript</w:t>
+        </w:r>
+      </w:hyperlink>
     </w:p>
     <w:p>
       <w:pPr>
@@ -3866,10 +4259,6 @@
         <w:spacing w:after="0" w:line="240" w:lineRule="auto"/>
       </w:pPr>
       <w:r>
-        <w:rPr>
-          <w:i/>
-          <w:iCs/>
-        </w:rPr>
         <w:t>Executable</w:t>
       </w:r>
       <w:r>
@@ -3877,6 +4266,31 @@
       </w:r>
       <w:r>
         <w:t>/home/isaias/gcc-arm-none-eabi-4_9-2015q3/bin/arm-none-eabi-gdb</w:t>
+      </w:r>
+    </w:p>
+    <w:p>
+      <w:pPr>
+        <w:spacing w:after="0" w:line="240" w:lineRule="auto"/>
+      </w:pPr>
+    </w:p>
+    <w:p>
+      <w:pPr>
+        <w:spacing w:after="0" w:line="240" w:lineRule="auto"/>
+      </w:pPr>
+      <w:r>
+        <w:rPr>
+          <w:b/>
+          <w:bCs/>
+        </w:rPr>
+        <w:t>Important:</w:t>
+      </w:r>
+      <w:r>
+        <w:t xml:space="preserve"> Be sure to replac</w:t>
+      </w:r>
+      <w:bookmarkStart w:id="1" w:name="_GoBack"/>
+      <w:bookmarkEnd w:id="1"/>
+      <w:r>
+        <w:t>e the path names, with your corresponding path names.</w:t>
       </w:r>
     </w:p>
     <w:p>
@@ -3908,7 +4322,7 @@
                     <pic:cNvPicPr/>
                   </pic:nvPicPr>
                   <pic:blipFill>
-                    <a:blip r:embed="rId22"/>
+                    <a:blip r:embed="rId28"/>
                     <a:stretch>
                       <a:fillRect/>
                     </a:stretch>
@@ -3967,7 +4381,7 @@
                     <pic:cNvPicPr/>
                   </pic:nvPicPr>
                   <pic:blipFill rotWithShape="1">
-                    <a:blip r:embed="rId23"/>
+                    <a:blip r:embed="rId29"/>
                     <a:srcRect b="18841"/>
                     <a:stretch/>
                   </pic:blipFill>
@@ -4027,7 +4441,7 @@
                     <pic:cNvPicPr/>
                   </pic:nvPicPr>
                   <pic:blipFill>
-                    <a:blip r:embed="rId24"/>
+                    <a:blip r:embed="rId30"/>
                     <a:stretch>
                       <a:fillRect/>
                     </a:stretch>
@@ -4155,7 +4569,7 @@
                     <pic:cNvPicPr/>
                   </pic:nvPicPr>
                   <pic:blipFill>
-                    <a:blip r:embed="rId25"/>
+                    <a:blip r:embed="rId31"/>
                     <a:stretch>
                       <a:fillRect/>
                     </a:stretch>
@@ -4203,6 +4617,601 @@
           <w:color w:val="auto"/>
         </w:rPr>
         <w:lastRenderedPageBreak/>
+        <w:t>Running a Firmware on Cortex-M4</w:t>
+      </w:r>
+    </w:p>
+    <w:p>
+      <w:pPr>
+        <w:spacing w:after="0" w:line="240" w:lineRule="auto"/>
+      </w:pPr>
+    </w:p>
+    <w:tbl>
+      <w:tblPr>
+        <w:tblStyle w:val="TableGrid"/>
+        <w:tblW w:w="0" w:type="auto"/>
+        <w:tblLook w:val="04A0" w:firstRow="1" w:lastRow="0" w:firstColumn="1" w:lastColumn="0" w:noHBand="0" w:noVBand="1"/>
+      </w:tblPr>
+      <w:tblGrid>
+        <w:gridCol w:w="3325"/>
+        <w:gridCol w:w="6025"/>
+      </w:tblGrid>
+      <w:tr>
+        <w:tc>
+          <w:tcPr>
+            <w:tcW w:w="3325" w:type="dxa"/>
+            <w:vAlign w:val="center"/>
+          </w:tcPr>
+          <w:p>
+            <w:r>
+              <w:t>Copy from SD card to memory</w:t>
+            </w:r>
+          </w:p>
+        </w:tc>
+        <w:tc>
+          <w:tcPr>
+            <w:tcW w:w="6025" w:type="dxa"/>
+            <w:shd w:val="clear" w:color="auto" w:fill="E7E6E6" w:themeFill="background2"/>
+            <w:vAlign w:val="center"/>
+          </w:tcPr>
+          <w:p>
+            <w:r>
+              <w:rPr>
+                <w:rFonts w:ascii="Courier New" w:hAnsi="Courier New" w:cs="Courier New"/>
+                <w:sz w:val="18"/>
+                <w:szCs w:val="18"/>
+              </w:rPr>
+              <w:t>fatload mmc 1:1 ${loadaddr} &lt;app_name&gt;.elf</w:t>
+            </w:r>
+          </w:p>
+        </w:tc>
+      </w:tr>
+      <w:tr>
+        <w:tc>
+          <w:tcPr>
+            <w:tcW w:w="3325" w:type="dxa"/>
+            <w:vAlign w:val="center"/>
+          </w:tcPr>
+          <w:p>
+            <w:r>
+              <w:t>Copy from eMMC to memory</w:t>
+            </w:r>
+          </w:p>
+        </w:tc>
+        <w:tc>
+          <w:tcPr>
+            <w:tcW w:w="6025" w:type="dxa"/>
+            <w:shd w:val="clear" w:color="auto" w:fill="E7E6E6" w:themeFill="background2"/>
+            <w:vAlign w:val="center"/>
+          </w:tcPr>
+          <w:p>
+            <w:pPr>
+              <w:rPr>
+                <w:rFonts w:ascii="Courier New" w:hAnsi="Courier New" w:cs="Courier New"/>
+                <w:sz w:val="18"/>
+                <w:szCs w:val="18"/>
+              </w:rPr>
+            </w:pPr>
+            <w:r>
+              <w:rPr>
+                <w:rFonts w:ascii="Courier New" w:hAnsi="Courier New" w:cs="Courier New"/>
+                <w:sz w:val="18"/>
+                <w:szCs w:val="18"/>
+              </w:rPr>
+              <w:t xml:space="preserve">fatload mmc 0:1 ${loadaddr} </w:t>
+            </w:r>
+            <w:r>
+              <w:rPr>
+                <w:rFonts w:ascii="Courier New" w:hAnsi="Courier New" w:cs="Courier New"/>
+                <w:sz w:val="18"/>
+                <w:szCs w:val="18"/>
+              </w:rPr>
+              <w:t>&lt;app_name&gt;</w:t>
+            </w:r>
+            <w:r>
+              <w:rPr>
+                <w:rFonts w:ascii="Courier New" w:hAnsi="Courier New" w:cs="Courier New"/>
+                <w:sz w:val="18"/>
+                <w:szCs w:val="18"/>
+              </w:rPr>
+              <w:t>.elf</w:t>
+            </w:r>
+          </w:p>
+        </w:tc>
+      </w:tr>
+      <w:tr>
+        <w:tc>
+          <w:tcPr>
+            <w:tcW w:w="3325" w:type="dxa"/>
+            <w:vAlign w:val="center"/>
+          </w:tcPr>
+          <w:p>
+            <w:r>
+              <w:t>Copy from tftp to memory</w:t>
+            </w:r>
+          </w:p>
+        </w:tc>
+        <w:tc>
+          <w:tcPr>
+            <w:tcW w:w="6025" w:type="dxa"/>
+            <w:shd w:val="clear" w:color="auto" w:fill="E7E6E6" w:themeFill="background2"/>
+            <w:vAlign w:val="center"/>
+          </w:tcPr>
+          <w:p>
+            <w:r>
+              <w:rPr>
+                <w:rFonts w:ascii="Courier New" w:hAnsi="Courier New" w:cs="Courier New"/>
+                <w:sz w:val="18"/>
+                <w:szCs w:val="18"/>
+              </w:rPr>
+              <w:t>tftp ${loadaddr} &lt;app_name&gt;.elf</w:t>
+            </w:r>
+          </w:p>
+        </w:tc>
+      </w:tr>
+      <w:tr>
+        <w:tc>
+          <w:tcPr>
+            <w:tcW w:w="3325" w:type="dxa"/>
+            <w:vAlign w:val="center"/>
+          </w:tcPr>
+          <w:p>
+            <w:r>
+              <w:t>Run app</w:t>
+            </w:r>
+          </w:p>
+        </w:tc>
+        <w:tc>
+          <w:tcPr>
+            <w:tcW w:w="6025" w:type="dxa"/>
+            <w:shd w:val="clear" w:color="auto" w:fill="E7E6E6" w:themeFill="background2"/>
+            <w:vAlign w:val="center"/>
+          </w:tcPr>
+          <w:p>
+            <w:r>
+              <w:rPr>
+                <w:rFonts w:ascii="Courier New" w:hAnsi="Courier New" w:cs="Courier New"/>
+                <w:sz w:val="18"/>
+                <w:szCs w:val="18"/>
+              </w:rPr>
+              <w:t>bootaux ${loadaddr}</w:t>
+            </w:r>
+          </w:p>
+        </w:tc>
+      </w:tr>
+      <w:tr>
+        <w:tc>
+          <w:tcPr>
+            <w:tcW w:w="3325" w:type="dxa"/>
+            <w:vAlign w:val="center"/>
+          </w:tcPr>
+          <w:p>
+            <w:r>
+              <w:t>Get dynamic IP address</w:t>
+            </w:r>
+          </w:p>
+        </w:tc>
+        <w:tc>
+          <w:tcPr>
+            <w:tcW w:w="6025" w:type="dxa"/>
+            <w:shd w:val="clear" w:color="auto" w:fill="E7E6E6" w:themeFill="background2"/>
+            <w:vAlign w:val="center"/>
+          </w:tcPr>
+          <w:p>
+            <w:r>
+              <w:rPr>
+                <w:rFonts w:ascii="Courier New" w:hAnsi="Courier New" w:cs="Courier New"/>
+                <w:sz w:val="18"/>
+                <w:szCs w:val="18"/>
+              </w:rPr>
+              <w:t>dhcp</w:t>
+            </w:r>
+          </w:p>
+        </w:tc>
+      </w:tr>
+      <w:tr>
+        <w:tc>
+          <w:tcPr>
+            <w:tcW w:w="3325" w:type="dxa"/>
+            <w:vAlign w:val="center"/>
+          </w:tcPr>
+          <w:p>
+            <w:r>
+              <w:t>Set TFTP server IP address</w:t>
+            </w:r>
+          </w:p>
+        </w:tc>
+        <w:tc>
+          <w:tcPr>
+            <w:tcW w:w="6025" w:type="dxa"/>
+            <w:shd w:val="clear" w:color="auto" w:fill="E7E6E6" w:themeFill="background2"/>
+            <w:vAlign w:val="center"/>
+          </w:tcPr>
+          <w:p>
+            <w:r>
+              <w:rPr>
+                <w:rFonts w:ascii="Courier New" w:hAnsi="Courier New" w:cs="Courier New"/>
+                <w:sz w:val="18"/>
+                <w:szCs w:val="18"/>
+              </w:rPr>
+              <w:t>setenv serverip &lt;ip_address&gt;</w:t>
+            </w:r>
+          </w:p>
+        </w:tc>
+      </w:tr>
+    </w:tbl>
+    <w:p>
+      <w:pPr>
+        <w:spacing w:after="0" w:line="240" w:lineRule="auto"/>
+      </w:pPr>
+    </w:p>
+    <w:p>
+      <w:pPr>
+        <w:spacing w:after="0" w:line="240" w:lineRule="auto"/>
+      </w:pPr>
+    </w:p>
+    <w:p>
+      <w:pPr>
+        <w:pStyle w:val="Heading2"/>
+        <w:spacing w:before="0" w:line="240" w:lineRule="auto"/>
+        <w:rPr>
+          <w:b/>
+          <w:bCs/>
+          <w:color w:val="auto"/>
+        </w:rPr>
+      </w:pPr>
+      <w:r>
+        <w:rPr>
+          <w:b/>
+          <w:bCs/>
+          <w:color w:val="auto"/>
+        </w:rPr>
+        <w:t>Store a Firmware on Flash and Run it on Boot</w:t>
+      </w:r>
+    </w:p>
+    <w:p>
+      <w:pPr>
+        <w:spacing w:after="0" w:line="240" w:lineRule="auto"/>
+      </w:pPr>
+    </w:p>
+    <w:p>
+      <w:pPr>
+        <w:spacing w:after="0" w:line="240" w:lineRule="auto"/>
+      </w:pPr>
+      <w:r>
+        <w:t>For the Colibri iMX7 1GB, which features eMMC storage, you may just write the M4 firmware to the VFAT partition alongside the Linux kernel and device tree and load it from there.</w:t>
+      </w:r>
+    </w:p>
+    <w:p>
+      <w:pPr>
+        <w:spacing w:after="0" w:line="240" w:lineRule="auto"/>
+      </w:pPr>
+    </w:p>
+    <w:p>
+      <w:pPr>
+        <w:spacing w:after="0" w:line="240" w:lineRule="auto"/>
+      </w:pPr>
+      <w:r>
+        <w:t>First on the Colibri Board, create a mount point and mount the first eMMC partition:</w:t>
+      </w:r>
+    </w:p>
+    <w:tbl>
+      <w:tblPr>
+        <w:tblStyle w:val="GridTable5Dark"/>
+        <w:tblW w:w="0" w:type="auto"/>
+        <w:shd w:val="clear" w:color="auto" w:fill="F2F2F2" w:themeFill="background1" w:themeFillShade="F2"/>
+        <w:tblLook w:val="04A0" w:firstRow="1" w:lastRow="0" w:firstColumn="1" w:lastColumn="0" w:noHBand="0" w:noVBand="1"/>
+      </w:tblPr>
+      <w:tblGrid>
+        <w:gridCol w:w="9350"/>
+      </w:tblGrid>
+      <w:tr>
+        <w:trPr>
+          <w:cnfStyle w:val="100000000000" w:firstRow="1" w:lastRow="0" w:firstColumn="0" w:lastColumn="0" w:oddVBand="0" w:evenVBand="0" w:oddHBand="0" w:evenHBand="0" w:firstRowFirstColumn="0" w:firstRowLastColumn="0" w:lastRowFirstColumn="0" w:lastRowLastColumn="0"/>
+        </w:trPr>
+        <w:tc>
+          <w:tcPr>
+            <w:cnfStyle w:val="001000000000" w:firstRow="0" w:lastRow="0" w:firstColumn="1" w:lastColumn="0" w:oddVBand="0" w:evenVBand="0" w:oddHBand="0" w:evenHBand="0" w:firstRowFirstColumn="0" w:firstRowLastColumn="0" w:lastRowFirstColumn="0" w:lastRowLastColumn="0"/>
+            <w:tcW w:w="9350" w:type="dxa"/>
+            <w:shd w:val="clear" w:color="auto" w:fill="F2F2F2" w:themeFill="background1" w:themeFillShade="F2"/>
+          </w:tcPr>
+          <w:p>
+            <w:pPr>
+              <w:rPr>
+                <w:rFonts w:ascii="Courier New" w:hAnsi="Courier New" w:cs="Courier New"/>
+                <w:b w:val="0"/>
+                <w:bCs w:val="0"/>
+                <w:color w:val="auto"/>
+                <w:sz w:val="18"/>
+                <w:szCs w:val="18"/>
+              </w:rPr>
+            </w:pPr>
+            <w:r>
+              <w:rPr>
+                <w:rFonts w:ascii="Courier New" w:hAnsi="Courier New" w:cs="Courier New"/>
+                <w:b w:val="0"/>
+                <w:bCs w:val="0"/>
+                <w:color w:val="auto"/>
+                <w:sz w:val="18"/>
+                <w:szCs w:val="18"/>
+              </w:rPr>
+              <w:t xml:space="preserve">root@colibri-imx7-emmc:/# mkdir /mnt/vfat_partition                                  </w:t>
+            </w:r>
+          </w:p>
+          <w:p>
+            <w:pPr>
+              <w:rPr>
+                <w:rFonts w:ascii="Courier New" w:hAnsi="Courier New" w:cs="Courier New"/>
+                <w:color w:val="auto"/>
+                <w:sz w:val="18"/>
+                <w:szCs w:val="18"/>
+              </w:rPr>
+            </w:pPr>
+            <w:r>
+              <w:rPr>
+                <w:rFonts w:ascii="Courier New" w:hAnsi="Courier New" w:cs="Courier New"/>
+                <w:b w:val="0"/>
+                <w:bCs w:val="0"/>
+                <w:color w:val="auto"/>
+                <w:sz w:val="18"/>
+                <w:szCs w:val="18"/>
+              </w:rPr>
+              <w:t>root@colibri-imx7-emmc:/# mount /dev/mmcblk0p1 /mnt/vfat_partition</w:t>
+            </w:r>
+          </w:p>
+        </w:tc>
+      </w:tr>
+    </w:tbl>
+    <w:p>
+      <w:pPr>
+        <w:spacing w:after="0" w:line="240" w:lineRule="auto"/>
+      </w:pPr>
+    </w:p>
+    <w:p>
+      <w:pPr>
+        <w:spacing w:after="0" w:line="240" w:lineRule="auto"/>
+      </w:pPr>
+      <w:r>
+        <w:t>Then, from your Linux host (Virtual Machine), copy your .elf file to that directory:</w:t>
+      </w:r>
+    </w:p>
+    <w:tbl>
+      <w:tblPr>
+        <w:tblStyle w:val="GridTable5Dark"/>
+        <w:tblW w:w="0" w:type="auto"/>
+        <w:shd w:val="clear" w:color="auto" w:fill="F2F2F2" w:themeFill="background1" w:themeFillShade="F2"/>
+        <w:tblLook w:val="04A0" w:firstRow="1" w:lastRow="0" w:firstColumn="1" w:lastColumn="0" w:noHBand="0" w:noVBand="1"/>
+      </w:tblPr>
+      <w:tblGrid>
+        <w:gridCol w:w="9350"/>
+      </w:tblGrid>
+      <w:tr>
+        <w:trPr>
+          <w:cnfStyle w:val="100000000000" w:firstRow="1" w:lastRow="0" w:firstColumn="0" w:lastColumn="0" w:oddVBand="0" w:evenVBand="0" w:oddHBand="0" w:evenHBand="0" w:firstRowFirstColumn="0" w:firstRowLastColumn="0" w:lastRowFirstColumn="0" w:lastRowLastColumn="0"/>
+        </w:trPr>
+        <w:tc>
+          <w:tcPr>
+            <w:cnfStyle w:val="001000000000" w:firstRow="0" w:lastRow="0" w:firstColumn="1" w:lastColumn="0" w:oddVBand="0" w:evenVBand="0" w:oddHBand="0" w:evenHBand="0" w:firstRowFirstColumn="0" w:firstRowLastColumn="0" w:lastRowFirstColumn="0" w:lastRowLastColumn="0"/>
+            <w:tcW w:w="9350" w:type="dxa"/>
+            <w:shd w:val="clear" w:color="auto" w:fill="F2F2F2" w:themeFill="background1" w:themeFillShade="F2"/>
+          </w:tcPr>
+          <w:p>
+            <w:pPr>
+              <w:rPr>
+                <w:rFonts w:ascii="Courier New" w:hAnsi="Courier New" w:cs="Courier New"/>
+                <w:color w:val="auto"/>
+                <w:sz w:val="18"/>
+                <w:szCs w:val="18"/>
+              </w:rPr>
+            </w:pPr>
+            <w:r>
+              <w:rPr>
+                <w:rFonts w:ascii="Courier New" w:hAnsi="Courier New" w:cs="Courier New"/>
+                <w:b w:val="0"/>
+                <w:bCs w:val="0"/>
+                <w:color w:val="auto"/>
+                <w:sz w:val="18"/>
+                <w:szCs w:val="18"/>
+              </w:rPr>
+              <w:t>$ scp hello_world.elf root@&lt;board_ip&gt;:/mnt/vfat_partition</w:t>
+            </w:r>
+          </w:p>
+        </w:tc>
+      </w:tr>
+    </w:tbl>
+    <w:p>
+      <w:pPr>
+        <w:spacing w:after="0" w:line="240" w:lineRule="auto"/>
+      </w:pPr>
+    </w:p>
+    <w:p>
+      <w:pPr>
+        <w:spacing w:after="0" w:line="240" w:lineRule="auto"/>
+      </w:pPr>
+      <w:r>
+        <w:t>Finally, at Colibri Board unmount the partition:</w:t>
+      </w:r>
+      <w:r>
+        <w:t xml:space="preserve"> </w:t>
+      </w:r>
+    </w:p>
+    <w:tbl>
+      <w:tblPr>
+        <w:tblStyle w:val="GridTable5Dark"/>
+        <w:tblW w:w="0" w:type="auto"/>
+        <w:shd w:val="clear" w:color="auto" w:fill="F2F2F2" w:themeFill="background1" w:themeFillShade="F2"/>
+        <w:tblLook w:val="04A0" w:firstRow="1" w:lastRow="0" w:firstColumn="1" w:lastColumn="0" w:noHBand="0" w:noVBand="1"/>
+      </w:tblPr>
+      <w:tblGrid>
+        <w:gridCol w:w="9350"/>
+      </w:tblGrid>
+      <w:tr>
+        <w:trPr>
+          <w:cnfStyle w:val="100000000000" w:firstRow="1" w:lastRow="0" w:firstColumn="0" w:lastColumn="0" w:oddVBand="0" w:evenVBand="0" w:oddHBand="0" w:evenHBand="0" w:firstRowFirstColumn="0" w:firstRowLastColumn="0" w:lastRowFirstColumn="0" w:lastRowLastColumn="0"/>
+        </w:trPr>
+        <w:tc>
+          <w:tcPr>
+            <w:cnfStyle w:val="001000000000" w:firstRow="0" w:lastRow="0" w:firstColumn="1" w:lastColumn="0" w:oddVBand="0" w:evenVBand="0" w:oddHBand="0" w:evenHBand="0" w:firstRowFirstColumn="0" w:firstRowLastColumn="0" w:lastRowFirstColumn="0" w:lastRowLastColumn="0"/>
+            <w:tcW w:w="9350" w:type="dxa"/>
+            <w:shd w:val="clear" w:color="auto" w:fill="F2F2F2" w:themeFill="background1" w:themeFillShade="F2"/>
+          </w:tcPr>
+          <w:p>
+            <w:pPr>
+              <w:rPr>
+                <w:rFonts w:ascii="Courier New" w:hAnsi="Courier New" w:cs="Courier New"/>
+                <w:color w:val="auto"/>
+                <w:sz w:val="18"/>
+                <w:szCs w:val="18"/>
+              </w:rPr>
+            </w:pPr>
+            <w:r>
+              <w:rPr>
+                <w:rFonts w:ascii="Courier New" w:hAnsi="Courier New" w:cs="Courier New"/>
+                <w:b w:val="0"/>
+                <w:bCs w:val="0"/>
+                <w:color w:val="auto"/>
+                <w:sz w:val="18"/>
+                <w:szCs w:val="18"/>
+              </w:rPr>
+              <w:t>root@colibri-imx7-emmc:/# umount /mnt/vfat_partition</w:t>
+            </w:r>
+          </w:p>
+        </w:tc>
+      </w:tr>
+    </w:tbl>
+    <w:p>
+      <w:pPr>
+        <w:spacing w:after="0" w:line="240" w:lineRule="auto"/>
+      </w:pPr>
+    </w:p>
+    <w:p>
+      <w:pPr>
+        <w:spacing w:after="0" w:line="240" w:lineRule="auto"/>
+      </w:pPr>
+      <w:r>
+        <w:t>Reset your board, access the U-Boot terminal and update the m4boot environment variable:</w:t>
+      </w:r>
+      <w:r>
+        <w:t xml:space="preserve"> </w:t>
+      </w:r>
+    </w:p>
+    <w:tbl>
+      <w:tblPr>
+        <w:tblStyle w:val="GridTable5Dark"/>
+        <w:tblW w:w="0" w:type="auto"/>
+        <w:shd w:val="clear" w:color="auto" w:fill="F2F2F2" w:themeFill="background1" w:themeFillShade="F2"/>
+        <w:tblLook w:val="04A0" w:firstRow="1" w:lastRow="0" w:firstColumn="1" w:lastColumn="0" w:noHBand="0" w:noVBand="1"/>
+      </w:tblPr>
+      <w:tblGrid>
+        <w:gridCol w:w="9350"/>
+      </w:tblGrid>
+      <w:tr>
+        <w:trPr>
+          <w:cnfStyle w:val="100000000000" w:firstRow="1" w:lastRow="0" w:firstColumn="0" w:lastColumn="0" w:oddVBand="0" w:evenVBand="0" w:oddHBand="0" w:evenHBand="0" w:firstRowFirstColumn="0" w:firstRowLastColumn="0" w:lastRowFirstColumn="0" w:lastRowLastColumn="0"/>
+        </w:trPr>
+        <w:tc>
+          <w:tcPr>
+            <w:cnfStyle w:val="001000000000" w:firstRow="0" w:lastRow="0" w:firstColumn="1" w:lastColumn="0" w:oddVBand="0" w:evenVBand="0" w:oddHBand="0" w:evenHBand="0" w:firstRowFirstColumn="0" w:firstRowLastColumn="0" w:lastRowFirstColumn="0" w:lastRowLastColumn="0"/>
+            <w:tcW w:w="9350" w:type="dxa"/>
+            <w:shd w:val="clear" w:color="auto" w:fill="F2F2F2" w:themeFill="background1" w:themeFillShade="F2"/>
+          </w:tcPr>
+          <w:p>
+            <w:pPr>
+              <w:rPr>
+                <w:rFonts w:ascii="Courier New" w:hAnsi="Courier New" w:cs="Courier New"/>
+                <w:b w:val="0"/>
+                <w:bCs w:val="0"/>
+                <w:color w:val="auto"/>
+                <w:sz w:val="18"/>
+                <w:szCs w:val="18"/>
+              </w:rPr>
+            </w:pPr>
+            <w:r>
+              <w:rPr>
+                <w:rFonts w:ascii="Courier New" w:hAnsi="Courier New" w:cs="Courier New"/>
+                <w:b w:val="0"/>
+                <w:bCs w:val="0"/>
+                <w:color w:val="auto"/>
+                <w:sz w:val="18"/>
+                <w:szCs w:val="18"/>
+              </w:rPr>
+              <w:t>Colibri iMX7 # setenv m4boot 'fatload mmc 0:1 ${loadaddr} hello_world.elf &amp;&amp; bootaux ${loadaddr}'</w:t>
+            </w:r>
+          </w:p>
+          <w:p>
+            <w:pPr>
+              <w:rPr>
+                <w:rFonts w:ascii="Courier New" w:hAnsi="Courier New" w:cs="Courier New"/>
+                <w:color w:val="auto"/>
+                <w:sz w:val="18"/>
+                <w:szCs w:val="18"/>
+              </w:rPr>
+            </w:pPr>
+            <w:r>
+              <w:rPr>
+                <w:rFonts w:ascii="Courier New" w:hAnsi="Courier New" w:cs="Courier New"/>
+                <w:b w:val="0"/>
+                <w:bCs w:val="0"/>
+                <w:color w:val="auto"/>
+                <w:sz w:val="18"/>
+                <w:szCs w:val="18"/>
+              </w:rPr>
+              <w:t>Colibri iMX7 # saveenv</w:t>
+            </w:r>
+          </w:p>
+        </w:tc>
+      </w:tr>
+    </w:tbl>
+    <w:p>
+      <w:pPr>
+        <w:spacing w:after="0" w:line="240" w:lineRule="auto"/>
+      </w:pPr>
+    </w:p>
+    <w:p>
+      <w:pPr>
+        <w:spacing w:after="0" w:line="240" w:lineRule="auto"/>
+      </w:pPr>
+    </w:p>
+    <w:p>
+      <w:pPr>
+        <w:spacing w:after="0" w:line="240" w:lineRule="auto"/>
+      </w:pPr>
+      <w:r>
+        <w:t xml:space="preserve">For the </w:t>
+      </w:r>
+      <w:r>
+        <w:t>gpio_bank2_imx</w:t>
+      </w:r>
+      <w:r>
+        <w:t xml:space="preserve"> example, the Switch 1 goes to SODIMM 133 and the Led1 to SODIMM 127</w:t>
+      </w:r>
+    </w:p>
+    <w:p>
+      <w:pPr>
+        <w:spacing w:after="0" w:line="240" w:lineRule="auto"/>
+      </w:pPr>
+    </w:p>
+    <w:p>
+      <w:r>
+        <w:br w:type="page"/>
+      </w:r>
+    </w:p>
+    <w:p>
+      <w:pPr>
+        <w:pStyle w:val="Heading1"/>
+        <w:spacing w:before="0" w:line="240" w:lineRule="auto"/>
+        <w:rPr>
+          <w:b/>
+          <w:bCs/>
+          <w:color w:val="auto"/>
+        </w:rPr>
+      </w:pPr>
+      <w:r>
+        <w:rPr>
+          <w:b/>
+          <w:bCs/>
+          <w:color w:val="auto"/>
+        </w:rPr>
+        <w:lastRenderedPageBreak/>
         <w:t>Reference</w:t>
       </w:r>
     </w:p>
@@ -4220,7 +5229,7 @@
         </w:numPr>
         <w:spacing w:after="0" w:line="240" w:lineRule="auto"/>
       </w:pPr>
-      <w:hyperlink r:id="rId26" w:anchor="linux" w:history="1">
+      <w:hyperlink r:id="rId32" w:anchor="linux" w:history="1">
         <w:r>
           <w:rPr>
             <w:rStyle w:val="Hyperlink"/>
@@ -4243,7 +5252,7 @@
           <w:u w:val="none"/>
         </w:rPr>
       </w:pPr>
-      <w:hyperlink r:id="rId27" w:history="1">
+      <w:hyperlink r:id="rId33" w:history="1">
         <w:r>
           <w:rPr>
             <w:rStyle w:val="Hyperlink"/>
@@ -4261,7 +5270,7 @@
         </w:numPr>
         <w:spacing w:after="0" w:line="240" w:lineRule="auto"/>
       </w:pPr>
-      <w:hyperlink r:id="rId28" w:history="1">
+      <w:hyperlink r:id="rId34" w:history="1">
         <w:r>
           <w:rPr>
             <w:rStyle w:val="Hyperlink"/>
@@ -4272,17 +5281,17 @@
     </w:p>
     <w:p>
       <w:pPr>
-        <w:pStyle w:val="ListParagraph"/>
-        <w:numPr>
-          <w:ilvl w:val="0"/>
-          <w:numId w:val="3"/>
-        </w:numPr>
         <w:spacing w:after="0" w:line="240" w:lineRule="auto"/>
         <w:rPr>
           <w:rStyle w:val="Hyperlink"/>
           <w:color w:val="auto"/>
           <w:u w:val="none"/>
         </w:rPr>
+      </w:pPr>
+    </w:p>
+    <w:p>
+      <w:pPr>
+        <w:spacing w:after="0" w:line="240" w:lineRule="auto"/>
       </w:pPr>
     </w:p>
     <w:p>
@@ -4652,6 +5661,92 @@
     </w:lvl>
   </w:abstractNum>
   <w:abstractNum w:abstractNumId="4" w15:restartNumberingAfterBreak="0">
+    <w:nsid w:val="4A3E7B58"/>
+    <w:multiLevelType w:val="hybridMultilevel"/>
+    <w:tmpl w:val="8446EEF6"/>
+    <w:lvl w:ilvl="0" w:tplc="0409000F">
+      <w:start w:val="1"/>
+      <w:numFmt w:val="decimal"/>
+      <w:lvlText w:val="%1."/>
+      <w:lvlJc w:val="left"/>
+      <w:pPr>
+        <w:ind w:left="360" w:hanging="360"/>
+      </w:pPr>
+    </w:lvl>
+    <w:lvl w:ilvl="1" w:tplc="04090019" w:tentative="1">
+      <w:start w:val="1"/>
+      <w:numFmt w:val="lowerLetter"/>
+      <w:lvlText w:val="%2."/>
+      <w:lvlJc w:val="left"/>
+      <w:pPr>
+        <w:ind w:left="1080" w:hanging="360"/>
+      </w:pPr>
+    </w:lvl>
+    <w:lvl w:ilvl="2" w:tplc="0409001B" w:tentative="1">
+      <w:start w:val="1"/>
+      <w:numFmt w:val="lowerRoman"/>
+      <w:lvlText w:val="%3."/>
+      <w:lvlJc w:val="right"/>
+      <w:pPr>
+        <w:ind w:left="1800" w:hanging="180"/>
+      </w:pPr>
+    </w:lvl>
+    <w:lvl w:ilvl="3" w:tplc="0409000F" w:tentative="1">
+      <w:start w:val="1"/>
+      <w:numFmt w:val="decimal"/>
+      <w:lvlText w:val="%4."/>
+      <w:lvlJc w:val="left"/>
+      <w:pPr>
+        <w:ind w:left="2520" w:hanging="360"/>
+      </w:pPr>
+    </w:lvl>
+    <w:lvl w:ilvl="4" w:tplc="04090019" w:tentative="1">
+      <w:start w:val="1"/>
+      <w:numFmt w:val="lowerLetter"/>
+      <w:lvlText w:val="%5."/>
+      <w:lvlJc w:val="left"/>
+      <w:pPr>
+        <w:ind w:left="3240" w:hanging="360"/>
+      </w:pPr>
+    </w:lvl>
+    <w:lvl w:ilvl="5" w:tplc="0409001B" w:tentative="1">
+      <w:start w:val="1"/>
+      <w:numFmt w:val="lowerRoman"/>
+      <w:lvlText w:val="%6."/>
+      <w:lvlJc w:val="right"/>
+      <w:pPr>
+        <w:ind w:left="3960" w:hanging="180"/>
+      </w:pPr>
+    </w:lvl>
+    <w:lvl w:ilvl="6" w:tplc="0409000F" w:tentative="1">
+      <w:start w:val="1"/>
+      <w:numFmt w:val="decimal"/>
+      <w:lvlText w:val="%7."/>
+      <w:lvlJc w:val="left"/>
+      <w:pPr>
+        <w:ind w:left="4680" w:hanging="360"/>
+      </w:pPr>
+    </w:lvl>
+    <w:lvl w:ilvl="7" w:tplc="04090019" w:tentative="1">
+      <w:start w:val="1"/>
+      <w:numFmt w:val="lowerLetter"/>
+      <w:lvlText w:val="%8."/>
+      <w:lvlJc w:val="left"/>
+      <w:pPr>
+        <w:ind w:left="5400" w:hanging="360"/>
+      </w:pPr>
+    </w:lvl>
+    <w:lvl w:ilvl="8" w:tplc="0409001B" w:tentative="1">
+      <w:start w:val="1"/>
+      <w:numFmt w:val="lowerRoman"/>
+      <w:lvlText w:val="%9."/>
+      <w:lvlJc w:val="right"/>
+      <w:pPr>
+        <w:ind w:left="6120" w:hanging="180"/>
+      </w:pPr>
+    </w:lvl>
+  </w:abstractNum>
+  <w:abstractNum w:abstractNumId="5" w15:restartNumberingAfterBreak="0">
     <w:nsid w:val="4FC20333"/>
     <w:multiLevelType w:val="hybridMultilevel"/>
     <w:tmpl w:val="8636433A"/>
@@ -4740,7 +5835,7 @@
       </w:pPr>
     </w:lvl>
   </w:abstractNum>
-  <w:abstractNum w:abstractNumId="5" w15:restartNumberingAfterBreak="0">
+  <w:abstractNum w:abstractNumId="6" w15:restartNumberingAfterBreak="0">
     <w:nsid w:val="5D3A421A"/>
     <w:multiLevelType w:val="hybridMultilevel"/>
     <w:tmpl w:val="CADC12F4"/>
@@ -4854,13 +5949,13 @@
     </w:lvl>
   </w:abstractNum>
   <w:num w:numId="1">
-    <w:abstractNumId w:val="4"/>
+    <w:abstractNumId w:val="5"/>
   </w:num>
   <w:num w:numId="2">
     <w:abstractNumId w:val="3"/>
   </w:num>
   <w:num w:numId="3">
-    <w:abstractNumId w:val="5"/>
+    <w:abstractNumId w:val="6"/>
   </w:num>
   <w:num w:numId="4">
     <w:abstractNumId w:val="1"/>
@@ -4870,6 +5965,9 @@
   </w:num>
   <w:num w:numId="6">
     <w:abstractNumId w:val="0"/>
+  </w:num>
+  <w:num w:numId="7">
+    <w:abstractNumId w:val="4"/>
   </w:num>
 </w:numbering>
 </file>
@@ -5611,6 +6709,18 @@
       <w:shd w:val="clear" w:color="auto" w:fill="E1DFDD"/>
     </w:rPr>
   </w:style>
+  <w:style w:type="character" w:styleId="FollowedHyperlink">
+    <w:name w:val="FollowedHyperlink"/>
+    <w:basedOn w:val="DefaultParagraphFont"/>
+    <w:uiPriority w:val="99"/>
+    <w:semiHidden/>
+    <w:unhideWhenUsed/>
+    <w:rsid w:val="00833656"/>
+    <w:rPr>
+      <w:color w:val="954F72" w:themeColor="followedHyperlink"/>
+      <w:u w:val="single"/>
+    </w:rPr>
+  </w:style>
 </w:styles>
 </file>
 
@@ -5907,4 +7017,16 @@
     </a:ext>
   </a:extLst>
 </a:theme>
+</file>
+
+<file path=customXml/item1.xml><?xml version="1.0" encoding="utf-8"?>
+<b:Sources xmlns:b="http://schemas.openxmlformats.org/officeDocument/2006/bibliography" xmlns="http://schemas.openxmlformats.org/officeDocument/2006/bibliography" SelectedStyle="\APASixthEditionOfficeOnline.xsl" StyleName="APA" Version="6"/>
+</file>
+
+<file path=customXml/itemProps1.xml><?xml version="1.0" encoding="utf-8"?>
+<ds:datastoreItem xmlns:ds="http://schemas.openxmlformats.org/officeDocument/2006/customXml" ds:itemID="{251DC103-1A78-4524-A0DD-D68E7D22AEE7}">
+  <ds:schemaRefs>
+    <ds:schemaRef ds:uri="http://schemas.openxmlformats.org/officeDocument/2006/bibliography"/>
+  </ds:schemaRefs>
+</ds:datastoreItem>
 </file>
</xml_diff>

<commit_message>
Added additional notes and autostart of Cortex-M4 application
</commit_message>
<xml_diff>
--- a/Colibri_iMX7_Cortex-M4/FreeRTOS_on_the_Cortex-M4_of_a_Colibri_iMX7.docx
+++ b/Colibri_iMX7_Cortex-M4/FreeRTOS_on_the_Cortex-M4_of_a_Colibri_iMX7.docx
@@ -60,7 +60,7 @@
                     </pic:cNvPicPr>
                   </pic:nvPicPr>
                   <pic:blipFill>
-                    <a:blip r:embed="rId6">
+                    <a:blip r:embed="rId8">
                       <a:extLst>
                         <a:ext uri="{28A0092B-C50C-407E-A947-70E740481C1C}">
                           <a14:useLocalDpi xmlns:a14="http://schemas.microsoft.com/office/drawing/2010/main" val="0"/>
@@ -96,7 +96,7 @@
       <w:pPr>
         <w:spacing w:after="0" w:line="240" w:lineRule="auto"/>
       </w:pPr>
-      <w:hyperlink r:id="rId7" w:history="1">
+      <w:hyperlink r:id="rId9" w:history="1">
         <w:r>
           <w:rPr>
             <w:rStyle w:val="Hyperlink"/>
@@ -232,7 +232,7 @@
                     </pic:cNvPicPr>
                   </pic:nvPicPr>
                   <pic:blipFill>
-                    <a:blip r:embed="rId8">
+                    <a:blip r:embed="rId10">
                       <a:extLst>
                         <a:ext uri="{28A0092B-C50C-407E-A947-70E740481C1C}">
                           <a14:useLocalDpi xmlns:a14="http://schemas.microsoft.com/office/drawing/2010/main" val="0"/>
@@ -365,7 +365,7 @@
                     <pic:cNvPicPr/>
                   </pic:nvPicPr>
                   <pic:blipFill>
-                    <a:blip r:embed="rId9"/>
+                    <a:blip r:embed="rId11"/>
                     <a:stretch>
                       <a:fillRect/>
                     </a:stretch>
@@ -1101,6 +1101,7 @@
           <w:szCs w:val="22"/>
         </w:rPr>
       </w:pPr>
+      <w:bookmarkStart w:id="0" w:name="_Ref22819776"/>
       <w:r>
         <w:rPr>
           <w:rFonts w:asciiTheme="minorHAnsi" w:hAnsiTheme="minorHAnsi" w:cstheme="minorHAnsi"/>
@@ -1110,6 +1111,7 @@
         </w:rPr>
         <w:t>Build an example</w:t>
       </w:r>
+      <w:bookmarkEnd w:id="0"/>
     </w:p>
     <w:p>
       <w:pPr>
@@ -1294,7 +1296,7 @@
                     <pic:cNvPicPr/>
                   </pic:nvPicPr>
                   <pic:blipFill>
-                    <a:blip r:embed="rId10"/>
+                    <a:blip r:embed="rId12"/>
                     <a:stretch>
                       <a:fillRect/>
                     </a:stretch>
@@ -1335,7 +1337,7 @@
           <w:color w:val="auto"/>
         </w:rPr>
       </w:pPr>
-      <w:bookmarkStart w:id="0" w:name="_Ref22111538"/>
+      <w:bookmarkStart w:id="1" w:name="_Ref22111538"/>
       <w:r>
         <w:rPr>
           <w:b/>
@@ -1345,7 +1347,7 @@
         <w:lastRenderedPageBreak/>
         <w:t>Setup Hardware</w:t>
       </w:r>
-      <w:bookmarkEnd w:id="0"/>
+      <w:bookmarkEnd w:id="1"/>
     </w:p>
     <w:p>
       <w:pPr>
@@ -1573,7 +1575,7 @@
                     <pic:cNvPicPr/>
                   </pic:nvPicPr>
                   <pic:blipFill rotWithShape="1">
-                    <a:blip r:embed="rId11"/>
+                    <a:blip r:embed="rId13"/>
                     <a:srcRect b="2443"/>
                     <a:stretch/>
                   </pic:blipFill>
@@ -2305,7 +2307,7 @@
                     <pic:cNvPicPr/>
                   </pic:nvPicPr>
                   <pic:blipFill rotWithShape="1">
-                    <a:blip r:embed="rId12"/>
+                    <a:blip r:embed="rId14"/>
                     <a:srcRect t="5535" r="1544" b="11432"/>
                     <a:stretch/>
                   </pic:blipFill>
@@ -2370,7 +2372,7 @@
                     <pic:cNvPicPr/>
                   </pic:nvPicPr>
                   <pic:blipFill rotWithShape="1">
-                    <a:blip r:embed="rId13"/>
+                    <a:blip r:embed="rId15"/>
                     <a:srcRect t="5692"/>
                     <a:stretch/>
                   </pic:blipFill>
@@ -2446,8 +2448,8 @@
           <w:noProof/>
         </w:rPr>
         <w:drawing>
-          <wp:inline distT="0" distB="0" distL="0" distR="0" wp14:anchorId="23C48C89" wp14:editId="78D60C71">
-            <wp:extent cx="3625795" cy="2100375"/>
+          <wp:inline distT="0" distB="0" distL="0" distR="0" wp14:anchorId="23C48C89" wp14:editId="51E6EFB4">
+            <wp:extent cx="3074528" cy="1781033"/>
             <wp:effectExtent l="0" t="0" r="0" b="0"/>
             <wp:docPr id="18" name="Picture 18"/>
             <wp:cNvGraphicFramePr>
@@ -2461,14 +2463,14 @@
                     <pic:cNvPicPr/>
                   </pic:nvPicPr>
                   <pic:blipFill rotWithShape="1">
-                    <a:blip r:embed="rId14"/>
+                    <a:blip r:embed="rId16"/>
                     <a:srcRect t="4777" r="12231" b="4474"/>
                     <a:stretch/>
                   </pic:blipFill>
                   <pic:spPr bwMode="auto">
                     <a:xfrm>
                       <a:off x="0" y="0"/>
-                      <a:ext cx="3641043" cy="2109208"/>
+                      <a:ext cx="3113286" cy="1803485"/>
                     </a:xfrm>
                     <a:prstGeom prst="rect">
                       <a:avLst/>
@@ -2522,13 +2524,13 @@
     <w:tbl>
       <w:tblPr>
         <w:tblStyle w:val="GridTable5Dark"/>
-        <w:tblW w:w="10440" w:type="dxa"/>
-        <w:tblInd w:w="-545" w:type="dxa"/>
+        <w:tblW w:w="8820" w:type="dxa"/>
+        <w:tblInd w:w="-5" w:type="dxa"/>
         <w:shd w:val="clear" w:color="auto" w:fill="F2F2F2" w:themeFill="background1" w:themeFillShade="F2"/>
         <w:tblLook w:val="04A0" w:firstRow="1" w:lastRow="0" w:firstColumn="1" w:lastColumn="0" w:noHBand="0" w:noVBand="1"/>
       </w:tblPr>
       <w:tblGrid>
-        <w:gridCol w:w="10440"/>
+        <w:gridCol w:w="8820"/>
       </w:tblGrid>
       <w:tr>
         <w:trPr>
@@ -2537,7 +2539,7 @@
         <w:tc>
           <w:tcPr>
             <w:cnfStyle w:val="001000000000" w:firstRow="0" w:lastRow="0" w:firstColumn="1" w:lastColumn="0" w:oddVBand="0" w:evenVBand="0" w:oddHBand="0" w:evenHBand="0" w:firstRowFirstColumn="0" w:firstRowLastColumn="0" w:lastRowFirstColumn="0" w:lastRowLastColumn="0"/>
-            <w:tcW w:w="10440" w:type="dxa"/>
+            <w:tcW w:w="8820" w:type="dxa"/>
             <w:shd w:val="clear" w:color="auto" w:fill="F2F2F2" w:themeFill="background1" w:themeFillShade="F2"/>
           </w:tcPr>
           <w:p>
@@ -2663,12 +2665,116 @@
               <w:t>saveenv</w:t>
             </w:r>
           </w:p>
+        </w:tc>
+      </w:tr>
+    </w:tbl>
+    <w:p>
+      <w:pPr>
+        <w:spacing w:after="0" w:line="240" w:lineRule="auto"/>
+        <w:rPr>
+          <w:lang w:val="pt-BR"/>
+        </w:rPr>
+      </w:pPr>
+    </w:p>
+    <w:p>
+      <w:pPr>
+        <w:spacing w:after="0" w:line="240" w:lineRule="auto"/>
+      </w:pPr>
+      <w:r>
+        <w:t>Linux disables unused clocks by default. However Linux is not aware what clocks are used by the Cortex-M4 core, therefore one should use the clk_ignore_unused kernel parameter</w:t>
+      </w:r>
+      <w:r>
+        <w:t>.</w:t>
+      </w:r>
+    </w:p>
+    <w:p>
+      <w:pPr>
+        <w:spacing w:after="0" w:line="240" w:lineRule="auto"/>
+      </w:pPr>
+      <w:r>
+        <w:t>By default, our Linux device tree uses UART_B too, which leads to a external abort when the Linux kernel tries to access UART_B. It is recommended to alter the device tree and disable UART_B using the status property. Temporary, the following fdt_fixup command can be use in U-Boot</w:t>
+      </w:r>
+    </w:p>
+    <w:p>
+      <w:pPr>
+        <w:spacing w:after="0" w:line="240" w:lineRule="auto"/>
+      </w:pPr>
+    </w:p>
+    <w:p>
+      <w:pPr>
+        <w:pStyle w:val="Heading2"/>
+        <w:numPr>
+          <w:ilvl w:val="0"/>
+          <w:numId w:val="7"/>
+        </w:numPr>
+        <w:spacing w:before="0"/>
+        <w:rPr>
+          <w:rFonts w:asciiTheme="minorHAnsi" w:hAnsiTheme="minorHAnsi" w:cstheme="minorHAnsi"/>
+          <w:color w:val="auto"/>
+          <w:sz w:val="22"/>
+          <w:szCs w:val="22"/>
+        </w:rPr>
+      </w:pPr>
+      <w:r>
+        <w:rPr>
+          <w:rFonts w:asciiTheme="minorHAnsi" w:hAnsiTheme="minorHAnsi" w:cstheme="minorHAnsi"/>
+          <w:color w:val="auto"/>
+          <w:sz w:val="22"/>
+          <w:szCs w:val="22"/>
+        </w:rPr>
+        <w:t>Set the autostart to the Cortex-M4 application</w:t>
+      </w:r>
+    </w:p>
+    <w:tbl>
+      <w:tblPr>
+        <w:tblStyle w:val="GridTable5Dark"/>
+        <w:tblW w:w="9900" w:type="dxa"/>
+        <w:tblInd w:w="-5" w:type="dxa"/>
+        <w:shd w:val="clear" w:color="auto" w:fill="F2F2F2" w:themeFill="background1" w:themeFillShade="F2"/>
+        <w:tblLook w:val="04A0" w:firstRow="1" w:lastRow="0" w:firstColumn="1" w:lastColumn="0" w:noHBand="0" w:noVBand="1"/>
+      </w:tblPr>
+      <w:tblGrid>
+        <w:gridCol w:w="9900"/>
+      </w:tblGrid>
+      <w:tr>
+        <w:trPr>
+          <w:cnfStyle w:val="100000000000" w:firstRow="1" w:lastRow="0" w:firstColumn="0" w:lastColumn="0" w:oddVBand="0" w:evenVBand="0" w:oddHBand="0" w:evenHBand="0" w:firstRowFirstColumn="0" w:firstRowLastColumn="0" w:lastRowFirstColumn="0" w:lastRowLastColumn="0"/>
+        </w:trPr>
+        <w:tc>
+          <w:tcPr>
+            <w:cnfStyle w:val="001000000000" w:firstRow="0" w:lastRow="0" w:firstColumn="1" w:lastColumn="0" w:oddVBand="0" w:evenVBand="0" w:oddHBand="0" w:evenHBand="0" w:firstRowFirstColumn="0" w:firstRowLastColumn="0" w:lastRowFirstColumn="0" w:lastRowLastColumn="0"/>
+            <w:tcW w:w="9900" w:type="dxa"/>
+            <w:shd w:val="clear" w:color="auto" w:fill="F2F2F2" w:themeFill="background1" w:themeFillShade="F2"/>
+          </w:tcPr>
           <w:p>
             <w:pPr>
               <w:rPr>
                 <w:rFonts w:ascii="Courier New" w:hAnsi="Courier New" w:cs="Courier New"/>
-                <w:sz w:val="18"/>
-                <w:szCs w:val="18"/>
+                <w:b w:val="0"/>
+                <w:bCs w:val="0"/>
+                <w:color w:val="auto"/>
+                <w:sz w:val="16"/>
+                <w:szCs w:val="16"/>
+              </w:rPr>
+            </w:pPr>
+            <w:r>
+              <w:rPr>
+                <w:rFonts w:ascii="Courier New" w:hAnsi="Courier New" w:cs="Courier New"/>
+                <w:b w:val="0"/>
+                <w:bCs w:val="0"/>
+                <w:color w:val="auto"/>
+                <w:sz w:val="16"/>
+                <w:szCs w:val="16"/>
+              </w:rPr>
+              <w:t>Colibri iMX7 # setenv m4boot 'fatload mmc 0:1 ${loadaddr} hello_world.elf &amp;&amp; bootaux ${loadaddr}'</w:t>
+            </w:r>
+          </w:p>
+          <w:p>
+            <w:pPr>
+              <w:rPr>
+                <w:rFonts w:ascii="Courier New" w:hAnsi="Courier New" w:cs="Courier New"/>
+                <w:sz w:val="16"/>
+                <w:szCs w:val="16"/>
                 <w:lang w:val="pt-BR"/>
               </w:rPr>
             </w:pPr>
@@ -2678,8 +2784,42 @@
                 <w:b w:val="0"/>
                 <w:bCs w:val="0"/>
                 <w:color w:val="auto"/>
-                <w:sz w:val="18"/>
-                <w:szCs w:val="18"/>
+                <w:sz w:val="16"/>
+                <w:szCs w:val="16"/>
+                <w:lang w:val="pt-BR"/>
+              </w:rPr>
+              <w:t>Colibri iMX7 # saveenv</w:t>
+            </w:r>
+            <w:r>
+              <w:rPr>
+                <w:rFonts w:ascii="Courier New" w:hAnsi="Courier New" w:cs="Courier New"/>
+                <w:b w:val="0"/>
+                <w:bCs w:val="0"/>
+                <w:color w:val="auto"/>
+                <w:sz w:val="16"/>
+                <w:szCs w:val="16"/>
+                <w:lang w:val="pt-BR"/>
+              </w:rPr>
+              <w:t xml:space="preserve"> </w:t>
+            </w:r>
+          </w:p>
+          <w:p>
+            <w:pPr>
+              <w:rPr>
+                <w:rFonts w:ascii="Courier New" w:hAnsi="Courier New" w:cs="Courier New"/>
+                <w:sz w:val="18"/>
+                <w:szCs w:val="18"/>
+                <w:lang w:val="pt-BR"/>
+              </w:rPr>
+            </w:pPr>
+            <w:r>
+              <w:rPr>
+                <w:rFonts w:ascii="Courier New" w:hAnsi="Courier New" w:cs="Courier New"/>
+                <w:b w:val="0"/>
+                <w:bCs w:val="0"/>
+                <w:color w:val="auto"/>
+                <w:sz w:val="16"/>
+                <w:szCs w:val="16"/>
                 <w:lang w:val="pt-BR"/>
               </w:rPr>
               <w:t>Colibri iMX7 # reset</w:t>
@@ -2698,32 +2838,396 @@
     </w:p>
     <w:p>
       <w:pPr>
-        <w:spacing w:after="0" w:line="240" w:lineRule="auto"/>
-      </w:pPr>
-      <w:r>
-        <w:t>Linux disables unused clocks by default. However Linux is not aware what clocks are used by the Cortex-M4 core, therefore one should use the clk_ignore_unused kernel parameter</w:t>
-      </w:r>
-      <w:r>
-        <w:t>.</w:t>
-      </w:r>
-    </w:p>
-    <w:p>
-      <w:pPr>
-        <w:spacing w:after="0" w:line="240" w:lineRule="auto"/>
-      </w:pPr>
-    </w:p>
-    <w:p>
-      <w:pPr>
-        <w:spacing w:after="0" w:line="240" w:lineRule="auto"/>
-      </w:pPr>
-      <w:r>
-        <w:t>By default, our Linux device tree uses UART_B too, which leads to a external abort when the Linux kernel tries to access UART_B. It is recommended to alter the device tree and disable UART_B using the status property. Temporary, the following fdt_fixup command can be use in U-Boot</w:t>
-      </w:r>
-    </w:p>
-    <w:p>
-      <w:pPr>
-        <w:spacing w:after="0" w:line="240" w:lineRule="auto"/>
-      </w:pPr>
+        <w:pStyle w:val="Heading2"/>
+        <w:numPr>
+          <w:ilvl w:val="0"/>
+          <w:numId w:val="7"/>
+        </w:numPr>
+        <w:spacing w:before="0"/>
+        <w:rPr>
+          <w:rFonts w:asciiTheme="minorHAnsi" w:hAnsiTheme="minorHAnsi" w:cstheme="minorHAnsi"/>
+          <w:color w:val="auto"/>
+          <w:sz w:val="22"/>
+          <w:szCs w:val="22"/>
+        </w:rPr>
+      </w:pPr>
+      <w:r>
+        <w:rPr>
+          <w:rFonts w:asciiTheme="minorHAnsi" w:hAnsiTheme="minorHAnsi" w:cstheme="minorHAnsi"/>
+          <w:color w:val="auto"/>
+          <w:sz w:val="22"/>
+          <w:szCs w:val="22"/>
+        </w:rPr>
+        <w:t>Copy the example application to the boot partition of the Toradex Board</w:t>
+      </w:r>
+    </w:p>
+    <w:p>
+      <w:pPr>
+        <w:spacing w:after="0" w:line="240" w:lineRule="auto"/>
+      </w:pPr>
+      <w:r>
+        <w:t xml:space="preserve">Once Linux is started, on the Toradex board login with ‘root’ </w:t>
+      </w:r>
+      <w:r>
+        <w:t>user</w:t>
+      </w:r>
+      <w:r>
+        <w:t>, then find out the IP address of the board with:</w:t>
+      </w:r>
+    </w:p>
+    <w:tbl>
+      <w:tblPr>
+        <w:tblStyle w:val="GridTable5Dark"/>
+        <w:tblW w:w="8910" w:type="dxa"/>
+        <w:tblInd w:w="-5" w:type="dxa"/>
+        <w:shd w:val="clear" w:color="auto" w:fill="F2F2F2" w:themeFill="background1" w:themeFillShade="F2"/>
+        <w:tblLook w:val="04A0" w:firstRow="1" w:lastRow="0" w:firstColumn="1" w:lastColumn="0" w:noHBand="0" w:noVBand="1"/>
+      </w:tblPr>
+      <w:tblGrid>
+        <w:gridCol w:w="8910"/>
+      </w:tblGrid>
+      <w:tr>
+        <w:trPr>
+          <w:cnfStyle w:val="100000000000" w:firstRow="1" w:lastRow="0" w:firstColumn="0" w:lastColumn="0" w:oddVBand="0" w:evenVBand="0" w:oddHBand="0" w:evenHBand="0" w:firstRowFirstColumn="0" w:firstRowLastColumn="0" w:lastRowFirstColumn="0" w:lastRowLastColumn="0"/>
+        </w:trPr>
+        <w:tc>
+          <w:tcPr>
+            <w:cnfStyle w:val="001000000000" w:firstRow="0" w:lastRow="0" w:firstColumn="1" w:lastColumn="0" w:oddVBand="0" w:evenVBand="0" w:oddHBand="0" w:evenHBand="0" w:firstRowFirstColumn="0" w:firstRowLastColumn="0" w:lastRowFirstColumn="0" w:lastRowLastColumn="0"/>
+            <w:tcW w:w="8910" w:type="dxa"/>
+            <w:shd w:val="clear" w:color="auto" w:fill="F2F2F2" w:themeFill="background1" w:themeFillShade="F2"/>
+          </w:tcPr>
+          <w:p>
+            <w:pPr>
+              <w:rPr>
+                <w:rFonts w:ascii="Courier New" w:hAnsi="Courier New" w:cs="Courier New"/>
+                <w:b w:val="0"/>
+                <w:bCs w:val="0"/>
+                <w:color w:val="auto"/>
+                <w:sz w:val="18"/>
+                <w:szCs w:val="18"/>
+              </w:rPr>
+            </w:pPr>
+            <w:r>
+              <w:rPr>
+                <w:rFonts w:ascii="Courier New" w:hAnsi="Courier New" w:cs="Courier New"/>
+                <w:b w:val="0"/>
+                <w:bCs w:val="0"/>
+                <w:color w:val="auto"/>
+                <w:sz w:val="18"/>
+                <w:szCs w:val="18"/>
+              </w:rPr>
+              <w:t>#</w:t>
+            </w:r>
+            <w:r>
+              <w:rPr>
+                <w:rFonts w:ascii="Courier New" w:hAnsi="Courier New" w:cs="Courier New"/>
+                <w:b w:val="0"/>
+                <w:bCs w:val="0"/>
+                <w:color w:val="auto"/>
+                <w:sz w:val="18"/>
+                <w:szCs w:val="18"/>
+              </w:rPr>
+              <w:t xml:space="preserve"> </w:t>
+            </w:r>
+            <w:r>
+              <w:rPr>
+                <w:rFonts w:ascii="Courier New" w:hAnsi="Courier New" w:cs="Courier New"/>
+                <w:b w:val="0"/>
+                <w:bCs w:val="0"/>
+                <w:color w:val="auto"/>
+                <w:sz w:val="18"/>
+                <w:szCs w:val="18"/>
+              </w:rPr>
+              <w:t>ifconfig</w:t>
+            </w:r>
+          </w:p>
+        </w:tc>
+      </w:tr>
+    </w:tbl>
+    <w:p>
+      <w:pPr>
+        <w:spacing w:after="0" w:line="240" w:lineRule="auto"/>
+      </w:pPr>
+    </w:p>
+    <w:p>
+      <w:pPr>
+        <w:spacing w:after="0" w:line="240" w:lineRule="auto"/>
+      </w:pPr>
+      <w:r>
+        <w:t>C</w:t>
+      </w:r>
+      <w:r>
+        <w:t>reate a mount point and mount the first eMMC partition:</w:t>
+      </w:r>
+    </w:p>
+    <w:tbl>
+      <w:tblPr>
+        <w:tblStyle w:val="GridTable5Dark"/>
+        <w:tblW w:w="8910" w:type="dxa"/>
+        <w:tblInd w:w="85" w:type="dxa"/>
+        <w:shd w:val="clear" w:color="auto" w:fill="F2F2F2" w:themeFill="background1" w:themeFillShade="F2"/>
+        <w:tblLook w:val="04A0" w:firstRow="1" w:lastRow="0" w:firstColumn="1" w:lastColumn="0" w:noHBand="0" w:noVBand="1"/>
+      </w:tblPr>
+      <w:tblGrid>
+        <w:gridCol w:w="8910"/>
+      </w:tblGrid>
+      <w:tr>
+        <w:trPr>
+          <w:cnfStyle w:val="100000000000" w:firstRow="1" w:lastRow="0" w:firstColumn="0" w:lastColumn="0" w:oddVBand="0" w:evenVBand="0" w:oddHBand="0" w:evenHBand="0" w:firstRowFirstColumn="0" w:firstRowLastColumn="0" w:lastRowFirstColumn="0" w:lastRowLastColumn="0"/>
+        </w:trPr>
+        <w:tc>
+          <w:tcPr>
+            <w:cnfStyle w:val="001000000000" w:firstRow="0" w:lastRow="0" w:firstColumn="1" w:lastColumn="0" w:oddVBand="0" w:evenVBand="0" w:oddHBand="0" w:evenHBand="0" w:firstRowFirstColumn="0" w:firstRowLastColumn="0" w:lastRowFirstColumn="0" w:lastRowLastColumn="0"/>
+            <w:tcW w:w="8910" w:type="dxa"/>
+            <w:shd w:val="clear" w:color="auto" w:fill="F2F2F2" w:themeFill="background1" w:themeFillShade="F2"/>
+          </w:tcPr>
+          <w:p>
+            <w:pPr>
+              <w:rPr>
+                <w:rFonts w:ascii="Courier New" w:hAnsi="Courier New" w:cs="Courier New"/>
+                <w:b w:val="0"/>
+                <w:bCs w:val="0"/>
+                <w:color w:val="auto"/>
+                <w:sz w:val="18"/>
+                <w:szCs w:val="18"/>
+              </w:rPr>
+            </w:pPr>
+            <w:r>
+              <w:rPr>
+                <w:rFonts w:ascii="Courier New" w:hAnsi="Courier New" w:cs="Courier New"/>
+                <w:b w:val="0"/>
+                <w:bCs w:val="0"/>
+                <w:color w:val="auto"/>
+                <w:sz w:val="18"/>
+                <w:szCs w:val="18"/>
+              </w:rPr>
+              <w:t xml:space="preserve">$ mkdir /mnt/vfat_partition                                  </w:t>
+            </w:r>
+          </w:p>
+          <w:p>
+            <w:pPr>
+              <w:rPr>
+                <w:rFonts w:ascii="Courier New" w:hAnsi="Courier New" w:cs="Courier New"/>
+                <w:sz w:val="16"/>
+                <w:szCs w:val="16"/>
+              </w:rPr>
+            </w:pPr>
+            <w:r>
+              <w:rPr>
+                <w:rFonts w:ascii="Courier New" w:hAnsi="Courier New" w:cs="Courier New"/>
+                <w:b w:val="0"/>
+                <w:bCs w:val="0"/>
+                <w:color w:val="auto"/>
+                <w:sz w:val="18"/>
+                <w:szCs w:val="18"/>
+              </w:rPr>
+              <w:t>$ mount /dev/mmcblk0p1 /mnt/vfat_partition</w:t>
+            </w:r>
+          </w:p>
+        </w:tc>
+      </w:tr>
+    </w:tbl>
+    <w:p>
+      <w:pPr>
+        <w:spacing w:after="0" w:line="240" w:lineRule="auto"/>
+      </w:pPr>
+    </w:p>
+    <w:p>
+      <w:pPr>
+        <w:spacing w:after="0" w:line="240" w:lineRule="auto"/>
+      </w:pPr>
+      <w:r>
+        <w:t>Now on your Linux host (virtual machine)</w:t>
+      </w:r>
+      <w:r>
+        <w:t xml:space="preserve"> </w:t>
+      </w:r>
+      <w:r>
+        <w:t xml:space="preserve"> </w:t>
+      </w:r>
+      <w:r>
+        <w:t xml:space="preserve">copy </w:t>
+      </w:r>
+      <w:r>
+        <w:t xml:space="preserve">the example you built in: </w:t>
+      </w:r>
+      <w:r>
+        <w:fldChar w:fldCharType="begin"/>
+      </w:r>
+      <w:r>
+        <w:instrText xml:space="preserve"> REF _Ref22819776 \h </w:instrText>
+      </w:r>
+      <w:r>
+        <w:fldChar w:fldCharType="separate"/>
+      </w:r>
+      <w:r>
+        <w:rPr>
+          <w:rFonts w:cstheme="minorHAnsi"/>
+        </w:rPr>
+        <w:t>Build an example</w:t>
+      </w:r>
+      <w:r>
+        <w:fldChar w:fldCharType="end"/>
+      </w:r>
+      <w:r>
+        <w:t xml:space="preserve"> to the Toradex Board</w:t>
+      </w:r>
+      <w:r>
+        <w:t>, be sure to copy the</w:t>
+      </w:r>
+      <w:r>
+        <w:t xml:space="preserve">.elf </w:t>
+      </w:r>
+      <w:r>
+        <w:t>extension</w:t>
+      </w:r>
+    </w:p>
+    <w:tbl>
+      <w:tblPr>
+        <w:tblStyle w:val="GridTable5Dark"/>
+        <w:tblW w:w="8910" w:type="dxa"/>
+        <w:tblInd w:w="85" w:type="dxa"/>
+        <w:shd w:val="clear" w:color="auto" w:fill="F2F2F2" w:themeFill="background1" w:themeFillShade="F2"/>
+        <w:tblLook w:val="04A0" w:firstRow="1" w:lastRow="0" w:firstColumn="1" w:lastColumn="0" w:noHBand="0" w:noVBand="1"/>
+      </w:tblPr>
+      <w:tblGrid>
+        <w:gridCol w:w="8910"/>
+      </w:tblGrid>
+      <w:tr>
+        <w:trPr>
+          <w:cnfStyle w:val="100000000000" w:firstRow="1" w:lastRow="0" w:firstColumn="0" w:lastColumn="0" w:oddVBand="0" w:evenVBand="0" w:oddHBand="0" w:evenHBand="0" w:firstRowFirstColumn="0" w:firstRowLastColumn="0" w:lastRowFirstColumn="0" w:lastRowLastColumn="0"/>
+        </w:trPr>
+        <w:tc>
+          <w:tcPr>
+            <w:cnfStyle w:val="001000000000" w:firstRow="0" w:lastRow="0" w:firstColumn="1" w:lastColumn="0" w:oddVBand="0" w:evenVBand="0" w:oddHBand="0" w:evenHBand="0" w:firstRowFirstColumn="0" w:firstRowLastColumn="0" w:lastRowFirstColumn="0" w:lastRowLastColumn="0"/>
+            <w:tcW w:w="8910" w:type="dxa"/>
+            <w:shd w:val="clear" w:color="auto" w:fill="F2F2F2" w:themeFill="background1" w:themeFillShade="F2"/>
+          </w:tcPr>
+          <w:p>
+            <w:pPr>
+              <w:rPr>
+                <w:rFonts w:ascii="Courier New" w:hAnsi="Courier New" w:cs="Courier New"/>
+                <w:sz w:val="16"/>
+                <w:szCs w:val="16"/>
+              </w:rPr>
+            </w:pPr>
+            <w:r>
+              <w:rPr>
+                <w:rFonts w:ascii="Courier New" w:hAnsi="Courier New" w:cs="Courier New"/>
+                <w:b w:val="0"/>
+                <w:bCs w:val="0"/>
+                <w:color w:val="auto"/>
+                <w:sz w:val="18"/>
+                <w:szCs w:val="18"/>
+              </w:rPr>
+              <w:t>$ scp hello_world.elf root@&lt;board_ip&gt;:/mnt/vfat_partition</w:t>
+            </w:r>
+            <w:r>
+              <w:rPr>
+                <w:rFonts w:ascii="Courier New" w:hAnsi="Courier New" w:cs="Courier New"/>
+                <w:b w:val="0"/>
+                <w:bCs w:val="0"/>
+                <w:color w:val="auto"/>
+                <w:sz w:val="18"/>
+                <w:szCs w:val="18"/>
+              </w:rPr>
+              <w:t>/.</w:t>
+            </w:r>
+          </w:p>
+        </w:tc>
+      </w:tr>
+    </w:tbl>
+    <w:p>
+      <w:pPr>
+        <w:spacing w:after="0" w:line="240" w:lineRule="auto"/>
+      </w:pPr>
+    </w:p>
+    <w:p>
+      <w:pPr>
+        <w:spacing w:after="0" w:line="240" w:lineRule="auto"/>
+      </w:pPr>
+      <w:r>
+        <w:t>Back again at the Toradex Board, u</w:t>
+      </w:r>
+      <w:r>
+        <w:t>nmount the partition:</w:t>
+      </w:r>
+    </w:p>
+    <w:tbl>
+      <w:tblPr>
+        <w:tblStyle w:val="GridTable5Dark"/>
+        <w:tblW w:w="8910" w:type="dxa"/>
+        <w:tblInd w:w="85" w:type="dxa"/>
+        <w:shd w:val="clear" w:color="auto" w:fill="F2F2F2" w:themeFill="background1" w:themeFillShade="F2"/>
+        <w:tblLook w:val="04A0" w:firstRow="1" w:lastRow="0" w:firstColumn="1" w:lastColumn="0" w:noHBand="0" w:noVBand="1"/>
+      </w:tblPr>
+      <w:tblGrid>
+        <w:gridCol w:w="8910"/>
+      </w:tblGrid>
+      <w:tr>
+        <w:trPr>
+          <w:cnfStyle w:val="100000000000" w:firstRow="1" w:lastRow="0" w:firstColumn="0" w:lastColumn="0" w:oddVBand="0" w:evenVBand="0" w:oddHBand="0" w:evenHBand="0" w:firstRowFirstColumn="0" w:firstRowLastColumn="0" w:lastRowFirstColumn="0" w:lastRowLastColumn="0"/>
+        </w:trPr>
+        <w:tc>
+          <w:tcPr>
+            <w:cnfStyle w:val="001000000000" w:firstRow="0" w:lastRow="0" w:firstColumn="1" w:lastColumn="0" w:oddVBand="0" w:evenVBand="0" w:oddHBand="0" w:evenHBand="0" w:firstRowFirstColumn="0" w:firstRowLastColumn="0" w:lastRowFirstColumn="0" w:lastRowLastColumn="0"/>
+            <w:tcW w:w="8910" w:type="dxa"/>
+            <w:shd w:val="clear" w:color="auto" w:fill="F2F2F2" w:themeFill="background1" w:themeFillShade="F2"/>
+          </w:tcPr>
+          <w:p>
+            <w:pPr>
+              <w:rPr>
+                <w:rFonts w:ascii="Courier New" w:hAnsi="Courier New" w:cs="Courier New"/>
+                <w:sz w:val="16"/>
+                <w:szCs w:val="16"/>
+              </w:rPr>
+            </w:pPr>
+            <w:r>
+              <w:rPr>
+                <w:rFonts w:ascii="Courier New" w:hAnsi="Courier New" w:cs="Courier New"/>
+                <w:b w:val="0"/>
+                <w:bCs w:val="0"/>
+                <w:color w:val="auto"/>
+                <w:sz w:val="18"/>
+                <w:szCs w:val="18"/>
+              </w:rPr>
+              <w:t xml:space="preserve">$ </w:t>
+            </w:r>
+            <w:r>
+              <w:rPr>
+                <w:rFonts w:ascii="Courier New" w:hAnsi="Courier New" w:cs="Courier New"/>
+                <w:b w:val="0"/>
+                <w:bCs w:val="0"/>
+                <w:color w:val="auto"/>
+                <w:sz w:val="18"/>
+                <w:szCs w:val="18"/>
+              </w:rPr>
+              <w:t>umount /mnt/vfat_partition</w:t>
+            </w:r>
+          </w:p>
+        </w:tc>
+      </w:tr>
+    </w:tbl>
+    <w:p>
+      <w:pPr>
+        <w:spacing w:after="0" w:line="240" w:lineRule="auto"/>
+      </w:pPr>
+    </w:p>
+    <w:p>
+      <w:pPr>
+        <w:spacing w:after="0" w:line="240" w:lineRule="auto"/>
+      </w:pPr>
+      <w:r>
+        <w:t>Reset your board</w:t>
+      </w:r>
+      <w:r>
+        <w:t>, setting up to autostart the Cortex-M4 app</w:t>
+      </w:r>
+      <w:r>
+        <w:t>lication will make easier to debug a new application.</w:t>
+      </w:r>
+      <w:bookmarkStart w:id="2" w:name="_GoBack"/>
+      <w:bookmarkEnd w:id="2"/>
     </w:p>
     <w:p>
       <w:r>
@@ -2800,24 +3304,12 @@
       <w:pPr>
         <w:spacing w:after="0" w:line="240" w:lineRule="auto"/>
       </w:pPr>
-      <w:hyperlink r:id="rId15" w:history="1">
+      <w:hyperlink r:id="rId17" w:history="1">
         <w:r>
           <w:rPr>
             <w:rStyle w:val="Hyperlink"/>
           </w:rPr>
-          <w:t>https://www.eclipse.org/downloads/pac</w:t>
-        </w:r>
-        <w:r>
-          <w:rPr>
-            <w:rStyle w:val="Hyperlink"/>
-          </w:rPr>
-          <w:t>k</w:t>
-        </w:r>
-        <w:r>
-          <w:rPr>
-            <w:rStyle w:val="Hyperlink"/>
-          </w:rPr>
-          <w:t>ages/</w:t>
+          <w:t>https://www.eclipse.org/downloads/packages/</w:t>
         </w:r>
       </w:hyperlink>
     </w:p>
@@ -2869,7 +3361,7 @@
                     <pic:cNvPicPr/>
                   </pic:nvPicPr>
                   <pic:blipFill>
-                    <a:blip r:embed="rId16"/>
+                    <a:blip r:embed="rId18"/>
                     <a:stretch>
                       <a:fillRect/>
                     </a:stretch>
@@ -3209,7 +3701,7 @@
                     </pic:cNvPicPr>
                   </pic:nvPicPr>
                   <pic:blipFill>
-                    <a:blip r:embed="rId17">
+                    <a:blip r:embed="rId19">
                       <a:extLst>
                         <a:ext uri="{28A0092B-C50C-407E-A947-70E740481C1C}">
                           <a14:useLocalDpi xmlns:a14="http://schemas.microsoft.com/office/drawing/2010/main" val="0"/>
@@ -3284,7 +3776,7 @@
                     <pic:cNvPicPr/>
                   </pic:nvPicPr>
                   <pic:blipFill rotWithShape="1">
-                    <a:blip r:embed="rId18"/>
+                    <a:blip r:embed="rId20"/>
                     <a:srcRect b="21919"/>
                     <a:stretch/>
                   </pic:blipFill>
@@ -3384,7 +3876,7 @@
                     <pic:cNvPicPr/>
                   </pic:nvPicPr>
                   <pic:blipFill rotWithShape="1">
-                    <a:blip r:embed="rId19"/>
+                    <a:blip r:embed="rId21"/>
                     <a:srcRect r="7041" b="10327"/>
                     <a:stretch/>
                   </pic:blipFill>
@@ -3449,7 +3941,7 @@
                     <pic:cNvPicPr/>
                   </pic:nvPicPr>
                   <pic:blipFill>
-                    <a:blip r:embed="rId20"/>
+                    <a:blip r:embed="rId22"/>
                     <a:stretch>
                       <a:fillRect/>
                     </a:stretch>
@@ -3553,7 +4045,7 @@
                     <pic:cNvPicPr/>
                   </pic:nvPicPr>
                   <pic:blipFill rotWithShape="1">
-                    <a:blip r:embed="rId21"/>
+                    <a:blip r:embed="rId23"/>
                     <a:srcRect t="4048" b="29455"/>
                     <a:stretch/>
                   </pic:blipFill>
@@ -3624,7 +4116,7 @@
                     <pic:cNvPicPr/>
                   </pic:nvPicPr>
                   <pic:blipFill>
-                    <a:blip r:embed="rId22"/>
+                    <a:blip r:embed="rId24"/>
                     <a:stretch>
                       <a:fillRect/>
                     </a:stretch>
@@ -3690,7 +4182,7 @@
       <w:r>
         <w:t xml:space="preserve">Add the URL: </w:t>
       </w:r>
-      <w:hyperlink r:id="rId23" w:history="1">
+      <w:hyperlink r:id="rId25" w:history="1">
         <w:r>
           <w:rPr>
             <w:rStyle w:val="Hyperlink"/>
@@ -3728,7 +4220,7 @@
                     <pic:cNvPicPr/>
                   </pic:nvPicPr>
                   <pic:blipFill>
-                    <a:blip r:embed="rId24"/>
+                    <a:blip r:embed="rId26"/>
                     <a:stretch>
                       <a:fillRect/>
                     </a:stretch>
@@ -3831,7 +4323,7 @@
       <w:pPr>
         <w:spacing w:after="0" w:line="240" w:lineRule="auto"/>
       </w:pPr>
-      <w:hyperlink r:id="rId25" w:history="1">
+      <w:hyperlink r:id="rId27" w:history="1">
         <w:r>
           <w:rPr>
             <w:rStyle w:val="Hyperlink"/>
@@ -4069,7 +4561,7 @@
                     <pic:cNvPicPr/>
                   </pic:nvPicPr>
                   <pic:blipFill>
-                    <a:blip r:embed="rId26"/>
+                    <a:blip r:embed="rId28"/>
                     <a:stretch>
                       <a:fillRect/>
                     </a:stretch>
@@ -4213,24 +4705,12 @@
       <w:r>
         <w:t xml:space="preserve"> </w:t>
       </w:r>
-      <w:hyperlink r:id="rId27" w:history="1">
+      <w:hyperlink r:id="rId29" w:history="1">
         <w:r>
           <w:rPr>
             <w:rStyle w:val="Hyperlink"/>
           </w:rPr>
-          <w:t>Torade</w:t>
-        </w:r>
-        <w:r>
-          <w:rPr>
-            <w:rStyle w:val="Hyperlink"/>
-          </w:rPr>
-          <w:t>x</w:t>
-        </w:r>
-        <w:r>
-          <w:rPr>
-            <w:rStyle w:val="Hyperlink"/>
-          </w:rPr>
-          <w:t>_iMX7D_Connect_CortexM4.JLinkScript</w:t>
+          <w:t>Toradex_iMX7D_Connect_CortexM4.JLinkScript</w:t>
         </w:r>
       </w:hyperlink>
     </w:p>
@@ -4285,12 +4765,7 @@
         <w:t>Important:</w:t>
       </w:r>
       <w:r>
-        <w:t xml:space="preserve"> Be sure to replac</w:t>
-      </w:r>
-      <w:bookmarkStart w:id="1" w:name="_GoBack"/>
-      <w:bookmarkEnd w:id="1"/>
-      <w:r>
-        <w:t>e the path names, with your corresponding path names.</w:t>
+        <w:t xml:space="preserve"> Be sure to replace the path names, with your corresponding path names.</w:t>
       </w:r>
     </w:p>
     <w:p>
@@ -4322,7 +4797,7 @@
                     <pic:cNvPicPr/>
                   </pic:nvPicPr>
                   <pic:blipFill>
-                    <a:blip r:embed="rId28"/>
+                    <a:blip r:embed="rId30"/>
                     <a:stretch>
                       <a:fillRect/>
                     </a:stretch>
@@ -4381,7 +4856,7 @@
                     <pic:cNvPicPr/>
                   </pic:nvPicPr>
                   <pic:blipFill rotWithShape="1">
-                    <a:blip r:embed="rId29"/>
+                    <a:blip r:embed="rId31"/>
                     <a:srcRect b="18841"/>
                     <a:stretch/>
                   </pic:blipFill>
@@ -4441,7 +4916,7 @@
                     <pic:cNvPicPr/>
                   </pic:nvPicPr>
                   <pic:blipFill>
-                    <a:blip r:embed="rId30"/>
+                    <a:blip r:embed="rId32"/>
                     <a:stretch>
                       <a:fillRect/>
                     </a:stretch>
@@ -4569,7 +5044,7 @@
                     <pic:cNvPicPr/>
                   </pic:nvPicPr>
                   <pic:blipFill>
-                    <a:blip r:embed="rId31"/>
+                    <a:blip r:embed="rId33"/>
                     <a:stretch>
                       <a:fillRect/>
                     </a:stretch>
@@ -5229,7 +5704,7 @@
         </w:numPr>
         <w:spacing w:after="0" w:line="240" w:lineRule="auto"/>
       </w:pPr>
-      <w:hyperlink r:id="rId32" w:anchor="linux" w:history="1">
+      <w:hyperlink r:id="rId34" w:anchor="linux" w:history="1">
         <w:r>
           <w:rPr>
             <w:rStyle w:val="Hyperlink"/>
@@ -5252,7 +5727,7 @@
           <w:u w:val="none"/>
         </w:rPr>
       </w:pPr>
-      <w:hyperlink r:id="rId33" w:history="1">
+      <w:hyperlink r:id="rId35" w:history="1">
         <w:r>
           <w:rPr>
             <w:rStyle w:val="Hyperlink"/>
@@ -5270,7 +5745,7 @@
         </w:numPr>
         <w:spacing w:after="0" w:line="240" w:lineRule="auto"/>
       </w:pPr>
-      <w:hyperlink r:id="rId34" w:history="1">
+      <w:hyperlink r:id="rId36" w:history="1">
         <w:r>
           <w:rPr>
             <w:rStyle w:val="Hyperlink"/>
@@ -5312,6 +5787,56 @@
     </w:sectPr>
   </w:body>
 </w:document>
+</file>
+
+<file path=word/endnotes.xml><?xml version="1.0" encoding="utf-8"?>
+<w:endnotes xmlns:wpc="http://schemas.microsoft.com/office/word/2010/wordprocessingCanvas" xmlns:cx="http://schemas.microsoft.com/office/drawing/2014/chartex" xmlns:cx1="http://schemas.microsoft.com/office/drawing/2015/9/8/chartex" xmlns:cx2="http://schemas.microsoft.com/office/drawing/2015/10/21/chartex" xmlns:cx3="http://schemas.microsoft.com/office/drawing/2016/5/9/chartex" xmlns:cx4="http://schemas.microsoft.com/office/drawing/2016/5/10/chartex" xmlns:cx5="http://schemas.microsoft.com/office/drawing/2016/5/11/chartex" xmlns:cx6="http://schemas.microsoft.com/office/drawing/2016/5/12/chartex" xmlns:cx7="http://schemas.microsoft.com/office/drawing/2016/5/13/chartex" xmlns:cx8="http://schemas.microsoft.com/office/drawing/2016/5/14/chartex" xmlns:mc="http://schemas.openxmlformats.org/markup-compatibility/2006" xmlns:aink="http://schemas.microsoft.com/office/drawing/2016/ink" xmlns:am3d="http://schemas.microsoft.com/office/drawing/2017/model3d" xmlns:o="urn:schemas-microsoft-com:office:office" xmlns:r="http://schemas.openxmlformats.org/officeDocument/2006/relationships" xmlns:m="http://schemas.openxmlformats.org/officeDocument/2006/math" xmlns:v="urn:schemas-microsoft-com:vml" xmlns:wp14="http://schemas.microsoft.com/office/word/2010/wordprocessingDrawing" xmlns:wp="http://schemas.openxmlformats.org/drawingml/2006/wordprocessingDrawing" xmlns:w10="urn:schemas-microsoft-com:office:word" xmlns:w="http://schemas.openxmlformats.org/wordprocessingml/2006/main" xmlns:w14="http://schemas.microsoft.com/office/word/2010/wordml" xmlns:w15="http://schemas.microsoft.com/office/word/2012/wordml" xmlns:w16cid="http://schemas.microsoft.com/office/word/2016/wordml/cid" xmlns:w16se="http://schemas.microsoft.com/office/word/2015/wordml/symex" xmlns:wpg="http://schemas.microsoft.com/office/word/2010/wordprocessingGroup" xmlns:wpi="http://schemas.microsoft.com/office/word/2010/wordprocessingInk" xmlns:wne="http://schemas.microsoft.com/office/word/2006/wordml" xmlns:wps="http://schemas.microsoft.com/office/word/2010/wordprocessingShape" mc:Ignorable="w14 w15 w16se w16cid wp14">
+  <w:endnote w:type="separator" w:id="-1">
+    <w:p>
+      <w:pPr>
+        <w:spacing w:after="0" w:line="240" w:lineRule="auto"/>
+      </w:pPr>
+      <w:r>
+        <w:separator/>
+      </w:r>
+    </w:p>
+  </w:endnote>
+  <w:endnote w:type="continuationSeparator" w:id="0">
+    <w:p>
+      <w:pPr>
+        <w:spacing w:after="0" w:line="240" w:lineRule="auto"/>
+      </w:pPr>
+      <w:r>
+        <w:continuationSeparator/>
+      </w:r>
+    </w:p>
+  </w:endnote>
+</w:endnotes>
+</file>
+
+<file path=word/footnotes.xml><?xml version="1.0" encoding="utf-8"?>
+<w:footnotes xmlns:wpc="http://schemas.microsoft.com/office/word/2010/wordprocessingCanvas" xmlns:cx="http://schemas.microsoft.com/office/drawing/2014/chartex" xmlns:cx1="http://schemas.microsoft.com/office/drawing/2015/9/8/chartex" xmlns:cx2="http://schemas.microsoft.com/office/drawing/2015/10/21/chartex" xmlns:cx3="http://schemas.microsoft.com/office/drawing/2016/5/9/chartex" xmlns:cx4="http://schemas.microsoft.com/office/drawing/2016/5/10/chartex" xmlns:cx5="http://schemas.microsoft.com/office/drawing/2016/5/11/chartex" xmlns:cx6="http://schemas.microsoft.com/office/drawing/2016/5/12/chartex" xmlns:cx7="http://schemas.microsoft.com/office/drawing/2016/5/13/chartex" xmlns:cx8="http://schemas.microsoft.com/office/drawing/2016/5/14/chartex" xmlns:mc="http://schemas.openxmlformats.org/markup-compatibility/2006" xmlns:aink="http://schemas.microsoft.com/office/drawing/2016/ink" xmlns:am3d="http://schemas.microsoft.com/office/drawing/2017/model3d" xmlns:o="urn:schemas-microsoft-com:office:office" xmlns:r="http://schemas.openxmlformats.org/officeDocument/2006/relationships" xmlns:m="http://schemas.openxmlformats.org/officeDocument/2006/math" xmlns:v="urn:schemas-microsoft-com:vml" xmlns:wp14="http://schemas.microsoft.com/office/word/2010/wordprocessingDrawing" xmlns:wp="http://schemas.openxmlformats.org/drawingml/2006/wordprocessingDrawing" xmlns:w10="urn:schemas-microsoft-com:office:word" xmlns:w="http://schemas.openxmlformats.org/wordprocessingml/2006/main" xmlns:w14="http://schemas.microsoft.com/office/word/2010/wordml" xmlns:w15="http://schemas.microsoft.com/office/word/2012/wordml" xmlns:w16cid="http://schemas.microsoft.com/office/word/2016/wordml/cid" xmlns:w16se="http://schemas.microsoft.com/office/word/2015/wordml/symex" xmlns:wpg="http://schemas.microsoft.com/office/word/2010/wordprocessingGroup" xmlns:wpi="http://schemas.microsoft.com/office/word/2010/wordprocessingInk" xmlns:wne="http://schemas.microsoft.com/office/word/2006/wordml" xmlns:wps="http://schemas.microsoft.com/office/word/2010/wordprocessingShape" mc:Ignorable="w14 w15 w16se w16cid wp14">
+  <w:footnote w:type="separator" w:id="-1">
+    <w:p>
+      <w:pPr>
+        <w:spacing w:after="0" w:line="240" w:lineRule="auto"/>
+      </w:pPr>
+      <w:r>
+        <w:separator/>
+      </w:r>
+    </w:p>
+  </w:footnote>
+  <w:footnote w:type="continuationSeparator" w:id="0">
+    <w:p>
+      <w:pPr>
+        <w:spacing w:after="0" w:line="240" w:lineRule="auto"/>
+      </w:pPr>
+      <w:r>
+        <w:continuationSeparator/>
+      </w:r>
+    </w:p>
+  </w:footnote>
+</w:footnotes>
 </file>
 
 <file path=word/numbering.xml><?xml version="1.0" encoding="utf-8"?>
@@ -6721,6 +7246,50 @@
       <w:u w:val="single"/>
     </w:rPr>
   </w:style>
+  <w:style w:type="paragraph" w:styleId="Header">
+    <w:name w:val="header"/>
+    <w:basedOn w:val="Normal"/>
+    <w:link w:val="HeaderChar"/>
+    <w:uiPriority w:val="99"/>
+    <w:unhideWhenUsed/>
+    <w:rsid w:val="00952B29"/>
+    <w:pPr>
+      <w:tabs>
+        <w:tab w:val="center" w:pos="4680"/>
+        <w:tab w:val="right" w:pos="9360"/>
+      </w:tabs>
+      <w:spacing w:after="0" w:line="240" w:lineRule="auto"/>
+    </w:pPr>
+  </w:style>
+  <w:style w:type="character" w:customStyle="1" w:styleId="HeaderChar">
+    <w:name w:val="Header Char"/>
+    <w:basedOn w:val="DefaultParagraphFont"/>
+    <w:link w:val="Header"/>
+    <w:uiPriority w:val="99"/>
+    <w:rsid w:val="00952B29"/>
+  </w:style>
+  <w:style w:type="paragraph" w:styleId="Footer">
+    <w:name w:val="footer"/>
+    <w:basedOn w:val="Normal"/>
+    <w:link w:val="FooterChar"/>
+    <w:uiPriority w:val="99"/>
+    <w:unhideWhenUsed/>
+    <w:rsid w:val="00952B29"/>
+    <w:pPr>
+      <w:tabs>
+        <w:tab w:val="center" w:pos="4680"/>
+        <w:tab w:val="right" w:pos="9360"/>
+      </w:tabs>
+      <w:spacing w:after="0" w:line="240" w:lineRule="auto"/>
+    </w:pPr>
+  </w:style>
+  <w:style w:type="character" w:customStyle="1" w:styleId="FooterChar">
+    <w:name w:val="Footer Char"/>
+    <w:basedOn w:val="DefaultParagraphFont"/>
+    <w:link w:val="Footer"/>
+    <w:uiPriority w:val="99"/>
+    <w:rsid w:val="00952B29"/>
+  </w:style>
 </w:styles>
 </file>
 
@@ -7024,7 +7593,7 @@
 </file>
 
 <file path=customXml/itemProps1.xml><?xml version="1.0" encoding="utf-8"?>
-<ds:datastoreItem xmlns:ds="http://schemas.openxmlformats.org/officeDocument/2006/customXml" ds:itemID="{251DC103-1A78-4524-A0DD-D68E7D22AEE7}">
+<ds:datastoreItem xmlns:ds="http://schemas.openxmlformats.org/officeDocument/2006/customXml" ds:itemID="{7E0F7FD2-06CC-4874-95A7-9CBE3C867175}">
   <ds:schemaRefs>
     <ds:schemaRef ds:uri="http://schemas.openxmlformats.org/officeDocument/2006/bibliography"/>
   </ds:schemaRefs>

</xml_diff>

<commit_message>
Added instructions for CAN communication
</commit_message>
<xml_diff>
--- a/Colibri_iMX7_Cortex-M4/FreeRTOS_on_the_Cortex-M4_of_a_Colibri_iMX7.docx
+++ b/Colibri_iMX7_Cortex-M4/FreeRTOS_on_the_Cortex-M4_of_a_Colibri_iMX7.docx
@@ -2788,19 +2788,7 @@
                 <w:szCs w:val="16"/>
                 <w:lang w:val="pt-BR"/>
               </w:rPr>
-              <w:t>Colibri iMX7 # saveenv</w:t>
-            </w:r>
-            <w:r>
-              <w:rPr>
-                <w:rFonts w:ascii="Courier New" w:hAnsi="Courier New" w:cs="Courier New"/>
-                <w:b w:val="0"/>
-                <w:bCs w:val="0"/>
-                <w:color w:val="auto"/>
-                <w:sz w:val="16"/>
-                <w:szCs w:val="16"/>
-                <w:lang w:val="pt-BR"/>
-              </w:rPr>
-              <w:t xml:space="preserve"> </w:t>
+              <w:t xml:space="preserve">Colibri iMX7 # saveenv </w:t>
             </w:r>
           </w:p>
           <w:p>
@@ -2866,13 +2854,7 @@
         <w:spacing w:after="0" w:line="240" w:lineRule="auto"/>
       </w:pPr>
       <w:r>
-        <w:t xml:space="preserve">Once Linux is started, on the Toradex board login with ‘root’ </w:t>
-      </w:r>
-      <w:r>
-        <w:t>user</w:t>
-      </w:r>
-      <w:r>
-        <w:t>, then find out the IP address of the board with:</w:t>
+        <w:t>Once Linux is started, on the Toradex board login with ‘root’ user, then find out the IP address of the board with:</w:t>
       </w:r>
     </w:p>
     <w:tbl>
@@ -2954,10 +2936,7 @@
         <w:spacing w:after="0" w:line="240" w:lineRule="auto"/>
       </w:pPr>
       <w:r>
-        <w:t>C</w:t>
-      </w:r>
-      <w:r>
-        <w:t>reate a mount point and mount the first eMMC partition:</w:t>
+        <w:t>Create a mount point and mount the first eMMC partition:</w:t>
       </w:r>
     </w:p>
     <w:tbl>
@@ -3043,13 +3022,7 @@
         <w:t xml:space="preserve"> </w:t>
       </w:r>
       <w:r>
-        <w:t xml:space="preserve"> </w:t>
-      </w:r>
-      <w:r>
-        <w:t xml:space="preserve">copy </w:t>
-      </w:r>
-      <w:r>
-        <w:t xml:space="preserve">the example you built in: </w:t>
+        <w:t xml:space="preserve"> copy the example you built in: </w:t>
       </w:r>
       <w:r>
         <w:fldChar w:fldCharType="begin"/>
@@ -3073,13 +3046,7 @@
         <w:t xml:space="preserve"> to the Toradex Board</w:t>
       </w:r>
       <w:r>
-        <w:t>, be sure to copy the</w:t>
-      </w:r>
-      <w:r>
-        <w:t xml:space="preserve">.elf </w:t>
-      </w:r>
-      <w:r>
-        <w:t>extension</w:t>
+        <w:t>, be sure to copy the.elf extension</w:t>
       </w:r>
     </w:p>
     <w:tbl>
@@ -3226,8 +3193,6 @@
       <w:r>
         <w:t>lication will make easier to debug a new application.</w:t>
       </w:r>
-      <w:bookmarkStart w:id="2" w:name="_GoBack"/>
-      <w:bookmarkEnd w:id="2"/>
     </w:p>
     <w:p>
       <w:r>
@@ -3244,6 +3209,7 @@
           <w:color w:val="auto"/>
         </w:rPr>
       </w:pPr>
+      <w:bookmarkStart w:id="2" w:name="_Ref23512419"/>
       <w:r>
         <w:rPr>
           <w:b/>
@@ -3261,6 +3227,7 @@
         </w:rPr>
         <w:t>Eclipse</w:t>
       </w:r>
+      <w:bookmarkEnd w:id="2"/>
     </w:p>
     <w:p>
       <w:pPr>
@@ -3824,6 +3791,7 @@
           <w:szCs w:val="22"/>
         </w:rPr>
       </w:pPr>
+      <w:bookmarkStart w:id="3" w:name="_Ref23512320"/>
       <w:r>
         <w:rPr>
           <w:rFonts w:asciiTheme="minorHAnsi" w:hAnsiTheme="minorHAnsi" w:cstheme="minorHAnsi"/>
@@ -3832,7 +3800,17 @@
           <w:szCs w:val="22"/>
         </w:rPr>
         <w:lastRenderedPageBreak/>
-        <w:t xml:space="preserve">Import Project </w:t>
+        <w:t>Import Project</w:t>
+      </w:r>
+      <w:bookmarkEnd w:id="3"/>
+      <w:r>
+        <w:rPr>
+          <w:rFonts w:asciiTheme="minorHAnsi" w:hAnsiTheme="minorHAnsi" w:cstheme="minorHAnsi"/>
+          <w:color w:val="auto"/>
+          <w:sz w:val="22"/>
+          <w:szCs w:val="22"/>
+        </w:rPr>
+        <w:t xml:space="preserve"> </w:t>
       </w:r>
     </w:p>
     <w:p>
@@ -4484,6 +4462,9 @@
           <w:szCs w:val="22"/>
         </w:rPr>
       </w:pPr>
+      <w:bookmarkStart w:id="4" w:name="_Ref23512483"/>
+      <w:bookmarkStart w:id="5" w:name="_GoBack"/>
+      <w:bookmarkEnd w:id="5"/>
       <w:r>
         <w:rPr>
           <w:rFonts w:asciiTheme="minorHAnsi" w:hAnsiTheme="minorHAnsi" w:cstheme="minorHAnsi"/>
@@ -4503,6 +4484,7 @@
         </w:rPr>
         <w:t>Configuration</w:t>
       </w:r>
+      <w:bookmarkEnd w:id="4"/>
     </w:p>
     <w:p>
       <w:pPr>
@@ -5687,6 +5669,1157 @@
           <w:color w:val="auto"/>
         </w:rPr>
         <w:lastRenderedPageBreak/>
+        <w:t>CAN communication example</w:t>
+      </w:r>
+    </w:p>
+    <w:p>
+      <w:pPr>
+        <w:spacing w:after="0" w:line="240" w:lineRule="auto"/>
+      </w:pPr>
+    </w:p>
+    <w:p>
+      <w:pPr>
+        <w:pStyle w:val="Heading2"/>
+        <w:spacing w:before="0" w:line="240" w:lineRule="auto"/>
+        <w:rPr>
+          <w:b/>
+          <w:bCs/>
+          <w:color w:val="auto"/>
+        </w:rPr>
+      </w:pPr>
+      <w:r>
+        <w:rPr>
+          <w:b/>
+          <w:bCs/>
+          <w:color w:val="auto"/>
+        </w:rPr>
+        <w:t xml:space="preserve">Setting up the </w:t>
+      </w:r>
+      <w:r>
+        <w:rPr>
+          <w:b/>
+          <w:bCs/>
+          <w:color w:val="auto"/>
+        </w:rPr>
+        <w:t>Colibri Evaluation Board</w:t>
+      </w:r>
+    </w:p>
+    <w:p>
+      <w:pPr>
+        <w:spacing w:after="0" w:line="240" w:lineRule="auto"/>
+      </w:pPr>
+    </w:p>
+    <w:p>
+      <w:pPr>
+        <w:spacing w:after="0" w:line="240" w:lineRule="auto"/>
+      </w:pPr>
+      <w:r>
+        <w:t xml:space="preserve">Review the </w:t>
+      </w:r>
+      <w:hyperlink r:id="rId34" w:history="1">
+        <w:r>
+          <w:rPr>
+            <w:rStyle w:val="Hyperlink"/>
+          </w:rPr>
+          <w:t>Colibri iMX7 SoC Datasheet</w:t>
+        </w:r>
+      </w:hyperlink>
+      <w:r>
+        <w:t xml:space="preserve"> </w:t>
+      </w:r>
+      <w:r>
+        <w:t xml:space="preserve"> at section </w:t>
+      </w:r>
+      <w:r>
+        <w:t>5.24 Controller Area Network (CAN)</w:t>
+      </w:r>
+      <w:r>
+        <w:t>, the table 5-46 shows the CAN signal pins.</w:t>
+      </w:r>
+    </w:p>
+    <w:p>
+      <w:pPr>
+        <w:spacing w:after="0" w:line="240" w:lineRule="auto"/>
+      </w:pPr>
+      <w:r>
+        <w:rPr>
+          <w:noProof/>
+        </w:rPr>
+        <w:drawing>
+          <wp:inline distT="0" distB="0" distL="0" distR="0" wp14:anchorId="49E39956" wp14:editId="2DBB1303">
+            <wp:extent cx="3933831" cy="2128723"/>
+            <wp:effectExtent l="0" t="0" r="0" b="5080"/>
+            <wp:docPr id="27" name="Picture 27"/>
+            <wp:cNvGraphicFramePr>
+              <a:graphicFrameLocks xmlns:a="http://schemas.openxmlformats.org/drawingml/2006/main" noChangeAspect="1"/>
+            </wp:cNvGraphicFramePr>
+            <a:graphic xmlns:a="http://schemas.openxmlformats.org/drawingml/2006/main">
+              <a:graphicData uri="http://schemas.openxmlformats.org/drawingml/2006/picture">
+                <pic:pic xmlns:pic="http://schemas.openxmlformats.org/drawingml/2006/picture">
+                  <pic:nvPicPr>
+                    <pic:cNvPr id="1" name=""/>
+                    <pic:cNvPicPr/>
+                  </pic:nvPicPr>
+                  <pic:blipFill>
+                    <a:blip r:embed="rId35"/>
+                    <a:stretch>
+                      <a:fillRect/>
+                    </a:stretch>
+                  </pic:blipFill>
+                  <pic:spPr>
+                    <a:xfrm>
+                      <a:off x="0" y="0"/>
+                      <a:ext cx="3945680" cy="2135135"/>
+                    </a:xfrm>
+                    <a:prstGeom prst="rect">
+                      <a:avLst/>
+                    </a:prstGeom>
+                  </pic:spPr>
+                </pic:pic>
+              </a:graphicData>
+            </a:graphic>
+          </wp:inline>
+        </w:drawing>
+      </w:r>
+    </w:p>
+    <w:p>
+      <w:pPr>
+        <w:spacing w:after="0" w:line="240" w:lineRule="auto"/>
+      </w:pPr>
+    </w:p>
+    <w:p>
+      <w:pPr>
+        <w:spacing w:after="0" w:line="240" w:lineRule="auto"/>
+      </w:pPr>
+      <w:r>
+        <w:t xml:space="preserve">Compare it with </w:t>
+      </w:r>
+      <w:r>
+        <w:t xml:space="preserve">the </w:t>
+      </w:r>
+      <w:hyperlink r:id="rId36" w:history="1">
+        <w:r>
+          <w:rPr>
+            <w:rStyle w:val="Hyperlink"/>
+          </w:rPr>
+          <w:t>Colibri Evaluation Board Datasheet</w:t>
+        </w:r>
+      </w:hyperlink>
+      <w:r>
+        <w:t xml:space="preserve"> </w:t>
+      </w:r>
+      <w:r>
+        <w:t xml:space="preserve"> at page 19 </w:t>
+      </w:r>
+      <w:r>
+        <w:t>where there is the X2 connector schematic.  At the left of the page</w:t>
+      </w:r>
+      <w:r>
+        <w:t xml:space="preserve">, it’s </w:t>
+      </w:r>
+      <w:r>
+        <w:t xml:space="preserve">the pinout of </w:t>
+      </w:r>
+      <w:r>
+        <w:t xml:space="preserve">SoC that is connected to the </w:t>
+      </w:r>
+      <w:r>
+        <w:t>board</w:t>
+      </w:r>
+      <w:r>
+        <w:t>:</w:t>
+      </w:r>
+    </w:p>
+    <w:p>
+      <w:pPr>
+        <w:spacing w:after="0" w:line="240" w:lineRule="auto"/>
+      </w:pPr>
+      <w:r>
+        <w:rPr>
+          <w:noProof/>
+        </w:rPr>
+        <w:drawing>
+          <wp:inline distT="0" distB="0" distL="0" distR="0" wp14:anchorId="6B6EB5CD" wp14:editId="3C975810">
+            <wp:extent cx="3182112" cy="921778"/>
+            <wp:effectExtent l="0" t="0" r="0" b="0"/>
+            <wp:docPr id="24" name="Picture 24"/>
+            <wp:cNvGraphicFramePr>
+              <a:graphicFrameLocks xmlns:a="http://schemas.openxmlformats.org/drawingml/2006/main" noChangeAspect="1"/>
+            </wp:cNvGraphicFramePr>
+            <a:graphic xmlns:a="http://schemas.openxmlformats.org/drawingml/2006/main">
+              <a:graphicData uri="http://schemas.openxmlformats.org/drawingml/2006/picture">
+                <pic:pic xmlns:pic="http://schemas.openxmlformats.org/drawingml/2006/picture">
+                  <pic:nvPicPr>
+                    <pic:cNvPr id="1" name=""/>
+                    <pic:cNvPicPr/>
+                  </pic:nvPicPr>
+                  <pic:blipFill rotWithShape="1">
+                    <a:blip r:embed="rId37"/>
+                    <a:srcRect l="2049" t="20255" r="1327" b="10539"/>
+                    <a:stretch/>
+                  </pic:blipFill>
+                  <pic:spPr bwMode="auto">
+                    <a:xfrm>
+                      <a:off x="0" y="0"/>
+                      <a:ext cx="3218713" cy="932381"/>
+                    </a:xfrm>
+                    <a:prstGeom prst="rect">
+                      <a:avLst/>
+                    </a:prstGeom>
+                    <a:ln>
+                      <a:noFill/>
+                    </a:ln>
+                    <a:extLst>
+                      <a:ext uri="{53640926-AAD7-44D8-BBD7-CCE9431645EC}">
+                        <a14:shadowObscured xmlns:a14="http://schemas.microsoft.com/office/drawing/2010/main"/>
+                      </a:ext>
+                    </a:extLst>
+                  </pic:spPr>
+                </pic:pic>
+              </a:graphicData>
+            </a:graphic>
+          </wp:inline>
+        </w:drawing>
+      </w:r>
+    </w:p>
+    <w:p>
+      <w:pPr>
+        <w:spacing w:after="0" w:line="240" w:lineRule="auto"/>
+      </w:pPr>
+    </w:p>
+    <w:p>
+      <w:pPr>
+        <w:spacing w:after="0" w:line="240" w:lineRule="auto"/>
+      </w:pPr>
+      <w:r>
+        <w:t xml:space="preserve">The conclusion is that the Colibir iMX7 RX and TX </w:t>
+      </w:r>
+      <w:r>
+        <w:t xml:space="preserve">signals </w:t>
+      </w:r>
+      <w:r>
+        <w:t>are not connected to the CAN controller and transceiver that end at X2 connector shown in page 19 of the Evaluation Board datasheet.</w:t>
+      </w:r>
+    </w:p>
+    <w:p>
+      <w:pPr>
+        <w:spacing w:after="0" w:line="240" w:lineRule="auto"/>
+      </w:pPr>
+    </w:p>
+    <w:p>
+      <w:pPr>
+        <w:spacing w:after="0" w:line="240" w:lineRule="auto"/>
+      </w:pPr>
+      <w:r>
+        <w:t xml:space="preserve">But in the same page 19 schematic, it is shown that jumpers JP4 and JP5 can be used to disconnect the CAN controller and </w:t>
+      </w:r>
+      <w:r>
+        <w:t xml:space="preserve">using </w:t>
+      </w:r>
+      <w:r>
+        <w:t xml:space="preserve">X38 connector </w:t>
+      </w:r>
+      <w:r>
+        <w:t xml:space="preserve">CAN_TX and CAN_RX signals can be connected directly to the </w:t>
+      </w:r>
+      <w:r>
+        <w:t>Digital Isolator</w:t>
+      </w:r>
+      <w:r>
+        <w:t xml:space="preserve"> and the it will go to the CAN transceiver then to the X2 connector.</w:t>
+      </w:r>
+    </w:p>
+    <w:p>
+      <w:pPr>
+        <w:spacing w:after="0" w:line="240" w:lineRule="auto"/>
+      </w:pPr>
+      <w:r>
+        <w:rPr>
+          <w:noProof/>
+        </w:rPr>
+        <w:drawing>
+          <wp:anchor distT="0" distB="0" distL="114300" distR="114300" simplePos="0" relativeHeight="251662336" behindDoc="0" locked="0" layoutInCell="1" allowOverlap="1" wp14:anchorId="20B1A4E5" wp14:editId="61ACB265">
+            <wp:simplePos x="0" y="0"/>
+            <wp:positionH relativeFrom="margin">
+              <wp:align>center</wp:align>
+            </wp:positionH>
+            <wp:positionV relativeFrom="paragraph">
+              <wp:posOffset>74599</wp:posOffset>
+            </wp:positionV>
+            <wp:extent cx="7107400" cy="2172614"/>
+            <wp:effectExtent l="0" t="0" r="0" b="0"/>
+            <wp:wrapNone/>
+            <wp:docPr id="26" name="Picture 26"/>
+            <wp:cNvGraphicFramePr>
+              <a:graphicFrameLocks xmlns:a="http://schemas.openxmlformats.org/drawingml/2006/main" noChangeAspect="1"/>
+            </wp:cNvGraphicFramePr>
+            <a:graphic xmlns:a="http://schemas.openxmlformats.org/drawingml/2006/main">
+              <a:graphicData uri="http://schemas.openxmlformats.org/drawingml/2006/picture">
+                <pic:pic xmlns:pic="http://schemas.openxmlformats.org/drawingml/2006/picture">
+                  <pic:nvPicPr>
+                    <pic:cNvPr id="0" name="Picture 2"/>
+                    <pic:cNvPicPr>
+                      <a:picLocks noChangeAspect="1" noChangeArrowheads="1"/>
+                    </pic:cNvPicPr>
+                  </pic:nvPicPr>
+                  <pic:blipFill rotWithShape="1">
+                    <a:blip r:embed="rId38">
+                      <a:extLst>
+                        <a:ext uri="{28A0092B-C50C-407E-A947-70E740481C1C}">
+                          <a14:useLocalDpi xmlns:a14="http://schemas.microsoft.com/office/drawing/2010/main" val="0"/>
+                        </a:ext>
+                      </a:extLst>
+                    </a:blip>
+                    <a:srcRect t="8149"/>
+                    <a:stretch/>
+                  </pic:blipFill>
+                  <pic:spPr bwMode="auto">
+                    <a:xfrm>
+                      <a:off x="0" y="0"/>
+                      <a:ext cx="7107400" cy="2172614"/>
+                    </a:xfrm>
+                    <a:prstGeom prst="rect">
+                      <a:avLst/>
+                    </a:prstGeom>
+                    <a:noFill/>
+                    <a:ln>
+                      <a:noFill/>
+                    </a:ln>
+                    <a:extLst>
+                      <a:ext uri="{53640926-AAD7-44D8-BBD7-CCE9431645EC}">
+                        <a14:shadowObscured xmlns:a14="http://schemas.microsoft.com/office/drawing/2010/main"/>
+                      </a:ext>
+                    </a:extLst>
+                  </pic:spPr>
+                </pic:pic>
+              </a:graphicData>
+            </a:graphic>
+            <wp14:sizeRelH relativeFrom="margin">
+              <wp14:pctWidth>0</wp14:pctWidth>
+            </wp14:sizeRelH>
+            <wp14:sizeRelV relativeFrom="margin">
+              <wp14:pctHeight>0</wp14:pctHeight>
+            </wp14:sizeRelV>
+          </wp:anchor>
+        </w:drawing>
+      </w:r>
+    </w:p>
+    <w:p>
+      <w:pPr>
+        <w:spacing w:after="0" w:line="240" w:lineRule="auto"/>
+      </w:pPr>
+    </w:p>
+    <w:p>
+      <w:pPr>
+        <w:spacing w:after="0" w:line="240" w:lineRule="auto"/>
+      </w:pPr>
+    </w:p>
+    <w:p>
+      <w:pPr>
+        <w:spacing w:after="0" w:line="240" w:lineRule="auto"/>
+      </w:pPr>
+    </w:p>
+    <w:p>
+      <w:pPr>
+        <w:spacing w:after="0" w:line="240" w:lineRule="auto"/>
+      </w:pPr>
+    </w:p>
+    <w:p>
+      <w:pPr>
+        <w:spacing w:after="0" w:line="240" w:lineRule="auto"/>
+      </w:pPr>
+    </w:p>
+    <w:p>
+      <w:pPr>
+        <w:spacing w:after="0" w:line="240" w:lineRule="auto"/>
+      </w:pPr>
+    </w:p>
+    <w:p>
+      <w:pPr>
+        <w:spacing w:after="0" w:line="240" w:lineRule="auto"/>
+      </w:pPr>
+    </w:p>
+    <w:p>
+      <w:pPr>
+        <w:spacing w:after="0" w:line="240" w:lineRule="auto"/>
+      </w:pPr>
+    </w:p>
+    <w:p>
+      <w:pPr>
+        <w:spacing w:after="0" w:line="240" w:lineRule="auto"/>
+      </w:pPr>
+    </w:p>
+    <w:p>
+      <w:pPr>
+        <w:spacing w:after="0" w:line="240" w:lineRule="auto"/>
+      </w:pPr>
+    </w:p>
+    <w:p>
+      <w:pPr>
+        <w:spacing w:after="0" w:line="240" w:lineRule="auto"/>
+      </w:pPr>
+    </w:p>
+    <w:p>
+      <w:pPr>
+        <w:spacing w:after="0" w:line="240" w:lineRule="auto"/>
+      </w:pPr>
+    </w:p>
+    <w:p>
+      <w:pPr>
+        <w:spacing w:after="0" w:line="240" w:lineRule="auto"/>
+      </w:pPr>
+      <w:r>
+        <w:lastRenderedPageBreak/>
+        <w:t>Now</w:t>
+      </w:r>
+      <w:r>
+        <w:t>,</w:t>
+      </w:r>
+      <w:r>
+        <w:t xml:space="preserve"> we need to find out where pins shown in table 5-46 are connected</w:t>
+      </w:r>
+      <w:r>
+        <w:t xml:space="preserve">. At page 9 of </w:t>
+      </w:r>
+      <w:r>
+        <w:t>the Colibri Evaluation Board Datasheet</w:t>
+      </w:r>
+      <w:r>
+        <w:t>, there is the schematic that shows where are those pin connected</w:t>
+      </w:r>
+    </w:p>
+    <w:p>
+      <w:pPr>
+        <w:spacing w:after="0" w:line="240" w:lineRule="auto"/>
+      </w:pPr>
+      <w:r>
+        <w:rPr>
+          <w:noProof/>
+        </w:rPr>
+        <w:drawing>
+          <wp:inline distT="0" distB="0" distL="0" distR="0" wp14:anchorId="6B310B4D" wp14:editId="2ADAAC5A">
+            <wp:extent cx="5596128" cy="3065560"/>
+            <wp:effectExtent l="0" t="0" r="5080" b="1905"/>
+            <wp:docPr id="28" name="Picture 28"/>
+            <wp:cNvGraphicFramePr>
+              <a:graphicFrameLocks xmlns:a="http://schemas.openxmlformats.org/drawingml/2006/main" noChangeAspect="1"/>
+            </wp:cNvGraphicFramePr>
+            <a:graphic xmlns:a="http://schemas.openxmlformats.org/drawingml/2006/main">
+              <a:graphicData uri="http://schemas.openxmlformats.org/drawingml/2006/picture">
+                <pic:pic xmlns:pic="http://schemas.openxmlformats.org/drawingml/2006/picture">
+                  <pic:nvPicPr>
+                    <pic:cNvPr id="1" name=""/>
+                    <pic:cNvPicPr/>
+                  </pic:nvPicPr>
+                  <pic:blipFill rotWithShape="1">
+                    <a:blip r:embed="rId39"/>
+                    <a:srcRect l="1354" t="5729" b="1087"/>
+                    <a:stretch/>
+                  </pic:blipFill>
+                  <pic:spPr bwMode="auto">
+                    <a:xfrm>
+                      <a:off x="0" y="0"/>
+                      <a:ext cx="5627751" cy="3082883"/>
+                    </a:xfrm>
+                    <a:prstGeom prst="rect">
+                      <a:avLst/>
+                    </a:prstGeom>
+                    <a:ln>
+                      <a:noFill/>
+                    </a:ln>
+                    <a:extLst>
+                      <a:ext uri="{53640926-AAD7-44D8-BBD7-CCE9431645EC}">
+                        <a14:shadowObscured xmlns:a14="http://schemas.microsoft.com/office/drawing/2010/main"/>
+                      </a:ext>
+                    </a:extLst>
+                  </pic:spPr>
+                </pic:pic>
+              </a:graphicData>
+            </a:graphic>
+          </wp:inline>
+        </w:drawing>
+      </w:r>
+    </w:p>
+    <w:p>
+      <w:pPr>
+        <w:spacing w:after="0" w:line="240" w:lineRule="auto"/>
+      </w:pPr>
+    </w:p>
+    <w:p>
+      <w:pPr>
+        <w:spacing w:after="0" w:line="240" w:lineRule="auto"/>
+      </w:pPr>
+      <w:r>
+        <w:t>Finally now we know what is needed:</w:t>
+      </w:r>
+    </w:p>
+    <w:p>
+      <w:pPr>
+        <w:pStyle w:val="ListParagraph"/>
+        <w:numPr>
+          <w:ilvl w:val="0"/>
+          <w:numId w:val="10"/>
+        </w:numPr>
+        <w:spacing w:after="0" w:line="240" w:lineRule="auto"/>
+      </w:pPr>
+      <w:r>
+        <w:t>Open JP4 y JP5</w:t>
+      </w:r>
+    </w:p>
+    <w:p>
+      <w:pPr>
+        <w:pStyle w:val="ListParagraph"/>
+        <w:numPr>
+          <w:ilvl w:val="0"/>
+          <w:numId w:val="10"/>
+        </w:numPr>
+        <w:spacing w:after="0" w:line="240" w:lineRule="auto"/>
+      </w:pPr>
+      <w:r>
+        <w:t xml:space="preserve">Connect the next sinals Create a connection </w:t>
+      </w:r>
+      <w:r>
+        <w:t>:</w:t>
+      </w:r>
+    </w:p>
+    <w:tbl>
+      <w:tblPr>
+        <w:tblStyle w:val="TableGrid"/>
+        <w:tblW w:w="0" w:type="auto"/>
+        <w:tblInd w:w="607" w:type="dxa"/>
+        <w:tblLook w:val="04A0" w:firstRow="1" w:lastRow="0" w:firstColumn="1" w:lastColumn="0" w:noHBand="0" w:noVBand="1"/>
+      </w:tblPr>
+      <w:tblGrid>
+        <w:gridCol w:w="1530"/>
+        <w:gridCol w:w="1642"/>
+      </w:tblGrid>
+      <w:tr>
+        <w:tc>
+          <w:tcPr>
+            <w:tcW w:w="1530" w:type="dxa"/>
+          </w:tcPr>
+          <w:p>
+            <w:pPr>
+              <w:jc w:val="center"/>
+              <w:rPr>
+                <w:b/>
+                <w:bCs/>
+              </w:rPr>
+            </w:pPr>
+            <w:r>
+              <w:rPr>
+                <w:b/>
+                <w:bCs/>
+              </w:rPr>
+              <w:t xml:space="preserve">Top </w:t>
+            </w:r>
+            <w:r>
+              <w:rPr>
+                <w:b/>
+                <w:bCs/>
+              </w:rPr>
+              <w:t>X</w:t>
+            </w:r>
+            <w:r>
+              <w:rPr>
+                <w:b/>
+                <w:bCs/>
+              </w:rPr>
+              <w:t>2</w:t>
+            </w:r>
+          </w:p>
+          <w:p>
+            <w:pPr>
+              <w:jc w:val="center"/>
+              <w:rPr>
+                <w:b/>
+                <w:bCs/>
+              </w:rPr>
+            </w:pPr>
+            <w:r>
+              <w:rPr>
+                <w:b/>
+                <w:bCs/>
+              </w:rPr>
+              <w:t>connector</w:t>
+            </w:r>
+          </w:p>
+        </w:tc>
+        <w:tc>
+          <w:tcPr>
+            <w:tcW w:w="1642" w:type="dxa"/>
+          </w:tcPr>
+          <w:p>
+            <w:pPr>
+              <w:jc w:val="center"/>
+              <w:rPr>
+                <w:b/>
+                <w:bCs/>
+              </w:rPr>
+            </w:pPr>
+            <w:r>
+              <w:rPr>
+                <w:b/>
+                <w:bCs/>
+              </w:rPr>
+              <w:t>X38</w:t>
+            </w:r>
+          </w:p>
+          <w:p>
+            <w:pPr>
+              <w:jc w:val="center"/>
+              <w:rPr>
+                <w:b/>
+                <w:bCs/>
+              </w:rPr>
+            </w:pPr>
+            <w:r>
+              <w:rPr>
+                <w:b/>
+                <w:bCs/>
+              </w:rPr>
+              <w:t>connector</w:t>
+            </w:r>
+          </w:p>
+        </w:tc>
+      </w:tr>
+      <w:tr>
+        <w:tc>
+          <w:tcPr>
+            <w:tcW w:w="1530" w:type="dxa"/>
+          </w:tcPr>
+          <w:p>
+            <w:pPr>
+              <w:jc w:val="center"/>
+            </w:pPr>
+            <w:r>
+              <w:t>5</w:t>
+            </w:r>
+          </w:p>
+        </w:tc>
+        <w:tc>
+          <w:tcPr>
+            <w:tcW w:w="1642" w:type="dxa"/>
+          </w:tcPr>
+          <w:p>
+            <w:pPr>
+              <w:jc w:val="center"/>
+            </w:pPr>
+            <w:r>
+              <w:t>1</w:t>
+            </w:r>
+          </w:p>
+        </w:tc>
+      </w:tr>
+      <w:tr>
+        <w:tc>
+          <w:tcPr>
+            <w:tcW w:w="1530" w:type="dxa"/>
+          </w:tcPr>
+          <w:p>
+            <w:pPr>
+              <w:jc w:val="center"/>
+            </w:pPr>
+            <w:r>
+              <w:t>6</w:t>
+            </w:r>
+          </w:p>
+        </w:tc>
+        <w:tc>
+          <w:tcPr>
+            <w:tcW w:w="1642" w:type="dxa"/>
+          </w:tcPr>
+          <w:p>
+            <w:pPr>
+              <w:jc w:val="center"/>
+            </w:pPr>
+            <w:r>
+              <w:t>2</w:t>
+            </w:r>
+          </w:p>
+        </w:tc>
+      </w:tr>
+    </w:tbl>
+    <w:p>
+      <w:pPr>
+        <w:spacing w:after="0" w:line="240" w:lineRule="auto"/>
+      </w:pPr>
+    </w:p>
+    <w:p>
+      <w:pPr>
+        <w:spacing w:after="0" w:line="240" w:lineRule="auto"/>
+      </w:pPr>
+      <w:r>
+        <w:t>In this way the iMX7 CAN controller can be connectet to the CAN transceiver and then the output will go to X2 connector.</w:t>
+      </w:r>
+    </w:p>
+    <w:p>
+      <w:pPr>
+        <w:spacing w:after="0" w:line="240" w:lineRule="auto"/>
+      </w:pPr>
+    </w:p>
+    <w:p>
+      <w:pPr>
+        <w:spacing w:after="0" w:line="240" w:lineRule="auto"/>
+      </w:pPr>
+    </w:p>
+    <w:p>
+      <w:pPr>
+        <w:pStyle w:val="Heading2"/>
+        <w:spacing w:before="0" w:line="240" w:lineRule="auto"/>
+        <w:rPr>
+          <w:b/>
+          <w:bCs/>
+          <w:color w:val="auto"/>
+        </w:rPr>
+      </w:pPr>
+      <w:r>
+        <w:rPr>
+          <w:b/>
+          <w:bCs/>
+          <w:color w:val="auto"/>
+        </w:rPr>
+        <w:t>Software</w:t>
+      </w:r>
+      <w:r>
+        <w:rPr>
+          <w:b/>
+          <w:bCs/>
+          <w:color w:val="auto"/>
+        </w:rPr>
+        <w:t xml:space="preserve"> example</w:t>
+      </w:r>
+    </w:p>
+    <w:p>
+      <w:pPr>
+        <w:spacing w:after="0" w:line="240" w:lineRule="auto"/>
+      </w:pPr>
+    </w:p>
+    <w:p>
+      <w:pPr>
+        <w:pStyle w:val="Heading3"/>
+        <w:numPr>
+          <w:ilvl w:val="0"/>
+          <w:numId w:val="11"/>
+        </w:numPr>
+        <w:spacing w:before="0" w:line="240" w:lineRule="auto"/>
+        <w:rPr>
+          <w:rFonts w:asciiTheme="minorHAnsi" w:hAnsiTheme="minorHAnsi" w:cstheme="minorHAnsi"/>
+          <w:color w:val="auto"/>
+          <w:sz w:val="22"/>
+          <w:szCs w:val="22"/>
+        </w:rPr>
+      </w:pPr>
+      <w:r>
+        <w:rPr>
+          <w:rFonts w:asciiTheme="minorHAnsi" w:hAnsiTheme="minorHAnsi" w:cstheme="minorHAnsi"/>
+          <w:color w:val="auto"/>
+          <w:sz w:val="22"/>
+          <w:szCs w:val="22"/>
+        </w:rPr>
+        <w:t>Compile the flexcan example from the previously downloaded FreeRTOS code.</w:t>
+      </w:r>
+    </w:p>
+    <w:tbl>
+      <w:tblPr>
+        <w:tblStyle w:val="GridTable5Dark"/>
+        <w:tblW w:w="0" w:type="auto"/>
+        <w:shd w:val="clear" w:color="auto" w:fill="F2F2F2" w:themeFill="background1" w:themeFillShade="F2"/>
+        <w:tblLook w:val="04A0" w:firstRow="1" w:lastRow="0" w:firstColumn="1" w:lastColumn="0" w:noHBand="0" w:noVBand="1"/>
+      </w:tblPr>
+      <w:tblGrid>
+        <w:gridCol w:w="9350"/>
+      </w:tblGrid>
+      <w:tr>
+        <w:trPr>
+          <w:cnfStyle w:val="100000000000" w:firstRow="1" w:lastRow="0" w:firstColumn="0" w:lastColumn="0" w:oddVBand="0" w:evenVBand="0" w:oddHBand="0" w:evenHBand="0" w:firstRowFirstColumn="0" w:firstRowLastColumn="0" w:lastRowFirstColumn="0" w:lastRowLastColumn="0"/>
+        </w:trPr>
+        <w:tc>
+          <w:tcPr>
+            <w:cnfStyle w:val="001000000000" w:firstRow="0" w:lastRow="0" w:firstColumn="1" w:lastColumn="0" w:oddVBand="0" w:evenVBand="0" w:oddHBand="0" w:evenHBand="0" w:firstRowFirstColumn="0" w:firstRowLastColumn="0" w:lastRowFirstColumn="0" w:lastRowLastColumn="0"/>
+            <w:tcW w:w="9350" w:type="dxa"/>
+            <w:shd w:val="clear" w:color="auto" w:fill="F2F2F2" w:themeFill="background1" w:themeFillShade="F2"/>
+          </w:tcPr>
+          <w:p>
+            <w:pPr>
+              <w:rPr>
+                <w:rFonts w:ascii="Courier New" w:hAnsi="Courier New" w:cs="Courier New"/>
+                <w:b w:val="0"/>
+                <w:bCs w:val="0"/>
+                <w:color w:val="auto"/>
+                <w:sz w:val="18"/>
+                <w:szCs w:val="18"/>
+              </w:rPr>
+            </w:pPr>
+            <w:r>
+              <w:rPr>
+                <w:rFonts w:ascii="Courier New" w:hAnsi="Courier New" w:cs="Courier New"/>
+                <w:b w:val="0"/>
+                <w:bCs w:val="0"/>
+                <w:color w:val="auto"/>
+                <w:sz w:val="18"/>
+                <w:szCs w:val="18"/>
+              </w:rPr>
+              <w:t xml:space="preserve">$ </w:t>
+            </w:r>
+            <w:r>
+              <w:rPr>
+                <w:rFonts w:ascii="Courier New" w:hAnsi="Courier New" w:cs="Courier New"/>
+                <w:b w:val="0"/>
+                <w:bCs w:val="0"/>
+                <w:color w:val="auto"/>
+                <w:sz w:val="18"/>
+                <w:szCs w:val="18"/>
+              </w:rPr>
+              <w:t>export ARMGCC_DIR=~/gcc-arm-none-eabi-4_9-2015q3/</w:t>
+            </w:r>
+          </w:p>
+          <w:p>
+            <w:pPr>
+              <w:rPr>
+                <w:rFonts w:ascii="Courier New" w:hAnsi="Courier New" w:cs="Courier New"/>
+                <w:b w:val="0"/>
+                <w:bCs w:val="0"/>
+                <w:color w:val="auto"/>
+                <w:sz w:val="18"/>
+                <w:szCs w:val="18"/>
+              </w:rPr>
+            </w:pPr>
+            <w:r>
+              <w:rPr>
+                <w:rFonts w:ascii="Courier New" w:hAnsi="Courier New" w:cs="Courier New"/>
+                <w:b w:val="0"/>
+                <w:bCs w:val="0"/>
+                <w:color w:val="auto"/>
+                <w:sz w:val="18"/>
+                <w:szCs w:val="18"/>
+              </w:rPr>
+              <w:t>$ cd examples/imx7_colibri_m4/</w:t>
+            </w:r>
+            <w:r>
+              <w:t xml:space="preserve"> </w:t>
+            </w:r>
+            <w:r>
+              <w:rPr>
+                <w:rFonts w:ascii="Courier New" w:hAnsi="Courier New" w:cs="Courier New"/>
+                <w:b w:val="0"/>
+                <w:bCs w:val="0"/>
+                <w:color w:val="auto"/>
+                <w:sz w:val="18"/>
+                <w:szCs w:val="18"/>
+              </w:rPr>
+              <w:t>driver_examples/flexcan/flexcan_network/armgcc/</w:t>
+            </w:r>
+          </w:p>
+          <w:p>
+            <w:pPr>
+              <w:rPr>
+                <w:rFonts w:ascii="Courier New" w:hAnsi="Courier New" w:cs="Courier New"/>
+                <w:color w:val="auto"/>
+                <w:sz w:val="18"/>
+                <w:szCs w:val="18"/>
+              </w:rPr>
+            </w:pPr>
+            <w:r>
+              <w:rPr>
+                <w:rFonts w:ascii="Courier New" w:hAnsi="Courier New" w:cs="Courier New"/>
+                <w:b w:val="0"/>
+                <w:bCs w:val="0"/>
+                <w:color w:val="auto"/>
+                <w:sz w:val="18"/>
+                <w:szCs w:val="18"/>
+              </w:rPr>
+              <w:t>$ ./build_all.sh</w:t>
+            </w:r>
+          </w:p>
+        </w:tc>
+      </w:tr>
+    </w:tbl>
+    <w:p>
+      <w:pPr>
+        <w:spacing w:after="0" w:line="240" w:lineRule="auto"/>
+      </w:pPr>
+    </w:p>
+    <w:p>
+      <w:pPr>
+        <w:pStyle w:val="Heading3"/>
+        <w:numPr>
+          <w:ilvl w:val="0"/>
+          <w:numId w:val="11"/>
+        </w:numPr>
+        <w:spacing w:before="0" w:line="240" w:lineRule="auto"/>
+        <w:rPr>
+          <w:rFonts w:asciiTheme="minorHAnsi" w:hAnsiTheme="minorHAnsi" w:cstheme="minorHAnsi"/>
+          <w:color w:val="auto"/>
+          <w:sz w:val="22"/>
+          <w:szCs w:val="22"/>
+        </w:rPr>
+      </w:pPr>
+      <w:r>
+        <w:rPr>
+          <w:rFonts w:asciiTheme="minorHAnsi" w:hAnsiTheme="minorHAnsi" w:cstheme="minorHAnsi"/>
+          <w:color w:val="auto"/>
+          <w:sz w:val="22"/>
+          <w:szCs w:val="22"/>
+        </w:rPr>
+        <w:t xml:space="preserve">Import the project to eclipse, see </w:t>
+      </w:r>
+      <w:r>
+        <w:rPr>
+          <w:rFonts w:asciiTheme="minorHAnsi" w:hAnsiTheme="minorHAnsi" w:cstheme="minorHAnsi"/>
+          <w:color w:val="auto"/>
+          <w:sz w:val="22"/>
+          <w:szCs w:val="22"/>
+        </w:rPr>
+        <w:fldChar w:fldCharType="begin"/>
+      </w:r>
+      <w:r>
+        <w:rPr>
+          <w:rFonts w:asciiTheme="minorHAnsi" w:hAnsiTheme="minorHAnsi" w:cstheme="minorHAnsi"/>
+          <w:color w:val="auto"/>
+          <w:sz w:val="22"/>
+          <w:szCs w:val="22"/>
+        </w:rPr>
+        <w:instrText xml:space="preserve"> REF _Ref23512320 \h  \* MERGEFORMAT </w:instrText>
+      </w:r>
+      <w:r>
+        <w:rPr>
+          <w:rFonts w:asciiTheme="minorHAnsi" w:hAnsiTheme="minorHAnsi" w:cstheme="minorHAnsi"/>
+          <w:color w:val="auto"/>
+          <w:sz w:val="22"/>
+          <w:szCs w:val="22"/>
+        </w:rPr>
+      </w:r>
+      <w:r>
+        <w:rPr>
+          <w:rFonts w:asciiTheme="minorHAnsi" w:hAnsiTheme="minorHAnsi" w:cstheme="minorHAnsi"/>
+          <w:color w:val="auto"/>
+          <w:sz w:val="22"/>
+          <w:szCs w:val="22"/>
+        </w:rPr>
+        <w:fldChar w:fldCharType="separate"/>
+      </w:r>
+      <w:r>
+        <w:rPr>
+          <w:rFonts w:asciiTheme="minorHAnsi" w:hAnsiTheme="minorHAnsi" w:cstheme="minorHAnsi"/>
+          <w:color w:val="auto"/>
+          <w:sz w:val="22"/>
+          <w:szCs w:val="22"/>
+        </w:rPr>
+        <w:t>Import Project</w:t>
+      </w:r>
+      <w:r>
+        <w:rPr>
+          <w:rFonts w:asciiTheme="minorHAnsi" w:hAnsiTheme="minorHAnsi" w:cstheme="minorHAnsi"/>
+          <w:color w:val="auto"/>
+          <w:sz w:val="22"/>
+          <w:szCs w:val="22"/>
+        </w:rPr>
+        <w:fldChar w:fldCharType="end"/>
+      </w:r>
+      <w:r>
+        <w:rPr>
+          <w:rFonts w:asciiTheme="minorHAnsi" w:hAnsiTheme="minorHAnsi" w:cstheme="minorHAnsi"/>
+          <w:color w:val="auto"/>
+          <w:sz w:val="22"/>
+          <w:szCs w:val="22"/>
+        </w:rPr>
+        <w:t xml:space="preserve"> from </w:t>
+      </w:r>
+      <w:r>
+        <w:rPr>
+          <w:rFonts w:asciiTheme="minorHAnsi" w:hAnsiTheme="minorHAnsi" w:cstheme="minorHAnsi"/>
+          <w:color w:val="auto"/>
+          <w:sz w:val="22"/>
+          <w:szCs w:val="22"/>
+        </w:rPr>
+        <w:fldChar w:fldCharType="begin"/>
+      </w:r>
+      <w:r>
+        <w:rPr>
+          <w:rFonts w:asciiTheme="minorHAnsi" w:hAnsiTheme="minorHAnsi" w:cstheme="minorHAnsi"/>
+          <w:color w:val="auto"/>
+          <w:sz w:val="22"/>
+          <w:szCs w:val="22"/>
+        </w:rPr>
+        <w:instrText xml:space="preserve"> REF _Ref23512419 \h </w:instrText>
+      </w:r>
+      <w:r>
+        <w:rPr>
+          <w:rFonts w:asciiTheme="minorHAnsi" w:hAnsiTheme="minorHAnsi" w:cstheme="minorHAnsi"/>
+          <w:color w:val="auto"/>
+          <w:sz w:val="22"/>
+          <w:szCs w:val="22"/>
+        </w:rPr>
+      </w:r>
+      <w:r>
+        <w:rPr>
+          <w:rFonts w:asciiTheme="minorHAnsi" w:hAnsiTheme="minorHAnsi" w:cstheme="minorHAnsi"/>
+          <w:color w:val="auto"/>
+          <w:sz w:val="22"/>
+          <w:szCs w:val="22"/>
+        </w:rPr>
+        <w:fldChar w:fldCharType="separate"/>
+      </w:r>
+      <w:r>
+        <w:rPr>
+          <w:b/>
+          <w:bCs/>
+          <w:color w:val="auto"/>
+        </w:rPr>
+        <w:t xml:space="preserve">Install and Configure </w:t>
+      </w:r>
+      <w:r>
+        <w:rPr>
+          <w:b/>
+          <w:bCs/>
+          <w:color w:val="auto"/>
+        </w:rPr>
+        <w:t>Eclipse</w:t>
+      </w:r>
+      <w:r>
+        <w:rPr>
+          <w:rFonts w:asciiTheme="minorHAnsi" w:hAnsiTheme="minorHAnsi" w:cstheme="minorHAnsi"/>
+          <w:color w:val="auto"/>
+          <w:sz w:val="22"/>
+          <w:szCs w:val="22"/>
+        </w:rPr>
+        <w:fldChar w:fldCharType="end"/>
+      </w:r>
+      <w:r>
+        <w:rPr>
+          <w:rFonts w:asciiTheme="minorHAnsi" w:hAnsiTheme="minorHAnsi" w:cstheme="minorHAnsi"/>
+          <w:color w:val="auto"/>
+          <w:sz w:val="22"/>
+          <w:szCs w:val="22"/>
+        </w:rPr>
+        <w:t xml:space="preserve"> section</w:t>
+      </w:r>
+    </w:p>
+    <w:p>
+      <w:pPr>
+        <w:spacing w:after="0" w:line="240" w:lineRule="auto"/>
+      </w:pPr>
+    </w:p>
+    <w:p>
+      <w:pPr>
+        <w:pStyle w:val="ListParagraph"/>
+        <w:numPr>
+          <w:ilvl w:val="0"/>
+          <w:numId w:val="11"/>
+        </w:numPr>
+        <w:spacing w:after="0" w:line="240" w:lineRule="auto"/>
+      </w:pPr>
+      <w:r>
+        <w:t xml:space="preserve">Create a Debbuger configuration, see </w:t>
+      </w:r>
+      <w:r>
+        <w:fldChar w:fldCharType="begin"/>
+      </w:r>
+      <w:r>
+        <w:instrText xml:space="preserve"> REF _Ref23512483 \h </w:instrText>
+      </w:r>
+      <w:r>
+        <w:fldChar w:fldCharType="separate"/>
+      </w:r>
+      <w:r>
+        <w:rPr>
+          <w:rFonts w:cstheme="minorHAnsi"/>
+        </w:rPr>
+        <w:t>Debugger Configuration</w:t>
+      </w:r>
+      <w:r>
+        <w:fldChar w:fldCharType="end"/>
+      </w:r>
+      <w:r>
+        <w:t xml:space="preserve"> from </w:t>
+      </w:r>
+      <w:r>
+        <w:fldChar w:fldCharType="begin"/>
+      </w:r>
+      <w:r>
+        <w:instrText xml:space="preserve"> REF _Ref23512419 \h </w:instrText>
+      </w:r>
+      <w:r>
+        <w:fldChar w:fldCharType="separate"/>
+      </w:r>
+      <w:r>
+        <w:rPr>
+          <w:b/>
+          <w:bCs/>
+        </w:rPr>
+        <w:t xml:space="preserve">Install and Configure </w:t>
+      </w:r>
+      <w:r>
+        <w:rPr>
+          <w:b/>
+          <w:bCs/>
+        </w:rPr>
+        <w:t>Eclipse</w:t>
+      </w:r>
+      <w:r>
+        <w:fldChar w:fldCharType="end"/>
+      </w:r>
+    </w:p>
+    <w:p>
+      <w:pPr>
+        <w:spacing w:after="0" w:line="240" w:lineRule="auto"/>
+      </w:pPr>
+    </w:p>
+    <w:p>
+      <w:pPr>
+        <w:pStyle w:val="ListParagraph"/>
+        <w:numPr>
+          <w:ilvl w:val="0"/>
+          <w:numId w:val="11"/>
+        </w:numPr>
+        <w:spacing w:after="0" w:line="240" w:lineRule="auto"/>
+      </w:pPr>
+      <w:r>
+        <w:t>Debugg the application</w:t>
+      </w:r>
+    </w:p>
+    <w:p>
+      <w:pPr>
+        <w:spacing w:after="0" w:line="240" w:lineRule="auto"/>
+      </w:pPr>
+    </w:p>
+    <w:p>
+      <w:pPr>
+        <w:spacing w:after="0" w:line="240" w:lineRule="auto"/>
+      </w:pPr>
+      <w:r>
+        <w:t>In order to see CAN</w:t>
+      </w:r>
+      <w:r>
+        <w:t xml:space="preserve"> communication, connect a valid CAN network at the Top X2 </w:t>
+      </w:r>
+      <w:r>
+        <w:t>connector.</w:t>
+      </w:r>
+    </w:p>
+    <w:p>
+      <w:r>
+        <w:br w:type="page"/>
+      </w:r>
+    </w:p>
+    <w:p>
+      <w:pPr>
+        <w:pStyle w:val="Heading1"/>
+        <w:spacing w:before="0" w:line="240" w:lineRule="auto"/>
+        <w:rPr>
+          <w:b/>
+          <w:bCs/>
+          <w:color w:val="auto"/>
+        </w:rPr>
+      </w:pPr>
+      <w:r>
+        <w:rPr>
+          <w:b/>
+          <w:bCs/>
+          <w:color w:val="auto"/>
+        </w:rPr>
+        <w:lastRenderedPageBreak/>
         <w:t>Reference</w:t>
       </w:r>
     </w:p>
@@ -5704,7 +6837,7 @@
         </w:numPr>
         <w:spacing w:after="0" w:line="240" w:lineRule="auto"/>
       </w:pPr>
-      <w:hyperlink r:id="rId34" w:anchor="linux" w:history="1">
+      <w:hyperlink r:id="rId40" w:anchor="linux" w:history="1">
         <w:r>
           <w:rPr>
             <w:rStyle w:val="Hyperlink"/>
@@ -5727,7 +6860,7 @@
           <w:u w:val="none"/>
         </w:rPr>
       </w:pPr>
-      <w:hyperlink r:id="rId35" w:history="1">
+      <w:hyperlink r:id="rId41" w:history="1">
         <w:r>
           <w:rPr>
             <w:rStyle w:val="Hyperlink"/>
@@ -5739,23 +6872,57 @@
     <w:p>
       <w:pPr>
         <w:pStyle w:val="ListParagraph"/>
+        <w:spacing w:after="0" w:line="240" w:lineRule="auto"/>
+        <w:rPr>
+          <w:rStyle w:val="Hyperlink"/>
+          <w:color w:val="auto"/>
+          <w:u w:val="none"/>
+        </w:rPr>
+      </w:pPr>
+    </w:p>
+    <w:p>
+      <w:pPr>
+        <w:pStyle w:val="ListParagraph"/>
         <w:numPr>
           <w:ilvl w:val="0"/>
           <w:numId w:val="3"/>
         </w:numPr>
         <w:spacing w:after="0" w:line="240" w:lineRule="auto"/>
       </w:pPr>
-      <w:hyperlink r:id="rId36" w:history="1">
+      <w:hyperlink r:id="rId42" w:anchor="CAN_on_Colibri_iMX7" w:history="1">
         <w:r>
           <w:rPr>
             <w:rStyle w:val="Hyperlink"/>
           </w:rPr>
-          <w:t>https://www.toradex.com/community/questions/18541/can-bus-on-m4-core-imx7.html</w:t>
+          <w:t>CAN on Colibri i.MX7</w:t>
         </w:r>
       </w:hyperlink>
     </w:p>
     <w:p>
       <w:pPr>
+        <w:pStyle w:val="ListParagraph"/>
+        <w:numPr>
+          <w:ilvl w:val="0"/>
+          <w:numId w:val="3"/>
+        </w:numPr>
+        <w:spacing w:after="0" w:line="240" w:lineRule="auto"/>
+      </w:pPr>
+      <w:hyperlink r:id="rId43" w:history="1">
+        <w:r>
+          <w:rPr>
+            <w:rStyle w:val="Hyperlink"/>
+          </w:rPr>
+          <w:t>Colibri iMX7</w:t>
+        </w:r>
+      </w:hyperlink>
+    </w:p>
+    <w:p>
+      <w:pPr>
+        <w:pStyle w:val="ListParagraph"/>
+        <w:numPr>
+          <w:ilvl w:val="0"/>
+          <w:numId w:val="3"/>
+        </w:numPr>
         <w:spacing w:after="0" w:line="240" w:lineRule="auto"/>
         <w:rPr>
           <w:rStyle w:val="Hyperlink"/>
@@ -5763,11 +6930,43 @@
           <w:u w:val="none"/>
         </w:rPr>
       </w:pPr>
-    </w:p>
-    <w:p>
-      <w:pPr>
-        <w:spacing w:after="0" w:line="240" w:lineRule="auto"/>
-      </w:pPr>
+      <w:hyperlink r:id="rId44" w:history="1">
+        <w:r>
+          <w:rPr>
+            <w:rStyle w:val="Hyperlink"/>
+          </w:rPr>
+          <w:t>Colibri Evaluation Board</w:t>
+        </w:r>
+      </w:hyperlink>
+    </w:p>
+    <w:p>
+      <w:pPr>
+        <w:pStyle w:val="ListParagraph"/>
+        <w:spacing w:after="0" w:line="240" w:lineRule="auto"/>
+        <w:rPr>
+          <w:rStyle w:val="Hyperlink"/>
+          <w:color w:val="auto"/>
+          <w:u w:val="none"/>
+        </w:rPr>
+      </w:pPr>
+    </w:p>
+    <w:p>
+      <w:pPr>
+        <w:pStyle w:val="ListParagraph"/>
+        <w:numPr>
+          <w:ilvl w:val="0"/>
+          <w:numId w:val="3"/>
+        </w:numPr>
+        <w:spacing w:after="0" w:line="240" w:lineRule="auto"/>
+      </w:pPr>
+      <w:hyperlink r:id="rId45" w:history="1">
+        <w:r>
+          <w:rPr>
+            <w:rStyle w:val="Hyperlink"/>
+          </w:rPr>
+          <w:t>https://github.com/SergioEspinoza/SemestreI_IMX7</w:t>
+        </w:r>
+      </w:hyperlink>
     </w:p>
     <w:p>
       <w:pPr>
@@ -5780,6 +6979,7 @@
       </w:pPr>
     </w:p>
     <w:sectPr>
+      <w:footerReference w:type="default" r:id="rId46"/>
       <w:pgSz w:w="12240" w:h="15840"/>
       <w:pgMar w:top="1440" w:right="1440" w:bottom="1440" w:left="1440" w:header="720" w:footer="720" w:gutter="0"/>
       <w:cols w:space="720"/>
@@ -5814,6 +7014,99 @@
 </w:endnotes>
 </file>
 
+<file path=word/footer1.xml><?xml version="1.0" encoding="utf-8"?>
+<w:ftr xmlns:wpc="http://schemas.microsoft.com/office/word/2010/wordprocessingCanvas" xmlns:cx="http://schemas.microsoft.com/office/drawing/2014/chartex" xmlns:cx1="http://schemas.microsoft.com/office/drawing/2015/9/8/chartex" xmlns:cx2="http://schemas.microsoft.com/office/drawing/2015/10/21/chartex" xmlns:cx3="http://schemas.microsoft.com/office/drawing/2016/5/9/chartex" xmlns:cx4="http://schemas.microsoft.com/office/drawing/2016/5/10/chartex" xmlns:cx5="http://schemas.microsoft.com/office/drawing/2016/5/11/chartex" xmlns:cx6="http://schemas.microsoft.com/office/drawing/2016/5/12/chartex" xmlns:cx7="http://schemas.microsoft.com/office/drawing/2016/5/13/chartex" xmlns:cx8="http://schemas.microsoft.com/office/drawing/2016/5/14/chartex" xmlns:mc="http://schemas.openxmlformats.org/markup-compatibility/2006" xmlns:aink="http://schemas.microsoft.com/office/drawing/2016/ink" xmlns:am3d="http://schemas.microsoft.com/office/drawing/2017/model3d" xmlns:o="urn:schemas-microsoft-com:office:office" xmlns:r="http://schemas.openxmlformats.org/officeDocument/2006/relationships" xmlns:m="http://schemas.openxmlformats.org/officeDocument/2006/math" xmlns:v="urn:schemas-microsoft-com:vml" xmlns:wp14="http://schemas.microsoft.com/office/word/2010/wordprocessingDrawing" xmlns:wp="http://schemas.openxmlformats.org/drawingml/2006/wordprocessingDrawing" xmlns:w10="urn:schemas-microsoft-com:office:word" xmlns:w="http://schemas.openxmlformats.org/wordprocessingml/2006/main" xmlns:w14="http://schemas.microsoft.com/office/word/2010/wordml" xmlns:w15="http://schemas.microsoft.com/office/word/2012/wordml" xmlns:w16cid="http://schemas.microsoft.com/office/word/2016/wordml/cid" xmlns:w16se="http://schemas.microsoft.com/office/word/2015/wordml/symex" xmlns:wpg="http://schemas.microsoft.com/office/word/2010/wordprocessingGroup" xmlns:wpi="http://schemas.microsoft.com/office/word/2010/wordprocessingInk" xmlns:wne="http://schemas.microsoft.com/office/word/2006/wordml" xmlns:wps="http://schemas.microsoft.com/office/word/2010/wordprocessingShape" mc:Ignorable="w14 w15 w16se w16cid wp14">
+  <w:p>
+    <w:pPr>
+      <w:pStyle w:val="Footer"/>
+      <w:ind w:left="45"/>
+      <w:jc w:val="center"/>
+      <w:rPr>
+        <w:sz w:val="20"/>
+        <w:szCs w:val="20"/>
+      </w:rPr>
+    </w:pPr>
+    <w:sdt>
+      <w:sdtPr>
+        <w:rPr>
+          <w:sz w:val="20"/>
+          <w:szCs w:val="20"/>
+        </w:rPr>
+        <w:id w:val="-1560394205"/>
+        <w:docPartObj>
+          <w:docPartGallery w:val="Page Numbers (Bottom of Page)"/>
+          <w:docPartUnique/>
+        </w:docPartObj>
+      </w:sdtPr>
+      <w:sdtEndPr>
+        <w:rPr>
+          <w:noProof/>
+        </w:rPr>
+      </w:sdtEndPr>
+      <w:sdtContent>
+        <w:r>
+          <w:rPr>
+            <w:sz w:val="20"/>
+            <w:szCs w:val="20"/>
+          </w:rPr>
+          <w:t xml:space="preserve">- </w:t>
+        </w:r>
+        <w:r>
+          <w:rPr>
+            <w:sz w:val="20"/>
+            <w:szCs w:val="20"/>
+          </w:rPr>
+          <w:fldChar w:fldCharType="begin"/>
+        </w:r>
+        <w:r>
+          <w:rPr>
+            <w:sz w:val="20"/>
+            <w:szCs w:val="20"/>
+          </w:rPr>
+          <w:instrText xml:space="preserve"> PAGE   \* MERGEFORMAT </w:instrText>
+        </w:r>
+        <w:r>
+          <w:rPr>
+            <w:sz w:val="20"/>
+            <w:szCs w:val="20"/>
+          </w:rPr>
+          <w:fldChar w:fldCharType="separate"/>
+        </w:r>
+        <w:r>
+          <w:rPr>
+            <w:noProof/>
+            <w:sz w:val="20"/>
+            <w:szCs w:val="20"/>
+          </w:rPr>
+          <w:t>2</w:t>
+        </w:r>
+        <w:r>
+          <w:rPr>
+            <w:noProof/>
+            <w:sz w:val="20"/>
+            <w:szCs w:val="20"/>
+          </w:rPr>
+          <w:fldChar w:fldCharType="end"/>
+        </w:r>
+        <w:r>
+          <w:rPr>
+            <w:noProof/>
+            <w:sz w:val="20"/>
+            <w:szCs w:val="20"/>
+          </w:rPr>
+          <w:t xml:space="preserve"> -</w:t>
+        </w:r>
+      </w:sdtContent>
+    </w:sdt>
+  </w:p>
+  <w:p>
+    <w:pPr>
+      <w:pStyle w:val="Footer"/>
+    </w:pPr>
+  </w:p>
+</w:ftr>
+</file>
+
 <file path=word/footnotes.xml><?xml version="1.0" encoding="utf-8"?>
 <w:footnotes xmlns:wpc="http://schemas.microsoft.com/office/word/2010/wordprocessingCanvas" xmlns:cx="http://schemas.microsoft.com/office/drawing/2014/chartex" xmlns:cx1="http://schemas.microsoft.com/office/drawing/2015/9/8/chartex" xmlns:cx2="http://schemas.microsoft.com/office/drawing/2015/10/21/chartex" xmlns:cx3="http://schemas.microsoft.com/office/drawing/2016/5/9/chartex" xmlns:cx4="http://schemas.microsoft.com/office/drawing/2016/5/10/chartex" xmlns:cx5="http://schemas.microsoft.com/office/drawing/2016/5/11/chartex" xmlns:cx6="http://schemas.microsoft.com/office/drawing/2016/5/12/chartex" xmlns:cx7="http://schemas.microsoft.com/office/drawing/2016/5/13/chartex" xmlns:cx8="http://schemas.microsoft.com/office/drawing/2016/5/14/chartex" xmlns:mc="http://schemas.openxmlformats.org/markup-compatibility/2006" xmlns:aink="http://schemas.microsoft.com/office/drawing/2016/ink" xmlns:am3d="http://schemas.microsoft.com/office/drawing/2017/model3d" xmlns:o="urn:schemas-microsoft-com:office:office" xmlns:r="http://schemas.openxmlformats.org/officeDocument/2006/relationships" xmlns:m="http://schemas.openxmlformats.org/officeDocument/2006/math" xmlns:v="urn:schemas-microsoft-com:vml" xmlns:wp14="http://schemas.microsoft.com/office/word/2010/wordprocessingDrawing" xmlns:wp="http://schemas.openxmlformats.org/drawingml/2006/wordprocessingDrawing" xmlns:w10="urn:schemas-microsoft-com:office:word" xmlns:w="http://schemas.openxmlformats.org/wordprocessingml/2006/main" xmlns:w14="http://schemas.microsoft.com/office/word/2010/wordml" xmlns:w15="http://schemas.microsoft.com/office/word/2012/wordml" xmlns:w16cid="http://schemas.microsoft.com/office/word/2016/wordml/cid" xmlns:w16se="http://schemas.microsoft.com/office/word/2015/wordml/symex" xmlns:wpg="http://schemas.microsoft.com/office/word/2010/wordprocessingGroup" xmlns:wpi="http://schemas.microsoft.com/office/word/2010/wordprocessingInk" xmlns:wne="http://schemas.microsoft.com/office/word/2006/wordml" xmlns:wps="http://schemas.microsoft.com/office/word/2010/wordprocessingShape" mc:Ignorable="w14 w15 w16se w16cid wp14">
   <w:footnote w:type="separator" w:id="-1">
@@ -5844,7 +7137,7 @@
   <w:abstractNum w:abstractNumId="0" w15:restartNumberingAfterBreak="0">
     <w:nsid w:val="08427B10"/>
     <w:multiLevelType w:val="hybridMultilevel"/>
-    <w:tmpl w:val="8446EEF6"/>
+    <w:tmpl w:val="098E052E"/>
     <w:lvl w:ilvl="0" w:tplc="0409000F">
       <w:start w:val="1"/>
       <w:numFmt w:val="decimal"/>
@@ -6186,6 +7479,204 @@
     </w:lvl>
   </w:abstractNum>
   <w:abstractNum w:abstractNumId="4" w15:restartNumberingAfterBreak="0">
+    <w:nsid w:val="32970FBE"/>
+    <w:multiLevelType w:val="hybridMultilevel"/>
+    <w:tmpl w:val="098E052E"/>
+    <w:lvl w:ilvl="0" w:tplc="0409000F">
+      <w:start w:val="1"/>
+      <w:numFmt w:val="decimal"/>
+      <w:lvlText w:val="%1."/>
+      <w:lvlJc w:val="left"/>
+      <w:pPr>
+        <w:ind w:left="360" w:hanging="360"/>
+      </w:pPr>
+    </w:lvl>
+    <w:lvl w:ilvl="1" w:tplc="04090019" w:tentative="1">
+      <w:start w:val="1"/>
+      <w:numFmt w:val="lowerLetter"/>
+      <w:lvlText w:val="%2."/>
+      <w:lvlJc w:val="left"/>
+      <w:pPr>
+        <w:ind w:left="1080" w:hanging="360"/>
+      </w:pPr>
+    </w:lvl>
+    <w:lvl w:ilvl="2" w:tplc="0409001B" w:tentative="1">
+      <w:start w:val="1"/>
+      <w:numFmt w:val="lowerRoman"/>
+      <w:lvlText w:val="%3."/>
+      <w:lvlJc w:val="right"/>
+      <w:pPr>
+        <w:ind w:left="1800" w:hanging="180"/>
+      </w:pPr>
+    </w:lvl>
+    <w:lvl w:ilvl="3" w:tplc="0409000F" w:tentative="1">
+      <w:start w:val="1"/>
+      <w:numFmt w:val="decimal"/>
+      <w:lvlText w:val="%4."/>
+      <w:lvlJc w:val="left"/>
+      <w:pPr>
+        <w:ind w:left="2520" w:hanging="360"/>
+      </w:pPr>
+    </w:lvl>
+    <w:lvl w:ilvl="4" w:tplc="04090019" w:tentative="1">
+      <w:start w:val="1"/>
+      <w:numFmt w:val="lowerLetter"/>
+      <w:lvlText w:val="%5."/>
+      <w:lvlJc w:val="left"/>
+      <w:pPr>
+        <w:ind w:left="3240" w:hanging="360"/>
+      </w:pPr>
+    </w:lvl>
+    <w:lvl w:ilvl="5" w:tplc="0409001B" w:tentative="1">
+      <w:start w:val="1"/>
+      <w:numFmt w:val="lowerRoman"/>
+      <w:lvlText w:val="%6."/>
+      <w:lvlJc w:val="right"/>
+      <w:pPr>
+        <w:ind w:left="3960" w:hanging="180"/>
+      </w:pPr>
+    </w:lvl>
+    <w:lvl w:ilvl="6" w:tplc="0409000F" w:tentative="1">
+      <w:start w:val="1"/>
+      <w:numFmt w:val="decimal"/>
+      <w:lvlText w:val="%7."/>
+      <w:lvlJc w:val="left"/>
+      <w:pPr>
+        <w:ind w:left="4680" w:hanging="360"/>
+      </w:pPr>
+    </w:lvl>
+    <w:lvl w:ilvl="7" w:tplc="04090019" w:tentative="1">
+      <w:start w:val="1"/>
+      <w:numFmt w:val="lowerLetter"/>
+      <w:lvlText w:val="%8."/>
+      <w:lvlJc w:val="left"/>
+      <w:pPr>
+        <w:ind w:left="5400" w:hanging="360"/>
+      </w:pPr>
+    </w:lvl>
+    <w:lvl w:ilvl="8" w:tplc="0409001B" w:tentative="1">
+      <w:start w:val="1"/>
+      <w:numFmt w:val="lowerRoman"/>
+      <w:lvlText w:val="%9."/>
+      <w:lvlJc w:val="right"/>
+      <w:pPr>
+        <w:ind w:left="6120" w:hanging="180"/>
+      </w:pPr>
+    </w:lvl>
+  </w:abstractNum>
+  <w:abstractNum w:abstractNumId="5" w15:restartNumberingAfterBreak="0">
+    <w:nsid w:val="346F3E1C"/>
+    <w:multiLevelType w:val="hybridMultilevel"/>
+    <w:tmpl w:val="63E4C0EA"/>
+    <w:lvl w:ilvl="0" w:tplc="046E5A80">
+      <w:numFmt w:val="bullet"/>
+      <w:lvlText w:val=""/>
+      <w:lvlJc w:val="left"/>
+      <w:pPr>
+        <w:ind w:left="720" w:hanging="360"/>
+      </w:pPr>
+      <w:rPr>
+        <w:rFonts w:ascii="Symbol" w:eastAsiaTheme="minorEastAsia" w:hAnsi="Symbol" w:cstheme="minorBidi" w:hint="default"/>
+      </w:rPr>
+    </w:lvl>
+    <w:lvl w:ilvl="1" w:tplc="04090003" w:tentative="1">
+      <w:start w:val="1"/>
+      <w:numFmt w:val="bullet"/>
+      <w:lvlText w:val="o"/>
+      <w:lvlJc w:val="left"/>
+      <w:pPr>
+        <w:ind w:left="1440" w:hanging="360"/>
+      </w:pPr>
+      <w:rPr>
+        <w:rFonts w:ascii="Courier New" w:hAnsi="Courier New" w:cs="Courier New" w:hint="default"/>
+      </w:rPr>
+    </w:lvl>
+    <w:lvl w:ilvl="2" w:tplc="04090005" w:tentative="1">
+      <w:start w:val="1"/>
+      <w:numFmt w:val="bullet"/>
+      <w:lvlText w:val=""/>
+      <w:lvlJc w:val="left"/>
+      <w:pPr>
+        <w:ind w:left="2160" w:hanging="360"/>
+      </w:pPr>
+      <w:rPr>
+        <w:rFonts w:ascii="Wingdings" w:hAnsi="Wingdings" w:hint="default"/>
+      </w:rPr>
+    </w:lvl>
+    <w:lvl w:ilvl="3" w:tplc="04090001" w:tentative="1">
+      <w:start w:val="1"/>
+      <w:numFmt w:val="bullet"/>
+      <w:lvlText w:val=""/>
+      <w:lvlJc w:val="left"/>
+      <w:pPr>
+        <w:ind w:left="2880" w:hanging="360"/>
+      </w:pPr>
+      <w:rPr>
+        <w:rFonts w:ascii="Symbol" w:hAnsi="Symbol" w:hint="default"/>
+      </w:rPr>
+    </w:lvl>
+    <w:lvl w:ilvl="4" w:tplc="04090003" w:tentative="1">
+      <w:start w:val="1"/>
+      <w:numFmt w:val="bullet"/>
+      <w:lvlText w:val="o"/>
+      <w:lvlJc w:val="left"/>
+      <w:pPr>
+        <w:ind w:left="3600" w:hanging="360"/>
+      </w:pPr>
+      <w:rPr>
+        <w:rFonts w:ascii="Courier New" w:hAnsi="Courier New" w:cs="Courier New" w:hint="default"/>
+      </w:rPr>
+    </w:lvl>
+    <w:lvl w:ilvl="5" w:tplc="04090005" w:tentative="1">
+      <w:start w:val="1"/>
+      <w:numFmt w:val="bullet"/>
+      <w:lvlText w:val=""/>
+      <w:lvlJc w:val="left"/>
+      <w:pPr>
+        <w:ind w:left="4320" w:hanging="360"/>
+      </w:pPr>
+      <w:rPr>
+        <w:rFonts w:ascii="Wingdings" w:hAnsi="Wingdings" w:hint="default"/>
+      </w:rPr>
+    </w:lvl>
+    <w:lvl w:ilvl="6" w:tplc="04090001" w:tentative="1">
+      <w:start w:val="1"/>
+      <w:numFmt w:val="bullet"/>
+      <w:lvlText w:val=""/>
+      <w:lvlJc w:val="left"/>
+      <w:pPr>
+        <w:ind w:left="5040" w:hanging="360"/>
+      </w:pPr>
+      <w:rPr>
+        <w:rFonts w:ascii="Symbol" w:hAnsi="Symbol" w:hint="default"/>
+      </w:rPr>
+    </w:lvl>
+    <w:lvl w:ilvl="7" w:tplc="04090003" w:tentative="1">
+      <w:start w:val="1"/>
+      <w:numFmt w:val="bullet"/>
+      <w:lvlText w:val="o"/>
+      <w:lvlJc w:val="left"/>
+      <w:pPr>
+        <w:ind w:left="5760" w:hanging="360"/>
+      </w:pPr>
+      <w:rPr>
+        <w:rFonts w:ascii="Courier New" w:hAnsi="Courier New" w:cs="Courier New" w:hint="default"/>
+      </w:rPr>
+    </w:lvl>
+    <w:lvl w:ilvl="8" w:tplc="04090005" w:tentative="1">
+      <w:start w:val="1"/>
+      <w:numFmt w:val="bullet"/>
+      <w:lvlText w:val=""/>
+      <w:lvlJc w:val="left"/>
+      <w:pPr>
+        <w:ind w:left="6480" w:hanging="360"/>
+      </w:pPr>
+      <w:rPr>
+        <w:rFonts w:ascii="Wingdings" w:hAnsi="Wingdings" w:hint="default"/>
+      </w:rPr>
+    </w:lvl>
+  </w:abstractNum>
+  <w:abstractNum w:abstractNumId="6" w15:restartNumberingAfterBreak="0">
     <w:nsid w:val="4A3E7B58"/>
     <w:multiLevelType w:val="hybridMultilevel"/>
     <w:tmpl w:val="8446EEF6"/>
@@ -6271,7 +7762,7 @@
       </w:pPr>
     </w:lvl>
   </w:abstractNum>
-  <w:abstractNum w:abstractNumId="5" w15:restartNumberingAfterBreak="0">
+  <w:abstractNum w:abstractNumId="7" w15:restartNumberingAfterBreak="0">
     <w:nsid w:val="4FC20333"/>
     <w:multiLevelType w:val="hybridMultilevel"/>
     <w:tmpl w:val="8636433A"/>
@@ -6360,7 +7851,7 @@
       </w:pPr>
     </w:lvl>
   </w:abstractNum>
-  <w:abstractNum w:abstractNumId="6" w15:restartNumberingAfterBreak="0">
+  <w:abstractNum w:abstractNumId="8" w15:restartNumberingAfterBreak="0">
     <w:nsid w:val="5D3A421A"/>
     <w:multiLevelType w:val="hybridMultilevel"/>
     <w:tmpl w:val="CADC12F4"/>
@@ -6473,14 +7964,212 @@
       </w:rPr>
     </w:lvl>
   </w:abstractNum>
+  <w:abstractNum w:abstractNumId="9" w15:restartNumberingAfterBreak="0">
+    <w:nsid w:val="6FF2652B"/>
+    <w:multiLevelType w:val="hybridMultilevel"/>
+    <w:tmpl w:val="45F8C7B6"/>
+    <w:lvl w:ilvl="0" w:tplc="46024AF0">
+      <w:numFmt w:val="bullet"/>
+      <w:lvlText w:val="-"/>
+      <w:lvlJc w:val="left"/>
+      <w:pPr>
+        <w:ind w:left="405" w:hanging="360"/>
+      </w:pPr>
+      <w:rPr>
+        <w:rFonts w:ascii="Calibri" w:eastAsiaTheme="minorEastAsia" w:hAnsi="Calibri" w:cs="Calibri" w:hint="default"/>
+      </w:rPr>
+    </w:lvl>
+    <w:lvl w:ilvl="1" w:tplc="04090003" w:tentative="1">
+      <w:start w:val="1"/>
+      <w:numFmt w:val="bullet"/>
+      <w:lvlText w:val="o"/>
+      <w:lvlJc w:val="left"/>
+      <w:pPr>
+        <w:ind w:left="1125" w:hanging="360"/>
+      </w:pPr>
+      <w:rPr>
+        <w:rFonts w:ascii="Courier New" w:hAnsi="Courier New" w:cs="Courier New" w:hint="default"/>
+      </w:rPr>
+    </w:lvl>
+    <w:lvl w:ilvl="2" w:tplc="04090005" w:tentative="1">
+      <w:start w:val="1"/>
+      <w:numFmt w:val="bullet"/>
+      <w:lvlText w:val=""/>
+      <w:lvlJc w:val="left"/>
+      <w:pPr>
+        <w:ind w:left="1845" w:hanging="360"/>
+      </w:pPr>
+      <w:rPr>
+        <w:rFonts w:ascii="Wingdings" w:hAnsi="Wingdings" w:hint="default"/>
+      </w:rPr>
+    </w:lvl>
+    <w:lvl w:ilvl="3" w:tplc="04090001" w:tentative="1">
+      <w:start w:val="1"/>
+      <w:numFmt w:val="bullet"/>
+      <w:lvlText w:val=""/>
+      <w:lvlJc w:val="left"/>
+      <w:pPr>
+        <w:ind w:left="2565" w:hanging="360"/>
+      </w:pPr>
+      <w:rPr>
+        <w:rFonts w:ascii="Symbol" w:hAnsi="Symbol" w:hint="default"/>
+      </w:rPr>
+    </w:lvl>
+    <w:lvl w:ilvl="4" w:tplc="04090003" w:tentative="1">
+      <w:start w:val="1"/>
+      <w:numFmt w:val="bullet"/>
+      <w:lvlText w:val="o"/>
+      <w:lvlJc w:val="left"/>
+      <w:pPr>
+        <w:ind w:left="3285" w:hanging="360"/>
+      </w:pPr>
+      <w:rPr>
+        <w:rFonts w:ascii="Courier New" w:hAnsi="Courier New" w:cs="Courier New" w:hint="default"/>
+      </w:rPr>
+    </w:lvl>
+    <w:lvl w:ilvl="5" w:tplc="04090005" w:tentative="1">
+      <w:start w:val="1"/>
+      <w:numFmt w:val="bullet"/>
+      <w:lvlText w:val=""/>
+      <w:lvlJc w:val="left"/>
+      <w:pPr>
+        <w:ind w:left="4005" w:hanging="360"/>
+      </w:pPr>
+      <w:rPr>
+        <w:rFonts w:ascii="Wingdings" w:hAnsi="Wingdings" w:hint="default"/>
+      </w:rPr>
+    </w:lvl>
+    <w:lvl w:ilvl="6" w:tplc="04090001" w:tentative="1">
+      <w:start w:val="1"/>
+      <w:numFmt w:val="bullet"/>
+      <w:lvlText w:val=""/>
+      <w:lvlJc w:val="left"/>
+      <w:pPr>
+        <w:ind w:left="4725" w:hanging="360"/>
+      </w:pPr>
+      <w:rPr>
+        <w:rFonts w:ascii="Symbol" w:hAnsi="Symbol" w:hint="default"/>
+      </w:rPr>
+    </w:lvl>
+    <w:lvl w:ilvl="7" w:tplc="04090003" w:tentative="1">
+      <w:start w:val="1"/>
+      <w:numFmt w:val="bullet"/>
+      <w:lvlText w:val="o"/>
+      <w:lvlJc w:val="left"/>
+      <w:pPr>
+        <w:ind w:left="5445" w:hanging="360"/>
+      </w:pPr>
+      <w:rPr>
+        <w:rFonts w:ascii="Courier New" w:hAnsi="Courier New" w:cs="Courier New" w:hint="default"/>
+      </w:rPr>
+    </w:lvl>
+    <w:lvl w:ilvl="8" w:tplc="04090005" w:tentative="1">
+      <w:start w:val="1"/>
+      <w:numFmt w:val="bullet"/>
+      <w:lvlText w:val=""/>
+      <w:lvlJc w:val="left"/>
+      <w:pPr>
+        <w:ind w:left="6165" w:hanging="360"/>
+      </w:pPr>
+      <w:rPr>
+        <w:rFonts w:ascii="Wingdings" w:hAnsi="Wingdings" w:hint="default"/>
+      </w:rPr>
+    </w:lvl>
+  </w:abstractNum>
+  <w:abstractNum w:abstractNumId="10" w15:restartNumberingAfterBreak="0">
+    <w:nsid w:val="7EB242A2"/>
+    <w:multiLevelType w:val="hybridMultilevel"/>
+    <w:tmpl w:val="8446EEF6"/>
+    <w:lvl w:ilvl="0" w:tplc="0409000F">
+      <w:start w:val="1"/>
+      <w:numFmt w:val="decimal"/>
+      <w:lvlText w:val="%1."/>
+      <w:lvlJc w:val="left"/>
+      <w:pPr>
+        <w:ind w:left="360" w:hanging="360"/>
+      </w:pPr>
+    </w:lvl>
+    <w:lvl w:ilvl="1" w:tplc="04090019" w:tentative="1">
+      <w:start w:val="1"/>
+      <w:numFmt w:val="lowerLetter"/>
+      <w:lvlText w:val="%2."/>
+      <w:lvlJc w:val="left"/>
+      <w:pPr>
+        <w:ind w:left="1080" w:hanging="360"/>
+      </w:pPr>
+    </w:lvl>
+    <w:lvl w:ilvl="2" w:tplc="0409001B" w:tentative="1">
+      <w:start w:val="1"/>
+      <w:numFmt w:val="lowerRoman"/>
+      <w:lvlText w:val="%3."/>
+      <w:lvlJc w:val="right"/>
+      <w:pPr>
+        <w:ind w:left="1800" w:hanging="180"/>
+      </w:pPr>
+    </w:lvl>
+    <w:lvl w:ilvl="3" w:tplc="0409000F" w:tentative="1">
+      <w:start w:val="1"/>
+      <w:numFmt w:val="decimal"/>
+      <w:lvlText w:val="%4."/>
+      <w:lvlJc w:val="left"/>
+      <w:pPr>
+        <w:ind w:left="2520" w:hanging="360"/>
+      </w:pPr>
+    </w:lvl>
+    <w:lvl w:ilvl="4" w:tplc="04090019" w:tentative="1">
+      <w:start w:val="1"/>
+      <w:numFmt w:val="lowerLetter"/>
+      <w:lvlText w:val="%5."/>
+      <w:lvlJc w:val="left"/>
+      <w:pPr>
+        <w:ind w:left="3240" w:hanging="360"/>
+      </w:pPr>
+    </w:lvl>
+    <w:lvl w:ilvl="5" w:tplc="0409001B" w:tentative="1">
+      <w:start w:val="1"/>
+      <w:numFmt w:val="lowerRoman"/>
+      <w:lvlText w:val="%6."/>
+      <w:lvlJc w:val="right"/>
+      <w:pPr>
+        <w:ind w:left="3960" w:hanging="180"/>
+      </w:pPr>
+    </w:lvl>
+    <w:lvl w:ilvl="6" w:tplc="0409000F" w:tentative="1">
+      <w:start w:val="1"/>
+      <w:numFmt w:val="decimal"/>
+      <w:lvlText w:val="%7."/>
+      <w:lvlJc w:val="left"/>
+      <w:pPr>
+        <w:ind w:left="4680" w:hanging="360"/>
+      </w:pPr>
+    </w:lvl>
+    <w:lvl w:ilvl="7" w:tplc="04090019" w:tentative="1">
+      <w:start w:val="1"/>
+      <w:numFmt w:val="lowerLetter"/>
+      <w:lvlText w:val="%8."/>
+      <w:lvlJc w:val="left"/>
+      <w:pPr>
+        <w:ind w:left="5400" w:hanging="360"/>
+      </w:pPr>
+    </w:lvl>
+    <w:lvl w:ilvl="8" w:tplc="0409001B" w:tentative="1">
+      <w:start w:val="1"/>
+      <w:numFmt w:val="lowerRoman"/>
+      <w:lvlText w:val="%9."/>
+      <w:lvlJc w:val="right"/>
+      <w:pPr>
+        <w:ind w:left="6120" w:hanging="180"/>
+      </w:pPr>
+    </w:lvl>
+  </w:abstractNum>
   <w:num w:numId="1">
-    <w:abstractNumId w:val="5"/>
+    <w:abstractNumId w:val="7"/>
   </w:num>
   <w:num w:numId="2">
     <w:abstractNumId w:val="3"/>
   </w:num>
   <w:num w:numId="3">
-    <w:abstractNumId w:val="6"/>
+    <w:abstractNumId w:val="8"/>
   </w:num>
   <w:num w:numId="4">
     <w:abstractNumId w:val="1"/>
@@ -6492,6 +8181,18 @@
     <w:abstractNumId w:val="0"/>
   </w:num>
   <w:num w:numId="7">
+    <w:abstractNumId w:val="6"/>
+  </w:num>
+  <w:num w:numId="8">
+    <w:abstractNumId w:val="10"/>
+  </w:num>
+  <w:num w:numId="9">
+    <w:abstractNumId w:val="9"/>
+  </w:num>
+  <w:num w:numId="10">
+    <w:abstractNumId w:val="5"/>
+  </w:num>
+  <w:num w:numId="11">
     <w:abstractNumId w:val="4"/>
   </w:num>
 </w:numbering>
@@ -7593,7 +9294,7 @@
 </file>
 
 <file path=customXml/itemProps1.xml><?xml version="1.0" encoding="utf-8"?>
-<ds:datastoreItem xmlns:ds="http://schemas.openxmlformats.org/officeDocument/2006/customXml" ds:itemID="{7E0F7FD2-06CC-4874-95A7-9CBE3C867175}">
+<ds:datastoreItem xmlns:ds="http://schemas.openxmlformats.org/officeDocument/2006/customXml" ds:itemID="{2C702C5A-C147-42A2-9DB6-6EFC7911FEDF}">
   <ds:schemaRefs>
     <ds:schemaRef ds:uri="http://schemas.openxmlformats.org/officeDocument/2006/bibliography"/>
   </ds:schemaRefs>

</xml_diff>

<commit_message>
Fixed typos and link to schematics instead of data sheet
</commit_message>
<xml_diff>
--- a/Colibri_iMX7_Cortex-M4/FreeRTOS_on_the_Cortex-M4_of_a_Colibri_iMX7.docx
+++ b/Colibri_iMX7_Cortex-M4/FreeRTOS_on_the_Cortex-M4_of_a_Colibri_iMX7.docx
@@ -31,7 +31,13 @@
         <w:spacing w:after="0" w:line="240" w:lineRule="auto"/>
       </w:pPr>
       <w:r>
-        <w:t>FreeRTOS is a popular free real-time operating system widely used with microcontrollers and small microprocessors. FreeRTOS is lightweight and open-source. In addition to real-time applications, FreeRTOS is also suitable for low power, always-on and extremely fast boot applications.</w:t>
+        <w:t xml:space="preserve">FreeRTOS is a popular free real-time operating system widely used with microcontrollers and small microprocessors. FreeRTOS is lightweight and </w:t>
+      </w:r>
+      <w:r>
+        <w:t>open source</w:t>
+      </w:r>
+      <w:r>
+        <w:t>. In addition to real-time applications, FreeRTOS is also suitable for low power, always-on and extremely fast boot applications.</w:t>
       </w:r>
     </w:p>
     <w:p>
@@ -144,7 +150,15 @@
         <w:spacing w:after="0" w:line="240" w:lineRule="auto"/>
       </w:pPr>
       <w:r>
-        <w:t>The NXP/Freescale i.MX 7 SoC which is the core of the Colibri iMX7 module implements a heterogeneous asymmetric architecture. Besides the main CPU core(s) based on the ARM Cortex-A7 processor, a secondary general purpose ARM Cortex-M4 core is available too. The secondary core typically runs a RTOS optimized for microcontrollers or a bare-metal application. Toradex provides FreeRTOS, a free professional grade real-time operating system for microcontrollers, along with drivers and several examples which can be used on our Colibri iMX7 platform. The FreeRTOS port is based on NXP FreeRTOS BSP for i.MX 7.</w:t>
+        <w:t xml:space="preserve">The NXP/Freescale i.MX 7 SoC which is the core of the Colibri iMX7 module implements a heterogeneous asymmetric architecture. Besides the main CPU core(s) based on the ARM Cortex-A7 processor, a secondary </w:t>
+      </w:r>
+      <w:proofErr w:type="gramStart"/>
+      <w:r>
+        <w:t>general purpose</w:t>
+      </w:r>
+      <w:proofErr w:type="gramEnd"/>
+      <w:r>
+        <w:t xml:space="preserve"> ARM Cortex-M4 core is available too. The secondary core typically runs a RTOS optimized for microcontrollers or a bare-metal application. Toradex provides FreeRTOS, a free professional grade real-time operating system for microcontrollers, along with drivers and several examples which can be used on our Colibri iMX7 platform. The FreeRTOS port is based on NXP FreeRTOS BSP for i.MX 7.</w:t>
       </w:r>
     </w:p>
     <w:p>
@@ -283,20 +297,48 @@
       </w:pPr>
       <w:r>
         <w:lastRenderedPageBreak/>
-        <w:t>A traditional microcontroller typically has internal NOR flash where the firmware is stored and executed from. This is not the case on Colibri iMX7: There is no NOR flash where the firmware can be flashed onto. Instead, the firmware needs to be stored on the mass storage device such as SD-card or the internal NAND flash. The available mass storage devices are not "memory mapped", and hence application can not be executed directly from any of the cores (no eXecuted-In-Place, XIP). Instead, code need to be loaded into one of the available memory sections before the CPU can start executing it.</w:t>
-      </w:r>
-    </w:p>
-    <w:p>
-      <w:pPr>
-        <w:spacing w:after="0" w:line="240" w:lineRule="auto"/>
-      </w:pPr>
-    </w:p>
-    <w:p>
-      <w:pPr>
-        <w:spacing w:after="0" w:line="240" w:lineRule="auto"/>
-      </w:pPr>
-      <w:r>
-        <w:t>The i.MX 7 SoC always boots using the Cortex-A7 core. The core executes the internal boot ROM which typically loads a boot loader such as U-Boot. The boot loader allows loading the firmware from the mass storage device (e.g. NAND flash) into memory, and triggers the Cortex-M4 to start executing the firmware. To upgrade or replace a firmware, one can just replace the firmware binary on the mass storage device.</w:t>
+        <w:t xml:space="preserve">A traditional microcontroller typically has internal NOR flash where the firmware is stored and executed from. This is not the case on Colibri iMX7: There is </w:t>
+      </w:r>
+      <w:proofErr w:type="gramStart"/>
+      <w:r>
+        <w:t>no</w:t>
+      </w:r>
+      <w:proofErr w:type="gramEnd"/>
+      <w:r>
+        <w:t xml:space="preserve"> NOR flash where the firmware can be flashed onto. Instead, the firmware needs to be stored on the mass storage device such as SD-card or the internal NAND flash. The available mass storage devices are not "memory mapped", and hence application </w:t>
+      </w:r>
+      <w:r>
+        <w:t>cannot</w:t>
+      </w:r>
+      <w:r>
+        <w:t xml:space="preserve"> be executed directly from any of the cores (no </w:t>
+      </w:r>
+      <w:proofErr w:type="spellStart"/>
+      <w:r>
+        <w:t>eXecuted</w:t>
+      </w:r>
+      <w:proofErr w:type="spellEnd"/>
+      <w:r>
+        <w:t>-In-Place, XIP). Instead, code need to be loaded into one of the available memory sections before the CPU can start executing it.</w:t>
+      </w:r>
+    </w:p>
+    <w:p>
+      <w:pPr>
+        <w:spacing w:after="0" w:line="240" w:lineRule="auto"/>
+      </w:pPr>
+    </w:p>
+    <w:p>
+      <w:pPr>
+        <w:spacing w:after="0" w:line="240" w:lineRule="auto"/>
+      </w:pPr>
+      <w:r>
+        <w:t xml:space="preserve">The i.MX 7 SoC always boots using the Cortex-A7 core. The core executes the internal boot ROM which typically loads a boot loader such as U-Boot. The boot loader allows loading the firmware from the mass storage device (e.g. NAND flash) into </w:t>
+      </w:r>
+      <w:r>
+        <w:t>memory and</w:t>
+      </w:r>
+      <w:r>
+        <w:t xml:space="preserve"> triggers the Cortex-M4 to start executing the firmware. To upgrade or replace a firmware, one can just replace the firmware binary on the mass storage device.</w:t>
       </w:r>
     </w:p>
     <w:p>
@@ -425,7 +467,29 @@
         <w:spacing w:after="0" w:line="240" w:lineRule="auto"/>
       </w:pPr>
       <w:r>
-        <w:t>The RDC prohibits and grants access to peripherals and memory areas for individual bus masters (e.g. CPU, DMA controller) on hardware level. The RDC allows to define up to 4 resource domains, and assign peripherals and memory locations to those resource domains. By default, the A7 core is in domain 0 and all peripherals are assigned to the domain 0. When the FreeRTOS firmware start, the Cortex-M4 core is in domain 0 too, but then reassigns the Cortex-M4 and the required peripherals to domain 1 (see board.c and the example specific hardware_init.c).</w:t>
+        <w:t xml:space="preserve">The RDC prohibits and grants access to peripherals and memory areas for individual bus masters (e.g. CPU, DMA controller) on hardware level. The RDC allows to define up to 4 resource </w:t>
+      </w:r>
+      <w:r>
+        <w:t>domains and</w:t>
+      </w:r>
+      <w:r>
+        <w:t xml:space="preserve"> assign peripherals and memory locations to those resource domains. By default, the A7 core is in domain 0 and all peripherals are assigned to the domain 0. When the FreeRTOS firmware start, the Cortex-M4 core is in domain 0 too, but then reassigns the Cortex-M4 and the required peripherals to domain 1 (see </w:t>
+      </w:r>
+      <w:proofErr w:type="spellStart"/>
+      <w:r>
+        <w:t>board.c</w:t>
+      </w:r>
+      <w:proofErr w:type="spellEnd"/>
+      <w:r>
+        <w:t xml:space="preserve"> and the example specific </w:t>
+      </w:r>
+      <w:proofErr w:type="spellStart"/>
+      <w:r>
+        <w:t>hardware_init.c</w:t>
+      </w:r>
+      <w:proofErr w:type="spellEnd"/>
+      <w:r>
+        <w:t>).</w:t>
       </w:r>
     </w:p>
     <w:p>
@@ -621,8 +685,39 @@
           <w:sz w:val="22"/>
           <w:szCs w:val="22"/>
         </w:rPr>
-        <w:t>Install 32-bit version of libc and libncurses</w:t>
-      </w:r>
+        <w:t xml:space="preserve">Install 32-bit version of </w:t>
+      </w:r>
+      <w:proofErr w:type="spellStart"/>
+      <w:r>
+        <w:rPr>
+          <w:rFonts w:asciiTheme="minorHAnsi" w:hAnsiTheme="minorHAnsi" w:cstheme="minorHAnsi"/>
+          <w:color w:val="auto"/>
+          <w:sz w:val="22"/>
+          <w:szCs w:val="22"/>
+        </w:rPr>
+        <w:t>libc</w:t>
+      </w:r>
+      <w:proofErr w:type="spellEnd"/>
+      <w:r>
+        <w:rPr>
+          <w:rFonts w:asciiTheme="minorHAnsi" w:hAnsiTheme="minorHAnsi" w:cstheme="minorHAnsi"/>
+          <w:color w:val="auto"/>
+          <w:sz w:val="22"/>
+          <w:szCs w:val="22"/>
+        </w:rPr>
+        <w:t xml:space="preserve"> and </w:t>
+      </w:r>
+      <w:proofErr w:type="spellStart"/>
+      <w:r>
+        <w:rPr>
+          <w:rFonts w:asciiTheme="minorHAnsi" w:hAnsiTheme="minorHAnsi" w:cstheme="minorHAnsi"/>
+          <w:color w:val="auto"/>
+          <w:sz w:val="22"/>
+          <w:szCs w:val="22"/>
+        </w:rPr>
+        <w:t>libncurses</w:t>
+      </w:r>
+      <w:proofErr w:type="spellEnd"/>
     </w:p>
     <w:tbl>
       <w:tblPr>
@@ -676,7 +771,31 @@
                 <w:sz w:val="18"/>
                 <w:szCs w:val="18"/>
               </w:rPr>
-              <w:t>sudo dpkg --add-architecture i386</w:t>
+              <w:t xml:space="preserve">sudo </w:t>
+            </w:r>
+            <w:proofErr w:type="spellStart"/>
+            <w:r>
+              <w:rPr>
+                <w:rFonts w:ascii="Courier New" w:hAnsi="Courier New" w:cs="Courier New"/>
+                <w:b w:val="0"/>
+                <w:bCs w:val="0"/>
+                <w:color w:val="auto"/>
+                <w:sz w:val="18"/>
+                <w:szCs w:val="18"/>
+              </w:rPr>
+              <w:t>dpkg</w:t>
+            </w:r>
+            <w:proofErr w:type="spellEnd"/>
+            <w:r>
+              <w:rPr>
+                <w:rFonts w:ascii="Courier New" w:hAnsi="Courier New" w:cs="Courier New"/>
+                <w:b w:val="0"/>
+                <w:bCs w:val="0"/>
+                <w:color w:val="auto"/>
+                <w:sz w:val="18"/>
+                <w:szCs w:val="18"/>
+              </w:rPr>
+              <w:t xml:space="preserve"> --add-architecture i386</w:t>
             </w:r>
           </w:p>
           <w:p>
@@ -707,7 +826,31 @@
                 <w:sz w:val="18"/>
                 <w:szCs w:val="18"/>
               </w:rPr>
-              <w:t>sudo apt-get install libc6:i386 libncurses5:i386</w:t>
+              <w:t>sudo apt-get install libc</w:t>
+            </w:r>
+            <w:proofErr w:type="gramStart"/>
+            <w:r>
+              <w:rPr>
+                <w:rFonts w:ascii="Courier New" w:hAnsi="Courier New" w:cs="Courier New"/>
+                <w:b w:val="0"/>
+                <w:bCs w:val="0"/>
+                <w:color w:val="auto"/>
+                <w:sz w:val="18"/>
+                <w:szCs w:val="18"/>
+              </w:rPr>
+              <w:t>6:i</w:t>
+            </w:r>
+            <w:proofErr w:type="gramEnd"/>
+            <w:r>
+              <w:rPr>
+                <w:rFonts w:ascii="Courier New" w:hAnsi="Courier New" w:cs="Courier New"/>
+                <w:b w:val="0"/>
+                <w:bCs w:val="0"/>
+                <w:color w:val="auto"/>
+                <w:sz w:val="18"/>
+                <w:szCs w:val="18"/>
+              </w:rPr>
+              <w:t>386 libncurses5:i386</w:t>
             </w:r>
           </w:p>
         </w:tc>
@@ -749,8 +892,19 @@
           <w:sz w:val="22"/>
           <w:szCs w:val="22"/>
         </w:rPr>
-        <w:t>GNU make and cmake</w:t>
-      </w:r>
+        <w:t xml:space="preserve">GNU make and </w:t>
+      </w:r>
+      <w:proofErr w:type="spellStart"/>
+      <w:r>
+        <w:rPr>
+          <w:rFonts w:asciiTheme="minorHAnsi" w:hAnsiTheme="minorHAnsi" w:cstheme="minorHAnsi"/>
+          <w:color w:val="auto"/>
+          <w:sz w:val="22"/>
+          <w:szCs w:val="22"/>
+        </w:rPr>
+        <w:t>cmake</w:t>
+      </w:r>
+      <w:proofErr w:type="spellEnd"/>
     </w:p>
     <w:tbl>
       <w:tblPr>
@@ -793,19 +947,29 @@
               <w:t xml:space="preserve">$ </w:t>
             </w:r>
             <w:r>
-              <w:t xml:space="preserve"> </w:t>
-            </w:r>
-            <w:r>
-              <w:rPr>
-                <w:rFonts w:ascii="Courier New" w:hAnsi="Courier New" w:cs="Courier New"/>
-                <w:b w:val="0"/>
-                <w:bCs w:val="0"/>
-                <w:color w:val="auto"/>
-                <w:sz w:val="18"/>
-                <w:szCs w:val="18"/>
-              </w:rPr>
-              <w:t>sudo apt-get install make cmake</w:t>
-            </w:r>
+              <w:rPr>
+                <w:rFonts w:ascii="Courier New" w:hAnsi="Courier New" w:cs="Courier New"/>
+                <w:b w:val="0"/>
+                <w:bCs w:val="0"/>
+                <w:color w:val="auto"/>
+                <w:sz w:val="18"/>
+                <w:szCs w:val="18"/>
+              </w:rPr>
+              <w:t xml:space="preserve">sudo apt-get install make </w:t>
+            </w:r>
+            <w:proofErr w:type="spellStart"/>
+            <w:r>
+              <w:rPr>
+                <w:rFonts w:ascii="Courier New" w:hAnsi="Courier New" w:cs="Courier New"/>
+                <w:b w:val="0"/>
+                <w:bCs w:val="0"/>
+                <w:color w:val="auto"/>
+                <w:sz w:val="18"/>
+                <w:szCs w:val="18"/>
+              </w:rPr>
+              <w:t>cmake</w:t>
+            </w:r>
+            <w:proofErr w:type="spellEnd"/>
             <w:r>
               <w:rPr>
                 <w:rFonts w:ascii="Courier New" w:hAnsi="Courier New" w:cs="Courier New"/>
@@ -848,7 +1012,27 @@
           <w:sz w:val="22"/>
           <w:szCs w:val="22"/>
         </w:rPr>
-        <w:t>Install Linaro provided ARM Embedded toolchain:</w:t>
+        <w:t xml:space="preserve">Install </w:t>
+      </w:r>
+      <w:proofErr w:type="spellStart"/>
+      <w:r>
+        <w:rPr>
+          <w:rFonts w:asciiTheme="minorHAnsi" w:hAnsiTheme="minorHAnsi" w:cstheme="minorHAnsi"/>
+          <w:color w:val="auto"/>
+          <w:sz w:val="22"/>
+          <w:szCs w:val="22"/>
+        </w:rPr>
+        <w:t>Linaro</w:t>
+      </w:r>
+      <w:proofErr w:type="spellEnd"/>
+      <w:r>
+        <w:rPr>
+          <w:rFonts w:asciiTheme="minorHAnsi" w:hAnsiTheme="minorHAnsi" w:cstheme="minorHAnsi"/>
+          <w:color w:val="auto"/>
+          <w:sz w:val="22"/>
+          <w:szCs w:val="22"/>
+        </w:rPr>
+        <w:t xml:space="preserve"> provided ARM Embedded toolchain:</w:t>
       </w:r>
     </w:p>
     <w:tbl>
@@ -936,16 +1120,29 @@
               </w:rPr>
               <w:t xml:space="preserve">$ </w:t>
             </w:r>
-            <w:r>
-              <w:rPr>
-                <w:rFonts w:ascii="Courier New" w:hAnsi="Courier New" w:cs="Courier New"/>
-                <w:b w:val="0"/>
-                <w:bCs w:val="0"/>
-                <w:color w:val="auto"/>
-                <w:sz w:val="18"/>
-                <w:szCs w:val="18"/>
-              </w:rPr>
-              <w:t>wget https://launchpad.net/gcc-arm-embedded/4.9/4.9-2015-q3-update/+download/gcc-arm-none-eabi-4_9-2015q3-20150921-linux.tar.bz2</w:t>
+            <w:proofErr w:type="spellStart"/>
+            <w:r>
+              <w:rPr>
+                <w:rFonts w:ascii="Courier New" w:hAnsi="Courier New" w:cs="Courier New"/>
+                <w:b w:val="0"/>
+                <w:bCs w:val="0"/>
+                <w:color w:val="auto"/>
+                <w:sz w:val="18"/>
+                <w:szCs w:val="18"/>
+              </w:rPr>
+              <w:t>wget</w:t>
+            </w:r>
+            <w:proofErr w:type="spellEnd"/>
+            <w:r>
+              <w:rPr>
+                <w:rFonts w:ascii="Courier New" w:hAnsi="Courier New" w:cs="Courier New"/>
+                <w:b w:val="0"/>
+                <w:bCs w:val="0"/>
+                <w:color w:val="auto"/>
+                <w:sz w:val="18"/>
+                <w:szCs w:val="18"/>
+              </w:rPr>
+              <w:t xml:space="preserve"> https://launchpad.net/gcc-arm-embedded/4.9/4.9-2015-q3-update/+download/gcc-arm-none-eabi-4_9-2015q3-20150921-linux.tar.bz2</w:t>
             </w:r>
           </w:p>
           <w:p>
@@ -966,7 +1163,7 @@
                 <w:sz w:val="18"/>
                 <w:szCs w:val="18"/>
               </w:rPr>
-              <w:t xml:space="preserve">$ </w:t>
+              <w:t>$</w:t>
             </w:r>
             <w:r>
               <w:t xml:space="preserve"> </w:t>
@@ -980,7 +1177,31 @@
                 <w:sz w:val="18"/>
                 <w:szCs w:val="18"/>
               </w:rPr>
-              <w:t>tar xjf gcc-arm-none-eabi-4_9-2015q3-20150921-linux.tar.bz2</w:t>
+              <w:t xml:space="preserve">tar </w:t>
+            </w:r>
+            <w:proofErr w:type="spellStart"/>
+            <w:r>
+              <w:rPr>
+                <w:rFonts w:ascii="Courier New" w:hAnsi="Courier New" w:cs="Courier New"/>
+                <w:b w:val="0"/>
+                <w:bCs w:val="0"/>
+                <w:color w:val="auto"/>
+                <w:sz w:val="18"/>
+                <w:szCs w:val="18"/>
+              </w:rPr>
+              <w:t>xjf</w:t>
+            </w:r>
+            <w:proofErr w:type="spellEnd"/>
+            <w:r>
+              <w:rPr>
+                <w:rFonts w:ascii="Courier New" w:hAnsi="Courier New" w:cs="Courier New"/>
+                <w:b w:val="0"/>
+                <w:bCs w:val="0"/>
+                <w:color w:val="auto"/>
+                <w:sz w:val="18"/>
+                <w:szCs w:val="18"/>
+              </w:rPr>
+              <w:t xml:space="preserve"> gcc-arm-none-eabi-4_9-2015q3-20150921-linux.tar.bz2</w:t>
             </w:r>
           </w:p>
         </w:tc>
@@ -1118,7 +1339,15 @@
         <w:spacing w:after="0" w:line="240" w:lineRule="auto"/>
       </w:pPr>
       <w:r>
-        <w:t xml:space="preserve"> The scripts expect the environment variable to point to the Linaro ARM Embedded toolchain:</w:t>
+        <w:t xml:space="preserve"> The scripts expect the environment variable to point to the </w:t>
+      </w:r>
+      <w:proofErr w:type="spellStart"/>
+      <w:r>
+        <w:t>Linaro</w:t>
+      </w:r>
+      <w:proofErr w:type="spellEnd"/>
+      <w:r>
+        <w:t xml:space="preserve"> ARM Embedded toolchain:</w:t>
       </w:r>
     </w:p>
     <w:tbl>
@@ -1195,7 +1424,55 @@
                 <w:sz w:val="18"/>
                 <w:szCs w:val="18"/>
               </w:rPr>
-              <w:t>$ cd examples/imx7_colibri_m4/demo_apps/hello_world/armgcc</w:t>
+              <w:t>$ cd examples/imx7_colibri_m4/</w:t>
+            </w:r>
+            <w:proofErr w:type="spellStart"/>
+            <w:r>
+              <w:rPr>
+                <w:rFonts w:ascii="Courier New" w:hAnsi="Courier New" w:cs="Courier New"/>
+                <w:b w:val="0"/>
+                <w:bCs w:val="0"/>
+                <w:color w:val="auto"/>
+                <w:sz w:val="18"/>
+                <w:szCs w:val="18"/>
+              </w:rPr>
+              <w:t>demo_apps</w:t>
+            </w:r>
+            <w:proofErr w:type="spellEnd"/>
+            <w:r>
+              <w:rPr>
+                <w:rFonts w:ascii="Courier New" w:hAnsi="Courier New" w:cs="Courier New"/>
+                <w:b w:val="0"/>
+                <w:bCs w:val="0"/>
+                <w:color w:val="auto"/>
+                <w:sz w:val="18"/>
+                <w:szCs w:val="18"/>
+              </w:rPr>
+              <w:t>/</w:t>
+            </w:r>
+            <w:proofErr w:type="spellStart"/>
+            <w:r>
+              <w:rPr>
+                <w:rFonts w:ascii="Courier New" w:hAnsi="Courier New" w:cs="Courier New"/>
+                <w:b w:val="0"/>
+                <w:bCs w:val="0"/>
+                <w:color w:val="auto"/>
+                <w:sz w:val="18"/>
+                <w:szCs w:val="18"/>
+              </w:rPr>
+              <w:t>hello_world</w:t>
+            </w:r>
+            <w:proofErr w:type="spellEnd"/>
+            <w:r>
+              <w:rPr>
+                <w:rFonts w:ascii="Courier New" w:hAnsi="Courier New" w:cs="Courier New"/>
+                <w:b w:val="0"/>
+                <w:bCs w:val="0"/>
+                <w:color w:val="auto"/>
+                <w:sz w:val="18"/>
+                <w:szCs w:val="18"/>
+              </w:rPr>
+              <w:t>/armgcc</w:t>
             </w:r>
           </w:p>
           <w:p>
@@ -1684,8 +1961,9 @@
           <w:sz w:val="22"/>
           <w:szCs w:val="22"/>
         </w:rPr>
-        <w:t xml:space="preserve"> X33 </w:t>
-      </w:r>
+        <w:t xml:space="preserve"> X</w:t>
+      </w:r>
+      <w:proofErr w:type="gramStart"/>
       <w:r>
         <w:rPr>
           <w:rFonts w:asciiTheme="minorHAnsi" w:hAnsiTheme="minorHAnsi" w:cstheme="minorHAnsi"/>
@@ -1693,8 +1971,18 @@
           <w:sz w:val="22"/>
           <w:szCs w:val="22"/>
         </w:rPr>
+        <w:t xml:space="preserve">33 </w:t>
+      </w:r>
+      <w:r>
+        <w:rPr>
+          <w:rFonts w:asciiTheme="minorHAnsi" w:hAnsiTheme="minorHAnsi" w:cstheme="minorHAnsi"/>
+          <w:color w:val="auto"/>
+          <w:sz w:val="22"/>
+          <w:szCs w:val="22"/>
+        </w:rPr>
         <w:t>.</w:t>
       </w:r>
+      <w:proofErr w:type="gramEnd"/>
     </w:p>
     <w:p>
       <w:pPr>
@@ -1806,7 +2094,23 @@
         <w:spacing w:after="0"/>
       </w:pPr>
       <w:r>
-        <w:t>Connect Segger Jlink to X13</w:t>
+        <w:t xml:space="preserve">Connect </w:t>
+      </w:r>
+      <w:proofErr w:type="spellStart"/>
+      <w:r>
+        <w:t>Segger</w:t>
+      </w:r>
+      <w:proofErr w:type="spellEnd"/>
+      <w:r>
+        <w:t xml:space="preserve"> </w:t>
+      </w:r>
+      <w:proofErr w:type="spellStart"/>
+      <w:r>
+        <w:t>Jlink</w:t>
+      </w:r>
+      <w:proofErr w:type="spellEnd"/>
+      <w:r>
+        <w:t xml:space="preserve"> to X13</w:t>
       </w:r>
     </w:p>
     <w:p>
@@ -1907,7 +2211,27 @@
           <w:sz w:val="22"/>
           <w:szCs w:val="22"/>
         </w:rPr>
-        <w:t>user to dialout group</w:t>
+        <w:t xml:space="preserve">user to </w:t>
+      </w:r>
+      <w:proofErr w:type="spellStart"/>
+      <w:r>
+        <w:rPr>
+          <w:rFonts w:asciiTheme="minorHAnsi" w:hAnsiTheme="minorHAnsi" w:cstheme="minorHAnsi"/>
+          <w:color w:val="auto"/>
+          <w:sz w:val="22"/>
+          <w:szCs w:val="22"/>
+        </w:rPr>
+        <w:t>dialout</w:t>
+      </w:r>
+      <w:proofErr w:type="spellEnd"/>
+      <w:r>
+        <w:rPr>
+          <w:rFonts w:asciiTheme="minorHAnsi" w:hAnsiTheme="minorHAnsi" w:cstheme="minorHAnsi"/>
+          <w:color w:val="auto"/>
+          <w:sz w:val="22"/>
+          <w:szCs w:val="22"/>
+        </w:rPr>
+        <w:t xml:space="preserve"> group</w:t>
       </w:r>
     </w:p>
     <w:tbl>
@@ -1959,7 +2283,31 @@
                 <w:sz w:val="18"/>
                 <w:szCs w:val="18"/>
               </w:rPr>
-              <w:t xml:space="preserve">sudo adduser </w:t>
+              <w:t xml:space="preserve">sudo </w:t>
+            </w:r>
+            <w:proofErr w:type="spellStart"/>
+            <w:r>
+              <w:rPr>
+                <w:rFonts w:ascii="Courier New" w:hAnsi="Courier New" w:cs="Courier New"/>
+                <w:b w:val="0"/>
+                <w:bCs w:val="0"/>
+                <w:color w:val="auto"/>
+                <w:sz w:val="18"/>
+                <w:szCs w:val="18"/>
+              </w:rPr>
+              <w:t>adduser</w:t>
+            </w:r>
+            <w:proofErr w:type="spellEnd"/>
+            <w:r>
+              <w:rPr>
+                <w:rFonts w:ascii="Courier New" w:hAnsi="Courier New" w:cs="Courier New"/>
+                <w:b w:val="0"/>
+                <w:bCs w:val="0"/>
+                <w:color w:val="auto"/>
+                <w:sz w:val="18"/>
+                <w:szCs w:val="18"/>
+              </w:rPr>
+              <w:t xml:space="preserve"> </w:t>
             </w:r>
             <w:r>
               <w:rPr>
@@ -1970,6 +2318,7 @@
               </w:rPr>
               <w:t>&lt;</w:t>
             </w:r>
+            <w:proofErr w:type="spellStart"/>
             <w:r>
               <w:rPr>
                 <w:rFonts w:ascii="Courier New" w:hAnsi="Courier New" w:cs="Courier New"/>
@@ -1986,19 +2335,42 @@
                 <w:sz w:val="18"/>
                 <w:szCs w:val="18"/>
               </w:rPr>
-              <w:t>user_name&gt;</w:t>
-            </w:r>
-            <w:r>
-              <w:rPr>
-                <w:rFonts w:ascii="Courier New" w:hAnsi="Courier New" w:cs="Courier New"/>
-                <w:b w:val="0"/>
-                <w:bCs w:val="0"/>
-                <w:color w:val="auto"/>
-                <w:sz w:val="18"/>
-                <w:szCs w:val="18"/>
-              </w:rPr>
-              <w:t xml:space="preserve"> dialout</w:t>
-            </w:r>
+              <w:t>user_name</w:t>
+            </w:r>
+            <w:proofErr w:type="spellEnd"/>
+            <w:r>
+              <w:rPr>
+                <w:rFonts w:ascii="Courier New" w:hAnsi="Courier New" w:cs="Courier New"/>
+                <w:color w:val="auto"/>
+                <w:sz w:val="18"/>
+                <w:szCs w:val="18"/>
+              </w:rPr>
+              <w:t>&gt;</w:t>
+            </w:r>
+            <w:r>
+              <w:rPr>
+                <w:rFonts w:ascii="Courier New" w:hAnsi="Courier New" w:cs="Courier New"/>
+                <w:b w:val="0"/>
+                <w:bCs w:val="0"/>
+                <w:color w:val="auto"/>
+                <w:sz w:val="18"/>
+                <w:szCs w:val="18"/>
+              </w:rPr>
+              <w:t xml:space="preserve"> </w:t>
+            </w:r>
+            <w:proofErr w:type="spellStart"/>
+            <w:r>
+              <w:rPr>
+                <w:rFonts w:ascii="Courier New" w:hAnsi="Courier New" w:cs="Courier New"/>
+                <w:b w:val="0"/>
+                <w:bCs w:val="0"/>
+                <w:color w:val="auto"/>
+                <w:sz w:val="18"/>
+                <w:szCs w:val="18"/>
+              </w:rPr>
+              <w:t>dialout</w:t>
+            </w:r>
+            <w:proofErr w:type="spellEnd"/>
           </w:p>
         </w:tc>
       </w:tr>
@@ -2030,7 +2402,25 @@
           <w:sz w:val="22"/>
           <w:szCs w:val="22"/>
         </w:rPr>
-        <w:t>Instal Putty program</w:t>
+        <w:t>Insta</w:t>
+      </w:r>
+      <w:r>
+        <w:rPr>
+          <w:rFonts w:asciiTheme="minorHAnsi" w:hAnsiTheme="minorHAnsi" w:cstheme="minorHAnsi"/>
+          <w:color w:val="auto"/>
+          <w:sz w:val="22"/>
+          <w:szCs w:val="22"/>
+        </w:rPr>
+        <w:t>l</w:t>
+      </w:r>
+      <w:r>
+        <w:rPr>
+          <w:rFonts w:asciiTheme="minorHAnsi" w:hAnsiTheme="minorHAnsi" w:cstheme="minorHAnsi"/>
+          <w:color w:val="auto"/>
+          <w:sz w:val="22"/>
+          <w:szCs w:val="22"/>
+        </w:rPr>
+        <w:t>l Putty program</w:t>
       </w:r>
     </w:p>
     <w:tbl>
@@ -2190,8 +2580,45 @@
                 <w:sz w:val="18"/>
                 <w:szCs w:val="18"/>
               </w:rPr>
-              <w:t>$ dmesg | grep tty</w:t>
-            </w:r>
+              <w:t xml:space="preserve">$ </w:t>
+            </w:r>
+            <w:proofErr w:type="spellStart"/>
+            <w:r>
+              <w:rPr>
+                <w:rFonts w:ascii="Courier New" w:hAnsi="Courier New" w:cs="Courier New"/>
+                <w:b w:val="0"/>
+                <w:bCs w:val="0"/>
+                <w:color w:val="auto"/>
+                <w:sz w:val="18"/>
+                <w:szCs w:val="18"/>
+              </w:rPr>
+              <w:t>dmesg</w:t>
+            </w:r>
+            <w:proofErr w:type="spellEnd"/>
+            <w:r>
+              <w:rPr>
+                <w:rFonts w:ascii="Courier New" w:hAnsi="Courier New" w:cs="Courier New"/>
+                <w:b w:val="0"/>
+                <w:bCs w:val="0"/>
+                <w:color w:val="auto"/>
+                <w:sz w:val="18"/>
+                <w:szCs w:val="18"/>
+              </w:rPr>
+              <w:t xml:space="preserve"> | grep </w:t>
+            </w:r>
+            <w:proofErr w:type="spellStart"/>
+            <w:r>
+              <w:rPr>
+                <w:rFonts w:ascii="Courier New" w:hAnsi="Courier New" w:cs="Courier New"/>
+                <w:b w:val="0"/>
+                <w:bCs w:val="0"/>
+                <w:color w:val="auto"/>
+                <w:sz w:val="18"/>
+                <w:szCs w:val="18"/>
+              </w:rPr>
+              <w:t>tty</w:t>
+            </w:r>
+            <w:proofErr w:type="spellEnd"/>
           </w:p>
         </w:tc>
       </w:tr>
@@ -2574,17 +3001,67 @@
               </w:rPr>
               <w:t xml:space="preserve"> </w:t>
             </w:r>
-            <w:r>
-              <w:rPr>
-                <w:rFonts w:ascii="Courier New" w:hAnsi="Courier New" w:cs="Courier New"/>
-                <w:b w:val="0"/>
-                <w:bCs w:val="0"/>
-                <w:color w:val="auto"/>
-                <w:sz w:val="18"/>
-                <w:szCs w:val="18"/>
-              </w:rPr>
-              <w:t>setenv defargs clk_ignore_unused</w:t>
-            </w:r>
+            <w:proofErr w:type="spellStart"/>
+            <w:r>
+              <w:rPr>
+                <w:rFonts w:ascii="Courier New" w:hAnsi="Courier New" w:cs="Courier New"/>
+                <w:b w:val="0"/>
+                <w:bCs w:val="0"/>
+                <w:color w:val="auto"/>
+                <w:sz w:val="18"/>
+                <w:szCs w:val="18"/>
+              </w:rPr>
+              <w:t>setenv</w:t>
+            </w:r>
+            <w:proofErr w:type="spellEnd"/>
+            <w:r>
+              <w:rPr>
+                <w:rFonts w:ascii="Courier New" w:hAnsi="Courier New" w:cs="Courier New"/>
+                <w:b w:val="0"/>
+                <w:bCs w:val="0"/>
+                <w:color w:val="auto"/>
+                <w:sz w:val="18"/>
+                <w:szCs w:val="18"/>
+              </w:rPr>
+              <w:t xml:space="preserve"> </w:t>
+            </w:r>
+            <w:proofErr w:type="spellStart"/>
+            <w:r>
+              <w:rPr>
+                <w:rFonts w:ascii="Courier New" w:hAnsi="Courier New" w:cs="Courier New"/>
+                <w:b w:val="0"/>
+                <w:bCs w:val="0"/>
+                <w:color w:val="auto"/>
+                <w:sz w:val="18"/>
+                <w:szCs w:val="18"/>
+              </w:rPr>
+              <w:t>defargs</w:t>
+            </w:r>
+            <w:proofErr w:type="spellEnd"/>
+            <w:r>
+              <w:rPr>
+                <w:rFonts w:ascii="Courier New" w:hAnsi="Courier New" w:cs="Courier New"/>
+                <w:b w:val="0"/>
+                <w:bCs w:val="0"/>
+                <w:color w:val="auto"/>
+                <w:sz w:val="18"/>
+                <w:szCs w:val="18"/>
+              </w:rPr>
+              <w:t xml:space="preserve"> </w:t>
+            </w:r>
+            <w:proofErr w:type="spellStart"/>
+            <w:r>
+              <w:rPr>
+                <w:rFonts w:ascii="Courier New" w:hAnsi="Courier New" w:cs="Courier New"/>
+                <w:b w:val="0"/>
+                <w:bCs w:val="0"/>
+                <w:color w:val="auto"/>
+                <w:sz w:val="18"/>
+                <w:szCs w:val="18"/>
+              </w:rPr>
+              <w:t>clk_ignore_unused</w:t>
+            </w:r>
+            <w:proofErr w:type="spellEnd"/>
           </w:p>
           <w:p>
             <w:pPr>
@@ -2619,16 +3096,149 @@
               </w:rPr>
               <w:t xml:space="preserve"> </w:t>
             </w:r>
-            <w:r>
-              <w:rPr>
-                <w:rFonts w:ascii="Courier New" w:hAnsi="Courier New" w:cs="Courier New"/>
-                <w:b w:val="0"/>
-                <w:bCs w:val="0"/>
-                <w:color w:val="auto"/>
-                <w:sz w:val="18"/>
-                <w:szCs w:val="18"/>
-              </w:rPr>
-              <w:t>setenv fdt_fixup 'fdt addr ${fdt_addr_r} &amp;&amp; fdt rm /soc/aips-bus@30800000/spba-bus@30800000/serial@30890000'</w:t>
+            <w:proofErr w:type="spellStart"/>
+            <w:r>
+              <w:rPr>
+                <w:rFonts w:ascii="Courier New" w:hAnsi="Courier New" w:cs="Courier New"/>
+                <w:b w:val="0"/>
+                <w:bCs w:val="0"/>
+                <w:color w:val="auto"/>
+                <w:sz w:val="18"/>
+                <w:szCs w:val="18"/>
+              </w:rPr>
+              <w:t>setenv</w:t>
+            </w:r>
+            <w:proofErr w:type="spellEnd"/>
+            <w:r>
+              <w:rPr>
+                <w:rFonts w:ascii="Courier New" w:hAnsi="Courier New" w:cs="Courier New"/>
+                <w:b w:val="0"/>
+                <w:bCs w:val="0"/>
+                <w:color w:val="auto"/>
+                <w:sz w:val="18"/>
+                <w:szCs w:val="18"/>
+              </w:rPr>
+              <w:t xml:space="preserve"> </w:t>
+            </w:r>
+            <w:proofErr w:type="spellStart"/>
+            <w:r>
+              <w:rPr>
+                <w:rFonts w:ascii="Courier New" w:hAnsi="Courier New" w:cs="Courier New"/>
+                <w:b w:val="0"/>
+                <w:bCs w:val="0"/>
+                <w:color w:val="auto"/>
+                <w:sz w:val="18"/>
+                <w:szCs w:val="18"/>
+              </w:rPr>
+              <w:t>fdt_fixup</w:t>
+            </w:r>
+            <w:proofErr w:type="spellEnd"/>
+            <w:r>
+              <w:rPr>
+                <w:rFonts w:ascii="Courier New" w:hAnsi="Courier New" w:cs="Courier New"/>
+                <w:b w:val="0"/>
+                <w:bCs w:val="0"/>
+                <w:color w:val="auto"/>
+                <w:sz w:val="18"/>
+                <w:szCs w:val="18"/>
+              </w:rPr>
+              <w:t xml:space="preserve"> '</w:t>
+            </w:r>
+            <w:proofErr w:type="spellStart"/>
+            <w:r>
+              <w:rPr>
+                <w:rFonts w:ascii="Courier New" w:hAnsi="Courier New" w:cs="Courier New"/>
+                <w:b w:val="0"/>
+                <w:bCs w:val="0"/>
+                <w:color w:val="auto"/>
+                <w:sz w:val="18"/>
+                <w:szCs w:val="18"/>
+              </w:rPr>
+              <w:t>fdt</w:t>
+            </w:r>
+            <w:proofErr w:type="spellEnd"/>
+            <w:r>
+              <w:rPr>
+                <w:rFonts w:ascii="Courier New" w:hAnsi="Courier New" w:cs="Courier New"/>
+                <w:b w:val="0"/>
+                <w:bCs w:val="0"/>
+                <w:color w:val="auto"/>
+                <w:sz w:val="18"/>
+                <w:szCs w:val="18"/>
+              </w:rPr>
+              <w:t xml:space="preserve"> </w:t>
+            </w:r>
+            <w:proofErr w:type="spellStart"/>
+            <w:r>
+              <w:rPr>
+                <w:rFonts w:ascii="Courier New" w:hAnsi="Courier New" w:cs="Courier New"/>
+                <w:b w:val="0"/>
+                <w:bCs w:val="0"/>
+                <w:color w:val="auto"/>
+                <w:sz w:val="18"/>
+                <w:szCs w:val="18"/>
+              </w:rPr>
+              <w:t>addr</w:t>
+            </w:r>
+            <w:proofErr w:type="spellEnd"/>
+            <w:r>
+              <w:rPr>
+                <w:rFonts w:ascii="Courier New" w:hAnsi="Courier New" w:cs="Courier New"/>
+                <w:b w:val="0"/>
+                <w:bCs w:val="0"/>
+                <w:color w:val="auto"/>
+                <w:sz w:val="18"/>
+                <w:szCs w:val="18"/>
+              </w:rPr>
+              <w:t xml:space="preserve"> ${</w:t>
+            </w:r>
+            <w:proofErr w:type="spellStart"/>
+            <w:r>
+              <w:rPr>
+                <w:rFonts w:ascii="Courier New" w:hAnsi="Courier New" w:cs="Courier New"/>
+                <w:b w:val="0"/>
+                <w:bCs w:val="0"/>
+                <w:color w:val="auto"/>
+                <w:sz w:val="18"/>
+                <w:szCs w:val="18"/>
+              </w:rPr>
+              <w:t>fdt_addr_r</w:t>
+            </w:r>
+            <w:proofErr w:type="spellEnd"/>
+            <w:r>
+              <w:rPr>
+                <w:rFonts w:ascii="Courier New" w:hAnsi="Courier New" w:cs="Courier New"/>
+                <w:b w:val="0"/>
+                <w:bCs w:val="0"/>
+                <w:color w:val="auto"/>
+                <w:sz w:val="18"/>
+                <w:szCs w:val="18"/>
+              </w:rPr>
+              <w:t xml:space="preserve">} &amp;&amp; </w:t>
+            </w:r>
+            <w:proofErr w:type="spellStart"/>
+            <w:r>
+              <w:rPr>
+                <w:rFonts w:ascii="Courier New" w:hAnsi="Courier New" w:cs="Courier New"/>
+                <w:b w:val="0"/>
+                <w:bCs w:val="0"/>
+                <w:color w:val="auto"/>
+                <w:sz w:val="18"/>
+                <w:szCs w:val="18"/>
+              </w:rPr>
+              <w:t>fdt</w:t>
+            </w:r>
+            <w:proofErr w:type="spellEnd"/>
+            <w:r>
+              <w:rPr>
+                <w:rFonts w:ascii="Courier New" w:hAnsi="Courier New" w:cs="Courier New"/>
+                <w:b w:val="0"/>
+                <w:bCs w:val="0"/>
+                <w:color w:val="auto"/>
+                <w:sz w:val="18"/>
+                <w:szCs w:val="18"/>
+              </w:rPr>
+              <w:t xml:space="preserve"> rm /soc/aips-bus@30800000/spba-bus@30800000/serial@30890000'</w:t>
             </w:r>
           </w:p>
           <w:p>
@@ -2652,6 +3262,7 @@
               </w:rPr>
               <w:t xml:space="preserve">Colibri iMX7 # </w:t>
             </w:r>
+            <w:proofErr w:type="spellStart"/>
             <w:r>
               <w:rPr>
                 <w:rFonts w:ascii="Courier New" w:hAnsi="Courier New" w:cs="Courier New"/>
@@ -2664,6 +3275,7 @@
               </w:rPr>
               <w:t>saveenv</w:t>
             </w:r>
+            <w:proofErr w:type="spellEnd"/>
           </w:p>
         </w:tc>
       </w:tr>
@@ -2681,7 +3293,21 @@
         <w:spacing w:after="0" w:line="240" w:lineRule="auto"/>
       </w:pPr>
       <w:r>
-        <w:t>Linux disables unused clocks by default. However Linux is not aware what clocks are used by the Cortex-M4 core, therefore one should use the clk_ignore_unused kernel parameter</w:t>
+        <w:t xml:space="preserve">Linux disables unused clocks by default. </w:t>
+      </w:r>
+      <w:r>
+        <w:t>However,</w:t>
+      </w:r>
+      <w:r>
+        <w:t xml:space="preserve"> Linux is not aware what clocks are used by the Cortex-M4 core, therefore one should use the </w:t>
+      </w:r>
+      <w:proofErr w:type="spellStart"/>
+      <w:r>
+        <w:t>clk_ignore_unused</w:t>
+      </w:r>
+      <w:proofErr w:type="spellEnd"/>
+      <w:r>
+        <w:t xml:space="preserve"> kernel parameter</w:t>
       </w:r>
       <w:r>
         <w:t>.</w:t>
@@ -2692,7 +3318,25 @@
         <w:spacing w:after="0" w:line="240" w:lineRule="auto"/>
       </w:pPr>
       <w:r>
-        <w:t>By default, our Linux device tree uses UART_B too, which leads to a external abort when the Linux kernel tries to access UART_B. It is recommended to alter the device tree and disable UART_B using the status property. Temporary, the following fdt_fixup command can be use in U-Boot</w:t>
+        <w:t xml:space="preserve">By default, our Linux device tree uses UART_B too, which leads to </w:t>
+      </w:r>
+      <w:proofErr w:type="spellStart"/>
+      <w:proofErr w:type="gramStart"/>
+      <w:r>
+        <w:t>a</w:t>
+      </w:r>
+      <w:proofErr w:type="spellEnd"/>
+      <w:proofErr w:type="gramEnd"/>
+      <w:r>
+        <w:t xml:space="preserve"> external abort when the Linux kernel tries to access UART_B. It is recommended to alter the device tree and disable UART_B using the status property. Temporary, the following </w:t>
+      </w:r>
+      <w:proofErr w:type="spellStart"/>
+      <w:r>
+        <w:t>fdt_fixup</w:t>
+      </w:r>
+      <w:proofErr w:type="spellEnd"/>
+      <w:r>
+        <w:t xml:space="preserve"> command can be use in U-Boot</w:t>
       </w:r>
     </w:p>
     <w:p>
@@ -2722,7 +3366,25 @@
           <w:sz w:val="22"/>
           <w:szCs w:val="22"/>
         </w:rPr>
-        <w:t>Set the autostart to the Cortex-M4 application</w:t>
+        <w:t>Set the auto</w:t>
+      </w:r>
+      <w:r>
+        <w:rPr>
+          <w:rFonts w:asciiTheme="minorHAnsi" w:hAnsiTheme="minorHAnsi" w:cstheme="minorHAnsi"/>
+          <w:color w:val="auto"/>
+          <w:sz w:val="22"/>
+          <w:szCs w:val="22"/>
+        </w:rPr>
+        <w:t xml:space="preserve"> </w:t>
+      </w:r>
+      <w:r>
+        <w:rPr>
+          <w:rFonts w:asciiTheme="minorHAnsi" w:hAnsiTheme="minorHAnsi" w:cstheme="minorHAnsi"/>
+          <w:color w:val="auto"/>
+          <w:sz w:val="22"/>
+          <w:szCs w:val="22"/>
+        </w:rPr>
+        <w:t>start to the Cortex-M4 application</w:t>
       </w:r>
     </w:p>
     <w:tbl>
@@ -2766,7 +3428,151 @@
                 <w:sz w:val="16"/>
                 <w:szCs w:val="16"/>
               </w:rPr>
-              <w:t>Colibri iMX7 # setenv m4boot 'fatload mmc 0:1 ${loadaddr} hello_world.elf &amp;&amp; bootaux ${loadaddr}'</w:t>
+              <w:t xml:space="preserve">Colibri iMX7 # </w:t>
+            </w:r>
+            <w:proofErr w:type="spellStart"/>
+            <w:r>
+              <w:rPr>
+                <w:rFonts w:ascii="Courier New" w:hAnsi="Courier New" w:cs="Courier New"/>
+                <w:b w:val="0"/>
+                <w:bCs w:val="0"/>
+                <w:color w:val="auto"/>
+                <w:sz w:val="16"/>
+                <w:szCs w:val="16"/>
+              </w:rPr>
+              <w:t>setenv</w:t>
+            </w:r>
+            <w:proofErr w:type="spellEnd"/>
+            <w:r>
+              <w:rPr>
+                <w:rFonts w:ascii="Courier New" w:hAnsi="Courier New" w:cs="Courier New"/>
+                <w:b w:val="0"/>
+                <w:bCs w:val="0"/>
+                <w:color w:val="auto"/>
+                <w:sz w:val="16"/>
+                <w:szCs w:val="16"/>
+              </w:rPr>
+              <w:t xml:space="preserve"> m4boot '</w:t>
+            </w:r>
+            <w:proofErr w:type="spellStart"/>
+            <w:r>
+              <w:rPr>
+                <w:rFonts w:ascii="Courier New" w:hAnsi="Courier New" w:cs="Courier New"/>
+                <w:b w:val="0"/>
+                <w:bCs w:val="0"/>
+                <w:color w:val="auto"/>
+                <w:sz w:val="16"/>
+                <w:szCs w:val="16"/>
+              </w:rPr>
+              <w:t>fatload</w:t>
+            </w:r>
+            <w:proofErr w:type="spellEnd"/>
+            <w:r>
+              <w:rPr>
+                <w:rFonts w:ascii="Courier New" w:hAnsi="Courier New" w:cs="Courier New"/>
+                <w:b w:val="0"/>
+                <w:bCs w:val="0"/>
+                <w:color w:val="auto"/>
+                <w:sz w:val="16"/>
+                <w:szCs w:val="16"/>
+              </w:rPr>
+              <w:t xml:space="preserve"> mmc 0:1 ${</w:t>
+            </w:r>
+            <w:proofErr w:type="spellStart"/>
+            <w:r>
+              <w:rPr>
+                <w:rFonts w:ascii="Courier New" w:hAnsi="Courier New" w:cs="Courier New"/>
+                <w:b w:val="0"/>
+                <w:bCs w:val="0"/>
+                <w:color w:val="auto"/>
+                <w:sz w:val="16"/>
+                <w:szCs w:val="16"/>
+              </w:rPr>
+              <w:t>loadaddr</w:t>
+            </w:r>
+            <w:proofErr w:type="spellEnd"/>
+            <w:r>
+              <w:rPr>
+                <w:rFonts w:ascii="Courier New" w:hAnsi="Courier New" w:cs="Courier New"/>
+                <w:b w:val="0"/>
+                <w:bCs w:val="0"/>
+                <w:color w:val="auto"/>
+                <w:sz w:val="16"/>
+                <w:szCs w:val="16"/>
+              </w:rPr>
+              <w:t xml:space="preserve">} </w:t>
+            </w:r>
+            <w:proofErr w:type="spellStart"/>
+            <w:r>
+              <w:rPr>
+                <w:rFonts w:ascii="Courier New" w:hAnsi="Courier New" w:cs="Courier New"/>
+                <w:b w:val="0"/>
+                <w:bCs w:val="0"/>
+                <w:color w:val="auto"/>
+                <w:sz w:val="16"/>
+                <w:szCs w:val="16"/>
+              </w:rPr>
+              <w:t>hello_world.elf</w:t>
+            </w:r>
+            <w:proofErr w:type="spellEnd"/>
+            <w:r>
+              <w:rPr>
+                <w:rFonts w:ascii="Courier New" w:hAnsi="Courier New" w:cs="Courier New"/>
+                <w:b w:val="0"/>
+                <w:bCs w:val="0"/>
+                <w:color w:val="auto"/>
+                <w:sz w:val="16"/>
+                <w:szCs w:val="16"/>
+              </w:rPr>
+              <w:t xml:space="preserve"> &amp;&amp; </w:t>
+            </w:r>
+            <w:proofErr w:type="spellStart"/>
+            <w:r>
+              <w:rPr>
+                <w:rFonts w:ascii="Courier New" w:hAnsi="Courier New" w:cs="Courier New"/>
+                <w:b w:val="0"/>
+                <w:bCs w:val="0"/>
+                <w:color w:val="auto"/>
+                <w:sz w:val="16"/>
+                <w:szCs w:val="16"/>
+              </w:rPr>
+              <w:t>bootaux</w:t>
+            </w:r>
+            <w:proofErr w:type="spellEnd"/>
+            <w:r>
+              <w:rPr>
+                <w:rFonts w:ascii="Courier New" w:hAnsi="Courier New" w:cs="Courier New"/>
+                <w:b w:val="0"/>
+                <w:bCs w:val="0"/>
+                <w:color w:val="auto"/>
+                <w:sz w:val="16"/>
+                <w:szCs w:val="16"/>
+              </w:rPr>
+              <w:t xml:space="preserve"> ${</w:t>
+            </w:r>
+            <w:proofErr w:type="spellStart"/>
+            <w:r>
+              <w:rPr>
+                <w:rFonts w:ascii="Courier New" w:hAnsi="Courier New" w:cs="Courier New"/>
+                <w:b w:val="0"/>
+                <w:bCs w:val="0"/>
+                <w:color w:val="auto"/>
+                <w:sz w:val="16"/>
+                <w:szCs w:val="16"/>
+              </w:rPr>
+              <w:t>loadaddr</w:t>
+            </w:r>
+            <w:proofErr w:type="spellEnd"/>
+            <w:r>
+              <w:rPr>
+                <w:rFonts w:ascii="Courier New" w:hAnsi="Courier New" w:cs="Courier New"/>
+                <w:b w:val="0"/>
+                <w:bCs w:val="0"/>
+                <w:color w:val="auto"/>
+                <w:sz w:val="16"/>
+                <w:szCs w:val="16"/>
+              </w:rPr>
+              <w:t>}'</w:t>
             </w:r>
           </w:p>
           <w:p>
@@ -2788,7 +3594,33 @@
                 <w:szCs w:val="16"/>
                 <w:lang w:val="pt-BR"/>
               </w:rPr>
-              <w:t xml:space="preserve">Colibri iMX7 # saveenv </w:t>
+              <w:t xml:space="preserve">Colibri iMX7 # </w:t>
+            </w:r>
+            <w:proofErr w:type="spellStart"/>
+            <w:r>
+              <w:rPr>
+                <w:rFonts w:ascii="Courier New" w:hAnsi="Courier New" w:cs="Courier New"/>
+                <w:b w:val="0"/>
+                <w:bCs w:val="0"/>
+                <w:color w:val="auto"/>
+                <w:sz w:val="16"/>
+                <w:szCs w:val="16"/>
+                <w:lang w:val="pt-BR"/>
+              </w:rPr>
+              <w:t>saveenv</w:t>
+            </w:r>
+            <w:proofErr w:type="spellEnd"/>
+            <w:r>
+              <w:rPr>
+                <w:rFonts w:ascii="Courier New" w:hAnsi="Courier New" w:cs="Courier New"/>
+                <w:b w:val="0"/>
+                <w:bCs w:val="0"/>
+                <w:color w:val="auto"/>
+                <w:sz w:val="16"/>
+                <w:szCs w:val="16"/>
+                <w:lang w:val="pt-BR"/>
+              </w:rPr>
+              <w:t xml:space="preserve"> </w:t>
             </w:r>
           </w:p>
           <w:p>
@@ -2980,7 +3812,79 @@
                 <w:sz w:val="18"/>
                 <w:szCs w:val="18"/>
               </w:rPr>
-              <w:t xml:space="preserve">$ mkdir /mnt/vfat_partition                                  </w:t>
+              <w:t xml:space="preserve">$ </w:t>
+            </w:r>
+            <w:proofErr w:type="spellStart"/>
+            <w:r>
+              <w:rPr>
+                <w:rFonts w:ascii="Courier New" w:hAnsi="Courier New" w:cs="Courier New"/>
+                <w:b w:val="0"/>
+                <w:bCs w:val="0"/>
+                <w:color w:val="auto"/>
+                <w:sz w:val="18"/>
+                <w:szCs w:val="18"/>
+              </w:rPr>
+              <w:t>mkdir</w:t>
+            </w:r>
+            <w:proofErr w:type="spellEnd"/>
+            <w:r>
+              <w:rPr>
+                <w:rFonts w:ascii="Courier New" w:hAnsi="Courier New" w:cs="Courier New"/>
+                <w:b w:val="0"/>
+                <w:bCs w:val="0"/>
+                <w:color w:val="auto"/>
+                <w:sz w:val="18"/>
+                <w:szCs w:val="18"/>
+              </w:rPr>
+              <w:t xml:space="preserve"> /</w:t>
+            </w:r>
+            <w:proofErr w:type="spellStart"/>
+            <w:r>
+              <w:rPr>
+                <w:rFonts w:ascii="Courier New" w:hAnsi="Courier New" w:cs="Courier New"/>
+                <w:b w:val="0"/>
+                <w:bCs w:val="0"/>
+                <w:color w:val="auto"/>
+                <w:sz w:val="18"/>
+                <w:szCs w:val="18"/>
+              </w:rPr>
+              <w:t>mnt</w:t>
+            </w:r>
+            <w:proofErr w:type="spellEnd"/>
+            <w:r>
+              <w:rPr>
+                <w:rFonts w:ascii="Courier New" w:hAnsi="Courier New" w:cs="Courier New"/>
+                <w:b w:val="0"/>
+                <w:bCs w:val="0"/>
+                <w:color w:val="auto"/>
+                <w:sz w:val="18"/>
+                <w:szCs w:val="18"/>
+              </w:rPr>
+              <w:t>/</w:t>
+            </w:r>
+            <w:proofErr w:type="spellStart"/>
+            <w:r>
+              <w:rPr>
+                <w:rFonts w:ascii="Courier New" w:hAnsi="Courier New" w:cs="Courier New"/>
+                <w:b w:val="0"/>
+                <w:bCs w:val="0"/>
+                <w:color w:val="auto"/>
+                <w:sz w:val="18"/>
+                <w:szCs w:val="18"/>
+              </w:rPr>
+              <w:t>vfat_partition</w:t>
+            </w:r>
+            <w:proofErr w:type="spellEnd"/>
+            <w:r>
+              <w:rPr>
+                <w:rFonts w:ascii="Courier New" w:hAnsi="Courier New" w:cs="Courier New"/>
+                <w:b w:val="0"/>
+                <w:bCs w:val="0"/>
+                <w:color w:val="auto"/>
+                <w:sz w:val="18"/>
+                <w:szCs w:val="18"/>
+              </w:rPr>
+              <w:t xml:space="preserve">                                  </w:t>
             </w:r>
           </w:p>
           <w:p>
@@ -3000,8 +3904,45 @@
                 <w:sz w:val="18"/>
                 <w:szCs w:val="18"/>
               </w:rPr>
-              <w:t>$ mount /dev/mmcblk0p1 /mnt/vfat_partition</w:t>
-            </w:r>
+              <w:t>$ mount /dev/mmcblk0p1 /</w:t>
+            </w:r>
+            <w:proofErr w:type="spellStart"/>
+            <w:r>
+              <w:rPr>
+                <w:rFonts w:ascii="Courier New" w:hAnsi="Courier New" w:cs="Courier New"/>
+                <w:b w:val="0"/>
+                <w:bCs w:val="0"/>
+                <w:color w:val="auto"/>
+                <w:sz w:val="18"/>
+                <w:szCs w:val="18"/>
+              </w:rPr>
+              <w:t>mnt</w:t>
+            </w:r>
+            <w:proofErr w:type="spellEnd"/>
+            <w:r>
+              <w:rPr>
+                <w:rFonts w:ascii="Courier New" w:hAnsi="Courier New" w:cs="Courier New"/>
+                <w:b w:val="0"/>
+                <w:bCs w:val="0"/>
+                <w:color w:val="auto"/>
+                <w:sz w:val="18"/>
+                <w:szCs w:val="18"/>
+              </w:rPr>
+              <w:t>/</w:t>
+            </w:r>
+            <w:proofErr w:type="spellStart"/>
+            <w:r>
+              <w:rPr>
+                <w:rFonts w:ascii="Courier New" w:hAnsi="Courier New" w:cs="Courier New"/>
+                <w:b w:val="0"/>
+                <w:bCs w:val="0"/>
+                <w:color w:val="auto"/>
+                <w:sz w:val="18"/>
+                <w:szCs w:val="18"/>
+              </w:rPr>
+              <w:t>vfat_partition</w:t>
+            </w:r>
+            <w:proofErr w:type="spellEnd"/>
           </w:p>
         </w:tc>
       </w:tr>
@@ -3016,13 +3957,13 @@
         <w:spacing w:after="0" w:line="240" w:lineRule="auto"/>
       </w:pPr>
       <w:r>
-        <w:t>Now on your Linux host (virtual machine)</w:t>
-      </w:r>
-      <w:r>
-        <w:t xml:space="preserve"> </w:t>
-      </w:r>
-      <w:r>
-        <w:t xml:space="preserve"> copy the example you built in: </w:t>
+        <w:t xml:space="preserve">Now on your Linux host (virtual </w:t>
+      </w:r>
+      <w:r>
+        <w:t>machine) copy</w:t>
+      </w:r>
+      <w:r>
+        <w:t xml:space="preserve"> the example you built in: </w:t>
       </w:r>
       <w:r>
         <w:fldChar w:fldCharType="begin"/>
@@ -3046,7 +3987,15 @@
         <w:t xml:space="preserve"> to the Toradex Board</w:t>
       </w:r>
       <w:r>
-        <w:t>, be sure to copy the.elf extension</w:t>
+        <w:t xml:space="preserve">, be sure to copy </w:t>
+      </w:r>
+      <w:proofErr w:type="spellStart"/>
+      <w:r>
+        <w:t>the.elf</w:t>
+      </w:r>
+      <w:proofErr w:type="spellEnd"/>
+      <w:r>
+        <w:t xml:space="preserve"> extension</w:t>
       </w:r>
     </w:p>
     <w:tbl>
@@ -3087,8 +4036,117 @@
                 <w:sz w:val="18"/>
                 <w:szCs w:val="18"/>
               </w:rPr>
-              <w:t>$ scp hello_world.elf root@&lt;board_ip&gt;:/mnt/vfat_partition</w:t>
-            </w:r>
+              <w:t xml:space="preserve">$ </w:t>
+            </w:r>
+            <w:proofErr w:type="spellStart"/>
+            <w:r>
+              <w:rPr>
+                <w:rFonts w:ascii="Courier New" w:hAnsi="Courier New" w:cs="Courier New"/>
+                <w:b w:val="0"/>
+                <w:bCs w:val="0"/>
+                <w:color w:val="auto"/>
+                <w:sz w:val="18"/>
+                <w:szCs w:val="18"/>
+              </w:rPr>
+              <w:t>scp</w:t>
+            </w:r>
+            <w:proofErr w:type="spellEnd"/>
+            <w:r>
+              <w:rPr>
+                <w:rFonts w:ascii="Courier New" w:hAnsi="Courier New" w:cs="Courier New"/>
+                <w:b w:val="0"/>
+                <w:bCs w:val="0"/>
+                <w:color w:val="auto"/>
+                <w:sz w:val="18"/>
+                <w:szCs w:val="18"/>
+              </w:rPr>
+              <w:t xml:space="preserve"> </w:t>
+            </w:r>
+            <w:proofErr w:type="spellStart"/>
+            <w:r>
+              <w:rPr>
+                <w:rFonts w:ascii="Courier New" w:hAnsi="Courier New" w:cs="Courier New"/>
+                <w:b w:val="0"/>
+                <w:bCs w:val="0"/>
+                <w:color w:val="auto"/>
+                <w:sz w:val="18"/>
+                <w:szCs w:val="18"/>
+              </w:rPr>
+              <w:t>hello_world.elf</w:t>
+            </w:r>
+            <w:proofErr w:type="spellEnd"/>
+            <w:r>
+              <w:rPr>
+                <w:rFonts w:ascii="Courier New" w:hAnsi="Courier New" w:cs="Courier New"/>
+                <w:b w:val="0"/>
+                <w:bCs w:val="0"/>
+                <w:color w:val="auto"/>
+                <w:sz w:val="18"/>
+                <w:szCs w:val="18"/>
+              </w:rPr>
+              <w:t xml:space="preserve"> root@&lt;</w:t>
+            </w:r>
+            <w:proofErr w:type="spellStart"/>
+            <w:r>
+              <w:rPr>
+                <w:rFonts w:ascii="Courier New" w:hAnsi="Courier New" w:cs="Courier New"/>
+                <w:b w:val="0"/>
+                <w:bCs w:val="0"/>
+                <w:color w:val="auto"/>
+                <w:sz w:val="18"/>
+                <w:szCs w:val="18"/>
+              </w:rPr>
+              <w:t>board_ip</w:t>
+            </w:r>
+            <w:proofErr w:type="spellEnd"/>
+            <w:r>
+              <w:rPr>
+                <w:rFonts w:ascii="Courier New" w:hAnsi="Courier New" w:cs="Courier New"/>
+                <w:b w:val="0"/>
+                <w:bCs w:val="0"/>
+                <w:color w:val="auto"/>
+                <w:sz w:val="18"/>
+                <w:szCs w:val="18"/>
+              </w:rPr>
+              <w:t>&gt;:/</w:t>
+            </w:r>
+            <w:proofErr w:type="spellStart"/>
+            <w:r>
+              <w:rPr>
+                <w:rFonts w:ascii="Courier New" w:hAnsi="Courier New" w:cs="Courier New"/>
+                <w:b w:val="0"/>
+                <w:bCs w:val="0"/>
+                <w:color w:val="auto"/>
+                <w:sz w:val="18"/>
+                <w:szCs w:val="18"/>
+              </w:rPr>
+              <w:t>mnt</w:t>
+            </w:r>
+            <w:proofErr w:type="spellEnd"/>
+            <w:r>
+              <w:rPr>
+                <w:rFonts w:ascii="Courier New" w:hAnsi="Courier New" w:cs="Courier New"/>
+                <w:b w:val="0"/>
+                <w:bCs w:val="0"/>
+                <w:color w:val="auto"/>
+                <w:sz w:val="18"/>
+                <w:szCs w:val="18"/>
+              </w:rPr>
+              <w:t>/</w:t>
+            </w:r>
+            <w:proofErr w:type="spellStart"/>
+            <w:r>
+              <w:rPr>
+                <w:rFonts w:ascii="Courier New" w:hAnsi="Courier New" w:cs="Courier New"/>
+                <w:b w:val="0"/>
+                <w:bCs w:val="0"/>
+                <w:color w:val="auto"/>
+                <w:sz w:val="18"/>
+                <w:szCs w:val="18"/>
+              </w:rPr>
+              <w:t>vfat_partition</w:t>
+            </w:r>
+            <w:proofErr w:type="spellEnd"/>
             <w:r>
               <w:rPr>
                 <w:rFonts w:ascii="Courier New" w:hAnsi="Courier New" w:cs="Courier New"/>
@@ -3160,17 +4218,67 @@
               </w:rPr>
               <w:t xml:space="preserve">$ </w:t>
             </w:r>
-            <w:r>
-              <w:rPr>
-                <w:rFonts w:ascii="Courier New" w:hAnsi="Courier New" w:cs="Courier New"/>
-                <w:b w:val="0"/>
-                <w:bCs w:val="0"/>
-                <w:color w:val="auto"/>
-                <w:sz w:val="18"/>
-                <w:szCs w:val="18"/>
-              </w:rPr>
-              <w:t>umount /mnt/vfat_partition</w:t>
-            </w:r>
+            <w:proofErr w:type="spellStart"/>
+            <w:r>
+              <w:rPr>
+                <w:rFonts w:ascii="Courier New" w:hAnsi="Courier New" w:cs="Courier New"/>
+                <w:b w:val="0"/>
+                <w:bCs w:val="0"/>
+                <w:color w:val="auto"/>
+                <w:sz w:val="18"/>
+                <w:szCs w:val="18"/>
+              </w:rPr>
+              <w:t>umount</w:t>
+            </w:r>
+            <w:proofErr w:type="spellEnd"/>
+            <w:r>
+              <w:rPr>
+                <w:rFonts w:ascii="Courier New" w:hAnsi="Courier New" w:cs="Courier New"/>
+                <w:b w:val="0"/>
+                <w:bCs w:val="0"/>
+                <w:color w:val="auto"/>
+                <w:sz w:val="18"/>
+                <w:szCs w:val="18"/>
+              </w:rPr>
+              <w:t xml:space="preserve"> /</w:t>
+            </w:r>
+            <w:proofErr w:type="spellStart"/>
+            <w:r>
+              <w:rPr>
+                <w:rFonts w:ascii="Courier New" w:hAnsi="Courier New" w:cs="Courier New"/>
+                <w:b w:val="0"/>
+                <w:bCs w:val="0"/>
+                <w:color w:val="auto"/>
+                <w:sz w:val="18"/>
+                <w:szCs w:val="18"/>
+              </w:rPr>
+              <w:t>mnt</w:t>
+            </w:r>
+            <w:proofErr w:type="spellEnd"/>
+            <w:r>
+              <w:rPr>
+                <w:rFonts w:ascii="Courier New" w:hAnsi="Courier New" w:cs="Courier New"/>
+                <w:b w:val="0"/>
+                <w:bCs w:val="0"/>
+                <w:color w:val="auto"/>
+                <w:sz w:val="18"/>
+                <w:szCs w:val="18"/>
+              </w:rPr>
+              <w:t>/</w:t>
+            </w:r>
+            <w:proofErr w:type="spellStart"/>
+            <w:r>
+              <w:rPr>
+                <w:rFonts w:ascii="Courier New" w:hAnsi="Courier New" w:cs="Courier New"/>
+                <w:b w:val="0"/>
+                <w:bCs w:val="0"/>
+                <w:color w:val="auto"/>
+                <w:sz w:val="18"/>
+                <w:szCs w:val="18"/>
+              </w:rPr>
+              <w:t>vfat_partition</w:t>
+            </w:r>
+            <w:proofErr w:type="spellEnd"/>
           </w:p>
         </w:tc>
       </w:tr>
@@ -3188,7 +4296,13 @@
         <w:t>Reset your board</w:t>
       </w:r>
       <w:r>
-        <w:t>, setting up to autostart the Cortex-M4 app</w:t>
+        <w:t>, setting up to auto</w:t>
+      </w:r>
+      <w:r>
+        <w:t xml:space="preserve"> </w:t>
+      </w:r>
+      <w:r>
+        <w:t>start the Cortex-M4 app</w:t>
       </w:r>
       <w:r>
         <w:t>lication will make easier to debug a new application.</w:t>
@@ -3359,7 +4473,15 @@
         <w:spacing w:after="0" w:line="240" w:lineRule="auto"/>
       </w:pPr>
       <w:r>
-        <w:t>Open terminal and move to the path where the file was downloaded and extract it</w:t>
+        <w:t xml:space="preserve">Open terminal and move to the path where the file </w:t>
+      </w:r>
+      <w:proofErr w:type="gramStart"/>
+      <w:r>
+        <w:t>was</w:t>
+      </w:r>
+      <w:proofErr w:type="gramEnd"/>
+      <w:r>
+        <w:t xml:space="preserve"> downloaded and extract it</w:t>
       </w:r>
     </w:p>
     <w:tbl>
@@ -3419,7 +4541,31 @@
                 <w:sz w:val="18"/>
                 <w:szCs w:val="18"/>
               </w:rPr>
-              <w:t>$ tar -xzf eclipse-cpp-2019-09-R-linux-gtk-x86_64.tar.gz</w:t>
+              <w:t>$ tar -</w:t>
+            </w:r>
+            <w:proofErr w:type="spellStart"/>
+            <w:r>
+              <w:rPr>
+                <w:rFonts w:ascii="Courier New" w:hAnsi="Courier New" w:cs="Courier New"/>
+                <w:b w:val="0"/>
+                <w:bCs w:val="0"/>
+                <w:color w:val="auto"/>
+                <w:sz w:val="18"/>
+                <w:szCs w:val="18"/>
+              </w:rPr>
+              <w:t>xzf</w:t>
+            </w:r>
+            <w:proofErr w:type="spellEnd"/>
+            <w:r>
+              <w:rPr>
+                <w:rFonts w:ascii="Courier New" w:hAnsi="Courier New" w:cs="Courier New"/>
+                <w:b w:val="0"/>
+                <w:bCs w:val="0"/>
+                <w:color w:val="auto"/>
+                <w:sz w:val="18"/>
+                <w:szCs w:val="18"/>
+              </w:rPr>
+              <w:t xml:space="preserve"> eclipse-cpp-2019-09-R-linux-gtk-x86_64.tar.gz</w:t>
             </w:r>
           </w:p>
           <w:p>
@@ -3453,8 +4599,21 @@
                 <w:sz w:val="18"/>
                 <w:szCs w:val="18"/>
               </w:rPr>
-              <w:t>sudo apt install default-jre</w:t>
-            </w:r>
+              <w:t>sudo apt install default-</w:t>
+            </w:r>
+            <w:proofErr w:type="spellStart"/>
+            <w:r>
+              <w:rPr>
+                <w:rFonts w:ascii="Courier New" w:hAnsi="Courier New" w:cs="Courier New"/>
+                <w:b w:val="0"/>
+                <w:bCs w:val="0"/>
+                <w:color w:val="auto"/>
+                <w:sz w:val="18"/>
+                <w:szCs w:val="18"/>
+              </w:rPr>
+              <w:t>jre</w:t>
+            </w:r>
+            <w:proofErr w:type="spellEnd"/>
           </w:p>
         </w:tc>
       </w:tr>
@@ -3505,11 +4664,33 @@
           <w:lang w:val="pt-BR"/>
         </w:rPr>
       </w:pPr>
+      <w:proofErr w:type="spellStart"/>
       <w:r>
         <w:rPr>
           <w:lang w:val="pt-BR"/>
         </w:rPr>
-        <w:t>To run eclipse execute:</w:t>
+        <w:t>To</w:t>
+      </w:r>
+      <w:proofErr w:type="spellEnd"/>
+      <w:r>
+        <w:rPr>
+          <w:lang w:val="pt-BR"/>
+        </w:rPr>
+        <w:t xml:space="preserve"> </w:t>
+      </w:r>
+      <w:proofErr w:type="spellStart"/>
+      <w:r>
+        <w:rPr>
+          <w:lang w:val="pt-BR"/>
+        </w:rPr>
+        <w:t>run</w:t>
+      </w:r>
+      <w:proofErr w:type="spellEnd"/>
+      <w:r>
+        <w:rPr>
+          <w:lang w:val="pt-BR"/>
+        </w:rPr>
+        <w:t xml:space="preserve"> eclipse execute:</w:t>
       </w:r>
     </w:p>
     <w:tbl>
@@ -4232,13 +5413,13 @@
         <w:t>Select and p</w:t>
       </w:r>
       <w:r>
-        <w:t>ress Next to install and follow the inst</w:t>
-      </w:r>
-      <w:r>
-        <w:t>u</w:t>
-      </w:r>
-      <w:r>
-        <w:t>rctions on screen.</w:t>
+        <w:t xml:space="preserve">ress Next to install and follow the </w:t>
+      </w:r>
+      <w:r>
+        <w:t>instructions</w:t>
+      </w:r>
+      <w:r>
+        <w:t xml:space="preserve"> on screen.</w:t>
       </w:r>
     </w:p>
     <w:p>
@@ -4377,7 +5558,55 @@
                 <w:sz w:val="18"/>
                 <w:szCs w:val="18"/>
               </w:rPr>
-              <w:t xml:space="preserve">sudo dpkg -i </w:t>
+              <w:t xml:space="preserve">sudo </w:t>
+            </w:r>
+            <w:proofErr w:type="spellStart"/>
+            <w:r>
+              <w:rPr>
+                <w:rFonts w:ascii="Courier New" w:hAnsi="Courier New" w:cs="Courier New"/>
+                <w:b w:val="0"/>
+                <w:bCs w:val="0"/>
+                <w:color w:val="auto"/>
+                <w:sz w:val="18"/>
+                <w:szCs w:val="18"/>
+              </w:rPr>
+              <w:t>dpkg</w:t>
+            </w:r>
+            <w:proofErr w:type="spellEnd"/>
+            <w:r>
+              <w:rPr>
+                <w:rFonts w:ascii="Courier New" w:hAnsi="Courier New" w:cs="Courier New"/>
+                <w:b w:val="0"/>
+                <w:bCs w:val="0"/>
+                <w:color w:val="auto"/>
+                <w:sz w:val="18"/>
+                <w:szCs w:val="18"/>
+              </w:rPr>
+              <w:t xml:space="preserve"> -</w:t>
+            </w:r>
+            <w:proofErr w:type="spellStart"/>
+            <w:r>
+              <w:rPr>
+                <w:rFonts w:ascii="Courier New" w:hAnsi="Courier New" w:cs="Courier New"/>
+                <w:b w:val="0"/>
+                <w:bCs w:val="0"/>
+                <w:color w:val="auto"/>
+                <w:sz w:val="18"/>
+                <w:szCs w:val="18"/>
+              </w:rPr>
+              <w:t>i</w:t>
+            </w:r>
+            <w:proofErr w:type="spellEnd"/>
+            <w:r>
+              <w:rPr>
+                <w:rFonts w:ascii="Courier New" w:hAnsi="Courier New" w:cs="Courier New"/>
+                <w:b w:val="0"/>
+                <w:bCs w:val="0"/>
+                <w:color w:val="auto"/>
+                <w:sz w:val="18"/>
+                <w:szCs w:val="18"/>
+              </w:rPr>
+              <w:t xml:space="preserve"> </w:t>
             </w:r>
             <w:r>
               <w:rPr>
@@ -4463,8 +5692,6 @@
         </w:rPr>
       </w:pPr>
       <w:bookmarkStart w:id="4" w:name="_Ref23512483"/>
-      <w:bookmarkStart w:id="5" w:name="_GoBack"/>
-      <w:bookmarkEnd w:id="5"/>
       <w:r>
         <w:rPr>
           <w:rFonts w:asciiTheme="minorHAnsi" w:hAnsiTheme="minorHAnsi" w:cstheme="minorHAnsi"/>
@@ -4491,7 +5718,10 @@
         <w:spacing w:after="0" w:line="240" w:lineRule="auto"/>
       </w:pPr>
       <w:r>
-        <w:t>Enter to Run -&gt; Debug Configurations..</w:t>
+        <w:t>Enter to Run -&gt; Debug Configurations</w:t>
+      </w:r>
+      <w:r>
+        <w:t>…</w:t>
       </w:r>
     </w:p>
     <w:p>
@@ -4506,6 +5736,9 @@
       <w:r>
         <w:t>Select “GDB SEGGER -J-Link Debugging” and click on “New” button</w:t>
       </w:r>
+      <w:r>
+        <w:t>.</w:t>
+      </w:r>
     </w:p>
     <w:p>
       <w:pPr>
@@ -4517,11 +5750,16 @@
       <w:r>
         <w:t xml:space="preserve"> and </w:t>
       </w:r>
+      <w:proofErr w:type="gramStart"/>
       <w:r>
         <w:t>I</w:t>
       </w:r>
       <w:r>
-        <w:t xml:space="preserve">n the </w:t>
+        <w:t>n</w:t>
+      </w:r>
+      <w:proofErr w:type="gramEnd"/>
+      <w:r>
+        <w:t xml:space="preserve"> the </w:t>
       </w:r>
       <w:r>
         <w:rPr>
@@ -4666,8 +5904,21 @@
           </w:tcPr>
           <w:p>
             <w:r>
-              <w:t>-endian little -scriptfile /home/isaias/toradex/imx7/Toradex_iMX7D_Connect_CortexM4.JLinkScript -nosilent</w:t>
-            </w:r>
+              <w:t>-endian little -</w:t>
+            </w:r>
+            <w:proofErr w:type="spellStart"/>
+            <w:r>
+              <w:t>scriptfile</w:t>
+            </w:r>
+            <w:proofErr w:type="spellEnd"/>
+            <w:r>
+              <w:t xml:space="preserve"> /home/isaias/toradex/imx7/Toradex_iMX7D_Connect_CortexM4.JLinkScript -</w:t>
+            </w:r>
+            <w:proofErr w:type="spellStart"/>
+            <w:r>
+              <w:t>nosilent</w:t>
+            </w:r>
+            <w:proofErr w:type="spellEnd"/>
           </w:p>
         </w:tc>
       </w:tr>
@@ -4682,7 +5933,15 @@
         <w:spacing w:after="0" w:line="240" w:lineRule="auto"/>
       </w:pPr>
       <w:r>
-        <w:t>Download the JLinkScript file from here:</w:t>
+        <w:t xml:space="preserve">Download the </w:t>
+      </w:r>
+      <w:proofErr w:type="spellStart"/>
+      <w:r>
+        <w:t>JLinkScript</w:t>
+      </w:r>
+      <w:proofErr w:type="spellEnd"/>
+      <w:r>
+        <w:t xml:space="preserve"> file from here:</w:t>
       </w:r>
       <w:r>
         <w:t xml:space="preserve"> </w:t>
@@ -4727,8 +5986,21 @@
         <w:t xml:space="preserve">: </w:t>
       </w:r>
       <w:r>
-        <w:t>/home/isaias/gcc-arm-none-eabi-4_9-2015q3/bin/arm-none-eabi-gdb</w:t>
-      </w:r>
+        <w:t>/home/isaias/gcc-arm-none-eabi-4_9-2015q3/bin/arm-none-</w:t>
+      </w:r>
+      <w:proofErr w:type="spellStart"/>
+      <w:r>
+        <w:t>eabi</w:t>
+      </w:r>
+      <w:proofErr w:type="spellEnd"/>
+      <w:r>
+        <w:t>-</w:t>
+      </w:r>
+      <w:proofErr w:type="spellStart"/>
+      <w:r>
+        <w:t>gdb</w:t>
+      </w:r>
+      <w:proofErr w:type="spellEnd"/>
     </w:p>
     <w:p>
       <w:pPr>
@@ -5111,14 +6383,62 @@
             <w:vAlign w:val="center"/>
           </w:tcPr>
           <w:p>
-            <w:r>
-              <w:rPr>
-                <w:rFonts w:ascii="Courier New" w:hAnsi="Courier New" w:cs="Courier New"/>
-                <w:sz w:val="18"/>
-                <w:szCs w:val="18"/>
-              </w:rPr>
-              <w:t>fatload mmc 1:1 ${loadaddr} &lt;app_name&gt;.elf</w:t>
-            </w:r>
+            <w:proofErr w:type="spellStart"/>
+            <w:r>
+              <w:rPr>
+                <w:rFonts w:ascii="Courier New" w:hAnsi="Courier New" w:cs="Courier New"/>
+                <w:sz w:val="18"/>
+                <w:szCs w:val="18"/>
+              </w:rPr>
+              <w:t>fatload</w:t>
+            </w:r>
+            <w:proofErr w:type="spellEnd"/>
+            <w:r>
+              <w:rPr>
+                <w:rFonts w:ascii="Courier New" w:hAnsi="Courier New" w:cs="Courier New"/>
+                <w:sz w:val="18"/>
+                <w:szCs w:val="18"/>
+              </w:rPr>
+              <w:t xml:space="preserve"> mmc 1:1 ${</w:t>
+            </w:r>
+            <w:proofErr w:type="spellStart"/>
+            <w:r>
+              <w:rPr>
+                <w:rFonts w:ascii="Courier New" w:hAnsi="Courier New" w:cs="Courier New"/>
+                <w:sz w:val="18"/>
+                <w:szCs w:val="18"/>
+              </w:rPr>
+              <w:t>loadaddr</w:t>
+            </w:r>
+            <w:proofErr w:type="spellEnd"/>
+            <w:r>
+              <w:rPr>
+                <w:rFonts w:ascii="Courier New" w:hAnsi="Courier New" w:cs="Courier New"/>
+                <w:sz w:val="18"/>
+                <w:szCs w:val="18"/>
+              </w:rPr>
+              <w:t>} &lt;</w:t>
+            </w:r>
+            <w:proofErr w:type="spellStart"/>
+            <w:r>
+              <w:rPr>
+                <w:rFonts w:ascii="Courier New" w:hAnsi="Courier New" w:cs="Courier New"/>
+                <w:sz w:val="18"/>
+                <w:szCs w:val="18"/>
+              </w:rPr>
+              <w:t>app_name</w:t>
+            </w:r>
+            <w:proofErr w:type="spellEnd"/>
+            <w:proofErr w:type="gramStart"/>
+            <w:r>
+              <w:rPr>
+                <w:rFonts w:ascii="Courier New" w:hAnsi="Courier New" w:cs="Courier New"/>
+                <w:sz w:val="18"/>
+                <w:szCs w:val="18"/>
+              </w:rPr>
+              <w:t>&gt;.elf</w:t>
+            </w:r>
+            <w:proofErr w:type="gramEnd"/>
           </w:p>
         </w:tc>
       </w:tr>
@@ -5148,21 +6468,68 @@
                 <w:szCs w:val="18"/>
               </w:rPr>
             </w:pPr>
-            <w:r>
-              <w:rPr>
-                <w:rFonts w:ascii="Courier New" w:hAnsi="Courier New" w:cs="Courier New"/>
-                <w:sz w:val="18"/>
-                <w:szCs w:val="18"/>
-              </w:rPr>
-              <w:t xml:space="preserve">fatload mmc 0:1 ${loadaddr} </w:t>
-            </w:r>
-            <w:r>
-              <w:rPr>
-                <w:rFonts w:ascii="Courier New" w:hAnsi="Courier New" w:cs="Courier New"/>
-                <w:sz w:val="18"/>
-                <w:szCs w:val="18"/>
-              </w:rPr>
-              <w:t>&lt;app_name&gt;</w:t>
+            <w:proofErr w:type="spellStart"/>
+            <w:r>
+              <w:rPr>
+                <w:rFonts w:ascii="Courier New" w:hAnsi="Courier New" w:cs="Courier New"/>
+                <w:sz w:val="18"/>
+                <w:szCs w:val="18"/>
+              </w:rPr>
+              <w:t>fatload</w:t>
+            </w:r>
+            <w:proofErr w:type="spellEnd"/>
+            <w:r>
+              <w:rPr>
+                <w:rFonts w:ascii="Courier New" w:hAnsi="Courier New" w:cs="Courier New"/>
+                <w:sz w:val="18"/>
+                <w:szCs w:val="18"/>
+              </w:rPr>
+              <w:t xml:space="preserve"> mmc 0:1 ${</w:t>
+            </w:r>
+            <w:proofErr w:type="spellStart"/>
+            <w:r>
+              <w:rPr>
+                <w:rFonts w:ascii="Courier New" w:hAnsi="Courier New" w:cs="Courier New"/>
+                <w:sz w:val="18"/>
+                <w:szCs w:val="18"/>
+              </w:rPr>
+              <w:t>loadaddr</w:t>
+            </w:r>
+            <w:proofErr w:type="spellEnd"/>
+            <w:r>
+              <w:rPr>
+                <w:rFonts w:ascii="Courier New" w:hAnsi="Courier New" w:cs="Courier New"/>
+                <w:sz w:val="18"/>
+                <w:szCs w:val="18"/>
+              </w:rPr>
+              <w:t xml:space="preserve">} </w:t>
+            </w:r>
+            <w:r>
+              <w:rPr>
+                <w:rFonts w:ascii="Courier New" w:hAnsi="Courier New" w:cs="Courier New"/>
+                <w:sz w:val="18"/>
+                <w:szCs w:val="18"/>
+              </w:rPr>
+              <w:t>&lt;</w:t>
+            </w:r>
+            <w:proofErr w:type="spellStart"/>
+            <w:r>
+              <w:rPr>
+                <w:rFonts w:ascii="Courier New" w:hAnsi="Courier New" w:cs="Courier New"/>
+                <w:sz w:val="18"/>
+                <w:szCs w:val="18"/>
+              </w:rPr>
+              <w:t>app_name</w:t>
+            </w:r>
+            <w:proofErr w:type="spellEnd"/>
+            <w:proofErr w:type="gramStart"/>
+            <w:r>
+              <w:rPr>
+                <w:rFonts w:ascii="Courier New" w:hAnsi="Courier New" w:cs="Courier New"/>
+                <w:sz w:val="18"/>
+                <w:szCs w:val="18"/>
+              </w:rPr>
+              <w:t>&gt;</w:t>
             </w:r>
             <w:r>
               <w:rPr>
@@ -5172,6 +6539,7 @@
               </w:rPr>
               <w:t>.elf</w:t>
             </w:r>
+            <w:proofErr w:type="gramEnd"/>
           </w:p>
         </w:tc>
       </w:tr>
@@ -5183,7 +6551,15 @@
           </w:tcPr>
           <w:p>
             <w:r>
-              <w:t>Copy from tftp to memory</w:t>
+              <w:t xml:space="preserve">Copy from </w:t>
+            </w:r>
+            <w:proofErr w:type="spellStart"/>
+            <w:r>
+              <w:t>tftp</w:t>
+            </w:r>
+            <w:proofErr w:type="spellEnd"/>
+            <w:r>
+              <w:t xml:space="preserve"> to memory</w:t>
             </w:r>
           </w:p>
         </w:tc>
@@ -5194,14 +6570,62 @@
             <w:vAlign w:val="center"/>
           </w:tcPr>
           <w:p>
-            <w:r>
-              <w:rPr>
-                <w:rFonts w:ascii="Courier New" w:hAnsi="Courier New" w:cs="Courier New"/>
-                <w:sz w:val="18"/>
-                <w:szCs w:val="18"/>
-              </w:rPr>
-              <w:t>tftp ${loadaddr} &lt;app_name&gt;.elf</w:t>
-            </w:r>
+            <w:proofErr w:type="spellStart"/>
+            <w:r>
+              <w:rPr>
+                <w:rFonts w:ascii="Courier New" w:hAnsi="Courier New" w:cs="Courier New"/>
+                <w:sz w:val="18"/>
+                <w:szCs w:val="18"/>
+              </w:rPr>
+              <w:t>tftp</w:t>
+            </w:r>
+            <w:proofErr w:type="spellEnd"/>
+            <w:r>
+              <w:rPr>
+                <w:rFonts w:ascii="Courier New" w:hAnsi="Courier New" w:cs="Courier New"/>
+                <w:sz w:val="18"/>
+                <w:szCs w:val="18"/>
+              </w:rPr>
+              <w:t xml:space="preserve"> ${</w:t>
+            </w:r>
+            <w:proofErr w:type="spellStart"/>
+            <w:r>
+              <w:rPr>
+                <w:rFonts w:ascii="Courier New" w:hAnsi="Courier New" w:cs="Courier New"/>
+                <w:sz w:val="18"/>
+                <w:szCs w:val="18"/>
+              </w:rPr>
+              <w:t>loadaddr</w:t>
+            </w:r>
+            <w:proofErr w:type="spellEnd"/>
+            <w:r>
+              <w:rPr>
+                <w:rFonts w:ascii="Courier New" w:hAnsi="Courier New" w:cs="Courier New"/>
+                <w:sz w:val="18"/>
+                <w:szCs w:val="18"/>
+              </w:rPr>
+              <w:t>} &lt;</w:t>
+            </w:r>
+            <w:proofErr w:type="spellStart"/>
+            <w:r>
+              <w:rPr>
+                <w:rFonts w:ascii="Courier New" w:hAnsi="Courier New" w:cs="Courier New"/>
+                <w:sz w:val="18"/>
+                <w:szCs w:val="18"/>
+              </w:rPr>
+              <w:t>app_name</w:t>
+            </w:r>
+            <w:proofErr w:type="spellEnd"/>
+            <w:proofErr w:type="gramStart"/>
+            <w:r>
+              <w:rPr>
+                <w:rFonts w:ascii="Courier New" w:hAnsi="Courier New" w:cs="Courier New"/>
+                <w:sz w:val="18"/>
+                <w:szCs w:val="18"/>
+              </w:rPr>
+              <w:t>&gt;.elf</w:t>
+            </w:r>
+            <w:proofErr w:type="gramEnd"/>
           </w:p>
         </w:tc>
       </w:tr>
@@ -5224,13 +6648,41 @@
             <w:vAlign w:val="center"/>
           </w:tcPr>
           <w:p>
-            <w:r>
-              <w:rPr>
-                <w:rFonts w:ascii="Courier New" w:hAnsi="Courier New" w:cs="Courier New"/>
-                <w:sz w:val="18"/>
-                <w:szCs w:val="18"/>
-              </w:rPr>
-              <w:t>bootaux ${loadaddr}</w:t>
+            <w:proofErr w:type="spellStart"/>
+            <w:r>
+              <w:rPr>
+                <w:rFonts w:ascii="Courier New" w:hAnsi="Courier New" w:cs="Courier New"/>
+                <w:sz w:val="18"/>
+                <w:szCs w:val="18"/>
+              </w:rPr>
+              <w:t>bootaux</w:t>
+            </w:r>
+            <w:proofErr w:type="spellEnd"/>
+            <w:r>
+              <w:rPr>
+                <w:rFonts w:ascii="Courier New" w:hAnsi="Courier New" w:cs="Courier New"/>
+                <w:sz w:val="18"/>
+                <w:szCs w:val="18"/>
+              </w:rPr>
+              <w:t xml:space="preserve"> ${</w:t>
+            </w:r>
+            <w:proofErr w:type="spellStart"/>
+            <w:r>
+              <w:rPr>
+                <w:rFonts w:ascii="Courier New" w:hAnsi="Courier New" w:cs="Courier New"/>
+                <w:sz w:val="18"/>
+                <w:szCs w:val="18"/>
+              </w:rPr>
+              <w:t>loadaddr</w:t>
+            </w:r>
+            <w:proofErr w:type="spellEnd"/>
+            <w:r>
+              <w:rPr>
+                <w:rFonts w:ascii="Courier New" w:hAnsi="Courier New" w:cs="Courier New"/>
+                <w:sz w:val="18"/>
+                <w:szCs w:val="18"/>
+              </w:rPr>
+              <w:t>}</w:t>
             </w:r>
           </w:p>
         </w:tc>
@@ -5254,6 +6706,7 @@
             <w:vAlign w:val="center"/>
           </w:tcPr>
           <w:p>
+            <w:proofErr w:type="spellStart"/>
             <w:r>
               <w:rPr>
                 <w:rFonts w:ascii="Courier New" w:hAnsi="Courier New" w:cs="Courier New"/>
@@ -5262,6 +6715,7 @@
               </w:rPr>
               <w:t>dhcp</w:t>
             </w:r>
+            <w:proofErr w:type="spellEnd"/>
           </w:p>
         </w:tc>
       </w:tr>
@@ -5284,13 +6738,59 @@
             <w:vAlign w:val="center"/>
           </w:tcPr>
           <w:p>
-            <w:r>
-              <w:rPr>
-                <w:rFonts w:ascii="Courier New" w:hAnsi="Courier New" w:cs="Courier New"/>
-                <w:sz w:val="18"/>
-                <w:szCs w:val="18"/>
-              </w:rPr>
-              <w:t>setenv serverip &lt;ip_address&gt;</w:t>
+            <w:proofErr w:type="spellStart"/>
+            <w:r>
+              <w:rPr>
+                <w:rFonts w:ascii="Courier New" w:hAnsi="Courier New" w:cs="Courier New"/>
+                <w:sz w:val="18"/>
+                <w:szCs w:val="18"/>
+              </w:rPr>
+              <w:t>setenv</w:t>
+            </w:r>
+            <w:proofErr w:type="spellEnd"/>
+            <w:r>
+              <w:rPr>
+                <w:rFonts w:ascii="Courier New" w:hAnsi="Courier New" w:cs="Courier New"/>
+                <w:sz w:val="18"/>
+                <w:szCs w:val="18"/>
+              </w:rPr>
+              <w:t xml:space="preserve"> </w:t>
+            </w:r>
+            <w:proofErr w:type="spellStart"/>
+            <w:r>
+              <w:rPr>
+                <w:rFonts w:ascii="Courier New" w:hAnsi="Courier New" w:cs="Courier New"/>
+                <w:sz w:val="18"/>
+                <w:szCs w:val="18"/>
+              </w:rPr>
+              <w:t>serverip</w:t>
+            </w:r>
+            <w:proofErr w:type="spellEnd"/>
+            <w:r>
+              <w:rPr>
+                <w:rFonts w:ascii="Courier New" w:hAnsi="Courier New" w:cs="Courier New"/>
+                <w:sz w:val="18"/>
+                <w:szCs w:val="18"/>
+              </w:rPr>
+              <w:t xml:space="preserve"> &lt;</w:t>
+            </w:r>
+            <w:proofErr w:type="spellStart"/>
+            <w:r>
+              <w:rPr>
+                <w:rFonts w:ascii="Courier New" w:hAnsi="Courier New" w:cs="Courier New"/>
+                <w:sz w:val="18"/>
+                <w:szCs w:val="18"/>
+              </w:rPr>
+              <w:t>ip_address</w:t>
+            </w:r>
+            <w:proofErr w:type="spellEnd"/>
+            <w:r>
+              <w:rPr>
+                <w:rFonts w:ascii="Courier New" w:hAnsi="Courier New" w:cs="Courier New"/>
+                <w:sz w:val="18"/>
+                <w:szCs w:val="18"/>
+              </w:rPr>
+              <w:t>&gt;</w:t>
             </w:r>
           </w:p>
         </w:tc>
@@ -5391,7 +6891,79 @@
                 <w:sz w:val="18"/>
                 <w:szCs w:val="18"/>
               </w:rPr>
-              <w:t xml:space="preserve">root@colibri-imx7-emmc:/# mkdir /mnt/vfat_partition                                  </w:t>
+              <w:t xml:space="preserve">root@colibri-imx7-emmc:/# </w:t>
+            </w:r>
+            <w:proofErr w:type="spellStart"/>
+            <w:r>
+              <w:rPr>
+                <w:rFonts w:ascii="Courier New" w:hAnsi="Courier New" w:cs="Courier New"/>
+                <w:b w:val="0"/>
+                <w:bCs w:val="0"/>
+                <w:color w:val="auto"/>
+                <w:sz w:val="18"/>
+                <w:szCs w:val="18"/>
+              </w:rPr>
+              <w:t>mkdir</w:t>
+            </w:r>
+            <w:proofErr w:type="spellEnd"/>
+            <w:r>
+              <w:rPr>
+                <w:rFonts w:ascii="Courier New" w:hAnsi="Courier New" w:cs="Courier New"/>
+                <w:b w:val="0"/>
+                <w:bCs w:val="0"/>
+                <w:color w:val="auto"/>
+                <w:sz w:val="18"/>
+                <w:szCs w:val="18"/>
+              </w:rPr>
+              <w:t xml:space="preserve"> /</w:t>
+            </w:r>
+            <w:proofErr w:type="spellStart"/>
+            <w:r>
+              <w:rPr>
+                <w:rFonts w:ascii="Courier New" w:hAnsi="Courier New" w:cs="Courier New"/>
+                <w:b w:val="0"/>
+                <w:bCs w:val="0"/>
+                <w:color w:val="auto"/>
+                <w:sz w:val="18"/>
+                <w:szCs w:val="18"/>
+              </w:rPr>
+              <w:t>mnt</w:t>
+            </w:r>
+            <w:proofErr w:type="spellEnd"/>
+            <w:r>
+              <w:rPr>
+                <w:rFonts w:ascii="Courier New" w:hAnsi="Courier New" w:cs="Courier New"/>
+                <w:b w:val="0"/>
+                <w:bCs w:val="0"/>
+                <w:color w:val="auto"/>
+                <w:sz w:val="18"/>
+                <w:szCs w:val="18"/>
+              </w:rPr>
+              <w:t>/</w:t>
+            </w:r>
+            <w:proofErr w:type="spellStart"/>
+            <w:r>
+              <w:rPr>
+                <w:rFonts w:ascii="Courier New" w:hAnsi="Courier New" w:cs="Courier New"/>
+                <w:b w:val="0"/>
+                <w:bCs w:val="0"/>
+                <w:color w:val="auto"/>
+                <w:sz w:val="18"/>
+                <w:szCs w:val="18"/>
+              </w:rPr>
+              <w:t>vfat_partition</w:t>
+            </w:r>
+            <w:proofErr w:type="spellEnd"/>
+            <w:r>
+              <w:rPr>
+                <w:rFonts w:ascii="Courier New" w:hAnsi="Courier New" w:cs="Courier New"/>
+                <w:b w:val="0"/>
+                <w:bCs w:val="0"/>
+                <w:color w:val="auto"/>
+                <w:sz w:val="18"/>
+                <w:szCs w:val="18"/>
+              </w:rPr>
+              <w:t xml:space="preserve">                                  </w:t>
             </w:r>
           </w:p>
           <w:p>
@@ -5412,8 +6984,45 @@
                 <w:sz w:val="18"/>
                 <w:szCs w:val="18"/>
               </w:rPr>
-              <w:t>root@colibri-imx7-emmc:/# mount /dev/mmcblk0p1 /mnt/vfat_partition</w:t>
-            </w:r>
+              <w:t>root@colibri-imx7-emmc:/# mount /dev/mmcblk0p1 /</w:t>
+            </w:r>
+            <w:proofErr w:type="spellStart"/>
+            <w:r>
+              <w:rPr>
+                <w:rFonts w:ascii="Courier New" w:hAnsi="Courier New" w:cs="Courier New"/>
+                <w:b w:val="0"/>
+                <w:bCs w:val="0"/>
+                <w:color w:val="auto"/>
+                <w:sz w:val="18"/>
+                <w:szCs w:val="18"/>
+              </w:rPr>
+              <w:t>mnt</w:t>
+            </w:r>
+            <w:proofErr w:type="spellEnd"/>
+            <w:r>
+              <w:rPr>
+                <w:rFonts w:ascii="Courier New" w:hAnsi="Courier New" w:cs="Courier New"/>
+                <w:b w:val="0"/>
+                <w:bCs w:val="0"/>
+                <w:color w:val="auto"/>
+                <w:sz w:val="18"/>
+                <w:szCs w:val="18"/>
+              </w:rPr>
+              <w:t>/</w:t>
+            </w:r>
+            <w:proofErr w:type="spellStart"/>
+            <w:r>
+              <w:rPr>
+                <w:rFonts w:ascii="Courier New" w:hAnsi="Courier New" w:cs="Courier New"/>
+                <w:b w:val="0"/>
+                <w:bCs w:val="0"/>
+                <w:color w:val="auto"/>
+                <w:sz w:val="18"/>
+                <w:szCs w:val="18"/>
+              </w:rPr>
+              <w:t>vfat_partition</w:t>
+            </w:r>
+            <w:proofErr w:type="spellEnd"/>
           </w:p>
         </w:tc>
       </w:tr>
@@ -5469,8 +7078,117 @@
                 <w:sz w:val="18"/>
                 <w:szCs w:val="18"/>
               </w:rPr>
-              <w:t>$ scp hello_world.elf root@&lt;board_ip&gt;:/mnt/vfat_partition</w:t>
-            </w:r>
+              <w:t xml:space="preserve">$ </w:t>
+            </w:r>
+            <w:proofErr w:type="spellStart"/>
+            <w:r>
+              <w:rPr>
+                <w:rFonts w:ascii="Courier New" w:hAnsi="Courier New" w:cs="Courier New"/>
+                <w:b w:val="0"/>
+                <w:bCs w:val="0"/>
+                <w:color w:val="auto"/>
+                <w:sz w:val="18"/>
+                <w:szCs w:val="18"/>
+              </w:rPr>
+              <w:t>scp</w:t>
+            </w:r>
+            <w:proofErr w:type="spellEnd"/>
+            <w:r>
+              <w:rPr>
+                <w:rFonts w:ascii="Courier New" w:hAnsi="Courier New" w:cs="Courier New"/>
+                <w:b w:val="0"/>
+                <w:bCs w:val="0"/>
+                <w:color w:val="auto"/>
+                <w:sz w:val="18"/>
+                <w:szCs w:val="18"/>
+              </w:rPr>
+              <w:t xml:space="preserve"> </w:t>
+            </w:r>
+            <w:proofErr w:type="spellStart"/>
+            <w:r>
+              <w:rPr>
+                <w:rFonts w:ascii="Courier New" w:hAnsi="Courier New" w:cs="Courier New"/>
+                <w:b w:val="0"/>
+                <w:bCs w:val="0"/>
+                <w:color w:val="auto"/>
+                <w:sz w:val="18"/>
+                <w:szCs w:val="18"/>
+              </w:rPr>
+              <w:t>hello_world.elf</w:t>
+            </w:r>
+            <w:proofErr w:type="spellEnd"/>
+            <w:r>
+              <w:rPr>
+                <w:rFonts w:ascii="Courier New" w:hAnsi="Courier New" w:cs="Courier New"/>
+                <w:b w:val="0"/>
+                <w:bCs w:val="0"/>
+                <w:color w:val="auto"/>
+                <w:sz w:val="18"/>
+                <w:szCs w:val="18"/>
+              </w:rPr>
+              <w:t xml:space="preserve"> root@&lt;</w:t>
+            </w:r>
+            <w:proofErr w:type="spellStart"/>
+            <w:r>
+              <w:rPr>
+                <w:rFonts w:ascii="Courier New" w:hAnsi="Courier New" w:cs="Courier New"/>
+                <w:b w:val="0"/>
+                <w:bCs w:val="0"/>
+                <w:color w:val="auto"/>
+                <w:sz w:val="18"/>
+                <w:szCs w:val="18"/>
+              </w:rPr>
+              <w:t>board_ip</w:t>
+            </w:r>
+            <w:proofErr w:type="spellEnd"/>
+            <w:r>
+              <w:rPr>
+                <w:rFonts w:ascii="Courier New" w:hAnsi="Courier New" w:cs="Courier New"/>
+                <w:b w:val="0"/>
+                <w:bCs w:val="0"/>
+                <w:color w:val="auto"/>
+                <w:sz w:val="18"/>
+                <w:szCs w:val="18"/>
+              </w:rPr>
+              <w:t>&gt;:/</w:t>
+            </w:r>
+            <w:proofErr w:type="spellStart"/>
+            <w:r>
+              <w:rPr>
+                <w:rFonts w:ascii="Courier New" w:hAnsi="Courier New" w:cs="Courier New"/>
+                <w:b w:val="0"/>
+                <w:bCs w:val="0"/>
+                <w:color w:val="auto"/>
+                <w:sz w:val="18"/>
+                <w:szCs w:val="18"/>
+              </w:rPr>
+              <w:t>mnt</w:t>
+            </w:r>
+            <w:proofErr w:type="spellEnd"/>
+            <w:r>
+              <w:rPr>
+                <w:rFonts w:ascii="Courier New" w:hAnsi="Courier New" w:cs="Courier New"/>
+                <w:b w:val="0"/>
+                <w:bCs w:val="0"/>
+                <w:color w:val="auto"/>
+                <w:sz w:val="18"/>
+                <w:szCs w:val="18"/>
+              </w:rPr>
+              <w:t>/</w:t>
+            </w:r>
+            <w:proofErr w:type="spellStart"/>
+            <w:r>
+              <w:rPr>
+                <w:rFonts w:ascii="Courier New" w:hAnsi="Courier New" w:cs="Courier New"/>
+                <w:b w:val="0"/>
+                <w:bCs w:val="0"/>
+                <w:color w:val="auto"/>
+                <w:sz w:val="18"/>
+                <w:szCs w:val="18"/>
+              </w:rPr>
+              <w:t>vfat_partition</w:t>
+            </w:r>
+            <w:proofErr w:type="spellEnd"/>
           </w:p>
         </w:tc>
       </w:tr>
@@ -5529,8 +7247,69 @@
                 <w:sz w:val="18"/>
                 <w:szCs w:val="18"/>
               </w:rPr>
-              <w:t>root@colibri-imx7-emmc:/# umount /mnt/vfat_partition</w:t>
-            </w:r>
+              <w:t xml:space="preserve">root@colibri-imx7-emmc:/# </w:t>
+            </w:r>
+            <w:proofErr w:type="spellStart"/>
+            <w:r>
+              <w:rPr>
+                <w:rFonts w:ascii="Courier New" w:hAnsi="Courier New" w:cs="Courier New"/>
+                <w:b w:val="0"/>
+                <w:bCs w:val="0"/>
+                <w:color w:val="auto"/>
+                <w:sz w:val="18"/>
+                <w:szCs w:val="18"/>
+              </w:rPr>
+              <w:t>umount</w:t>
+            </w:r>
+            <w:proofErr w:type="spellEnd"/>
+            <w:r>
+              <w:rPr>
+                <w:rFonts w:ascii="Courier New" w:hAnsi="Courier New" w:cs="Courier New"/>
+                <w:b w:val="0"/>
+                <w:bCs w:val="0"/>
+                <w:color w:val="auto"/>
+                <w:sz w:val="18"/>
+                <w:szCs w:val="18"/>
+              </w:rPr>
+              <w:t xml:space="preserve"> /</w:t>
+            </w:r>
+            <w:proofErr w:type="spellStart"/>
+            <w:r>
+              <w:rPr>
+                <w:rFonts w:ascii="Courier New" w:hAnsi="Courier New" w:cs="Courier New"/>
+                <w:b w:val="0"/>
+                <w:bCs w:val="0"/>
+                <w:color w:val="auto"/>
+                <w:sz w:val="18"/>
+                <w:szCs w:val="18"/>
+              </w:rPr>
+              <w:t>mnt</w:t>
+            </w:r>
+            <w:proofErr w:type="spellEnd"/>
+            <w:r>
+              <w:rPr>
+                <w:rFonts w:ascii="Courier New" w:hAnsi="Courier New" w:cs="Courier New"/>
+                <w:b w:val="0"/>
+                <w:bCs w:val="0"/>
+                <w:color w:val="auto"/>
+                <w:sz w:val="18"/>
+                <w:szCs w:val="18"/>
+              </w:rPr>
+              <w:t>/</w:t>
+            </w:r>
+            <w:proofErr w:type="spellStart"/>
+            <w:r>
+              <w:rPr>
+                <w:rFonts w:ascii="Courier New" w:hAnsi="Courier New" w:cs="Courier New"/>
+                <w:b w:val="0"/>
+                <w:bCs w:val="0"/>
+                <w:color w:val="auto"/>
+                <w:sz w:val="18"/>
+                <w:szCs w:val="18"/>
+              </w:rPr>
+              <w:t>vfat_partition</w:t>
+            </w:r>
+            <w:proofErr w:type="spellEnd"/>
           </w:p>
         </w:tc>
       </w:tr>
@@ -5591,7 +7370,151 @@
                 <w:sz w:val="18"/>
                 <w:szCs w:val="18"/>
               </w:rPr>
-              <w:t>Colibri iMX7 # setenv m4boot 'fatload mmc 0:1 ${loadaddr} hello_world.elf &amp;&amp; bootaux ${loadaddr}'</w:t>
+              <w:t xml:space="preserve">Colibri iMX7 # </w:t>
+            </w:r>
+            <w:proofErr w:type="spellStart"/>
+            <w:r>
+              <w:rPr>
+                <w:rFonts w:ascii="Courier New" w:hAnsi="Courier New" w:cs="Courier New"/>
+                <w:b w:val="0"/>
+                <w:bCs w:val="0"/>
+                <w:color w:val="auto"/>
+                <w:sz w:val="18"/>
+                <w:szCs w:val="18"/>
+              </w:rPr>
+              <w:t>setenv</w:t>
+            </w:r>
+            <w:proofErr w:type="spellEnd"/>
+            <w:r>
+              <w:rPr>
+                <w:rFonts w:ascii="Courier New" w:hAnsi="Courier New" w:cs="Courier New"/>
+                <w:b w:val="0"/>
+                <w:bCs w:val="0"/>
+                <w:color w:val="auto"/>
+                <w:sz w:val="18"/>
+                <w:szCs w:val="18"/>
+              </w:rPr>
+              <w:t xml:space="preserve"> m4boot '</w:t>
+            </w:r>
+            <w:proofErr w:type="spellStart"/>
+            <w:r>
+              <w:rPr>
+                <w:rFonts w:ascii="Courier New" w:hAnsi="Courier New" w:cs="Courier New"/>
+                <w:b w:val="0"/>
+                <w:bCs w:val="0"/>
+                <w:color w:val="auto"/>
+                <w:sz w:val="18"/>
+                <w:szCs w:val="18"/>
+              </w:rPr>
+              <w:t>fatload</w:t>
+            </w:r>
+            <w:proofErr w:type="spellEnd"/>
+            <w:r>
+              <w:rPr>
+                <w:rFonts w:ascii="Courier New" w:hAnsi="Courier New" w:cs="Courier New"/>
+                <w:b w:val="0"/>
+                <w:bCs w:val="0"/>
+                <w:color w:val="auto"/>
+                <w:sz w:val="18"/>
+                <w:szCs w:val="18"/>
+              </w:rPr>
+              <w:t xml:space="preserve"> mmc 0:1 ${</w:t>
+            </w:r>
+            <w:proofErr w:type="spellStart"/>
+            <w:r>
+              <w:rPr>
+                <w:rFonts w:ascii="Courier New" w:hAnsi="Courier New" w:cs="Courier New"/>
+                <w:b w:val="0"/>
+                <w:bCs w:val="0"/>
+                <w:color w:val="auto"/>
+                <w:sz w:val="18"/>
+                <w:szCs w:val="18"/>
+              </w:rPr>
+              <w:t>loadaddr</w:t>
+            </w:r>
+            <w:proofErr w:type="spellEnd"/>
+            <w:r>
+              <w:rPr>
+                <w:rFonts w:ascii="Courier New" w:hAnsi="Courier New" w:cs="Courier New"/>
+                <w:b w:val="0"/>
+                <w:bCs w:val="0"/>
+                <w:color w:val="auto"/>
+                <w:sz w:val="18"/>
+                <w:szCs w:val="18"/>
+              </w:rPr>
+              <w:t xml:space="preserve">} </w:t>
+            </w:r>
+            <w:proofErr w:type="spellStart"/>
+            <w:r>
+              <w:rPr>
+                <w:rFonts w:ascii="Courier New" w:hAnsi="Courier New" w:cs="Courier New"/>
+                <w:b w:val="0"/>
+                <w:bCs w:val="0"/>
+                <w:color w:val="auto"/>
+                <w:sz w:val="18"/>
+                <w:szCs w:val="18"/>
+              </w:rPr>
+              <w:t>hello_world.elf</w:t>
+            </w:r>
+            <w:proofErr w:type="spellEnd"/>
+            <w:r>
+              <w:rPr>
+                <w:rFonts w:ascii="Courier New" w:hAnsi="Courier New" w:cs="Courier New"/>
+                <w:b w:val="0"/>
+                <w:bCs w:val="0"/>
+                <w:color w:val="auto"/>
+                <w:sz w:val="18"/>
+                <w:szCs w:val="18"/>
+              </w:rPr>
+              <w:t xml:space="preserve"> &amp;&amp; </w:t>
+            </w:r>
+            <w:proofErr w:type="spellStart"/>
+            <w:r>
+              <w:rPr>
+                <w:rFonts w:ascii="Courier New" w:hAnsi="Courier New" w:cs="Courier New"/>
+                <w:b w:val="0"/>
+                <w:bCs w:val="0"/>
+                <w:color w:val="auto"/>
+                <w:sz w:val="18"/>
+                <w:szCs w:val="18"/>
+              </w:rPr>
+              <w:t>bootaux</w:t>
+            </w:r>
+            <w:proofErr w:type="spellEnd"/>
+            <w:r>
+              <w:rPr>
+                <w:rFonts w:ascii="Courier New" w:hAnsi="Courier New" w:cs="Courier New"/>
+                <w:b w:val="0"/>
+                <w:bCs w:val="0"/>
+                <w:color w:val="auto"/>
+                <w:sz w:val="18"/>
+                <w:szCs w:val="18"/>
+              </w:rPr>
+              <w:t xml:space="preserve"> ${</w:t>
+            </w:r>
+            <w:proofErr w:type="spellStart"/>
+            <w:r>
+              <w:rPr>
+                <w:rFonts w:ascii="Courier New" w:hAnsi="Courier New" w:cs="Courier New"/>
+                <w:b w:val="0"/>
+                <w:bCs w:val="0"/>
+                <w:color w:val="auto"/>
+                <w:sz w:val="18"/>
+                <w:szCs w:val="18"/>
+              </w:rPr>
+              <w:t>loadaddr</w:t>
+            </w:r>
+            <w:proofErr w:type="spellEnd"/>
+            <w:r>
+              <w:rPr>
+                <w:rFonts w:ascii="Courier New" w:hAnsi="Courier New" w:cs="Courier New"/>
+                <w:b w:val="0"/>
+                <w:bCs w:val="0"/>
+                <w:color w:val="auto"/>
+                <w:sz w:val="18"/>
+                <w:szCs w:val="18"/>
+              </w:rPr>
+              <w:t>}'</w:t>
             </w:r>
           </w:p>
           <w:p>
@@ -5612,8 +7535,21 @@
                 <w:sz w:val="18"/>
                 <w:szCs w:val="18"/>
               </w:rPr>
-              <w:t>Colibri iMX7 # saveenv</w:t>
-            </w:r>
+              <w:t xml:space="preserve">Colibri iMX7 # </w:t>
+            </w:r>
+            <w:proofErr w:type="spellStart"/>
+            <w:r>
+              <w:rPr>
+                <w:rFonts w:ascii="Courier New" w:hAnsi="Courier New" w:cs="Courier New"/>
+                <w:b w:val="0"/>
+                <w:bCs w:val="0"/>
+                <w:color w:val="auto"/>
+                <w:sz w:val="18"/>
+                <w:szCs w:val="18"/>
+              </w:rPr>
+              <w:t>saveenv</w:t>
+            </w:r>
+            <w:proofErr w:type="spellEnd"/>
           </w:p>
         </w:tc>
       </w:tr>
@@ -5802,7 +7738,7 @@
           <w:rPr>
             <w:rStyle w:val="Hyperlink"/>
           </w:rPr>
-          <w:t>Colibri Evaluation Board Datasheet</w:t>
+          <w:t>Colibri Evaluation Board PDF Schematics</w:t>
         </w:r>
       </w:hyperlink>
       <w:r>
@@ -5892,7 +7828,13 @@
         <w:spacing w:after="0" w:line="240" w:lineRule="auto"/>
       </w:pPr>
       <w:r>
-        <w:t xml:space="preserve">The conclusion is that the Colibir iMX7 RX and TX </w:t>
+        <w:t>The conclusion is that the Colibr</w:t>
+      </w:r>
+      <w:r>
+        <w:t>i</w:t>
+      </w:r>
+      <w:r>
+        <w:t xml:space="preserve"> iMX7 RX and TX </w:t>
       </w:r>
       <w:r>
         <w:t xml:space="preserve">signals </w:t>
@@ -6085,7 +8027,13 @@
         <w:t>the Colibri Evaluation Board Datasheet</w:t>
       </w:r>
       <w:r>
-        <w:t>, there is the schematic that shows where are those pin connected</w:t>
+        <w:t xml:space="preserve">, there is the schematic that shows where are </w:t>
+      </w:r>
+      <w:r>
+        <w:t>those pins</w:t>
+      </w:r>
+      <w:r>
+        <w:t xml:space="preserve"> connected</w:t>
       </w:r>
     </w:p>
     <w:p>
@@ -6149,8 +8097,13 @@
       <w:pPr>
         <w:spacing w:after="0" w:line="240" w:lineRule="auto"/>
       </w:pPr>
-      <w:r>
-        <w:t>Finally now we know what is needed:</w:t>
+      <w:bookmarkStart w:id="5" w:name="_GoBack"/>
+      <w:bookmarkEnd w:id="5"/>
+      <w:r>
+        <w:t>Finally,</w:t>
+      </w:r>
+      <w:r>
+        <w:t xml:space="preserve"> now we know what is needed:</w:t>
       </w:r>
     </w:p>
     <w:p>
@@ -6176,7 +8129,10 @@
         <w:spacing w:after="0" w:line="240" w:lineRule="auto"/>
       </w:pPr>
       <w:r>
-        <w:t xml:space="preserve">Connect the next sinals Create a connection </w:t>
+        <w:t xml:space="preserve">Connect the next </w:t>
+      </w:r>
+      <w:r>
+        <w:t>signals</w:t>
       </w:r>
       <w:r>
         <w:t>:</w:t>
@@ -6350,7 +8306,13 @@
         <w:spacing w:after="0" w:line="240" w:lineRule="auto"/>
       </w:pPr>
       <w:r>
-        <w:t>In this way the iMX7 CAN controller can be connectet to the CAN transceiver and then the output will go to X2 connector.</w:t>
+        <w:t>In this way the iMX7 CAN controller can be connecte</w:t>
+      </w:r>
+      <w:r>
+        <w:t>d</w:t>
+      </w:r>
+      <w:r>
+        <w:t xml:space="preserve"> to the CAN transceiver and then the output will go to X2 connector.</w:t>
       </w:r>
     </w:p>
     <w:p>
@@ -6499,16 +8461,53 @@
             <w:r>
               <w:t xml:space="preserve"> </w:t>
             </w:r>
-            <w:r>
-              <w:rPr>
-                <w:rFonts w:ascii="Courier New" w:hAnsi="Courier New" w:cs="Courier New"/>
-                <w:b w:val="0"/>
-                <w:bCs w:val="0"/>
-                <w:color w:val="auto"/>
-                <w:sz w:val="18"/>
-                <w:szCs w:val="18"/>
-              </w:rPr>
-              <w:t>driver_examples/flexcan/flexcan_network/armgcc/</w:t>
+            <w:proofErr w:type="spellStart"/>
+            <w:r>
+              <w:rPr>
+                <w:rFonts w:ascii="Courier New" w:hAnsi="Courier New" w:cs="Courier New"/>
+                <w:b w:val="0"/>
+                <w:bCs w:val="0"/>
+                <w:color w:val="auto"/>
+                <w:sz w:val="18"/>
+                <w:szCs w:val="18"/>
+              </w:rPr>
+              <w:t>driver_examples</w:t>
+            </w:r>
+            <w:proofErr w:type="spellEnd"/>
+            <w:r>
+              <w:rPr>
+                <w:rFonts w:ascii="Courier New" w:hAnsi="Courier New" w:cs="Courier New"/>
+                <w:b w:val="0"/>
+                <w:bCs w:val="0"/>
+                <w:color w:val="auto"/>
+                <w:sz w:val="18"/>
+                <w:szCs w:val="18"/>
+              </w:rPr>
+              <w:t>/flexcan/</w:t>
+            </w:r>
+            <w:proofErr w:type="spellStart"/>
+            <w:r>
+              <w:rPr>
+                <w:rFonts w:ascii="Courier New" w:hAnsi="Courier New" w:cs="Courier New"/>
+                <w:b w:val="0"/>
+                <w:bCs w:val="0"/>
+                <w:color w:val="auto"/>
+                <w:sz w:val="18"/>
+                <w:szCs w:val="18"/>
+              </w:rPr>
+              <w:t>flexcan_network</w:t>
+            </w:r>
+            <w:proofErr w:type="spellEnd"/>
+            <w:r>
+              <w:rPr>
+                <w:rFonts w:ascii="Courier New" w:hAnsi="Courier New" w:cs="Courier New"/>
+                <w:b w:val="0"/>
+                <w:bCs w:val="0"/>
+                <w:color w:val="auto"/>
+                <w:sz w:val="18"/>
+                <w:szCs w:val="18"/>
+              </w:rPr>
+              <w:t>/armgcc/</w:t>
             </w:r>
           </w:p>
           <w:p>
@@ -6711,7 +8710,13 @@
         <w:spacing w:after="0" w:line="240" w:lineRule="auto"/>
       </w:pPr>
       <w:r>
-        <w:t xml:space="preserve">Create a Debbuger configuration, see </w:t>
+        <w:t xml:space="preserve">Create a </w:t>
+      </w:r>
+      <w:r>
+        <w:t>Debugger</w:t>
+      </w:r>
+      <w:r>
+        <w:t xml:space="preserve"> configuration, see </w:t>
       </w:r>
       <w:r>
         <w:fldChar w:fldCharType="begin"/>
@@ -6776,7 +8781,7 @@
         <w:spacing w:after="0" w:line="240" w:lineRule="auto"/>
       </w:pPr>
       <w:r>
-        <w:t>Debugg the application</w:t>
+        <w:t>Debug the application</w:t>
       </w:r>
     </w:p>
     <w:p>
@@ -9294,7 +11299,7 @@
 </file>
 
 <file path=customXml/itemProps1.xml><?xml version="1.0" encoding="utf-8"?>
-<ds:datastoreItem xmlns:ds="http://schemas.openxmlformats.org/officeDocument/2006/customXml" ds:itemID="{2C702C5A-C147-42A2-9DB6-6EFC7911FEDF}">
+<ds:datastoreItem xmlns:ds="http://schemas.openxmlformats.org/officeDocument/2006/customXml" ds:itemID="{FB66120E-D33E-4B16-A584-5914E8DBAF1A}">
   <ds:schemaRefs>
     <ds:schemaRef ds:uri="http://schemas.openxmlformats.org/officeDocument/2006/bibliography"/>
   </ds:schemaRefs>

</xml_diff>

<commit_message>
Added section for RPMgs communication
</commit_message>
<xml_diff>
--- a/Colibri_iMX7_Cortex-M4/FreeRTOS_on_the_Cortex-M4_of_a_Colibri_iMX7.docx
+++ b/Colibri_iMX7_Cortex-M4/FreeRTOS_on_the_Cortex-M4_of_a_Colibri_iMX7.docx
@@ -5,6 +5,10 @@
     <w:p>
       <w:pPr>
         <w:pStyle w:val="Heading1"/>
+        <w:numPr>
+          <w:ilvl w:val="0"/>
+          <w:numId w:val="18"/>
+        </w:numPr>
         <w:spacing w:before="0" w:line="240" w:lineRule="auto"/>
         <w:rPr>
           <w:b/>
@@ -124,6 +128,10 @@
     <w:p>
       <w:pPr>
         <w:pStyle w:val="Heading1"/>
+        <w:numPr>
+          <w:ilvl w:val="0"/>
+          <w:numId w:val="18"/>
+        </w:numPr>
         <w:spacing w:before="0" w:line="240" w:lineRule="auto"/>
         <w:rPr>
           <w:b/>
@@ -131,6 +139,7 @@
           <w:color w:val="auto"/>
         </w:rPr>
       </w:pPr>
+      <w:bookmarkStart w:id="0" w:name="_Ref25134055"/>
       <w:r>
         <w:rPr>
           <w:b/>
@@ -139,6 +148,7 @@
         </w:rPr>
         <w:t>FreeRTOS on the Cortex-M4 of a Colibri iMX7</w:t>
       </w:r>
+      <w:bookmarkEnd w:id="0"/>
     </w:p>
     <w:p>
       <w:pPr>
@@ -169,6 +179,10 @@
     <w:p>
       <w:pPr>
         <w:pStyle w:val="Heading1"/>
+        <w:numPr>
+          <w:ilvl w:val="0"/>
+          <w:numId w:val="18"/>
+        </w:numPr>
         <w:spacing w:before="0" w:line="240" w:lineRule="auto"/>
         <w:rPr>
           <w:b/>
@@ -176,6 +190,7 @@
           <w:color w:val="auto"/>
         </w:rPr>
       </w:pPr>
+      <w:bookmarkStart w:id="1" w:name="_Ref25134046"/>
       <w:r>
         <w:rPr>
           <w:b/>
@@ -193,6 +208,7 @@
         </w:rPr>
         <w:t xml:space="preserve"> Overview</w:t>
       </w:r>
+      <w:bookmarkEnd w:id="1"/>
     </w:p>
     <w:p>
       <w:pPr>
@@ -464,6 +480,10 @@
     <w:p>
       <w:pPr>
         <w:pStyle w:val="Heading1"/>
+        <w:numPr>
+          <w:ilvl w:val="0"/>
+          <w:numId w:val="18"/>
+        </w:numPr>
         <w:spacing w:before="0" w:line="240" w:lineRule="auto"/>
         <w:rPr>
           <w:b/>
@@ -491,7 +511,7 @@
         <w:pStyle w:val="Heading2"/>
         <w:numPr>
           <w:ilvl w:val="0"/>
-          <w:numId w:val="4"/>
+          <w:numId w:val="7"/>
         </w:numPr>
         <w:spacing w:before="0"/>
         <w:rPr>
@@ -501,6 +521,7 @@
           <w:szCs w:val="22"/>
         </w:rPr>
       </w:pPr>
+      <w:bookmarkStart w:id="2" w:name="_Ref25134014"/>
       <w:r>
         <w:rPr>
           <w:rFonts w:asciiTheme="minorHAnsi" w:hAnsiTheme="minorHAnsi" w:cstheme="minorHAnsi"/>
@@ -526,7 +547,17 @@
           <w:sz w:val="22"/>
           <w:szCs w:val="22"/>
         </w:rPr>
-        <w:t xml:space="preserve">, </w:t>
+        <w:t>,</w:t>
+      </w:r>
+      <w:bookmarkEnd w:id="2"/>
+      <w:r>
+        <w:rPr>
+          <w:rFonts w:asciiTheme="minorHAnsi" w:hAnsiTheme="minorHAnsi" w:cstheme="minorHAnsi"/>
+          <w:color w:val="auto"/>
+          <w:sz w:val="22"/>
+          <w:szCs w:val="22"/>
+        </w:rPr>
+        <w:t xml:space="preserve"> </w:t>
       </w:r>
     </w:p>
     <w:tbl>
@@ -628,7 +659,7 @@
         <w:pStyle w:val="Heading2"/>
         <w:numPr>
           <w:ilvl w:val="0"/>
-          <w:numId w:val="4"/>
+          <w:numId w:val="7"/>
         </w:numPr>
         <w:spacing w:before="0"/>
         <w:rPr>
@@ -747,7 +778,7 @@
         <w:pStyle w:val="Heading2"/>
         <w:numPr>
           <w:ilvl w:val="0"/>
-          <w:numId w:val="4"/>
+          <w:numId w:val="7"/>
         </w:numPr>
         <w:spacing w:before="0"/>
         <w:rPr>
@@ -852,7 +883,7 @@
         <w:pStyle w:val="Heading2"/>
         <w:numPr>
           <w:ilvl w:val="0"/>
-          <w:numId w:val="4"/>
+          <w:numId w:val="7"/>
         </w:numPr>
         <w:spacing w:before="0"/>
         <w:rPr>
@@ -1017,7 +1048,7 @@
         <w:pStyle w:val="Heading2"/>
         <w:numPr>
           <w:ilvl w:val="0"/>
-          <w:numId w:val="4"/>
+          <w:numId w:val="7"/>
         </w:numPr>
         <w:spacing w:before="0"/>
         <w:rPr>
@@ -1112,7 +1143,7 @@
         <w:pStyle w:val="Heading2"/>
         <w:numPr>
           <w:ilvl w:val="0"/>
-          <w:numId w:val="4"/>
+          <w:numId w:val="7"/>
         </w:numPr>
         <w:spacing w:before="0"/>
         <w:rPr>
@@ -1122,7 +1153,7 @@
           <w:szCs w:val="22"/>
         </w:rPr>
       </w:pPr>
-      <w:bookmarkStart w:id="0" w:name="_Ref22819776"/>
+      <w:bookmarkStart w:id="3" w:name="_Ref22819776"/>
       <w:r>
         <w:rPr>
           <w:rFonts w:asciiTheme="minorHAnsi" w:hAnsiTheme="minorHAnsi" w:cstheme="minorHAnsi"/>
@@ -1132,7 +1163,7 @@
         </w:rPr>
         <w:t>Build an example</w:t>
       </w:r>
-      <w:bookmarkEnd w:id="0"/>
+      <w:bookmarkEnd w:id="3"/>
     </w:p>
     <w:p>
       <w:pPr>
@@ -1351,6 +1382,10 @@
     <w:p>
       <w:pPr>
         <w:pStyle w:val="Heading1"/>
+        <w:numPr>
+          <w:ilvl w:val="0"/>
+          <w:numId w:val="18"/>
+        </w:numPr>
         <w:spacing w:before="0" w:line="240" w:lineRule="auto"/>
         <w:rPr>
           <w:b/>
@@ -1358,7 +1393,7 @@
           <w:color w:val="auto"/>
         </w:rPr>
       </w:pPr>
-      <w:bookmarkStart w:id="1" w:name="_Ref22111538"/>
+      <w:bookmarkStart w:id="4" w:name="_Ref22111538"/>
       <w:r>
         <w:rPr>
           <w:b/>
@@ -1368,7 +1403,7 @@
         <w:lastRenderedPageBreak/>
         <w:t>Setup Hardware</w:t>
       </w:r>
-      <w:bookmarkEnd w:id="1"/>
+      <w:bookmarkEnd w:id="4"/>
     </w:p>
     <w:p>
       <w:pPr>
@@ -1634,7 +1669,7 @@
         <w:pStyle w:val="Heading2"/>
         <w:numPr>
           <w:ilvl w:val="0"/>
-          <w:numId w:val="5"/>
+          <w:numId w:val="30"/>
         </w:numPr>
         <w:spacing w:before="0"/>
         <w:rPr>
@@ -1722,7 +1757,7 @@
         <w:pStyle w:val="Heading2"/>
         <w:numPr>
           <w:ilvl w:val="0"/>
-          <w:numId w:val="5"/>
+          <w:numId w:val="30"/>
         </w:numPr>
         <w:spacing w:before="0"/>
         <w:rPr>
@@ -1747,7 +1782,7 @@
         <w:pStyle w:val="Heading2"/>
         <w:numPr>
           <w:ilvl w:val="0"/>
-          <w:numId w:val="5"/>
+          <w:numId w:val="30"/>
         </w:numPr>
         <w:spacing w:before="0"/>
         <w:rPr>
@@ -1772,7 +1807,7 @@
         <w:pStyle w:val="Heading2"/>
         <w:numPr>
           <w:ilvl w:val="0"/>
-          <w:numId w:val="5"/>
+          <w:numId w:val="30"/>
         </w:numPr>
         <w:spacing w:before="0"/>
         <w:rPr>
@@ -1797,7 +1832,7 @@
         <w:pStyle w:val="Heading2"/>
         <w:numPr>
           <w:ilvl w:val="0"/>
-          <w:numId w:val="5"/>
+          <w:numId w:val="30"/>
         </w:numPr>
         <w:spacing w:before="0"/>
         <w:rPr>
@@ -1816,84 +1851,112 @@
         </w:rPr>
         <w:t>Connect a Serial RS-232 Cable to UART B (Top) X25</w:t>
       </w:r>
-    </w:p>
-    <w:p>
-      <w:pPr>
-        <w:pStyle w:val="ListParagraph"/>
-        <w:numPr>
-          <w:ilvl w:val="0"/>
-          <w:numId w:val="5"/>
-        </w:numPr>
-        <w:spacing w:after="0"/>
-      </w:pPr>
-      <w:r>
-        <w:t>Connect Segger Jlink to X13</w:t>
-      </w:r>
-    </w:p>
-    <w:p>
-      <w:pPr>
-        <w:pStyle w:val="ListParagraph"/>
-        <w:numPr>
-          <w:ilvl w:val="0"/>
-          <w:numId w:val="5"/>
-        </w:numPr>
-        <w:spacing w:after="0"/>
-      </w:pPr>
-      <w:r>
-        <w:t>Turn on the board.</w:t>
-      </w:r>
-    </w:p>
-    <w:p>
-      <w:pPr>
-        <w:spacing w:after="0" w:line="240" w:lineRule="auto"/>
-      </w:pPr>
-    </w:p>
-    <w:p>
-      <w:pPr>
-        <w:spacing w:after="0" w:line="240" w:lineRule="auto"/>
-      </w:pPr>
-    </w:p>
-    <w:p>
-      <w:pPr>
-        <w:spacing w:after="0" w:line="240" w:lineRule="auto"/>
-      </w:pPr>
-    </w:p>
-    <w:p>
-      <w:r>
-        <w:br w:type="page"/>
-      </w:r>
-    </w:p>
-    <w:p>
-      <w:pPr>
-        <w:pStyle w:val="Heading1"/>
-        <w:spacing w:before="0" w:line="240" w:lineRule="auto"/>
-        <w:rPr>
-          <w:b/>
-          <w:bCs/>
-          <w:color w:val="auto"/>
-        </w:rPr>
-      </w:pPr>
-      <w:r>
-        <w:rPr>
-          <w:b/>
-          <w:bCs/>
-          <w:color w:val="auto"/>
-        </w:rPr>
-        <w:lastRenderedPageBreak/>
-        <w:t>Setup U-Boot</w:t>
-      </w:r>
-    </w:p>
-    <w:p>
-      <w:pPr>
-        <w:spacing w:after="0" w:line="240" w:lineRule="auto"/>
-      </w:pPr>
     </w:p>
     <w:p>
       <w:pPr>
         <w:pStyle w:val="Heading2"/>
         <w:numPr>
           <w:ilvl w:val="0"/>
-          <w:numId w:val="7"/>
+          <w:numId w:val="30"/>
+        </w:numPr>
+        <w:spacing w:before="0"/>
+        <w:rPr>
+          <w:rFonts w:asciiTheme="minorHAnsi" w:hAnsiTheme="minorHAnsi" w:cstheme="minorHAnsi"/>
+          <w:color w:val="auto"/>
+          <w:sz w:val="22"/>
+          <w:szCs w:val="22"/>
+        </w:rPr>
+      </w:pPr>
+      <w:r>
+        <w:rPr>
+          <w:rFonts w:asciiTheme="minorHAnsi" w:hAnsiTheme="minorHAnsi" w:cstheme="minorHAnsi"/>
+          <w:color w:val="auto"/>
+          <w:sz w:val="22"/>
+          <w:szCs w:val="22"/>
+        </w:rPr>
+        <w:t>Connect Segger Jlink to X13</w:t>
+      </w:r>
+    </w:p>
+    <w:p>
+      <w:pPr>
+        <w:pStyle w:val="Heading2"/>
+        <w:numPr>
+          <w:ilvl w:val="0"/>
+          <w:numId w:val="30"/>
+        </w:numPr>
+        <w:spacing w:before="0"/>
+        <w:rPr>
+          <w:rFonts w:asciiTheme="minorHAnsi" w:hAnsiTheme="minorHAnsi" w:cstheme="minorHAnsi"/>
+          <w:color w:val="auto"/>
+          <w:sz w:val="22"/>
+          <w:szCs w:val="22"/>
+        </w:rPr>
+      </w:pPr>
+      <w:r>
+        <w:rPr>
+          <w:rFonts w:asciiTheme="minorHAnsi" w:hAnsiTheme="minorHAnsi" w:cstheme="minorHAnsi"/>
+          <w:color w:val="auto"/>
+          <w:sz w:val="22"/>
+          <w:szCs w:val="22"/>
+        </w:rPr>
+        <w:t>Turn on the board.</w:t>
+      </w:r>
+    </w:p>
+    <w:p>
+      <w:pPr>
+        <w:spacing w:after="0" w:line="240" w:lineRule="auto"/>
+      </w:pPr>
+    </w:p>
+    <w:p>
+      <w:pPr>
+        <w:spacing w:after="0" w:line="240" w:lineRule="auto"/>
+      </w:pPr>
+    </w:p>
+    <w:p>
+      <w:pPr>
+        <w:spacing w:after="0" w:line="240" w:lineRule="auto"/>
+      </w:pPr>
+    </w:p>
+    <w:p>
+      <w:r>
+        <w:br w:type="page"/>
+      </w:r>
+    </w:p>
+    <w:p>
+      <w:pPr>
+        <w:pStyle w:val="Heading1"/>
+        <w:numPr>
+          <w:ilvl w:val="0"/>
+          <w:numId w:val="18"/>
+        </w:numPr>
+        <w:spacing w:before="0" w:line="240" w:lineRule="auto"/>
+        <w:rPr>
+          <w:b/>
+          <w:bCs/>
+          <w:color w:val="auto"/>
+        </w:rPr>
+      </w:pPr>
+      <w:r>
+        <w:rPr>
+          <w:b/>
+          <w:bCs/>
+          <w:color w:val="auto"/>
+        </w:rPr>
+        <w:lastRenderedPageBreak/>
+        <w:t>Setup U-Boot</w:t>
+      </w:r>
+    </w:p>
+    <w:p>
+      <w:pPr>
+        <w:spacing w:after="0" w:line="240" w:lineRule="auto"/>
+      </w:pPr>
+    </w:p>
+    <w:p>
+      <w:pPr>
+        <w:pStyle w:val="Heading2"/>
+        <w:numPr>
+          <w:ilvl w:val="0"/>
+          <w:numId w:val="31"/>
         </w:numPr>
         <w:spacing w:before="0"/>
         <w:rPr>
@@ -2034,7 +2097,7 @@
         <w:pStyle w:val="Heading2"/>
         <w:numPr>
           <w:ilvl w:val="0"/>
-          <w:numId w:val="7"/>
+          <w:numId w:val="31"/>
         </w:numPr>
         <w:spacing w:before="0"/>
         <w:rPr>
@@ -2148,7 +2211,7 @@
         <w:pStyle w:val="ListParagraph"/>
         <w:numPr>
           <w:ilvl w:val="0"/>
-          <w:numId w:val="7"/>
+          <w:numId w:val="31"/>
         </w:numPr>
         <w:spacing w:after="0" w:line="240" w:lineRule="auto"/>
       </w:pPr>
@@ -2245,7 +2308,7 @@
         <w:pStyle w:val="Heading2"/>
         <w:numPr>
           <w:ilvl w:val="0"/>
-          <w:numId w:val="7"/>
+          <w:numId w:val="31"/>
         </w:numPr>
         <w:spacing w:before="0"/>
         <w:rPr>
@@ -2255,6 +2318,7 @@
           <w:szCs w:val="22"/>
         </w:rPr>
       </w:pPr>
+      <w:bookmarkStart w:id="5" w:name="_Ref25073072"/>
       <w:r>
         <w:rPr>
           <w:rFonts w:asciiTheme="minorHAnsi" w:hAnsiTheme="minorHAnsi" w:cstheme="minorHAnsi"/>
@@ -2264,6 +2328,7 @@
         </w:rPr>
         <w:t>Open Putty program and configure with the found serial port.</w:t>
       </w:r>
+      <w:bookmarkEnd w:id="5"/>
     </w:p>
     <w:tbl>
       <w:tblPr>
@@ -2449,7 +2514,7 @@
         <w:pStyle w:val="Heading2"/>
         <w:numPr>
           <w:ilvl w:val="0"/>
-          <w:numId w:val="7"/>
+          <w:numId w:val="31"/>
         </w:numPr>
         <w:spacing w:before="0"/>
         <w:rPr>
@@ -2459,6 +2524,7 @@
           <w:szCs w:val="22"/>
         </w:rPr>
       </w:pPr>
+      <w:bookmarkStart w:id="6" w:name="_Ref25073300"/>
       <w:r>
         <w:rPr>
           <w:rFonts w:asciiTheme="minorHAnsi" w:hAnsiTheme="minorHAnsi" w:cstheme="minorHAnsi"/>
@@ -2467,7 +2533,17 @@
           <w:szCs w:val="22"/>
         </w:rPr>
         <w:lastRenderedPageBreak/>
-        <w:t xml:space="preserve">Enter U-Boot </w:t>
+        <w:t>Enter U-Boot</w:t>
+      </w:r>
+      <w:bookmarkEnd w:id="6"/>
+      <w:r>
+        <w:rPr>
+          <w:rFonts w:asciiTheme="minorHAnsi" w:hAnsiTheme="minorHAnsi" w:cstheme="minorHAnsi"/>
+          <w:color w:val="auto"/>
+          <w:sz w:val="22"/>
+          <w:szCs w:val="22"/>
+        </w:rPr>
+        <w:t xml:space="preserve"> </w:t>
       </w:r>
     </w:p>
     <w:p>
@@ -2540,7 +2616,7 @@
         <w:pStyle w:val="Heading2"/>
         <w:numPr>
           <w:ilvl w:val="0"/>
-          <w:numId w:val="7"/>
+          <w:numId w:val="31"/>
         </w:numPr>
         <w:spacing w:before="0"/>
         <w:rPr>
@@ -2750,7 +2826,7 @@
         <w:pStyle w:val="Heading2"/>
         <w:numPr>
           <w:ilvl w:val="0"/>
-          <w:numId w:val="7"/>
+          <w:numId w:val="31"/>
         </w:numPr>
         <w:spacing w:before="0"/>
         <w:rPr>
@@ -2892,7 +2968,7 @@
         <w:pStyle w:val="Heading2"/>
         <w:numPr>
           <w:ilvl w:val="0"/>
-          <w:numId w:val="7"/>
+          <w:numId w:val="31"/>
         </w:numPr>
         <w:spacing w:before="0"/>
         <w:rPr>
@@ -3271,6 +3347,10 @@
     <w:p>
       <w:pPr>
         <w:pStyle w:val="Heading1"/>
+        <w:numPr>
+          <w:ilvl w:val="0"/>
+          <w:numId w:val="18"/>
+        </w:numPr>
         <w:spacing w:before="0" w:line="240" w:lineRule="auto"/>
         <w:rPr>
           <w:b/>
@@ -3278,7 +3358,7 @@
           <w:color w:val="auto"/>
         </w:rPr>
       </w:pPr>
-      <w:bookmarkStart w:id="2" w:name="_Ref23512419"/>
+      <w:bookmarkStart w:id="7" w:name="_Ref23512419"/>
       <w:r>
         <w:rPr>
           <w:b/>
@@ -3296,7 +3376,7 @@
         </w:rPr>
         <w:t>Eclipse</w:t>
       </w:r>
-      <w:bookmarkEnd w:id="2"/>
+      <w:bookmarkEnd w:id="7"/>
     </w:p>
     <w:p>
       <w:pPr>
@@ -3860,7 +3940,7 @@
           <w:szCs w:val="22"/>
         </w:rPr>
       </w:pPr>
-      <w:bookmarkStart w:id="3" w:name="_Ref23512320"/>
+      <w:bookmarkStart w:id="8" w:name="_Ref23512320"/>
       <w:r>
         <w:rPr>
           <w:rFonts w:asciiTheme="minorHAnsi" w:hAnsiTheme="minorHAnsi" w:cstheme="minorHAnsi"/>
@@ -3871,7 +3951,7 @@
         <w:lastRenderedPageBreak/>
         <w:t>Import Project</w:t>
       </w:r>
-      <w:bookmarkEnd w:id="3"/>
+      <w:bookmarkEnd w:id="8"/>
       <w:r>
         <w:rPr>
           <w:rFonts w:asciiTheme="minorHAnsi" w:hAnsiTheme="minorHAnsi" w:cstheme="minorHAnsi"/>
@@ -4531,7 +4611,7 @@
           <w:szCs w:val="22"/>
         </w:rPr>
       </w:pPr>
-      <w:bookmarkStart w:id="4" w:name="_Ref23512483"/>
+      <w:bookmarkStart w:id="9" w:name="_Ref23512483"/>
       <w:r>
         <w:rPr>
           <w:rFonts w:asciiTheme="minorHAnsi" w:hAnsiTheme="minorHAnsi" w:cstheme="minorHAnsi"/>
@@ -4551,7 +4631,7 @@
         </w:rPr>
         <w:t>Configuration</w:t>
       </w:r>
-      <w:bookmarkEnd w:id="4"/>
+      <w:bookmarkEnd w:id="9"/>
     </w:p>
     <w:p>
       <w:pPr>
@@ -5031,6 +5111,7 @@
           <w:szCs w:val="22"/>
         </w:rPr>
       </w:pPr>
+      <w:bookmarkStart w:id="10" w:name="_Ref25073419"/>
       <w:r>
         <w:rPr>
           <w:rFonts w:asciiTheme="minorHAnsi" w:hAnsiTheme="minorHAnsi" w:cstheme="minorHAnsi"/>
@@ -5058,6 +5139,7 @@
         </w:rPr>
         <w:t xml:space="preserve"> Application</w:t>
       </w:r>
+      <w:bookmarkEnd w:id="10"/>
     </w:p>
     <w:p>
       <w:pPr>
@@ -5133,6 +5215,10 @@
     <w:p>
       <w:pPr>
         <w:pStyle w:val="Heading1"/>
+        <w:numPr>
+          <w:ilvl w:val="0"/>
+          <w:numId w:val="18"/>
+        </w:numPr>
         <w:spacing w:before="0" w:line="240" w:lineRule="auto"/>
         <w:rPr>
           <w:b/>
@@ -5448,9 +5534,6 @@
             <w:pPr>
               <w:rPr>
                 <w:rFonts w:ascii="Courier New" w:hAnsi="Courier New" w:cs="Courier New"/>
-                <w:b w:val="0"/>
-                <w:bCs w:val="0"/>
-                <w:color w:val="auto"/>
                 <w:sz w:val="18"/>
                 <w:szCs w:val="18"/>
               </w:rPr>
@@ -5464,7 +5547,7 @@
                 <w:sz w:val="18"/>
                 <w:szCs w:val="18"/>
               </w:rPr>
-              <w:t xml:space="preserve">root@colibri-imx7-emmc:/# mkdir /mnt/vfat_partition                                  </w:t>
+              <w:t># mkdir /mnt/vfat_partition</w:t>
             </w:r>
           </w:p>
           <w:p>
@@ -5485,7 +5568,7 @@
                 <w:sz w:val="18"/>
                 <w:szCs w:val="18"/>
               </w:rPr>
-              <w:t>root@colibri-imx7-emmc:/# mount /dev/mmcblk0p1 /mnt/vfat_partition</w:t>
+              <w:t># mount /dev/mmcblk0p1 /mnt/vfat_partition</w:t>
             </w:r>
           </w:p>
         </w:tc>
@@ -5728,6 +5811,10 @@
     <w:p>
       <w:pPr>
         <w:pStyle w:val="Heading1"/>
+        <w:numPr>
+          <w:ilvl w:val="0"/>
+          <w:numId w:val="18"/>
+        </w:numPr>
         <w:spacing w:before="0" w:line="240" w:lineRule="auto"/>
         <w:rPr>
           <w:b/>
@@ -7055,16 +7142,7 @@
           <w:sz w:val="22"/>
           <w:szCs w:val="22"/>
         </w:rPr>
-        <w:t xml:space="preserve">Download </w:t>
-      </w:r>
-      <w:r>
-        <w:rPr>
-          <w:rFonts w:asciiTheme="minorHAnsi" w:hAnsiTheme="minorHAnsi" w:cstheme="minorHAnsi"/>
-          <w:color w:val="auto"/>
-          <w:sz w:val="22"/>
-          <w:szCs w:val="22"/>
-        </w:rPr>
-        <w:t>to you</w:t>
+        <w:t>Download to you</w:t>
       </w:r>
       <w:r>
         <w:rPr>
@@ -7082,16 +7160,7 @@
           <w:sz w:val="22"/>
           <w:szCs w:val="22"/>
         </w:rPr>
-        <w:t xml:space="preserve"> linux PC, </w:t>
-      </w:r>
-      <w:r>
-        <w:rPr>
-          <w:rFonts w:asciiTheme="minorHAnsi" w:hAnsiTheme="minorHAnsi" w:cstheme="minorHAnsi"/>
-          <w:color w:val="auto"/>
-          <w:sz w:val="22"/>
-          <w:szCs w:val="22"/>
-        </w:rPr>
-        <w:t xml:space="preserve">the new device tree from </w:t>
+        <w:t xml:space="preserve"> linux PC, the new device tree from </w:t>
       </w:r>
       <w:hyperlink r:id="rId40" w:history="1">
         <w:r>
@@ -7541,16 +7610,7 @@
           <w:sz w:val="22"/>
           <w:szCs w:val="22"/>
         </w:rPr>
-        <w:t>C</w:t>
-      </w:r>
-      <w:r>
-        <w:rPr>
-          <w:rFonts w:asciiTheme="minorHAnsi" w:hAnsiTheme="minorHAnsi" w:cstheme="minorHAnsi"/>
-          <w:color w:val="auto"/>
-          <w:sz w:val="22"/>
-          <w:szCs w:val="22"/>
-        </w:rPr>
-        <w:t>reate a mount point and mount the first eMMC partition:</w:t>
+        <w:t>Create a mount point and mount the first eMMC partition:</w:t>
       </w:r>
     </w:p>
     <w:tbl>
@@ -7706,6 +7766,9 @@
     <w:p>
       <w:pPr>
         <w:spacing w:after="0" w:line="240" w:lineRule="auto"/>
+        <w:rPr>
+          <w:lang w:val="pt-BR"/>
+        </w:rPr>
       </w:pPr>
     </w:p>
     <w:p>
@@ -7779,18 +7842,7 @@
                 <w:sz w:val="16"/>
                 <w:szCs w:val="16"/>
               </w:rPr>
-              <w:t>#</w:t>
-            </w:r>
-            <w:r>
-              <w:rPr>
-                <w:rFonts w:ascii="Courier New" w:hAnsi="Courier New" w:cs="Courier New"/>
-                <w:b w:val="0"/>
-                <w:bCs w:val="0"/>
-                <w:color w:val="auto"/>
-                <w:sz w:val="16"/>
-                <w:szCs w:val="16"/>
-              </w:rPr>
-              <w:t xml:space="preserve"> </w:t>
+              <w:t xml:space="preserve"># </w:t>
             </w:r>
             <w:r>
               <w:rPr>
@@ -7834,7 +7886,7 @@
           <w:color w:val="auto"/>
         </w:rPr>
         <w:lastRenderedPageBreak/>
-        <w:t>Diff in device tree file:</w:t>
+        <w:t>Diff in device tree file</w:t>
       </w:r>
     </w:p>
     <w:p>
@@ -7871,10 +7923,7 @@
         <w:spacing w:after="0" w:line="240" w:lineRule="auto"/>
       </w:pPr>
       <w:r>
-        <w:t xml:space="preserve">Disable </w:t>
-      </w:r>
-      <w:r>
-        <w:t xml:space="preserve">multiplexing of the pins </w:t>
+        <w:t xml:space="preserve">Disable multiplexing of the pins </w:t>
       </w:r>
       <w:r>
         <w:t>SODIMM 55 and SODIMM 63</w:t>
@@ -9085,6 +9134,10 @@
     <w:p>
       <w:pPr>
         <w:pStyle w:val="Heading1"/>
+        <w:numPr>
+          <w:ilvl w:val="0"/>
+          <w:numId w:val="18"/>
+        </w:numPr>
         <w:spacing w:before="0" w:line="240" w:lineRule="auto"/>
         <w:rPr>
           <w:b/>
@@ -9159,8 +9212,6 @@
           <w:szCs w:val="22"/>
         </w:rPr>
       </w:pPr>
-      <w:bookmarkStart w:id="5" w:name="_GoBack"/>
-      <w:bookmarkEnd w:id="5"/>
       <w:r>
         <w:rPr>
           <w:rFonts w:asciiTheme="minorHAnsi" w:hAnsiTheme="minorHAnsi" w:cstheme="minorHAnsi"/>
@@ -9518,99 +9569,1647 @@
       <w:pPr>
         <w:spacing w:after="0" w:line="240" w:lineRule="auto"/>
       </w:pPr>
-      <w:r>
-        <w:t>Load the rpmsg module manually:</w:t>
-      </w:r>
-    </w:p>
-    <w:p>
-      <w:pPr>
-        <w:spacing w:after="0" w:line="240" w:lineRule="auto"/>
-      </w:pPr>
-      <w:r>
-        <w:t>modprobe imx_rpmsg_tty</w:t>
-      </w:r>
-    </w:p>
-    <w:p>
-      <w:pPr>
-        <w:spacing w:after="0" w:line="240" w:lineRule="auto"/>
-      </w:pPr>
-      <w:r>
-        <w:t xml:space="preserve">stty -F /dev/ttyRPMSG0 -echo  &amp;&amp; exec 3&lt;&gt; /dev/ttyRPMSG0 </w:t>
-      </w:r>
-    </w:p>
-    <w:p>
-      <w:pPr>
-        <w:spacing w:after="0" w:line="240" w:lineRule="auto"/>
-      </w:pPr>
-    </w:p>
-    <w:p>
-      <w:pPr>
-        <w:spacing w:after="0" w:line="240" w:lineRule="auto"/>
-      </w:pPr>
-      <w:r>
-        <w:t>stty -F /dev/ttyRPMSG0 -echo</w:t>
-      </w:r>
-      <w:r>
+    </w:p>
+    <w:p>
+      <w:pPr>
+        <w:pStyle w:val="Heading2"/>
+        <w:spacing w:before="0" w:line="240" w:lineRule="auto"/>
+        <w:rPr>
+          <w:b/>
+          <w:bCs/>
+          <w:color w:val="auto"/>
+        </w:rPr>
+      </w:pPr>
+      <w:r>
+        <w:rPr>
+          <w:b/>
+          <w:bCs/>
+          <w:color w:val="auto"/>
+        </w:rPr>
+        <w:t xml:space="preserve">Set up </w:t>
+      </w:r>
+      <w:r>
+        <w:rPr>
+          <w:b/>
+          <w:bCs/>
+          <w:color w:val="auto"/>
+        </w:rPr>
+        <w:t>demo application</w:t>
+      </w:r>
+    </w:p>
+    <w:p>
+      <w:pPr>
+        <w:spacing w:after="0" w:line="240" w:lineRule="auto"/>
+      </w:pPr>
+    </w:p>
+    <w:p>
+      <w:pPr>
+        <w:pStyle w:val="Heading3"/>
+        <w:numPr>
+          <w:ilvl w:val="0"/>
+          <w:numId w:val="15"/>
+        </w:numPr>
+        <w:spacing w:before="0" w:line="240" w:lineRule="auto"/>
+        <w:rPr>
+          <w:rFonts w:asciiTheme="minorHAnsi" w:hAnsiTheme="minorHAnsi" w:cstheme="minorHAnsi"/>
+          <w:color w:val="auto"/>
+          <w:sz w:val="22"/>
+          <w:szCs w:val="22"/>
+        </w:rPr>
+      </w:pPr>
+      <w:r>
+        <w:rPr>
+          <w:rFonts w:asciiTheme="minorHAnsi" w:hAnsiTheme="minorHAnsi" w:cstheme="minorHAnsi"/>
+          <w:color w:val="auto"/>
+          <w:sz w:val="22"/>
+          <w:szCs w:val="22"/>
+        </w:rPr>
+        <w:t>At your Linux development PC, c</w:t>
+      </w:r>
+      <w:r>
+        <w:rPr>
+          <w:rFonts w:asciiTheme="minorHAnsi" w:hAnsiTheme="minorHAnsi" w:cstheme="minorHAnsi"/>
+          <w:color w:val="auto"/>
+          <w:sz w:val="22"/>
+          <w:szCs w:val="22"/>
+        </w:rPr>
+        <w:t>lone or update the git repository with:</w:t>
+      </w:r>
+    </w:p>
+    <w:tbl>
+      <w:tblPr>
+        <w:tblStyle w:val="GridTable5Dark"/>
+        <w:tblW w:w="0" w:type="auto"/>
+        <w:shd w:val="clear" w:color="auto" w:fill="F2F2F2" w:themeFill="background1" w:themeFillShade="F2"/>
+        <w:tblLook w:val="04A0" w:firstRow="1" w:lastRow="0" w:firstColumn="1" w:lastColumn="0" w:noHBand="0" w:noVBand="1"/>
+      </w:tblPr>
+      <w:tblGrid>
+        <w:gridCol w:w="9350"/>
+      </w:tblGrid>
+      <w:tr>
+        <w:trPr>
+          <w:cnfStyle w:val="100000000000" w:firstRow="1" w:lastRow="0" w:firstColumn="0" w:lastColumn="0" w:oddVBand="0" w:evenVBand="0" w:oddHBand="0" w:evenHBand="0" w:firstRowFirstColumn="0" w:firstRowLastColumn="0" w:lastRowFirstColumn="0" w:lastRowLastColumn="0"/>
+        </w:trPr>
+        <w:tc>
+          <w:tcPr>
+            <w:cnfStyle w:val="001000000000" w:firstRow="0" w:lastRow="0" w:firstColumn="1" w:lastColumn="0" w:oddVBand="0" w:evenVBand="0" w:oddHBand="0" w:evenHBand="0" w:firstRowFirstColumn="0" w:firstRowLastColumn="0" w:lastRowFirstColumn="0" w:lastRowLastColumn="0"/>
+            <w:tcW w:w="9350" w:type="dxa"/>
+            <w:shd w:val="clear" w:color="auto" w:fill="F2F2F2" w:themeFill="background1" w:themeFillShade="F2"/>
+          </w:tcPr>
+          <w:p>
+            <w:pPr>
+              <w:rPr>
+                <w:rFonts w:ascii="Courier New" w:hAnsi="Courier New" w:cs="Courier New"/>
+                <w:b w:val="0"/>
+                <w:bCs w:val="0"/>
+                <w:color w:val="auto"/>
+                <w:sz w:val="18"/>
+                <w:szCs w:val="18"/>
+              </w:rPr>
+            </w:pPr>
+            <w:r>
+              <w:rPr>
+                <w:rFonts w:ascii="Courier New" w:hAnsi="Courier New" w:cs="Courier New"/>
+                <w:b w:val="0"/>
+                <w:bCs w:val="0"/>
+                <w:color w:val="auto"/>
+                <w:sz w:val="18"/>
+                <w:szCs w:val="18"/>
+              </w:rPr>
+              <w:t xml:space="preserve"># </w:t>
+            </w:r>
+            <w:r>
+              <w:rPr>
+                <w:rFonts w:ascii="Courier New" w:hAnsi="Courier New" w:cs="Courier New"/>
+                <w:b w:val="0"/>
+                <w:bCs w:val="0"/>
+                <w:color w:val="auto"/>
+                <w:sz w:val="18"/>
+                <w:szCs w:val="18"/>
+              </w:rPr>
+              <w:t xml:space="preserve">git clone </w:t>
+            </w:r>
+            <w:r>
+              <w:rPr>
+                <w:rFonts w:ascii="Courier New" w:hAnsi="Courier New" w:cs="Courier New"/>
+                <w:b w:val="0"/>
+                <w:bCs w:val="0"/>
+                <w:color w:val="auto"/>
+                <w:sz w:val="18"/>
+                <w:szCs w:val="18"/>
+              </w:rPr>
+              <w:t>https://github.com/SergioEspinoza/SemestreI_IMX7</w:t>
+            </w:r>
+          </w:p>
+        </w:tc>
+      </w:tr>
+    </w:tbl>
+    <w:p>
+      <w:pPr>
+        <w:spacing w:after="0" w:line="240" w:lineRule="auto"/>
+      </w:pPr>
+    </w:p>
+    <w:p>
+      <w:pPr>
+        <w:spacing w:after="0" w:line="240" w:lineRule="auto"/>
+      </w:pPr>
+      <w:r>
+        <w:t xml:space="preserve">This will create a new </w:t>
+      </w:r>
+      <w:r>
+        <w:rPr>
+          <w:rFonts w:ascii="Courier New" w:hAnsi="Courier New" w:cs="Courier New"/>
+          <w:sz w:val="18"/>
+          <w:szCs w:val="18"/>
+        </w:rPr>
+        <w:t>SemestreI_IMX7</w:t>
+      </w:r>
+      <w:r>
+        <w:rPr>
+          <w:rFonts w:ascii="Courier New" w:hAnsi="Courier New" w:cs="Courier New"/>
+          <w:sz w:val="18"/>
+          <w:szCs w:val="18"/>
+        </w:rPr>
         <w:t xml:space="preserve"> </w:t>
       </w:r>
-    </w:p>
-    <w:p>
-      <w:pPr>
-        <w:spacing w:after="0" w:line="240" w:lineRule="auto"/>
-      </w:pPr>
-      <w:r>
-        <w:t xml:space="preserve">exec 3&lt;&gt; /dev/ttyRPMSG0 </w:t>
-      </w:r>
-    </w:p>
-    <w:p>
-      <w:pPr>
-        <w:spacing w:after="0" w:line="240" w:lineRule="auto"/>
-      </w:pPr>
-      <w:r>
-        <w:t xml:space="preserve">echo Test &gt;&amp;3 </w:t>
-      </w:r>
-    </w:p>
-    <w:p>
-      <w:pPr>
-        <w:spacing w:after="0" w:line="240" w:lineRule="auto"/>
-      </w:pPr>
-      <w:r>
-        <w:t>cat &lt;&amp;3</w:t>
-      </w:r>
-    </w:p>
-    <w:p>
-      <w:pPr>
-        <w:spacing w:after="0" w:line="240" w:lineRule="auto"/>
-      </w:pPr>
-    </w:p>
-    <w:p>
-      <w:pPr>
-        <w:spacing w:after="0" w:line="240" w:lineRule="auto"/>
-      </w:pPr>
-      <w:r>
-        <w:t>exec 3&gt;&amp;-</w:t>
-      </w:r>
-    </w:p>
-    <w:p>
-      <w:pPr>
-        <w:spacing w:after="0" w:line="240" w:lineRule="auto"/>
-      </w:pPr>
-    </w:p>
-    <w:p>
-      <w:pPr>
-        <w:spacing w:after="0" w:line="240" w:lineRule="auto"/>
-      </w:pPr>
-    </w:p>
-    <w:p>
-      <w:pPr>
-        <w:spacing w:after="0" w:line="240" w:lineRule="auto"/>
-      </w:pPr>
-    </w:p>
-    <w:p>
-      <w:pPr>
-        <w:spacing w:after="0" w:line="240" w:lineRule="auto"/>
-      </w:pPr>
-      <w:hyperlink r:id="rId46" w:history="1">
+      <w:r>
+        <w:t>folder inside there is an example application</w:t>
+      </w:r>
+    </w:p>
+    <w:p>
+      <w:pPr>
+        <w:spacing w:after="0" w:line="240" w:lineRule="auto"/>
+      </w:pPr>
+    </w:p>
+    <w:p>
+      <w:pPr>
+        <w:pStyle w:val="Heading3"/>
+        <w:numPr>
+          <w:ilvl w:val="0"/>
+          <w:numId w:val="15"/>
+        </w:numPr>
+        <w:spacing w:before="0" w:line="240" w:lineRule="auto"/>
+        <w:rPr>
+          <w:rFonts w:asciiTheme="minorHAnsi" w:hAnsiTheme="minorHAnsi" w:cstheme="minorHAnsi"/>
+          <w:color w:val="auto"/>
+          <w:sz w:val="22"/>
+          <w:szCs w:val="22"/>
+        </w:rPr>
+      </w:pPr>
+      <w:r>
+        <w:rPr>
+          <w:rFonts w:asciiTheme="minorHAnsi" w:hAnsiTheme="minorHAnsi" w:cstheme="minorHAnsi"/>
+          <w:color w:val="auto"/>
+          <w:sz w:val="22"/>
+          <w:szCs w:val="22"/>
+        </w:rPr>
+        <w:t>Copy the demo_semestre_i fol</w:t>
+      </w:r>
+      <w:r>
+        <w:rPr>
+          <w:rFonts w:asciiTheme="minorHAnsi" w:hAnsiTheme="minorHAnsi" w:cstheme="minorHAnsi"/>
+          <w:color w:val="auto"/>
+          <w:sz w:val="22"/>
+          <w:szCs w:val="22"/>
+        </w:rPr>
+        <w:t>d</w:t>
+      </w:r>
+      <w:r>
+        <w:rPr>
+          <w:rFonts w:asciiTheme="minorHAnsi" w:hAnsiTheme="minorHAnsi" w:cstheme="minorHAnsi"/>
+          <w:color w:val="auto"/>
+          <w:sz w:val="22"/>
+          <w:szCs w:val="22"/>
+        </w:rPr>
+        <w:t>e</w:t>
+      </w:r>
+      <w:r>
+        <w:rPr>
+          <w:rFonts w:asciiTheme="minorHAnsi" w:hAnsiTheme="minorHAnsi" w:cstheme="minorHAnsi"/>
+          <w:color w:val="auto"/>
+          <w:sz w:val="22"/>
+          <w:szCs w:val="22"/>
+        </w:rPr>
+        <w:t>r</w:t>
+      </w:r>
+      <w:r>
+        <w:rPr>
+          <w:rFonts w:asciiTheme="minorHAnsi" w:hAnsiTheme="minorHAnsi" w:cstheme="minorHAnsi"/>
+          <w:color w:val="auto"/>
+          <w:sz w:val="22"/>
+          <w:szCs w:val="22"/>
+        </w:rPr>
+        <w:t xml:space="preserve"> </w:t>
+      </w:r>
+      <w:r>
+        <w:rPr>
+          <w:rFonts w:asciiTheme="minorHAnsi" w:hAnsiTheme="minorHAnsi" w:cstheme="minorHAnsi"/>
+          <w:color w:val="auto"/>
+          <w:sz w:val="22"/>
+          <w:szCs w:val="22"/>
+        </w:rPr>
+        <w:t>to the</w:t>
+      </w:r>
+      <w:r>
+        <w:rPr>
+          <w:rFonts w:asciiTheme="minorHAnsi" w:hAnsiTheme="minorHAnsi" w:cstheme="minorHAnsi"/>
+          <w:color w:val="auto"/>
+          <w:sz w:val="22"/>
+          <w:szCs w:val="22"/>
+        </w:rPr>
+        <w:t xml:space="preserve"> </w:t>
+      </w:r>
+      <w:r>
+        <w:rPr>
+          <w:rFonts w:asciiTheme="minorHAnsi" w:hAnsiTheme="minorHAnsi" w:cstheme="minorHAnsi"/>
+          <w:color w:val="auto"/>
+          <w:sz w:val="22"/>
+          <w:szCs w:val="22"/>
+        </w:rPr>
+        <w:t>freertos-colibri-imx7</w:t>
+      </w:r>
+      <w:r>
+        <w:rPr>
+          <w:rFonts w:asciiTheme="minorHAnsi" w:hAnsiTheme="minorHAnsi" w:cstheme="minorHAnsi"/>
+          <w:color w:val="auto"/>
+          <w:sz w:val="22"/>
+          <w:szCs w:val="22"/>
+        </w:rPr>
+        <w:t xml:space="preserve"> directory where you have been working on</w:t>
+      </w:r>
+      <w:r>
+        <w:rPr>
+          <w:rFonts w:asciiTheme="minorHAnsi" w:hAnsiTheme="minorHAnsi" w:cstheme="minorHAnsi"/>
+          <w:color w:val="auto"/>
+          <w:sz w:val="22"/>
+          <w:szCs w:val="22"/>
+        </w:rPr>
+        <w:t>, example:</w:t>
+      </w:r>
+    </w:p>
+    <w:tbl>
+      <w:tblPr>
+        <w:tblStyle w:val="GridTable5Dark"/>
+        <w:tblW w:w="0" w:type="auto"/>
+        <w:shd w:val="clear" w:color="auto" w:fill="F2F2F2" w:themeFill="background1" w:themeFillShade="F2"/>
+        <w:tblLook w:val="04A0" w:firstRow="1" w:lastRow="0" w:firstColumn="1" w:lastColumn="0" w:noHBand="0" w:noVBand="1"/>
+      </w:tblPr>
+      <w:tblGrid>
+        <w:gridCol w:w="9350"/>
+      </w:tblGrid>
+      <w:tr>
+        <w:trPr>
+          <w:cnfStyle w:val="100000000000" w:firstRow="1" w:lastRow="0" w:firstColumn="0" w:lastColumn="0" w:oddVBand="0" w:evenVBand="0" w:oddHBand="0" w:evenHBand="0" w:firstRowFirstColumn="0" w:firstRowLastColumn="0" w:lastRowFirstColumn="0" w:lastRowLastColumn="0"/>
+        </w:trPr>
+        <w:tc>
+          <w:tcPr>
+            <w:cnfStyle w:val="001000000000" w:firstRow="0" w:lastRow="0" w:firstColumn="1" w:lastColumn="0" w:oddVBand="0" w:evenVBand="0" w:oddHBand="0" w:evenHBand="0" w:firstRowFirstColumn="0" w:firstRowLastColumn="0" w:lastRowFirstColumn="0" w:lastRowLastColumn="0"/>
+            <w:tcW w:w="9350" w:type="dxa"/>
+            <w:shd w:val="clear" w:color="auto" w:fill="F2F2F2" w:themeFill="background1" w:themeFillShade="F2"/>
+          </w:tcPr>
+          <w:p>
+            <w:pPr>
+              <w:rPr>
+                <w:rFonts w:ascii="Courier New" w:hAnsi="Courier New" w:cs="Courier New"/>
+                <w:b w:val="0"/>
+                <w:bCs w:val="0"/>
+                <w:color w:val="auto"/>
+                <w:sz w:val="18"/>
+                <w:szCs w:val="18"/>
+                <w:lang w:val="pt-BR"/>
+              </w:rPr>
+            </w:pPr>
+            <w:r>
+              <w:rPr>
+                <w:rFonts w:ascii="Courier New" w:hAnsi="Courier New" w:cs="Courier New"/>
+                <w:b w:val="0"/>
+                <w:bCs w:val="0"/>
+                <w:color w:val="auto"/>
+                <w:sz w:val="16"/>
+                <w:szCs w:val="16"/>
+                <w:lang w:val="pt-BR"/>
+              </w:rPr>
+              <w:t># cp -r SemestreI_IMX7/Colibri_iMX7_Cortex-M4/demo_semestre_i ~/toradex/imx7/freertos-colibri-imx7/examples/imx7_colibri_m4/demo_apps/.</w:t>
+            </w:r>
+          </w:p>
+        </w:tc>
+      </w:tr>
+    </w:tbl>
+    <w:p>
+      <w:pPr>
+        <w:spacing w:after="0" w:line="240" w:lineRule="auto"/>
+      </w:pPr>
+      <w:r>
+        <w:t>In your PC, use t</w:t>
+      </w:r>
+      <w:r>
+        <w:t>he correct path</w:t>
+      </w:r>
+      <w:r>
+        <w:t>s.</w:t>
+      </w:r>
+    </w:p>
+    <w:p>
+      <w:pPr>
+        <w:spacing w:after="0" w:line="240" w:lineRule="auto"/>
+      </w:pPr>
+    </w:p>
+    <w:p>
+      <w:pPr>
+        <w:pStyle w:val="Heading3"/>
+        <w:numPr>
+          <w:ilvl w:val="0"/>
+          <w:numId w:val="15"/>
+        </w:numPr>
+        <w:spacing w:before="0" w:line="240" w:lineRule="auto"/>
+        <w:rPr>
+          <w:rFonts w:asciiTheme="minorHAnsi" w:hAnsiTheme="minorHAnsi" w:cstheme="minorHAnsi"/>
+          <w:color w:val="auto"/>
+          <w:sz w:val="22"/>
+          <w:szCs w:val="22"/>
+        </w:rPr>
+      </w:pPr>
+      <w:r>
+        <w:rPr>
+          <w:rFonts w:asciiTheme="minorHAnsi" w:hAnsiTheme="minorHAnsi" w:cstheme="minorHAnsi"/>
+          <w:color w:val="auto"/>
+          <w:sz w:val="22"/>
+          <w:szCs w:val="22"/>
+        </w:rPr>
+        <w:t>Locat at the demo_semestre_i directory and execute the build command:</w:t>
+      </w:r>
+    </w:p>
+    <w:tbl>
+      <w:tblPr>
+        <w:tblStyle w:val="GridTable5Dark"/>
+        <w:tblW w:w="0" w:type="auto"/>
+        <w:shd w:val="clear" w:color="auto" w:fill="F2F2F2" w:themeFill="background1" w:themeFillShade="F2"/>
+        <w:tblLook w:val="04A0" w:firstRow="1" w:lastRow="0" w:firstColumn="1" w:lastColumn="0" w:noHBand="0" w:noVBand="1"/>
+      </w:tblPr>
+      <w:tblGrid>
+        <w:gridCol w:w="9350"/>
+      </w:tblGrid>
+      <w:tr>
+        <w:trPr>
+          <w:cnfStyle w:val="100000000000" w:firstRow="1" w:lastRow="0" w:firstColumn="0" w:lastColumn="0" w:oddVBand="0" w:evenVBand="0" w:oddHBand="0" w:evenHBand="0" w:firstRowFirstColumn="0" w:firstRowLastColumn="0" w:lastRowFirstColumn="0" w:lastRowLastColumn="0"/>
+        </w:trPr>
+        <w:tc>
+          <w:tcPr>
+            <w:cnfStyle w:val="001000000000" w:firstRow="0" w:lastRow="0" w:firstColumn="1" w:lastColumn="0" w:oddVBand="0" w:evenVBand="0" w:oddHBand="0" w:evenHBand="0" w:firstRowFirstColumn="0" w:firstRowLastColumn="0" w:lastRowFirstColumn="0" w:lastRowLastColumn="0"/>
+            <w:tcW w:w="9350" w:type="dxa"/>
+            <w:shd w:val="clear" w:color="auto" w:fill="F2F2F2" w:themeFill="background1" w:themeFillShade="F2"/>
+          </w:tcPr>
+          <w:p>
+            <w:pPr>
+              <w:rPr>
+                <w:rFonts w:ascii="Courier New" w:hAnsi="Courier New" w:cs="Courier New"/>
+                <w:sz w:val="16"/>
+                <w:szCs w:val="16"/>
+                <w:lang w:val="pt-BR"/>
+              </w:rPr>
+            </w:pPr>
+            <w:r>
+              <w:rPr>
+                <w:rFonts w:ascii="Courier New" w:hAnsi="Courier New" w:cs="Courier New"/>
+                <w:b w:val="0"/>
+                <w:bCs w:val="0"/>
+                <w:color w:val="auto"/>
+                <w:sz w:val="16"/>
+                <w:szCs w:val="16"/>
+                <w:lang w:val="pt-BR"/>
+              </w:rPr>
+              <w:t xml:space="preserve"># </w:t>
+            </w:r>
+            <w:r>
+              <w:rPr>
+                <w:rFonts w:ascii="Courier New" w:hAnsi="Courier New" w:cs="Courier New"/>
+                <w:b w:val="0"/>
+                <w:bCs w:val="0"/>
+                <w:color w:val="auto"/>
+                <w:sz w:val="16"/>
+                <w:szCs w:val="16"/>
+                <w:lang w:val="pt-BR"/>
+              </w:rPr>
+              <w:t xml:space="preserve">cd </w:t>
+            </w:r>
+            <w:r>
+              <w:rPr>
+                <w:rFonts w:ascii="Courier New" w:hAnsi="Courier New" w:cs="Courier New"/>
+                <w:b w:val="0"/>
+                <w:bCs w:val="0"/>
+                <w:color w:val="auto"/>
+                <w:sz w:val="16"/>
+                <w:szCs w:val="16"/>
+                <w:lang w:val="pt-BR"/>
+              </w:rPr>
+              <w:t>~/toradex/imx7/freertos-colibri-imx7/examples/imx7_colibri_m4/demo_apps/demo_semestre_i</w:t>
+            </w:r>
+            <w:r>
+              <w:rPr>
+                <w:rFonts w:ascii="Courier New" w:hAnsi="Courier New" w:cs="Courier New"/>
+                <w:b w:val="0"/>
+                <w:bCs w:val="0"/>
+                <w:color w:val="auto"/>
+                <w:sz w:val="16"/>
+                <w:szCs w:val="16"/>
+                <w:lang w:val="pt-BR"/>
+              </w:rPr>
+              <w:t>/armgcc</w:t>
+            </w:r>
+          </w:p>
+          <w:p>
+            <w:pPr>
+              <w:rPr>
+                <w:rFonts w:ascii="Courier New" w:hAnsi="Courier New" w:cs="Courier New"/>
+                <w:sz w:val="18"/>
+                <w:szCs w:val="18"/>
+              </w:rPr>
+            </w:pPr>
+            <w:r>
+              <w:rPr>
+                <w:rFonts w:ascii="Courier New" w:hAnsi="Courier New" w:cs="Courier New"/>
+                <w:b w:val="0"/>
+                <w:bCs w:val="0"/>
+                <w:color w:val="auto"/>
+                <w:sz w:val="18"/>
+                <w:szCs w:val="18"/>
+              </w:rPr>
+              <w:t># export ARMGCC_DIR=~/gcc-arm-none-eabi-4_9-2015q3/</w:t>
+            </w:r>
+          </w:p>
+          <w:p>
+            <w:pPr>
+              <w:rPr>
+                <w:rFonts w:ascii="Courier New" w:hAnsi="Courier New" w:cs="Courier New"/>
+                <w:b w:val="0"/>
+                <w:bCs w:val="0"/>
+                <w:color w:val="auto"/>
+                <w:sz w:val="18"/>
+                <w:szCs w:val="18"/>
+              </w:rPr>
+            </w:pPr>
+            <w:r>
+              <w:rPr>
+                <w:rFonts w:ascii="Courier New" w:hAnsi="Courier New" w:cs="Courier New"/>
+                <w:b w:val="0"/>
+                <w:bCs w:val="0"/>
+                <w:color w:val="auto"/>
+                <w:sz w:val="18"/>
+                <w:szCs w:val="18"/>
+              </w:rPr>
+              <w:t># ./build_all.sh</w:t>
+            </w:r>
+          </w:p>
+        </w:tc>
+      </w:tr>
+    </w:tbl>
+    <w:p>
+      <w:pPr>
+        <w:spacing w:after="0" w:line="240" w:lineRule="auto"/>
+      </w:pPr>
+    </w:p>
+    <w:p>
+      <w:pPr>
+        <w:pStyle w:val="Heading3"/>
+        <w:numPr>
+          <w:ilvl w:val="0"/>
+          <w:numId w:val="15"/>
+        </w:numPr>
+        <w:spacing w:before="0" w:line="240" w:lineRule="auto"/>
+        <w:rPr>
+          <w:rFonts w:asciiTheme="minorHAnsi" w:hAnsiTheme="minorHAnsi" w:cstheme="minorHAnsi"/>
+          <w:color w:val="auto"/>
+          <w:sz w:val="22"/>
+          <w:szCs w:val="22"/>
+        </w:rPr>
+      </w:pPr>
+      <w:r>
+        <w:rPr>
+          <w:rFonts w:asciiTheme="minorHAnsi" w:hAnsiTheme="minorHAnsi" w:cstheme="minorHAnsi"/>
+          <w:color w:val="auto"/>
+          <w:sz w:val="22"/>
+          <w:szCs w:val="22"/>
+        </w:rPr>
+        <w:t xml:space="preserve">Import the project to Eclipse, see: </w:t>
+      </w:r>
+      <w:r>
+        <w:rPr>
+          <w:rFonts w:asciiTheme="minorHAnsi" w:hAnsiTheme="minorHAnsi" w:cstheme="minorHAnsi"/>
+          <w:color w:val="auto"/>
+          <w:sz w:val="22"/>
+          <w:szCs w:val="22"/>
+        </w:rPr>
+        <w:fldChar w:fldCharType="begin"/>
+      </w:r>
+      <w:r>
+        <w:rPr>
+          <w:rFonts w:asciiTheme="minorHAnsi" w:hAnsiTheme="minorHAnsi" w:cstheme="minorHAnsi"/>
+          <w:color w:val="auto"/>
+          <w:sz w:val="22"/>
+          <w:szCs w:val="22"/>
+        </w:rPr>
+        <w:instrText xml:space="preserve"> REF _Ref23512320 \h </w:instrText>
+      </w:r>
+      <w:r>
+        <w:rPr>
+          <w:rFonts w:asciiTheme="minorHAnsi" w:hAnsiTheme="minorHAnsi" w:cstheme="minorHAnsi"/>
+          <w:color w:val="auto"/>
+          <w:sz w:val="22"/>
+          <w:szCs w:val="22"/>
+        </w:rPr>
+      </w:r>
+      <w:r>
+        <w:rPr>
+          <w:rFonts w:asciiTheme="minorHAnsi" w:hAnsiTheme="minorHAnsi" w:cstheme="minorHAnsi"/>
+          <w:color w:val="auto"/>
+          <w:sz w:val="22"/>
+          <w:szCs w:val="22"/>
+        </w:rPr>
+        <w:fldChar w:fldCharType="separate"/>
+      </w:r>
+      <w:r>
+        <w:rPr>
+          <w:rFonts w:asciiTheme="minorHAnsi" w:hAnsiTheme="minorHAnsi" w:cstheme="minorHAnsi"/>
+          <w:color w:val="auto"/>
+          <w:sz w:val="22"/>
+          <w:szCs w:val="22"/>
+        </w:rPr>
+        <w:t>Import Project</w:t>
+      </w:r>
+      <w:r>
+        <w:rPr>
+          <w:rFonts w:asciiTheme="minorHAnsi" w:hAnsiTheme="minorHAnsi" w:cstheme="minorHAnsi"/>
+          <w:color w:val="auto"/>
+          <w:sz w:val="22"/>
+          <w:szCs w:val="22"/>
+        </w:rPr>
+        <w:fldChar w:fldCharType="end"/>
+      </w:r>
+      <w:r>
+        <w:rPr>
+          <w:rFonts w:asciiTheme="minorHAnsi" w:hAnsiTheme="minorHAnsi" w:cstheme="minorHAnsi"/>
+          <w:color w:val="auto"/>
+          <w:sz w:val="22"/>
+          <w:szCs w:val="22"/>
+        </w:rPr>
+        <w:t xml:space="preserve"> and configure Debug, see: </w:t>
+      </w:r>
+      <w:r>
+        <w:rPr>
+          <w:rFonts w:asciiTheme="minorHAnsi" w:hAnsiTheme="minorHAnsi" w:cstheme="minorHAnsi"/>
+          <w:color w:val="auto"/>
+          <w:sz w:val="22"/>
+          <w:szCs w:val="22"/>
+        </w:rPr>
+        <w:fldChar w:fldCharType="begin"/>
+      </w:r>
+      <w:r>
+        <w:rPr>
+          <w:rFonts w:asciiTheme="minorHAnsi" w:hAnsiTheme="minorHAnsi" w:cstheme="minorHAnsi"/>
+          <w:color w:val="auto"/>
+          <w:sz w:val="22"/>
+          <w:szCs w:val="22"/>
+        </w:rPr>
+        <w:instrText xml:space="preserve"> REF _Ref23512483 \h </w:instrText>
+      </w:r>
+      <w:r>
+        <w:rPr>
+          <w:rFonts w:asciiTheme="minorHAnsi" w:hAnsiTheme="minorHAnsi" w:cstheme="minorHAnsi"/>
+          <w:color w:val="auto"/>
+          <w:sz w:val="22"/>
+          <w:szCs w:val="22"/>
+        </w:rPr>
+      </w:r>
+      <w:r>
+        <w:rPr>
+          <w:rFonts w:asciiTheme="minorHAnsi" w:hAnsiTheme="minorHAnsi" w:cstheme="minorHAnsi"/>
+          <w:color w:val="auto"/>
+          <w:sz w:val="22"/>
+          <w:szCs w:val="22"/>
+        </w:rPr>
+        <w:fldChar w:fldCharType="separate"/>
+      </w:r>
+      <w:r>
+        <w:rPr>
+          <w:rFonts w:asciiTheme="minorHAnsi" w:hAnsiTheme="minorHAnsi" w:cstheme="minorHAnsi"/>
+          <w:color w:val="auto"/>
+          <w:sz w:val="22"/>
+          <w:szCs w:val="22"/>
+        </w:rPr>
+        <w:t>Debugger Configuration</w:t>
+      </w:r>
+      <w:r>
+        <w:rPr>
+          <w:rFonts w:asciiTheme="minorHAnsi" w:hAnsiTheme="minorHAnsi" w:cstheme="minorHAnsi"/>
+          <w:color w:val="auto"/>
+          <w:sz w:val="22"/>
+          <w:szCs w:val="22"/>
+        </w:rPr>
+        <w:fldChar w:fldCharType="end"/>
+      </w:r>
+    </w:p>
+    <w:p>
+      <w:r>
+        <w:br w:type="page"/>
+      </w:r>
+    </w:p>
+    <w:p>
+      <w:pPr>
+        <w:pStyle w:val="Heading2"/>
+        <w:spacing w:before="0" w:line="240" w:lineRule="auto"/>
+        <w:rPr>
+          <w:b/>
+          <w:bCs/>
+          <w:color w:val="auto"/>
+        </w:rPr>
+      </w:pPr>
+      <w:r>
+        <w:rPr>
+          <w:b/>
+          <w:bCs/>
+          <w:color w:val="auto"/>
+        </w:rPr>
+        <w:lastRenderedPageBreak/>
+        <w:t>Sequence to run the application</w:t>
+      </w:r>
+    </w:p>
+    <w:p>
+      <w:pPr>
+        <w:spacing w:after="0" w:line="240" w:lineRule="auto"/>
+      </w:pPr>
+    </w:p>
+    <w:p>
+      <w:pPr>
+        <w:spacing w:after="0" w:line="240" w:lineRule="auto"/>
+      </w:pPr>
+      <w:r>
+        <w:t>The correct order to make work the application is:</w:t>
+      </w:r>
+    </w:p>
+    <w:p>
+      <w:pPr>
+        <w:spacing w:after="0" w:line="240" w:lineRule="auto"/>
+      </w:pPr>
+    </w:p>
+    <w:p>
+      <w:pPr>
+        <w:pStyle w:val="Heading3"/>
+        <w:numPr>
+          <w:ilvl w:val="0"/>
+          <w:numId w:val="17"/>
+        </w:numPr>
+        <w:spacing w:before="0" w:line="240" w:lineRule="auto"/>
+        <w:rPr>
+          <w:rFonts w:asciiTheme="minorHAnsi" w:hAnsiTheme="minorHAnsi" w:cstheme="minorHAnsi"/>
+          <w:color w:val="auto"/>
+          <w:sz w:val="22"/>
+          <w:szCs w:val="22"/>
+        </w:rPr>
+      </w:pPr>
+      <w:r>
+        <w:rPr>
+          <w:rFonts w:asciiTheme="minorHAnsi" w:hAnsiTheme="minorHAnsi" w:cstheme="minorHAnsi"/>
+          <w:color w:val="auto"/>
+          <w:sz w:val="22"/>
+          <w:szCs w:val="22"/>
+        </w:rPr>
+        <w:t xml:space="preserve">See section </w:t>
+      </w:r>
+      <w:r>
+        <w:rPr>
+          <w:rFonts w:asciiTheme="minorHAnsi" w:hAnsiTheme="minorHAnsi" w:cstheme="minorHAnsi"/>
+          <w:color w:val="auto"/>
+          <w:sz w:val="22"/>
+          <w:szCs w:val="22"/>
+        </w:rPr>
+        <w:fldChar w:fldCharType="begin"/>
+      </w:r>
+      <w:r>
+        <w:rPr>
+          <w:rFonts w:asciiTheme="minorHAnsi" w:hAnsiTheme="minorHAnsi" w:cstheme="minorHAnsi"/>
+          <w:color w:val="auto"/>
+          <w:sz w:val="22"/>
+          <w:szCs w:val="22"/>
+        </w:rPr>
+        <w:instrText xml:space="preserve"> REF _Ref22111538 \h </w:instrText>
+      </w:r>
+      <w:r>
+        <w:rPr>
+          <w:rFonts w:asciiTheme="minorHAnsi" w:hAnsiTheme="minorHAnsi" w:cstheme="minorHAnsi"/>
+          <w:color w:val="auto"/>
+          <w:sz w:val="22"/>
+          <w:szCs w:val="22"/>
+        </w:rPr>
+      </w:r>
+      <w:r>
+        <w:rPr>
+          <w:rFonts w:asciiTheme="minorHAnsi" w:hAnsiTheme="minorHAnsi" w:cstheme="minorHAnsi"/>
+          <w:color w:val="auto"/>
+          <w:sz w:val="22"/>
+          <w:szCs w:val="22"/>
+        </w:rPr>
+        <w:instrText xml:space="preserve"> \* MERGEFORMAT </w:instrText>
+      </w:r>
+      <w:r>
+        <w:rPr>
+          <w:rFonts w:asciiTheme="minorHAnsi" w:hAnsiTheme="minorHAnsi" w:cstheme="minorHAnsi"/>
+          <w:color w:val="auto"/>
+          <w:sz w:val="22"/>
+          <w:szCs w:val="22"/>
+        </w:rPr>
+        <w:fldChar w:fldCharType="separate"/>
+      </w:r>
+      <w:r>
+        <w:rPr>
+          <w:b/>
+          <w:bCs/>
+          <w:color w:val="auto"/>
+        </w:rPr>
+        <w:t>Setup Ha</w:t>
+      </w:r>
+      <w:r>
+        <w:rPr>
+          <w:b/>
+          <w:bCs/>
+          <w:color w:val="auto"/>
+        </w:rPr>
+        <w:t>r</w:t>
+      </w:r>
+      <w:r>
+        <w:rPr>
+          <w:b/>
+          <w:bCs/>
+          <w:color w:val="auto"/>
+        </w:rPr>
+        <w:t>dware</w:t>
+      </w:r>
+      <w:r>
+        <w:rPr>
+          <w:rFonts w:asciiTheme="minorHAnsi" w:hAnsiTheme="minorHAnsi" w:cstheme="minorHAnsi"/>
+          <w:color w:val="auto"/>
+          <w:sz w:val="22"/>
+          <w:szCs w:val="22"/>
+        </w:rPr>
+        <w:fldChar w:fldCharType="end"/>
+      </w:r>
+    </w:p>
+    <w:p>
+      <w:pPr>
+        <w:spacing w:after="0" w:line="240" w:lineRule="auto"/>
+      </w:pPr>
+    </w:p>
+    <w:p>
+      <w:pPr>
+        <w:pStyle w:val="Heading3"/>
+        <w:numPr>
+          <w:ilvl w:val="0"/>
+          <w:numId w:val="17"/>
+        </w:numPr>
+        <w:spacing w:before="0" w:line="240" w:lineRule="auto"/>
+        <w:rPr>
+          <w:rFonts w:asciiTheme="minorHAnsi" w:hAnsiTheme="minorHAnsi" w:cstheme="minorHAnsi"/>
+          <w:color w:val="auto"/>
+          <w:sz w:val="22"/>
+          <w:szCs w:val="22"/>
+        </w:rPr>
+      </w:pPr>
+      <w:r>
+        <w:rPr>
+          <w:rFonts w:asciiTheme="minorHAnsi" w:hAnsiTheme="minorHAnsi" w:cstheme="minorHAnsi"/>
+          <w:color w:val="auto"/>
+          <w:sz w:val="22"/>
+          <w:szCs w:val="22"/>
+        </w:rPr>
+        <w:t xml:space="preserve">Start a </w:t>
+      </w:r>
+      <w:r>
+        <w:rPr>
+          <w:rFonts w:asciiTheme="minorHAnsi" w:hAnsiTheme="minorHAnsi" w:cstheme="minorHAnsi"/>
+          <w:color w:val="auto"/>
+          <w:sz w:val="22"/>
+          <w:szCs w:val="22"/>
+        </w:rPr>
+        <w:t xml:space="preserve">Linux </w:t>
+      </w:r>
+      <w:r>
+        <w:rPr>
+          <w:rFonts w:asciiTheme="minorHAnsi" w:hAnsiTheme="minorHAnsi" w:cstheme="minorHAnsi"/>
+          <w:color w:val="auto"/>
+          <w:sz w:val="22"/>
+          <w:szCs w:val="22"/>
+        </w:rPr>
+        <w:t>console with Putty/minicom</w:t>
+      </w:r>
+      <w:r>
+        <w:rPr>
+          <w:rFonts w:asciiTheme="minorHAnsi" w:hAnsiTheme="minorHAnsi" w:cstheme="minorHAnsi"/>
+          <w:color w:val="auto"/>
+          <w:sz w:val="22"/>
+          <w:szCs w:val="22"/>
+        </w:rPr>
+        <w:t xml:space="preserve"> on </w:t>
+      </w:r>
+      <w:r>
+        <w:rPr>
+          <w:rFonts w:asciiTheme="minorHAnsi" w:hAnsiTheme="minorHAnsi" w:cstheme="minorHAnsi"/>
+          <w:color w:val="auto"/>
+          <w:sz w:val="22"/>
+          <w:szCs w:val="22"/>
+        </w:rPr>
+        <w:t xml:space="preserve"> the serial port of the Toradex Board</w:t>
+      </w:r>
+      <w:r>
+        <w:rPr>
+          <w:rFonts w:asciiTheme="minorHAnsi" w:hAnsiTheme="minorHAnsi" w:cstheme="minorHAnsi"/>
+          <w:color w:val="auto"/>
+          <w:sz w:val="22"/>
+          <w:szCs w:val="22"/>
+        </w:rPr>
+        <w:t xml:space="preserve"> (X27 USB connector)</w:t>
+      </w:r>
+      <w:r>
+        <w:rPr>
+          <w:rFonts w:asciiTheme="minorHAnsi" w:hAnsiTheme="minorHAnsi" w:cstheme="minorHAnsi"/>
+          <w:color w:val="auto"/>
+          <w:sz w:val="22"/>
+          <w:szCs w:val="22"/>
+        </w:rPr>
+        <w:t xml:space="preserve">, see </w:t>
+      </w:r>
+      <w:r>
+        <w:rPr>
+          <w:rFonts w:asciiTheme="minorHAnsi" w:hAnsiTheme="minorHAnsi" w:cstheme="minorHAnsi"/>
+          <w:color w:val="auto"/>
+          <w:sz w:val="22"/>
+          <w:szCs w:val="22"/>
+        </w:rPr>
+        <w:fldChar w:fldCharType="begin"/>
+      </w:r>
+      <w:r>
+        <w:rPr>
+          <w:rFonts w:asciiTheme="minorHAnsi" w:hAnsiTheme="minorHAnsi" w:cstheme="minorHAnsi"/>
+          <w:color w:val="auto"/>
+          <w:sz w:val="22"/>
+          <w:szCs w:val="22"/>
+        </w:rPr>
+        <w:instrText xml:space="preserve"> REF _Ref25073072 \h </w:instrText>
+      </w:r>
+      <w:r>
+        <w:rPr>
+          <w:rFonts w:asciiTheme="minorHAnsi" w:hAnsiTheme="minorHAnsi" w:cstheme="minorHAnsi"/>
+          <w:color w:val="auto"/>
+          <w:sz w:val="22"/>
+          <w:szCs w:val="22"/>
+        </w:rPr>
+      </w:r>
+      <w:r>
+        <w:rPr>
+          <w:rFonts w:asciiTheme="minorHAnsi" w:hAnsiTheme="minorHAnsi" w:cstheme="minorHAnsi"/>
+          <w:color w:val="auto"/>
+          <w:sz w:val="22"/>
+          <w:szCs w:val="22"/>
+        </w:rPr>
+        <w:instrText xml:space="preserve"> \* MERGEFORMAT </w:instrText>
+      </w:r>
+      <w:r>
+        <w:rPr>
+          <w:rFonts w:asciiTheme="minorHAnsi" w:hAnsiTheme="minorHAnsi" w:cstheme="minorHAnsi"/>
+          <w:color w:val="auto"/>
+          <w:sz w:val="22"/>
+          <w:szCs w:val="22"/>
+        </w:rPr>
+        <w:fldChar w:fldCharType="separate"/>
+      </w:r>
+      <w:r>
+        <w:rPr>
+          <w:rFonts w:asciiTheme="minorHAnsi" w:hAnsiTheme="minorHAnsi" w:cstheme="minorHAnsi"/>
+          <w:color w:val="auto"/>
+          <w:sz w:val="22"/>
+          <w:szCs w:val="22"/>
+        </w:rPr>
+        <w:t>Open Putty program and configure with the found serial port.</w:t>
+      </w:r>
+      <w:r>
+        <w:rPr>
+          <w:rFonts w:asciiTheme="minorHAnsi" w:hAnsiTheme="minorHAnsi" w:cstheme="minorHAnsi"/>
+          <w:color w:val="auto"/>
+          <w:sz w:val="22"/>
+          <w:szCs w:val="22"/>
+        </w:rPr>
+        <w:fldChar w:fldCharType="end"/>
+      </w:r>
+    </w:p>
+    <w:p>
+      <w:pPr>
+        <w:spacing w:after="0" w:line="240" w:lineRule="auto"/>
+      </w:pPr>
+    </w:p>
+    <w:p>
+      <w:pPr>
+        <w:pStyle w:val="Heading3"/>
+        <w:numPr>
+          <w:ilvl w:val="0"/>
+          <w:numId w:val="17"/>
+        </w:numPr>
+        <w:spacing w:before="0" w:line="240" w:lineRule="auto"/>
+        <w:rPr>
+          <w:rFonts w:asciiTheme="minorHAnsi" w:hAnsiTheme="minorHAnsi" w:cstheme="minorHAnsi"/>
+          <w:color w:val="auto"/>
+          <w:sz w:val="22"/>
+          <w:szCs w:val="22"/>
+        </w:rPr>
+      </w:pPr>
+      <w:r>
+        <w:rPr>
+          <w:rFonts w:asciiTheme="minorHAnsi" w:hAnsiTheme="minorHAnsi" w:cstheme="minorHAnsi"/>
+          <w:color w:val="auto"/>
+          <w:sz w:val="22"/>
+          <w:szCs w:val="22"/>
+        </w:rPr>
+        <w:t xml:space="preserve">Start another Putty/minicom serial </w:t>
+      </w:r>
+      <w:r>
+        <w:rPr>
+          <w:rFonts w:asciiTheme="minorHAnsi" w:hAnsiTheme="minorHAnsi" w:cstheme="minorHAnsi"/>
+          <w:color w:val="auto"/>
+          <w:sz w:val="22"/>
+          <w:szCs w:val="22"/>
+        </w:rPr>
+        <w:t xml:space="preserve">M4 </w:t>
+      </w:r>
+      <w:r>
+        <w:rPr>
+          <w:rFonts w:asciiTheme="minorHAnsi" w:hAnsiTheme="minorHAnsi" w:cstheme="minorHAnsi"/>
+          <w:color w:val="auto"/>
+          <w:sz w:val="22"/>
+          <w:szCs w:val="22"/>
+        </w:rPr>
+        <w:t>console (X25 DB9 connector)</w:t>
+      </w:r>
+      <w:r>
+        <w:rPr>
+          <w:rFonts w:asciiTheme="minorHAnsi" w:hAnsiTheme="minorHAnsi" w:cstheme="minorHAnsi"/>
+          <w:color w:val="auto"/>
+          <w:sz w:val="22"/>
+          <w:szCs w:val="22"/>
+        </w:rPr>
+        <w:t>,</w:t>
+      </w:r>
+    </w:p>
+    <w:p>
+      <w:pPr>
+        <w:spacing w:after="0" w:line="240" w:lineRule="auto"/>
+      </w:pPr>
+    </w:p>
+    <w:p>
+      <w:pPr>
+        <w:pStyle w:val="Heading3"/>
+        <w:numPr>
+          <w:ilvl w:val="0"/>
+          <w:numId w:val="17"/>
+        </w:numPr>
+        <w:spacing w:before="0" w:line="240" w:lineRule="auto"/>
+        <w:rPr>
+          <w:rFonts w:asciiTheme="minorHAnsi" w:hAnsiTheme="minorHAnsi" w:cstheme="minorHAnsi"/>
+          <w:color w:val="auto"/>
+          <w:sz w:val="22"/>
+          <w:szCs w:val="22"/>
+        </w:rPr>
+      </w:pPr>
+      <w:r>
+        <w:rPr>
+          <w:rFonts w:asciiTheme="minorHAnsi" w:hAnsiTheme="minorHAnsi" w:cstheme="minorHAnsi"/>
+          <w:color w:val="auto"/>
+          <w:sz w:val="22"/>
+          <w:szCs w:val="22"/>
+        </w:rPr>
+        <w:t>Turn on the toradex board</w:t>
+      </w:r>
+    </w:p>
+    <w:p>
+      <w:pPr>
+        <w:spacing w:after="0" w:line="240" w:lineRule="auto"/>
+      </w:pPr>
+    </w:p>
+    <w:p>
+      <w:pPr>
+        <w:pStyle w:val="Heading3"/>
+        <w:numPr>
+          <w:ilvl w:val="0"/>
+          <w:numId w:val="17"/>
+        </w:numPr>
+        <w:spacing w:before="0" w:line="240" w:lineRule="auto"/>
+        <w:rPr>
+          <w:rFonts w:asciiTheme="minorHAnsi" w:hAnsiTheme="minorHAnsi" w:cstheme="minorHAnsi"/>
+          <w:color w:val="auto"/>
+          <w:sz w:val="22"/>
+          <w:szCs w:val="22"/>
+        </w:rPr>
+      </w:pPr>
+      <w:r>
+        <w:rPr>
+          <w:rFonts w:asciiTheme="minorHAnsi" w:hAnsiTheme="minorHAnsi" w:cstheme="minorHAnsi"/>
+          <w:color w:val="auto"/>
+          <w:sz w:val="22"/>
+          <w:szCs w:val="22"/>
+        </w:rPr>
+        <w:t>Stop Linux from starting, in order to s</w:t>
+      </w:r>
+      <w:r>
+        <w:rPr>
+          <w:rFonts w:asciiTheme="minorHAnsi" w:hAnsiTheme="minorHAnsi" w:cstheme="minorHAnsi"/>
+          <w:color w:val="auto"/>
+          <w:sz w:val="22"/>
+          <w:szCs w:val="22"/>
+        </w:rPr>
+        <w:t>tart U-Boot</w:t>
+      </w:r>
+      <w:r>
+        <w:rPr>
+          <w:rFonts w:asciiTheme="minorHAnsi" w:hAnsiTheme="minorHAnsi" w:cstheme="minorHAnsi"/>
+          <w:color w:val="auto"/>
+          <w:sz w:val="22"/>
+          <w:szCs w:val="22"/>
+        </w:rPr>
+        <w:t xml:space="preserve"> </w:t>
+      </w:r>
+      <w:r>
+        <w:rPr>
+          <w:rFonts w:asciiTheme="minorHAnsi" w:hAnsiTheme="minorHAnsi" w:cstheme="minorHAnsi"/>
+          <w:color w:val="auto"/>
+          <w:sz w:val="22"/>
+          <w:szCs w:val="22"/>
+        </w:rPr>
+        <w:t>(</w:t>
+      </w:r>
+      <w:r>
+        <w:rPr>
+          <w:rFonts w:asciiTheme="minorHAnsi" w:hAnsiTheme="minorHAnsi" w:cstheme="minorHAnsi"/>
+          <w:color w:val="auto"/>
+          <w:sz w:val="22"/>
+          <w:szCs w:val="22"/>
+        </w:rPr>
+        <w:t xml:space="preserve">see: </w:t>
+      </w:r>
+      <w:r>
+        <w:rPr>
+          <w:rFonts w:asciiTheme="minorHAnsi" w:hAnsiTheme="minorHAnsi" w:cstheme="minorHAnsi"/>
+          <w:color w:val="auto"/>
+          <w:sz w:val="22"/>
+          <w:szCs w:val="22"/>
+        </w:rPr>
+        <w:fldChar w:fldCharType="begin"/>
+      </w:r>
+      <w:r>
+        <w:rPr>
+          <w:rFonts w:asciiTheme="minorHAnsi" w:hAnsiTheme="minorHAnsi" w:cstheme="minorHAnsi"/>
+          <w:color w:val="auto"/>
+          <w:sz w:val="22"/>
+          <w:szCs w:val="22"/>
+        </w:rPr>
+        <w:instrText xml:space="preserve"> REF _Ref25073300 \h </w:instrText>
+      </w:r>
+      <w:r>
+        <w:rPr>
+          <w:rFonts w:asciiTheme="minorHAnsi" w:hAnsiTheme="minorHAnsi" w:cstheme="minorHAnsi"/>
+          <w:color w:val="auto"/>
+          <w:sz w:val="22"/>
+          <w:szCs w:val="22"/>
+        </w:rPr>
+      </w:r>
+      <w:r>
+        <w:rPr>
+          <w:rFonts w:asciiTheme="minorHAnsi" w:hAnsiTheme="minorHAnsi" w:cstheme="minorHAnsi"/>
+          <w:color w:val="auto"/>
+          <w:sz w:val="22"/>
+          <w:szCs w:val="22"/>
+        </w:rPr>
+        <w:instrText xml:space="preserve"> \* MERGEFORMAT </w:instrText>
+      </w:r>
+      <w:r>
+        <w:rPr>
+          <w:rFonts w:asciiTheme="minorHAnsi" w:hAnsiTheme="minorHAnsi" w:cstheme="minorHAnsi"/>
+          <w:color w:val="auto"/>
+          <w:sz w:val="22"/>
+          <w:szCs w:val="22"/>
+        </w:rPr>
+        <w:fldChar w:fldCharType="separate"/>
+      </w:r>
+      <w:r>
+        <w:rPr>
+          <w:rFonts w:asciiTheme="minorHAnsi" w:hAnsiTheme="minorHAnsi" w:cstheme="minorHAnsi"/>
+          <w:color w:val="auto"/>
+          <w:sz w:val="22"/>
+          <w:szCs w:val="22"/>
+        </w:rPr>
+        <w:t>Enter U-Boot</w:t>
+      </w:r>
+      <w:r>
+        <w:rPr>
+          <w:rFonts w:asciiTheme="minorHAnsi" w:hAnsiTheme="minorHAnsi" w:cstheme="minorHAnsi"/>
+          <w:color w:val="auto"/>
+          <w:sz w:val="22"/>
+          <w:szCs w:val="22"/>
+        </w:rPr>
+        <w:fldChar w:fldCharType="end"/>
+      </w:r>
+      <w:r>
+        <w:rPr>
+          <w:rFonts w:asciiTheme="minorHAnsi" w:hAnsiTheme="minorHAnsi" w:cstheme="minorHAnsi"/>
+          <w:color w:val="auto"/>
+          <w:sz w:val="22"/>
+          <w:szCs w:val="22"/>
+        </w:rPr>
+        <w:t>)</w:t>
+      </w:r>
+    </w:p>
+    <w:p>
+      <w:pPr>
+        <w:spacing w:after="0" w:line="240" w:lineRule="auto"/>
+      </w:pPr>
+    </w:p>
+    <w:p>
+      <w:pPr>
+        <w:pStyle w:val="Heading3"/>
+        <w:numPr>
+          <w:ilvl w:val="0"/>
+          <w:numId w:val="17"/>
+        </w:numPr>
+        <w:spacing w:before="0" w:line="240" w:lineRule="auto"/>
+        <w:rPr>
+          <w:rFonts w:asciiTheme="minorHAnsi" w:hAnsiTheme="minorHAnsi" w:cstheme="minorHAnsi"/>
+          <w:color w:val="auto"/>
+          <w:sz w:val="22"/>
+          <w:szCs w:val="22"/>
+        </w:rPr>
+      </w:pPr>
+      <w:r>
+        <w:rPr>
+          <w:rFonts w:asciiTheme="minorHAnsi" w:hAnsiTheme="minorHAnsi" w:cstheme="minorHAnsi"/>
+          <w:color w:val="auto"/>
+          <w:sz w:val="22"/>
+          <w:szCs w:val="22"/>
+        </w:rPr>
+        <w:t>At your Linux development PC, d</w:t>
+      </w:r>
+      <w:r>
+        <w:rPr>
+          <w:rFonts w:asciiTheme="minorHAnsi" w:hAnsiTheme="minorHAnsi" w:cstheme="minorHAnsi"/>
+          <w:color w:val="auto"/>
+          <w:sz w:val="22"/>
+          <w:szCs w:val="22"/>
+        </w:rPr>
+        <w:t xml:space="preserve">ebug </w:t>
+      </w:r>
+      <w:r>
+        <w:rPr>
+          <w:rFonts w:asciiTheme="minorHAnsi" w:hAnsiTheme="minorHAnsi" w:cstheme="minorHAnsi"/>
+          <w:color w:val="auto"/>
+          <w:sz w:val="22"/>
+          <w:szCs w:val="22"/>
+        </w:rPr>
+        <w:t xml:space="preserve">the demo_semestre_i application </w:t>
+      </w:r>
+      <w:r>
+        <w:rPr>
+          <w:rFonts w:asciiTheme="minorHAnsi" w:hAnsiTheme="minorHAnsi" w:cstheme="minorHAnsi"/>
+          <w:color w:val="auto"/>
+          <w:sz w:val="22"/>
+          <w:szCs w:val="22"/>
+        </w:rPr>
+        <w:t>with Eclipse</w:t>
+      </w:r>
+      <w:r>
+        <w:rPr>
+          <w:rFonts w:asciiTheme="minorHAnsi" w:hAnsiTheme="minorHAnsi" w:cstheme="minorHAnsi"/>
+          <w:color w:val="auto"/>
+          <w:sz w:val="22"/>
+          <w:szCs w:val="22"/>
+        </w:rPr>
+        <w:t xml:space="preserve">, see: </w:t>
+      </w:r>
+      <w:r>
+        <w:rPr>
+          <w:rFonts w:asciiTheme="minorHAnsi" w:hAnsiTheme="minorHAnsi" w:cstheme="minorHAnsi"/>
+          <w:color w:val="auto"/>
+          <w:sz w:val="22"/>
+          <w:szCs w:val="22"/>
+        </w:rPr>
+        <w:fldChar w:fldCharType="begin"/>
+      </w:r>
+      <w:r>
+        <w:rPr>
+          <w:rFonts w:asciiTheme="minorHAnsi" w:hAnsiTheme="minorHAnsi" w:cstheme="minorHAnsi"/>
+          <w:color w:val="auto"/>
+          <w:sz w:val="22"/>
+          <w:szCs w:val="22"/>
+        </w:rPr>
+        <w:instrText xml:space="preserve"> REF _Ref25073419 \h </w:instrText>
+      </w:r>
+      <w:r>
+        <w:rPr>
+          <w:rFonts w:asciiTheme="minorHAnsi" w:hAnsiTheme="minorHAnsi" w:cstheme="minorHAnsi"/>
+          <w:color w:val="auto"/>
+          <w:sz w:val="22"/>
+          <w:szCs w:val="22"/>
+        </w:rPr>
+      </w:r>
+      <w:r>
+        <w:rPr>
+          <w:rFonts w:asciiTheme="minorHAnsi" w:hAnsiTheme="minorHAnsi" w:cstheme="minorHAnsi"/>
+          <w:color w:val="auto"/>
+          <w:sz w:val="22"/>
+          <w:szCs w:val="22"/>
+        </w:rPr>
+        <w:instrText xml:space="preserve"> \* MERGEFORMAT </w:instrText>
+      </w:r>
+      <w:r>
+        <w:rPr>
+          <w:rFonts w:asciiTheme="minorHAnsi" w:hAnsiTheme="minorHAnsi" w:cstheme="minorHAnsi"/>
+          <w:color w:val="auto"/>
+          <w:sz w:val="22"/>
+          <w:szCs w:val="22"/>
+        </w:rPr>
+        <w:fldChar w:fldCharType="separate"/>
+      </w:r>
+      <w:r>
+        <w:rPr>
+          <w:rFonts w:asciiTheme="minorHAnsi" w:hAnsiTheme="minorHAnsi" w:cstheme="minorHAnsi"/>
+          <w:color w:val="auto"/>
+          <w:sz w:val="22"/>
+          <w:szCs w:val="22"/>
+        </w:rPr>
+        <w:t>Debugging Application</w:t>
+      </w:r>
+      <w:r>
+        <w:rPr>
+          <w:rFonts w:asciiTheme="minorHAnsi" w:hAnsiTheme="minorHAnsi" w:cstheme="minorHAnsi"/>
+          <w:color w:val="auto"/>
+          <w:sz w:val="22"/>
+          <w:szCs w:val="22"/>
+        </w:rPr>
+        <w:fldChar w:fldCharType="end"/>
+      </w:r>
+      <w:r>
+        <w:rPr>
+          <w:rFonts w:asciiTheme="minorHAnsi" w:hAnsiTheme="minorHAnsi" w:cstheme="minorHAnsi"/>
+          <w:color w:val="auto"/>
+          <w:sz w:val="22"/>
+          <w:szCs w:val="22"/>
+        </w:rPr>
+        <w:t xml:space="preserve"> you should see somehting like this</w:t>
+      </w:r>
+      <w:r>
+        <w:rPr>
+          <w:rFonts w:asciiTheme="minorHAnsi" w:hAnsiTheme="minorHAnsi" w:cstheme="minorHAnsi"/>
+          <w:color w:val="auto"/>
+          <w:sz w:val="22"/>
+          <w:szCs w:val="22"/>
+        </w:rPr>
+        <w:t xml:space="preserve"> at yout M4 console</w:t>
+      </w:r>
+    </w:p>
+    <w:p>
+      <w:pPr>
+        <w:spacing w:after="0" w:line="240" w:lineRule="auto"/>
+        <w:jc w:val="center"/>
+      </w:pPr>
+      <w:r>
+        <w:rPr>
+          <w:noProof/>
+        </w:rPr>
+        <w:drawing>
+          <wp:inline distT="0" distB="0" distL="0" distR="0" wp14:anchorId="28DCD655" wp14:editId="2C3B40D9">
+            <wp:extent cx="2399458" cy="606301"/>
+            <wp:effectExtent l="0" t="0" r="1270" b="3810"/>
+            <wp:docPr id="29" name="Picture 29"/>
+            <wp:cNvGraphicFramePr>
+              <a:graphicFrameLocks xmlns:a="http://schemas.openxmlformats.org/drawingml/2006/main" noChangeAspect="1"/>
+            </wp:cNvGraphicFramePr>
+            <a:graphic xmlns:a="http://schemas.openxmlformats.org/drawingml/2006/main">
+              <a:graphicData uri="http://schemas.openxmlformats.org/drawingml/2006/picture">
+                <pic:pic xmlns:pic="http://schemas.openxmlformats.org/drawingml/2006/picture">
+                  <pic:nvPicPr>
+                    <pic:cNvPr id="1" name=""/>
+                    <pic:cNvPicPr/>
+                  </pic:nvPicPr>
+                  <pic:blipFill rotWithShape="1">
+                    <a:blip r:embed="rId46"/>
+                    <a:srcRect t="15485" b="25003"/>
+                    <a:stretch/>
+                  </pic:blipFill>
+                  <pic:spPr bwMode="auto">
+                    <a:xfrm>
+                      <a:off x="0" y="0"/>
+                      <a:ext cx="2484229" cy="627721"/>
+                    </a:xfrm>
+                    <a:prstGeom prst="rect">
+                      <a:avLst/>
+                    </a:prstGeom>
+                    <a:ln>
+                      <a:noFill/>
+                    </a:ln>
+                    <a:extLst>
+                      <a:ext uri="{53640926-AAD7-44D8-BBD7-CCE9431645EC}">
+                        <a14:shadowObscured xmlns:a14="http://schemas.microsoft.com/office/drawing/2010/main"/>
+                      </a:ext>
+                    </a:extLst>
+                  </pic:spPr>
+                </pic:pic>
+              </a:graphicData>
+            </a:graphic>
+          </wp:inline>
+        </w:drawing>
+      </w:r>
+    </w:p>
+    <w:p>
+      <w:pPr>
+        <w:spacing w:after="0" w:line="240" w:lineRule="auto"/>
+      </w:pPr>
+    </w:p>
+    <w:p>
+      <w:pPr>
+        <w:pStyle w:val="Heading3"/>
+        <w:numPr>
+          <w:ilvl w:val="0"/>
+          <w:numId w:val="17"/>
+        </w:numPr>
+        <w:spacing w:before="0" w:line="240" w:lineRule="auto"/>
+        <w:rPr>
+          <w:rFonts w:asciiTheme="minorHAnsi" w:hAnsiTheme="minorHAnsi" w:cstheme="minorHAnsi"/>
+          <w:color w:val="auto"/>
+          <w:sz w:val="22"/>
+          <w:szCs w:val="22"/>
+        </w:rPr>
+      </w:pPr>
+      <w:r>
+        <w:rPr>
+          <w:rFonts w:asciiTheme="minorHAnsi" w:hAnsiTheme="minorHAnsi" w:cstheme="minorHAnsi"/>
+          <w:color w:val="auto"/>
+          <w:sz w:val="22"/>
+          <w:szCs w:val="22"/>
+        </w:rPr>
+        <w:t>Once the application started debbuging</w:t>
+      </w:r>
+      <w:r>
+        <w:rPr>
+          <w:rFonts w:asciiTheme="minorHAnsi" w:hAnsiTheme="minorHAnsi" w:cstheme="minorHAnsi"/>
+          <w:color w:val="auto"/>
+          <w:sz w:val="22"/>
+          <w:szCs w:val="22"/>
+        </w:rPr>
+        <w:t>,</w:t>
+      </w:r>
+      <w:r>
+        <w:rPr>
+          <w:rFonts w:asciiTheme="minorHAnsi" w:hAnsiTheme="minorHAnsi" w:cstheme="minorHAnsi"/>
+          <w:color w:val="auto"/>
+          <w:sz w:val="22"/>
+          <w:szCs w:val="22"/>
+        </w:rPr>
+        <w:t xml:space="preserve"> at the serial console on U-</w:t>
+      </w:r>
+      <w:r>
+        <w:rPr>
+          <w:rFonts w:asciiTheme="minorHAnsi" w:hAnsiTheme="minorHAnsi" w:cstheme="minorHAnsi"/>
+          <w:color w:val="auto"/>
+          <w:sz w:val="22"/>
+          <w:szCs w:val="22"/>
+        </w:rPr>
+        <w:t>Boot</w:t>
+      </w:r>
+      <w:r>
+        <w:rPr>
+          <w:rFonts w:asciiTheme="minorHAnsi" w:hAnsiTheme="minorHAnsi" w:cstheme="minorHAnsi"/>
+          <w:color w:val="auto"/>
+          <w:sz w:val="22"/>
+          <w:szCs w:val="22"/>
+        </w:rPr>
+        <w:t xml:space="preserve"> execute the command “boot” to start</w:t>
+      </w:r>
+      <w:r>
+        <w:rPr>
+          <w:rFonts w:asciiTheme="minorHAnsi" w:hAnsiTheme="minorHAnsi" w:cstheme="minorHAnsi"/>
+          <w:color w:val="auto"/>
+          <w:sz w:val="22"/>
+          <w:szCs w:val="22"/>
+        </w:rPr>
+        <w:t>.</w:t>
+      </w:r>
+    </w:p>
+    <w:p>
+      <w:pPr>
+        <w:spacing w:after="0"/>
+      </w:pPr>
+    </w:p>
+    <w:p>
+      <w:pPr>
+        <w:pStyle w:val="Heading3"/>
+        <w:numPr>
+          <w:ilvl w:val="0"/>
+          <w:numId w:val="17"/>
+        </w:numPr>
+        <w:spacing w:before="0" w:line="240" w:lineRule="auto"/>
+        <w:rPr>
+          <w:rFonts w:asciiTheme="minorHAnsi" w:hAnsiTheme="minorHAnsi" w:cstheme="minorHAnsi"/>
+          <w:color w:val="auto"/>
+          <w:sz w:val="22"/>
+          <w:szCs w:val="22"/>
+        </w:rPr>
+      </w:pPr>
+      <w:r>
+        <w:rPr>
+          <w:rFonts w:asciiTheme="minorHAnsi" w:hAnsiTheme="minorHAnsi" w:cstheme="minorHAnsi"/>
+          <w:color w:val="auto"/>
+          <w:sz w:val="22"/>
+          <w:szCs w:val="22"/>
+        </w:rPr>
+        <w:t>At the M4 console, you should see a handshake message:</w:t>
+      </w:r>
+      <w:bookmarkStart w:id="11" w:name="_GoBack"/>
+      <w:bookmarkEnd w:id="11"/>
+    </w:p>
+    <w:p>
+      <w:pPr>
+        <w:spacing w:after="0" w:line="240" w:lineRule="auto"/>
+        <w:jc w:val="center"/>
+      </w:pPr>
+      <w:r>
+        <w:rPr>
+          <w:noProof/>
+        </w:rPr>
+        <w:drawing>
+          <wp:inline distT="0" distB="0" distL="0" distR="0" wp14:anchorId="5B978FC4" wp14:editId="1443F438">
+            <wp:extent cx="2688167" cy="777875"/>
+            <wp:effectExtent l="0" t="0" r="0" b="3175"/>
+            <wp:docPr id="30" name="Picture 30"/>
+            <wp:cNvGraphicFramePr>
+              <a:graphicFrameLocks xmlns:a="http://schemas.openxmlformats.org/drawingml/2006/main" noChangeAspect="1"/>
+            </wp:cNvGraphicFramePr>
+            <a:graphic xmlns:a="http://schemas.openxmlformats.org/drawingml/2006/main">
+              <a:graphicData uri="http://schemas.openxmlformats.org/drawingml/2006/picture">
+                <pic:pic xmlns:pic="http://schemas.openxmlformats.org/drawingml/2006/picture">
+                  <pic:nvPicPr>
+                    <pic:cNvPr id="1" name=""/>
+                    <pic:cNvPicPr/>
+                  </pic:nvPicPr>
+                  <pic:blipFill>
+                    <a:blip r:embed="rId47"/>
+                    <a:stretch>
+                      <a:fillRect/>
+                    </a:stretch>
+                  </pic:blipFill>
+                  <pic:spPr>
+                    <a:xfrm>
+                      <a:off x="0" y="0"/>
+                      <a:ext cx="2697521" cy="780582"/>
+                    </a:xfrm>
+                    <a:prstGeom prst="rect">
+                      <a:avLst/>
+                    </a:prstGeom>
+                  </pic:spPr>
+                </pic:pic>
+              </a:graphicData>
+            </a:graphic>
+          </wp:inline>
+        </w:drawing>
+      </w:r>
+    </w:p>
+    <w:p>
+      <w:pPr>
+        <w:spacing w:after="0" w:line="240" w:lineRule="auto"/>
+      </w:pPr>
+    </w:p>
+    <w:p>
+      <w:pPr>
+        <w:pStyle w:val="Heading3"/>
+        <w:numPr>
+          <w:ilvl w:val="0"/>
+          <w:numId w:val="17"/>
+        </w:numPr>
+        <w:spacing w:before="0" w:line="240" w:lineRule="auto"/>
+        <w:rPr>
+          <w:rFonts w:asciiTheme="minorHAnsi" w:hAnsiTheme="minorHAnsi" w:cstheme="minorHAnsi"/>
+          <w:color w:val="auto"/>
+          <w:sz w:val="22"/>
+          <w:szCs w:val="22"/>
+        </w:rPr>
+      </w:pPr>
+      <w:r>
+        <w:rPr>
+          <w:rFonts w:asciiTheme="minorHAnsi" w:hAnsiTheme="minorHAnsi" w:cstheme="minorHAnsi"/>
+          <w:color w:val="auto"/>
+          <w:sz w:val="22"/>
+          <w:szCs w:val="22"/>
+        </w:rPr>
+        <w:t>Once Linux is started, login with “root”, to send a message execute:</w:t>
+      </w:r>
+    </w:p>
+    <w:tbl>
+      <w:tblPr>
+        <w:tblStyle w:val="GridTable5Dark"/>
+        <w:tblW w:w="0" w:type="auto"/>
+        <w:shd w:val="clear" w:color="auto" w:fill="F2F2F2" w:themeFill="background1" w:themeFillShade="F2"/>
+        <w:tblLook w:val="04A0" w:firstRow="1" w:lastRow="0" w:firstColumn="1" w:lastColumn="0" w:noHBand="0" w:noVBand="1"/>
+      </w:tblPr>
+      <w:tblGrid>
+        <w:gridCol w:w="9350"/>
+      </w:tblGrid>
+      <w:tr>
+        <w:trPr>
+          <w:cnfStyle w:val="100000000000" w:firstRow="1" w:lastRow="0" w:firstColumn="0" w:lastColumn="0" w:oddVBand="0" w:evenVBand="0" w:oddHBand="0" w:evenHBand="0" w:firstRowFirstColumn="0" w:firstRowLastColumn="0" w:lastRowFirstColumn="0" w:lastRowLastColumn="0"/>
+        </w:trPr>
+        <w:tc>
+          <w:tcPr>
+            <w:cnfStyle w:val="001000000000" w:firstRow="0" w:lastRow="0" w:firstColumn="1" w:lastColumn="0" w:oddVBand="0" w:evenVBand="0" w:oddHBand="0" w:evenHBand="0" w:firstRowFirstColumn="0" w:firstRowLastColumn="0" w:lastRowFirstColumn="0" w:lastRowLastColumn="0"/>
+            <w:tcW w:w="9350" w:type="dxa"/>
+            <w:shd w:val="clear" w:color="auto" w:fill="F2F2F2" w:themeFill="background1" w:themeFillShade="F2"/>
+          </w:tcPr>
+          <w:p>
+            <w:pPr>
+              <w:rPr>
+                <w:rFonts w:ascii="Courier New" w:hAnsi="Courier New" w:cs="Courier New"/>
+                <w:b w:val="0"/>
+                <w:bCs w:val="0"/>
+                <w:color w:val="auto"/>
+                <w:sz w:val="18"/>
+                <w:szCs w:val="18"/>
+              </w:rPr>
+            </w:pPr>
+            <w:r>
+              <w:rPr>
+                <w:rFonts w:ascii="Courier New" w:hAnsi="Courier New" w:cs="Courier New"/>
+                <w:b w:val="0"/>
+                <w:bCs w:val="0"/>
+                <w:color w:val="auto"/>
+                <w:sz w:val="16"/>
+                <w:szCs w:val="16"/>
+              </w:rPr>
+              <w:t xml:space="preserve"># </w:t>
+            </w:r>
+            <w:r>
+              <w:rPr>
+                <w:rFonts w:ascii="Courier New" w:hAnsi="Courier New" w:cs="Courier New"/>
+                <w:b w:val="0"/>
+                <w:bCs w:val="0"/>
+                <w:color w:val="auto"/>
+                <w:sz w:val="16"/>
+                <w:szCs w:val="16"/>
+              </w:rPr>
+              <w:t>echo Test message &gt;/dev/t</w:t>
+            </w:r>
+            <w:r>
+              <w:rPr>
+                <w:rFonts w:ascii="Courier New" w:hAnsi="Courier New" w:cs="Courier New"/>
+                <w:b w:val="0"/>
+                <w:bCs w:val="0"/>
+                <w:color w:val="auto"/>
+                <w:sz w:val="16"/>
+                <w:szCs w:val="16"/>
+              </w:rPr>
+              <w:t>tyRPMSG0</w:t>
+            </w:r>
+          </w:p>
+        </w:tc>
+      </w:tr>
+    </w:tbl>
+    <w:p>
+      <w:pPr>
+        <w:spacing w:after="0" w:line="240" w:lineRule="auto"/>
+      </w:pPr>
+    </w:p>
+    <w:p>
+      <w:pPr>
+        <w:spacing w:after="0" w:line="240" w:lineRule="auto"/>
+      </w:pPr>
+      <w:r>
+        <w:t xml:space="preserve">To star again the </w:t>
+      </w:r>
+      <w:r>
+        <w:t xml:space="preserve">debug again the </w:t>
+      </w:r>
+      <w:r>
+        <w:t xml:space="preserve">board needs to be reset, then start </w:t>
+      </w:r>
+      <w:r>
+        <w:t>again at step 5.</w:t>
+      </w:r>
+    </w:p>
+    <w:p>
+      <w:pPr>
+        <w:spacing w:after="0" w:line="240" w:lineRule="auto"/>
+      </w:pPr>
+    </w:p>
+    <w:p>
+      <w:pPr>
+        <w:spacing w:after="0" w:line="240" w:lineRule="auto"/>
+      </w:pPr>
+    </w:p>
+    <w:p>
+      <w:pPr>
+        <w:spacing w:after="0" w:line="240" w:lineRule="auto"/>
+      </w:pPr>
+      <w:hyperlink r:id="rId48" w:history="1">
         <w:r>
           <w:rPr>
             <w:rStyle w:val="Hyperlink"/>
@@ -9623,25 +11222,12 @@
       <w:pPr>
         <w:spacing w:after="0" w:line="240" w:lineRule="auto"/>
       </w:pPr>
-    </w:p>
-    <w:p>
-      <w:pPr>
-        <w:spacing w:after="0" w:line="240" w:lineRule="auto"/>
-      </w:pPr>
-      <w:r>
-        <w:t>Change size of RPMsg buffers</w:t>
-      </w:r>
-    </w:p>
-    <w:p>
-      <w:pPr>
-        <w:spacing w:after="0" w:line="240" w:lineRule="auto"/>
-      </w:pPr>
-      <w:hyperlink r:id="rId47" w:anchor="Customization" w:history="1">
+      <w:hyperlink r:id="rId49" w:anchor="Customization" w:history="1">
         <w:r>
           <w:rPr>
             <w:rStyle w:val="Hyperlink"/>
           </w:rPr>
-          <w:t>https://developer.toradex.com/knowledge-base/freertos-on-the-cortex-m4-of-a-colibri-imx7#Customization</w:t>
+          <w:t>Change size of RPMsg buffers</w:t>
         </w:r>
       </w:hyperlink>
     </w:p>
@@ -9649,12 +11235,12 @@
       <w:pPr>
         <w:spacing w:after="0" w:line="240" w:lineRule="auto"/>
       </w:pPr>
-      <w:hyperlink r:id="rId48" w:history="1">
+      <w:hyperlink r:id="rId50" w:history="1">
         <w:r>
           <w:rPr>
             <w:rStyle w:val="Hyperlink"/>
           </w:rPr>
-          <w:t>https://www.toradex.com/community/questions/35761/how-to-change-the-size-of-rpmsg-buffer.html</w:t>
+          <w:t>How to change the size of RPMSG buffer</w:t>
         </w:r>
       </w:hyperlink>
     </w:p>
@@ -9662,12 +11248,7 @@
       <w:pPr>
         <w:spacing w:after="0" w:line="240" w:lineRule="auto"/>
       </w:pPr>
-    </w:p>
-    <w:p>
-      <w:pPr>
-        <w:spacing w:after="0" w:line="240" w:lineRule="auto"/>
-      </w:pPr>
-      <w:hyperlink r:id="rId49" w:history="1">
+      <w:hyperlink r:id="rId51" w:history="1">
         <w:r>
           <w:rPr>
             <w:rStyle w:val="Hyperlink"/>
@@ -9690,11 +11271,6 @@
       <w:pPr>
         <w:spacing w:after="0" w:line="240" w:lineRule="auto"/>
       </w:pPr>
-    </w:p>
-    <w:p>
-      <w:pPr>
-        <w:spacing w:after="0" w:line="240" w:lineRule="auto"/>
-      </w:pPr>
       <w:r>
         <w:br w:type="page"/>
       </w:r>
@@ -9733,7 +11309,7 @@
         </w:numPr>
         <w:spacing w:after="0" w:line="240" w:lineRule="auto"/>
       </w:pPr>
-      <w:hyperlink r:id="rId50" w:anchor="linux" w:history="1">
+      <w:hyperlink r:id="rId52" w:anchor="linux" w:history="1">
         <w:r>
           <w:rPr>
             <w:rStyle w:val="Hyperlink"/>
@@ -9756,7 +11332,7 @@
           <w:u w:val="none"/>
         </w:rPr>
       </w:pPr>
-      <w:hyperlink r:id="rId51" w:history="1">
+      <w:hyperlink r:id="rId53" w:history="1">
         <w:r>
           <w:rPr>
             <w:rStyle w:val="Hyperlink"/>
@@ -9785,7 +11361,7 @@
         </w:numPr>
         <w:spacing w:after="0" w:line="240" w:lineRule="auto"/>
       </w:pPr>
-      <w:hyperlink r:id="rId52" w:anchor="CAN_on_Colibri_iMX7" w:history="1">
+      <w:hyperlink r:id="rId54" w:anchor="CAN_on_Colibri_iMX7" w:history="1">
         <w:r>
           <w:rPr>
             <w:rStyle w:val="Hyperlink"/>
@@ -9803,7 +11379,7 @@
         </w:numPr>
         <w:spacing w:after="0" w:line="240" w:lineRule="auto"/>
       </w:pPr>
-      <w:hyperlink r:id="rId53" w:history="1">
+      <w:hyperlink r:id="rId55" w:history="1">
         <w:r>
           <w:rPr>
             <w:rStyle w:val="Hyperlink"/>
@@ -9826,7 +11402,7 @@
           <w:u w:val="none"/>
         </w:rPr>
       </w:pPr>
-      <w:hyperlink r:id="rId54" w:history="1">
+      <w:hyperlink r:id="rId56" w:history="1">
         <w:r>
           <w:rPr>
             <w:rStyle w:val="Hyperlink"/>
@@ -9855,7 +11431,7 @@
         </w:numPr>
         <w:spacing w:after="0" w:line="240" w:lineRule="auto"/>
       </w:pPr>
-      <w:hyperlink r:id="rId55" w:history="1">
+      <w:hyperlink r:id="rId57" w:history="1">
         <w:r>
           <w:rPr>
             <w:rStyle w:val="Hyperlink"/>
@@ -9875,7 +11451,7 @@
       </w:pPr>
     </w:p>
     <w:sectPr>
-      <w:footerReference w:type="default" r:id="rId56"/>
+      <w:footerReference w:type="default" r:id="rId58"/>
       <w:pgSz w:w="12240" w:h="15840"/>
       <w:pgMar w:top="1440" w:right="1440" w:bottom="1440" w:left="1440" w:header="720" w:footer="720" w:gutter="0"/>
       <w:cols w:space="720"/>
@@ -10031,6 +11607,436 @@
 <file path=word/numbering.xml><?xml version="1.0" encoding="utf-8"?>
 <w:numbering xmlns:wpc="http://schemas.microsoft.com/office/word/2010/wordprocessingCanvas" xmlns:cx="http://schemas.microsoft.com/office/drawing/2014/chartex" xmlns:cx1="http://schemas.microsoft.com/office/drawing/2015/9/8/chartex" xmlns:cx2="http://schemas.microsoft.com/office/drawing/2015/10/21/chartex" xmlns:cx3="http://schemas.microsoft.com/office/drawing/2016/5/9/chartex" xmlns:cx4="http://schemas.microsoft.com/office/drawing/2016/5/10/chartex" xmlns:cx5="http://schemas.microsoft.com/office/drawing/2016/5/11/chartex" xmlns:cx6="http://schemas.microsoft.com/office/drawing/2016/5/12/chartex" xmlns:cx7="http://schemas.microsoft.com/office/drawing/2016/5/13/chartex" xmlns:cx8="http://schemas.microsoft.com/office/drawing/2016/5/14/chartex" xmlns:mc="http://schemas.openxmlformats.org/markup-compatibility/2006" xmlns:aink="http://schemas.microsoft.com/office/drawing/2016/ink" xmlns:am3d="http://schemas.microsoft.com/office/drawing/2017/model3d" xmlns:o="urn:schemas-microsoft-com:office:office" xmlns:r="http://schemas.openxmlformats.org/officeDocument/2006/relationships" xmlns:m="http://schemas.openxmlformats.org/officeDocument/2006/math" xmlns:v="urn:schemas-microsoft-com:vml" xmlns:wp14="http://schemas.microsoft.com/office/word/2010/wordprocessingDrawing" xmlns:wp="http://schemas.openxmlformats.org/drawingml/2006/wordprocessingDrawing" xmlns:w10="urn:schemas-microsoft-com:office:word" xmlns:w="http://schemas.openxmlformats.org/wordprocessingml/2006/main" xmlns:w14="http://schemas.microsoft.com/office/word/2010/wordml" xmlns:w15="http://schemas.microsoft.com/office/word/2012/wordml" xmlns:w16cid="http://schemas.microsoft.com/office/word/2016/wordml/cid" xmlns:w16se="http://schemas.microsoft.com/office/word/2015/wordml/symex" xmlns:wpg="http://schemas.microsoft.com/office/word/2010/wordprocessingGroup" xmlns:wpi="http://schemas.microsoft.com/office/word/2010/wordprocessingInk" xmlns:wne="http://schemas.microsoft.com/office/word/2006/wordml" xmlns:wps="http://schemas.microsoft.com/office/word/2010/wordprocessingShape" mc:Ignorable="w14 w15 w16se w16cid wp14">
   <w:abstractNum w:abstractNumId="0" w15:restartNumberingAfterBreak="0">
+    <w:nsid w:val="01A94E6A"/>
+    <w:multiLevelType w:val="hybridMultilevel"/>
+    <w:tmpl w:val="F04E69AC"/>
+    <w:lvl w:ilvl="0" w:tplc="0409000F">
+      <w:start w:val="1"/>
+      <w:numFmt w:val="decimal"/>
+      <w:lvlText w:val="%1."/>
+      <w:lvlJc w:val="left"/>
+      <w:pPr>
+        <w:ind w:left="360" w:hanging="360"/>
+      </w:pPr>
+    </w:lvl>
+    <w:lvl w:ilvl="1" w:tplc="04090019" w:tentative="1">
+      <w:start w:val="1"/>
+      <w:numFmt w:val="lowerLetter"/>
+      <w:lvlText w:val="%2."/>
+      <w:lvlJc w:val="left"/>
+      <w:pPr>
+        <w:ind w:left="1440" w:hanging="360"/>
+      </w:pPr>
+    </w:lvl>
+    <w:lvl w:ilvl="2" w:tplc="0409001B" w:tentative="1">
+      <w:start w:val="1"/>
+      <w:numFmt w:val="lowerRoman"/>
+      <w:lvlText w:val="%3."/>
+      <w:lvlJc w:val="right"/>
+      <w:pPr>
+        <w:ind w:left="2160" w:hanging="180"/>
+      </w:pPr>
+    </w:lvl>
+    <w:lvl w:ilvl="3" w:tplc="0409000F" w:tentative="1">
+      <w:start w:val="1"/>
+      <w:numFmt w:val="decimal"/>
+      <w:lvlText w:val="%4."/>
+      <w:lvlJc w:val="left"/>
+      <w:pPr>
+        <w:ind w:left="2880" w:hanging="360"/>
+      </w:pPr>
+    </w:lvl>
+    <w:lvl w:ilvl="4" w:tplc="04090019" w:tentative="1">
+      <w:start w:val="1"/>
+      <w:numFmt w:val="lowerLetter"/>
+      <w:lvlText w:val="%5."/>
+      <w:lvlJc w:val="left"/>
+      <w:pPr>
+        <w:ind w:left="3600" w:hanging="360"/>
+      </w:pPr>
+    </w:lvl>
+    <w:lvl w:ilvl="5" w:tplc="0409001B" w:tentative="1">
+      <w:start w:val="1"/>
+      <w:numFmt w:val="lowerRoman"/>
+      <w:lvlText w:val="%6."/>
+      <w:lvlJc w:val="right"/>
+      <w:pPr>
+        <w:ind w:left="4320" w:hanging="180"/>
+      </w:pPr>
+    </w:lvl>
+    <w:lvl w:ilvl="6" w:tplc="0409000F" w:tentative="1">
+      <w:start w:val="1"/>
+      <w:numFmt w:val="decimal"/>
+      <w:lvlText w:val="%7."/>
+      <w:lvlJc w:val="left"/>
+      <w:pPr>
+        <w:ind w:left="5040" w:hanging="360"/>
+      </w:pPr>
+    </w:lvl>
+    <w:lvl w:ilvl="7" w:tplc="04090019" w:tentative="1">
+      <w:start w:val="1"/>
+      <w:numFmt w:val="lowerLetter"/>
+      <w:lvlText w:val="%8."/>
+      <w:lvlJc w:val="left"/>
+      <w:pPr>
+        <w:ind w:left="5760" w:hanging="360"/>
+      </w:pPr>
+    </w:lvl>
+    <w:lvl w:ilvl="8" w:tplc="0409001B" w:tentative="1">
+      <w:start w:val="1"/>
+      <w:numFmt w:val="lowerRoman"/>
+      <w:lvlText w:val="%9."/>
+      <w:lvlJc w:val="right"/>
+      <w:pPr>
+        <w:ind w:left="6480" w:hanging="180"/>
+      </w:pPr>
+    </w:lvl>
+  </w:abstractNum>
+  <w:abstractNum w:abstractNumId="1" w15:restartNumberingAfterBreak="0">
+    <w:nsid w:val="0327187C"/>
+    <w:multiLevelType w:val="hybridMultilevel"/>
+    <w:tmpl w:val="8446EEF6"/>
+    <w:lvl w:ilvl="0" w:tplc="0409000F">
+      <w:start w:val="1"/>
+      <w:numFmt w:val="decimal"/>
+      <w:lvlText w:val="%1."/>
+      <w:lvlJc w:val="left"/>
+      <w:pPr>
+        <w:ind w:left="360" w:hanging="360"/>
+      </w:pPr>
+    </w:lvl>
+    <w:lvl w:ilvl="1" w:tplc="04090019" w:tentative="1">
+      <w:start w:val="1"/>
+      <w:numFmt w:val="lowerLetter"/>
+      <w:lvlText w:val="%2."/>
+      <w:lvlJc w:val="left"/>
+      <w:pPr>
+        <w:ind w:left="1080" w:hanging="360"/>
+      </w:pPr>
+    </w:lvl>
+    <w:lvl w:ilvl="2" w:tplc="0409001B" w:tentative="1">
+      <w:start w:val="1"/>
+      <w:numFmt w:val="lowerRoman"/>
+      <w:lvlText w:val="%3."/>
+      <w:lvlJc w:val="right"/>
+      <w:pPr>
+        <w:ind w:left="1800" w:hanging="180"/>
+      </w:pPr>
+    </w:lvl>
+    <w:lvl w:ilvl="3" w:tplc="0409000F" w:tentative="1">
+      <w:start w:val="1"/>
+      <w:numFmt w:val="decimal"/>
+      <w:lvlText w:val="%4."/>
+      <w:lvlJc w:val="left"/>
+      <w:pPr>
+        <w:ind w:left="2520" w:hanging="360"/>
+      </w:pPr>
+    </w:lvl>
+    <w:lvl w:ilvl="4" w:tplc="04090019" w:tentative="1">
+      <w:start w:val="1"/>
+      <w:numFmt w:val="lowerLetter"/>
+      <w:lvlText w:val="%5."/>
+      <w:lvlJc w:val="left"/>
+      <w:pPr>
+        <w:ind w:left="3240" w:hanging="360"/>
+      </w:pPr>
+    </w:lvl>
+    <w:lvl w:ilvl="5" w:tplc="0409001B" w:tentative="1">
+      <w:start w:val="1"/>
+      <w:numFmt w:val="lowerRoman"/>
+      <w:lvlText w:val="%6."/>
+      <w:lvlJc w:val="right"/>
+      <w:pPr>
+        <w:ind w:left="3960" w:hanging="180"/>
+      </w:pPr>
+    </w:lvl>
+    <w:lvl w:ilvl="6" w:tplc="0409000F" w:tentative="1">
+      <w:start w:val="1"/>
+      <w:numFmt w:val="decimal"/>
+      <w:lvlText w:val="%7."/>
+      <w:lvlJc w:val="left"/>
+      <w:pPr>
+        <w:ind w:left="4680" w:hanging="360"/>
+      </w:pPr>
+    </w:lvl>
+    <w:lvl w:ilvl="7" w:tplc="04090019" w:tentative="1">
+      <w:start w:val="1"/>
+      <w:numFmt w:val="lowerLetter"/>
+      <w:lvlText w:val="%8."/>
+      <w:lvlJc w:val="left"/>
+      <w:pPr>
+        <w:ind w:left="5400" w:hanging="360"/>
+      </w:pPr>
+    </w:lvl>
+    <w:lvl w:ilvl="8" w:tplc="0409001B" w:tentative="1">
+      <w:start w:val="1"/>
+      <w:numFmt w:val="lowerRoman"/>
+      <w:lvlText w:val="%9."/>
+      <w:lvlJc w:val="right"/>
+      <w:pPr>
+        <w:ind w:left="6120" w:hanging="180"/>
+      </w:pPr>
+    </w:lvl>
+  </w:abstractNum>
+  <w:abstractNum w:abstractNumId="2" w15:restartNumberingAfterBreak="0">
+    <w:nsid w:val="04710977"/>
+    <w:multiLevelType w:val="multilevel"/>
+    <w:tmpl w:val="0409001F"/>
+    <w:lvl w:ilvl="0">
+      <w:start w:val="1"/>
+      <w:numFmt w:val="decimal"/>
+      <w:lvlText w:val="%1."/>
+      <w:lvlJc w:val="left"/>
+      <w:pPr>
+        <w:ind w:left="360" w:hanging="360"/>
+      </w:pPr>
+    </w:lvl>
+    <w:lvl w:ilvl="1">
+      <w:start w:val="1"/>
+      <w:numFmt w:val="decimal"/>
+      <w:lvlText w:val="%1.%2."/>
+      <w:lvlJc w:val="left"/>
+      <w:pPr>
+        <w:ind w:left="792" w:hanging="432"/>
+      </w:pPr>
+    </w:lvl>
+    <w:lvl w:ilvl="2">
+      <w:start w:val="1"/>
+      <w:numFmt w:val="decimal"/>
+      <w:lvlText w:val="%1.%2.%3."/>
+      <w:lvlJc w:val="left"/>
+      <w:pPr>
+        <w:ind w:left="1224" w:hanging="504"/>
+      </w:pPr>
+    </w:lvl>
+    <w:lvl w:ilvl="3">
+      <w:start w:val="1"/>
+      <w:numFmt w:val="decimal"/>
+      <w:lvlText w:val="%1.%2.%3.%4."/>
+      <w:lvlJc w:val="left"/>
+      <w:pPr>
+        <w:ind w:left="1728" w:hanging="648"/>
+      </w:pPr>
+    </w:lvl>
+    <w:lvl w:ilvl="4">
+      <w:start w:val="1"/>
+      <w:numFmt w:val="decimal"/>
+      <w:lvlText w:val="%1.%2.%3.%4.%5."/>
+      <w:lvlJc w:val="left"/>
+      <w:pPr>
+        <w:ind w:left="2232" w:hanging="792"/>
+      </w:pPr>
+    </w:lvl>
+    <w:lvl w:ilvl="5">
+      <w:start w:val="1"/>
+      <w:numFmt w:val="decimal"/>
+      <w:lvlText w:val="%1.%2.%3.%4.%5.%6."/>
+      <w:lvlJc w:val="left"/>
+      <w:pPr>
+        <w:ind w:left="2736" w:hanging="936"/>
+      </w:pPr>
+    </w:lvl>
+    <w:lvl w:ilvl="6">
+      <w:start w:val="1"/>
+      <w:numFmt w:val="decimal"/>
+      <w:lvlText w:val="%1.%2.%3.%4.%5.%6.%7."/>
+      <w:lvlJc w:val="left"/>
+      <w:pPr>
+        <w:ind w:left="3240" w:hanging="1080"/>
+      </w:pPr>
+    </w:lvl>
+    <w:lvl w:ilvl="7">
+      <w:start w:val="1"/>
+      <w:numFmt w:val="decimal"/>
+      <w:lvlText w:val="%1.%2.%3.%4.%5.%6.%7.%8."/>
+      <w:lvlJc w:val="left"/>
+      <w:pPr>
+        <w:ind w:left="3744" w:hanging="1224"/>
+      </w:pPr>
+    </w:lvl>
+    <w:lvl w:ilvl="8">
+      <w:start w:val="1"/>
+      <w:numFmt w:val="decimal"/>
+      <w:lvlText w:val="%1.%2.%3.%4.%5.%6.%7.%8.%9."/>
+      <w:lvlJc w:val="left"/>
+      <w:pPr>
+        <w:ind w:left="4320" w:hanging="1440"/>
+      </w:pPr>
+    </w:lvl>
+  </w:abstractNum>
+  <w:abstractNum w:abstractNumId="3" w15:restartNumberingAfterBreak="0">
+    <w:nsid w:val="06911577"/>
+    <w:multiLevelType w:val="multilevel"/>
+    <w:tmpl w:val="0409001F"/>
+    <w:lvl w:ilvl="0">
+      <w:start w:val="1"/>
+      <w:numFmt w:val="decimal"/>
+      <w:lvlText w:val="%1."/>
+      <w:lvlJc w:val="left"/>
+      <w:pPr>
+        <w:ind w:left="360" w:hanging="360"/>
+      </w:pPr>
+    </w:lvl>
+    <w:lvl w:ilvl="1">
+      <w:start w:val="1"/>
+      <w:numFmt w:val="decimal"/>
+      <w:lvlText w:val="%1.%2."/>
+      <w:lvlJc w:val="left"/>
+      <w:pPr>
+        <w:ind w:left="792" w:hanging="432"/>
+      </w:pPr>
+    </w:lvl>
+    <w:lvl w:ilvl="2">
+      <w:start w:val="1"/>
+      <w:numFmt w:val="decimal"/>
+      <w:lvlText w:val="%1.%2.%3."/>
+      <w:lvlJc w:val="left"/>
+      <w:pPr>
+        <w:ind w:left="1224" w:hanging="504"/>
+      </w:pPr>
+    </w:lvl>
+    <w:lvl w:ilvl="3">
+      <w:start w:val="1"/>
+      <w:numFmt w:val="decimal"/>
+      <w:lvlText w:val="%1.%2.%3.%4."/>
+      <w:lvlJc w:val="left"/>
+      <w:pPr>
+        <w:ind w:left="1728" w:hanging="648"/>
+      </w:pPr>
+    </w:lvl>
+    <w:lvl w:ilvl="4">
+      <w:start w:val="1"/>
+      <w:numFmt w:val="decimal"/>
+      <w:lvlText w:val="%1.%2.%3.%4.%5."/>
+      <w:lvlJc w:val="left"/>
+      <w:pPr>
+        <w:ind w:left="2232" w:hanging="792"/>
+      </w:pPr>
+    </w:lvl>
+    <w:lvl w:ilvl="5">
+      <w:start w:val="1"/>
+      <w:numFmt w:val="decimal"/>
+      <w:lvlText w:val="%1.%2.%3.%4.%5.%6."/>
+      <w:lvlJc w:val="left"/>
+      <w:pPr>
+        <w:ind w:left="2736" w:hanging="936"/>
+      </w:pPr>
+    </w:lvl>
+    <w:lvl w:ilvl="6">
+      <w:start w:val="1"/>
+      <w:numFmt w:val="decimal"/>
+      <w:lvlText w:val="%1.%2.%3.%4.%5.%6.%7."/>
+      <w:lvlJc w:val="left"/>
+      <w:pPr>
+        <w:ind w:left="3240" w:hanging="1080"/>
+      </w:pPr>
+    </w:lvl>
+    <w:lvl w:ilvl="7">
+      <w:start w:val="1"/>
+      <w:numFmt w:val="decimal"/>
+      <w:lvlText w:val="%1.%2.%3.%4.%5.%6.%7.%8."/>
+      <w:lvlJc w:val="left"/>
+      <w:pPr>
+        <w:ind w:left="3744" w:hanging="1224"/>
+      </w:pPr>
+    </w:lvl>
+    <w:lvl w:ilvl="8">
+      <w:start w:val="1"/>
+      <w:numFmt w:val="decimal"/>
+      <w:lvlText w:val="%1.%2.%3.%4.%5.%6.%7.%8.%9."/>
+      <w:lvlJc w:val="left"/>
+      <w:pPr>
+        <w:ind w:left="4320" w:hanging="1440"/>
+      </w:pPr>
+    </w:lvl>
+  </w:abstractNum>
+  <w:abstractNum w:abstractNumId="4" w15:restartNumberingAfterBreak="0">
+    <w:nsid w:val="07B26FBD"/>
+    <w:multiLevelType w:val="multilevel"/>
+    <w:tmpl w:val="0409001F"/>
+    <w:lvl w:ilvl="0">
+      <w:start w:val="1"/>
+      <w:numFmt w:val="decimal"/>
+      <w:lvlText w:val="%1."/>
+      <w:lvlJc w:val="left"/>
+      <w:pPr>
+        <w:ind w:left="360" w:hanging="360"/>
+      </w:pPr>
+    </w:lvl>
+    <w:lvl w:ilvl="1">
+      <w:start w:val="1"/>
+      <w:numFmt w:val="decimal"/>
+      <w:lvlText w:val="%1.%2."/>
+      <w:lvlJc w:val="left"/>
+      <w:pPr>
+        <w:ind w:left="792" w:hanging="432"/>
+      </w:pPr>
+    </w:lvl>
+    <w:lvl w:ilvl="2">
+      <w:start w:val="1"/>
+      <w:numFmt w:val="decimal"/>
+      <w:lvlText w:val="%1.%2.%3."/>
+      <w:lvlJc w:val="left"/>
+      <w:pPr>
+        <w:ind w:left="1224" w:hanging="504"/>
+      </w:pPr>
+    </w:lvl>
+    <w:lvl w:ilvl="3">
+      <w:start w:val="1"/>
+      <w:numFmt w:val="decimal"/>
+      <w:lvlText w:val="%1.%2.%3.%4."/>
+      <w:lvlJc w:val="left"/>
+      <w:pPr>
+        <w:ind w:left="1728" w:hanging="648"/>
+      </w:pPr>
+    </w:lvl>
+    <w:lvl w:ilvl="4">
+      <w:start w:val="1"/>
+      <w:numFmt w:val="decimal"/>
+      <w:lvlText w:val="%1.%2.%3.%4.%5."/>
+      <w:lvlJc w:val="left"/>
+      <w:pPr>
+        <w:ind w:left="2232" w:hanging="792"/>
+      </w:pPr>
+    </w:lvl>
+    <w:lvl w:ilvl="5">
+      <w:start w:val="1"/>
+      <w:numFmt w:val="decimal"/>
+      <w:lvlText w:val="%1.%2.%3.%4.%5.%6."/>
+      <w:lvlJc w:val="left"/>
+      <w:pPr>
+        <w:ind w:left="2736" w:hanging="936"/>
+      </w:pPr>
+    </w:lvl>
+    <w:lvl w:ilvl="6">
+      <w:start w:val="1"/>
+      <w:numFmt w:val="decimal"/>
+      <w:lvlText w:val="%1.%2.%3.%4.%5.%6.%7."/>
+      <w:lvlJc w:val="left"/>
+      <w:pPr>
+        <w:ind w:left="3240" w:hanging="1080"/>
+      </w:pPr>
+    </w:lvl>
+    <w:lvl w:ilvl="7">
+      <w:start w:val="1"/>
+      <w:numFmt w:val="decimal"/>
+      <w:lvlText w:val="%1.%2.%3.%4.%5.%6.%7.%8."/>
+      <w:lvlJc w:val="left"/>
+      <w:pPr>
+        <w:ind w:left="3744" w:hanging="1224"/>
+      </w:pPr>
+    </w:lvl>
+    <w:lvl w:ilvl="8">
+      <w:start w:val="1"/>
+      <w:numFmt w:val="decimal"/>
+      <w:lvlText w:val="%1.%2.%3.%4.%5.%6.%7.%8.%9."/>
+      <w:lvlJc w:val="left"/>
+      <w:pPr>
+        <w:ind w:left="4320" w:hanging="1440"/>
+      </w:pPr>
+    </w:lvl>
+  </w:abstractNum>
+  <w:abstractNum w:abstractNumId="5" w15:restartNumberingAfterBreak="0">
     <w:nsid w:val="08427B10"/>
     <w:multiLevelType w:val="hybridMultilevel"/>
     <w:tmpl w:val="098E052E"/>
@@ -10116,8 +12122,207 @@
       </w:pPr>
     </w:lvl>
   </w:abstractNum>
-  <w:abstractNum w:abstractNumId="1" w15:restartNumberingAfterBreak="0">
+  <w:abstractNum w:abstractNumId="6" w15:restartNumberingAfterBreak="0">
     <w:nsid w:val="0C1251ED"/>
+    <w:multiLevelType w:val="multilevel"/>
+    <w:tmpl w:val="0409001F"/>
+    <w:lvl w:ilvl="0">
+      <w:start w:val="1"/>
+      <w:numFmt w:val="decimal"/>
+      <w:lvlText w:val="%1."/>
+      <w:lvlJc w:val="left"/>
+      <w:pPr>
+        <w:ind w:left="360" w:hanging="360"/>
+      </w:pPr>
+      <w:rPr>
+        <w:rFonts w:hint="default"/>
+      </w:rPr>
+    </w:lvl>
+    <w:lvl w:ilvl="1">
+      <w:start w:val="1"/>
+      <w:numFmt w:val="decimal"/>
+      <w:lvlText w:val="%1.%2."/>
+      <w:lvlJc w:val="left"/>
+      <w:pPr>
+        <w:ind w:left="792" w:hanging="432"/>
+      </w:pPr>
+      <w:rPr>
+        <w:rFonts w:hint="default"/>
+      </w:rPr>
+    </w:lvl>
+    <w:lvl w:ilvl="2">
+      <w:start w:val="1"/>
+      <w:numFmt w:val="decimal"/>
+      <w:lvlText w:val="%1.%2.%3."/>
+      <w:lvlJc w:val="left"/>
+      <w:pPr>
+        <w:ind w:left="1224" w:hanging="504"/>
+      </w:pPr>
+      <w:rPr>
+        <w:rFonts w:hint="default"/>
+      </w:rPr>
+    </w:lvl>
+    <w:lvl w:ilvl="3">
+      <w:start w:val="1"/>
+      <w:numFmt w:val="decimal"/>
+      <w:lvlText w:val="%1.%2.%3.%4."/>
+      <w:lvlJc w:val="left"/>
+      <w:pPr>
+        <w:ind w:left="1728" w:hanging="648"/>
+      </w:pPr>
+      <w:rPr>
+        <w:rFonts w:hint="default"/>
+      </w:rPr>
+    </w:lvl>
+    <w:lvl w:ilvl="4">
+      <w:start w:val="1"/>
+      <w:numFmt w:val="decimal"/>
+      <w:lvlText w:val="%1.%2.%3.%4.%5."/>
+      <w:lvlJc w:val="left"/>
+      <w:pPr>
+        <w:ind w:left="2232" w:hanging="792"/>
+      </w:pPr>
+      <w:rPr>
+        <w:rFonts w:hint="default"/>
+      </w:rPr>
+    </w:lvl>
+    <w:lvl w:ilvl="5">
+      <w:start w:val="1"/>
+      <w:numFmt w:val="decimal"/>
+      <w:lvlText w:val="%1.%2.%3.%4.%5.%6."/>
+      <w:lvlJc w:val="left"/>
+      <w:pPr>
+        <w:ind w:left="2736" w:hanging="936"/>
+      </w:pPr>
+      <w:rPr>
+        <w:rFonts w:hint="default"/>
+      </w:rPr>
+    </w:lvl>
+    <w:lvl w:ilvl="6">
+      <w:start w:val="1"/>
+      <w:numFmt w:val="decimal"/>
+      <w:lvlText w:val="%1.%2.%3.%4.%5.%6.%7."/>
+      <w:lvlJc w:val="left"/>
+      <w:pPr>
+        <w:ind w:left="3240" w:hanging="1080"/>
+      </w:pPr>
+      <w:rPr>
+        <w:rFonts w:hint="default"/>
+      </w:rPr>
+    </w:lvl>
+    <w:lvl w:ilvl="7">
+      <w:start w:val="1"/>
+      <w:numFmt w:val="decimal"/>
+      <w:lvlText w:val="%1.%2.%3.%4.%5.%6.%7.%8."/>
+      <w:lvlJc w:val="left"/>
+      <w:pPr>
+        <w:ind w:left="3744" w:hanging="1224"/>
+      </w:pPr>
+      <w:rPr>
+        <w:rFonts w:hint="default"/>
+      </w:rPr>
+    </w:lvl>
+    <w:lvl w:ilvl="8">
+      <w:start w:val="1"/>
+      <w:numFmt w:val="decimal"/>
+      <w:lvlText w:val="%1.%2.%3.%4.%5.%6.%7.%8.%9."/>
+      <w:lvlJc w:val="left"/>
+      <w:pPr>
+        <w:ind w:left="4320" w:hanging="1440"/>
+      </w:pPr>
+      <w:rPr>
+        <w:rFonts w:hint="default"/>
+      </w:rPr>
+    </w:lvl>
+  </w:abstractNum>
+  <w:abstractNum w:abstractNumId="7" w15:restartNumberingAfterBreak="0">
+    <w:nsid w:val="1035794F"/>
+    <w:multiLevelType w:val="multilevel"/>
+    <w:tmpl w:val="0409001F"/>
+    <w:lvl w:ilvl="0">
+      <w:start w:val="1"/>
+      <w:numFmt w:val="decimal"/>
+      <w:lvlText w:val="%1."/>
+      <w:lvlJc w:val="left"/>
+      <w:pPr>
+        <w:ind w:left="360" w:hanging="360"/>
+      </w:pPr>
+    </w:lvl>
+    <w:lvl w:ilvl="1">
+      <w:start w:val="1"/>
+      <w:numFmt w:val="decimal"/>
+      <w:lvlText w:val="%1.%2."/>
+      <w:lvlJc w:val="left"/>
+      <w:pPr>
+        <w:ind w:left="792" w:hanging="432"/>
+      </w:pPr>
+    </w:lvl>
+    <w:lvl w:ilvl="2">
+      <w:start w:val="1"/>
+      <w:numFmt w:val="decimal"/>
+      <w:lvlText w:val="%1.%2.%3."/>
+      <w:lvlJc w:val="left"/>
+      <w:pPr>
+        <w:ind w:left="1224" w:hanging="504"/>
+      </w:pPr>
+    </w:lvl>
+    <w:lvl w:ilvl="3">
+      <w:start w:val="1"/>
+      <w:numFmt w:val="decimal"/>
+      <w:lvlText w:val="%1.%2.%3.%4."/>
+      <w:lvlJc w:val="left"/>
+      <w:pPr>
+        <w:ind w:left="1728" w:hanging="648"/>
+      </w:pPr>
+    </w:lvl>
+    <w:lvl w:ilvl="4">
+      <w:start w:val="1"/>
+      <w:numFmt w:val="decimal"/>
+      <w:lvlText w:val="%1.%2.%3.%4.%5."/>
+      <w:lvlJc w:val="left"/>
+      <w:pPr>
+        <w:ind w:left="2232" w:hanging="792"/>
+      </w:pPr>
+    </w:lvl>
+    <w:lvl w:ilvl="5">
+      <w:start w:val="1"/>
+      <w:numFmt w:val="decimal"/>
+      <w:lvlText w:val="%1.%2.%3.%4.%5.%6."/>
+      <w:lvlJc w:val="left"/>
+      <w:pPr>
+        <w:ind w:left="2736" w:hanging="936"/>
+      </w:pPr>
+    </w:lvl>
+    <w:lvl w:ilvl="6">
+      <w:start w:val="1"/>
+      <w:numFmt w:val="decimal"/>
+      <w:lvlText w:val="%1.%2.%3.%4.%5.%6.%7."/>
+      <w:lvlJc w:val="left"/>
+      <w:pPr>
+        <w:ind w:left="3240" w:hanging="1080"/>
+      </w:pPr>
+    </w:lvl>
+    <w:lvl w:ilvl="7">
+      <w:start w:val="1"/>
+      <w:numFmt w:val="decimal"/>
+      <w:lvlText w:val="%1.%2.%3.%4.%5.%6.%7.%8."/>
+      <w:lvlJc w:val="left"/>
+      <w:pPr>
+        <w:ind w:left="3744" w:hanging="1224"/>
+      </w:pPr>
+    </w:lvl>
+    <w:lvl w:ilvl="8">
+      <w:start w:val="1"/>
+      <w:numFmt w:val="decimal"/>
+      <w:lvlText w:val="%1.%2.%3.%4.%5.%6.%7.%8.%9."/>
+      <w:lvlJc w:val="left"/>
+      <w:pPr>
+        <w:ind w:left="4320" w:hanging="1440"/>
+      </w:pPr>
+    </w:lvl>
+  </w:abstractNum>
+  <w:abstractNum w:abstractNumId="8" w15:restartNumberingAfterBreak="0">
+    <w:nsid w:val="18BC1AA9"/>
     <w:multiLevelType w:val="hybridMultilevel"/>
     <w:tmpl w:val="8446EEF6"/>
     <w:lvl w:ilvl="0" w:tplc="0409000F">
@@ -10202,7 +12407,93 @@
       </w:pPr>
     </w:lvl>
   </w:abstractNum>
-  <w:abstractNum w:abstractNumId="2" w15:restartNumberingAfterBreak="0">
+  <w:abstractNum w:abstractNumId="9" w15:restartNumberingAfterBreak="0">
+    <w:nsid w:val="1A4C1231"/>
+    <w:multiLevelType w:val="multilevel"/>
+    <w:tmpl w:val="0409001F"/>
+    <w:lvl w:ilvl="0">
+      <w:start w:val="1"/>
+      <w:numFmt w:val="decimal"/>
+      <w:lvlText w:val="%1."/>
+      <w:lvlJc w:val="left"/>
+      <w:pPr>
+        <w:ind w:left="720" w:hanging="360"/>
+      </w:pPr>
+    </w:lvl>
+    <w:lvl w:ilvl="1">
+      <w:start w:val="1"/>
+      <w:numFmt w:val="decimal"/>
+      <w:lvlText w:val="%1.%2."/>
+      <w:lvlJc w:val="left"/>
+      <w:pPr>
+        <w:ind w:left="1152" w:hanging="432"/>
+      </w:pPr>
+    </w:lvl>
+    <w:lvl w:ilvl="2">
+      <w:start w:val="1"/>
+      <w:numFmt w:val="decimal"/>
+      <w:lvlText w:val="%1.%2.%3."/>
+      <w:lvlJc w:val="left"/>
+      <w:pPr>
+        <w:ind w:left="1584" w:hanging="504"/>
+      </w:pPr>
+    </w:lvl>
+    <w:lvl w:ilvl="3">
+      <w:start w:val="1"/>
+      <w:numFmt w:val="decimal"/>
+      <w:lvlText w:val="%1.%2.%3.%4."/>
+      <w:lvlJc w:val="left"/>
+      <w:pPr>
+        <w:ind w:left="2088" w:hanging="648"/>
+      </w:pPr>
+    </w:lvl>
+    <w:lvl w:ilvl="4">
+      <w:start w:val="1"/>
+      <w:numFmt w:val="decimal"/>
+      <w:lvlText w:val="%1.%2.%3.%4.%5."/>
+      <w:lvlJc w:val="left"/>
+      <w:pPr>
+        <w:ind w:left="2592" w:hanging="792"/>
+      </w:pPr>
+    </w:lvl>
+    <w:lvl w:ilvl="5">
+      <w:start w:val="1"/>
+      <w:numFmt w:val="decimal"/>
+      <w:lvlText w:val="%1.%2.%3.%4.%5.%6."/>
+      <w:lvlJc w:val="left"/>
+      <w:pPr>
+        <w:ind w:left="3096" w:hanging="936"/>
+      </w:pPr>
+    </w:lvl>
+    <w:lvl w:ilvl="6">
+      <w:start w:val="1"/>
+      <w:numFmt w:val="decimal"/>
+      <w:lvlText w:val="%1.%2.%3.%4.%5.%6.%7."/>
+      <w:lvlJc w:val="left"/>
+      <w:pPr>
+        <w:ind w:left="3600" w:hanging="1080"/>
+      </w:pPr>
+    </w:lvl>
+    <w:lvl w:ilvl="7">
+      <w:start w:val="1"/>
+      <w:numFmt w:val="decimal"/>
+      <w:lvlText w:val="%1.%2.%3.%4.%5.%6.%7.%8."/>
+      <w:lvlJc w:val="left"/>
+      <w:pPr>
+        <w:ind w:left="4104" w:hanging="1224"/>
+      </w:pPr>
+    </w:lvl>
+    <w:lvl w:ilvl="8">
+      <w:start w:val="1"/>
+      <w:numFmt w:val="decimal"/>
+      <w:lvlText w:val="%1.%2.%3.%4.%5.%6.%7.%8.%9."/>
+      <w:lvlJc w:val="left"/>
+      <w:pPr>
+        <w:ind w:left="4680" w:hanging="1440"/>
+      </w:pPr>
+    </w:lvl>
+  </w:abstractNum>
+  <w:abstractNum w:abstractNumId="10" w15:restartNumberingAfterBreak="0">
     <w:nsid w:val="21711C38"/>
     <w:multiLevelType w:val="hybridMultilevel"/>
     <w:tmpl w:val="693C984E"/>
@@ -10288,7 +12579,7 @@
       </w:pPr>
     </w:lvl>
   </w:abstractNum>
-  <w:abstractNum w:abstractNumId="3" w15:restartNumberingAfterBreak="0">
+  <w:abstractNum w:abstractNumId="11" w15:restartNumberingAfterBreak="0">
     <w:nsid w:val="24EE69A4"/>
     <w:multiLevelType w:val="hybridMultilevel"/>
     <w:tmpl w:val="8446EEF6"/>
@@ -10374,7 +12665,93 @@
       </w:pPr>
     </w:lvl>
   </w:abstractNum>
-  <w:abstractNum w:abstractNumId="4" w15:restartNumberingAfterBreak="0">
+  <w:abstractNum w:abstractNumId="12" w15:restartNumberingAfterBreak="0">
+    <w:nsid w:val="306E1B05"/>
+    <w:multiLevelType w:val="multilevel"/>
+    <w:tmpl w:val="0409001F"/>
+    <w:lvl w:ilvl="0">
+      <w:start w:val="1"/>
+      <w:numFmt w:val="decimal"/>
+      <w:lvlText w:val="%1."/>
+      <w:lvlJc w:val="left"/>
+      <w:pPr>
+        <w:ind w:left="1800" w:hanging="360"/>
+      </w:pPr>
+    </w:lvl>
+    <w:lvl w:ilvl="1">
+      <w:start w:val="1"/>
+      <w:numFmt w:val="decimal"/>
+      <w:lvlText w:val="%1.%2."/>
+      <w:lvlJc w:val="left"/>
+      <w:pPr>
+        <w:ind w:left="2232" w:hanging="432"/>
+      </w:pPr>
+    </w:lvl>
+    <w:lvl w:ilvl="2">
+      <w:start w:val="1"/>
+      <w:numFmt w:val="decimal"/>
+      <w:lvlText w:val="%1.%2.%3."/>
+      <w:lvlJc w:val="left"/>
+      <w:pPr>
+        <w:ind w:left="2664" w:hanging="504"/>
+      </w:pPr>
+    </w:lvl>
+    <w:lvl w:ilvl="3">
+      <w:start w:val="1"/>
+      <w:numFmt w:val="decimal"/>
+      <w:lvlText w:val="%1.%2.%3.%4."/>
+      <w:lvlJc w:val="left"/>
+      <w:pPr>
+        <w:ind w:left="3168" w:hanging="648"/>
+      </w:pPr>
+    </w:lvl>
+    <w:lvl w:ilvl="4">
+      <w:start w:val="1"/>
+      <w:numFmt w:val="decimal"/>
+      <w:lvlText w:val="%1.%2.%3.%4.%5."/>
+      <w:lvlJc w:val="left"/>
+      <w:pPr>
+        <w:ind w:left="3672" w:hanging="792"/>
+      </w:pPr>
+    </w:lvl>
+    <w:lvl w:ilvl="5">
+      <w:start w:val="1"/>
+      <w:numFmt w:val="decimal"/>
+      <w:lvlText w:val="%1.%2.%3.%4.%5.%6."/>
+      <w:lvlJc w:val="left"/>
+      <w:pPr>
+        <w:ind w:left="4176" w:hanging="936"/>
+      </w:pPr>
+    </w:lvl>
+    <w:lvl w:ilvl="6">
+      <w:start w:val="1"/>
+      <w:numFmt w:val="decimal"/>
+      <w:lvlText w:val="%1.%2.%3.%4.%5.%6.%7."/>
+      <w:lvlJc w:val="left"/>
+      <w:pPr>
+        <w:ind w:left="4680" w:hanging="1080"/>
+      </w:pPr>
+    </w:lvl>
+    <w:lvl w:ilvl="7">
+      <w:start w:val="1"/>
+      <w:numFmt w:val="decimal"/>
+      <w:lvlText w:val="%1.%2.%3.%4.%5.%6.%7.%8."/>
+      <w:lvlJc w:val="left"/>
+      <w:pPr>
+        <w:ind w:left="5184" w:hanging="1224"/>
+      </w:pPr>
+    </w:lvl>
+    <w:lvl w:ilvl="8">
+      <w:start w:val="1"/>
+      <w:numFmt w:val="decimal"/>
+      <w:lvlText w:val="%1.%2.%3.%4.%5.%6.%7.%8.%9."/>
+      <w:lvlJc w:val="left"/>
+      <w:pPr>
+        <w:ind w:left="5760" w:hanging="1440"/>
+      </w:pPr>
+    </w:lvl>
+  </w:abstractNum>
+  <w:abstractNum w:abstractNumId="13" w15:restartNumberingAfterBreak="0">
     <w:nsid w:val="327E4CDA"/>
     <w:multiLevelType w:val="hybridMultilevel"/>
     <w:tmpl w:val="3A36A4C8"/>
@@ -10460,7 +12837,7 @@
       </w:pPr>
     </w:lvl>
   </w:abstractNum>
-  <w:abstractNum w:abstractNumId="5" w15:restartNumberingAfterBreak="0">
+  <w:abstractNum w:abstractNumId="14" w15:restartNumberingAfterBreak="0">
     <w:nsid w:val="32970FBE"/>
     <w:multiLevelType w:val="hybridMultilevel"/>
     <w:tmpl w:val="098E052E"/>
@@ -10546,7 +12923,120 @@
       </w:pPr>
     </w:lvl>
   </w:abstractNum>
-  <w:abstractNum w:abstractNumId="6" w15:restartNumberingAfterBreak="0">
+  <w:abstractNum w:abstractNumId="15" w15:restartNumberingAfterBreak="0">
+    <w:nsid w:val="33994337"/>
+    <w:multiLevelType w:val="multilevel"/>
+    <w:tmpl w:val="FCCA6BC0"/>
+    <w:lvl w:ilvl="0">
+      <w:start w:val="1"/>
+      <w:numFmt w:val="decimal"/>
+      <w:lvlText w:val="%1."/>
+      <w:lvlJc w:val="left"/>
+      <w:pPr>
+        <w:ind w:left="1080" w:hanging="360"/>
+      </w:pPr>
+      <w:rPr>
+        <w:rFonts w:hint="default"/>
+      </w:rPr>
+    </w:lvl>
+    <w:lvl w:ilvl="1">
+      <w:start w:val="1"/>
+      <w:numFmt w:val="decimal"/>
+      <w:lvlText w:val=".%2%1."/>
+      <w:lvlJc w:val="left"/>
+      <w:pPr>
+        <w:ind w:left="1512" w:hanging="432"/>
+      </w:pPr>
+      <w:rPr>
+        <w:rFonts w:hint="default"/>
+      </w:rPr>
+    </w:lvl>
+    <w:lvl w:ilvl="2">
+      <w:start w:val="1"/>
+      <w:numFmt w:val="decimal"/>
+      <w:lvlText w:val="%1.%2.%3."/>
+      <w:lvlJc w:val="left"/>
+      <w:pPr>
+        <w:ind w:left="1944" w:hanging="504"/>
+      </w:pPr>
+      <w:rPr>
+        <w:rFonts w:hint="default"/>
+      </w:rPr>
+    </w:lvl>
+    <w:lvl w:ilvl="3">
+      <w:start w:val="1"/>
+      <w:numFmt w:val="decimal"/>
+      <w:lvlText w:val="%1.%2.%3.%4."/>
+      <w:lvlJc w:val="left"/>
+      <w:pPr>
+        <w:ind w:left="2448" w:hanging="648"/>
+      </w:pPr>
+      <w:rPr>
+        <w:rFonts w:hint="default"/>
+      </w:rPr>
+    </w:lvl>
+    <w:lvl w:ilvl="4">
+      <w:start w:val="1"/>
+      <w:numFmt w:val="decimal"/>
+      <w:lvlText w:val="%1.%2.%3.%4.%5."/>
+      <w:lvlJc w:val="left"/>
+      <w:pPr>
+        <w:ind w:left="2952" w:hanging="792"/>
+      </w:pPr>
+      <w:rPr>
+        <w:rFonts w:hint="default"/>
+      </w:rPr>
+    </w:lvl>
+    <w:lvl w:ilvl="5">
+      <w:start w:val="1"/>
+      <w:numFmt w:val="decimal"/>
+      <w:lvlText w:val="%1.%2.%3.%4.%5.%6."/>
+      <w:lvlJc w:val="left"/>
+      <w:pPr>
+        <w:ind w:left="3456" w:hanging="936"/>
+      </w:pPr>
+      <w:rPr>
+        <w:rFonts w:hint="default"/>
+      </w:rPr>
+    </w:lvl>
+    <w:lvl w:ilvl="6">
+      <w:start w:val="1"/>
+      <w:numFmt w:val="decimal"/>
+      <w:lvlText w:val="%1.%2.%3.%4.%5.%6.%7."/>
+      <w:lvlJc w:val="left"/>
+      <w:pPr>
+        <w:ind w:left="3960" w:hanging="1080"/>
+      </w:pPr>
+      <w:rPr>
+        <w:rFonts w:hint="default"/>
+      </w:rPr>
+    </w:lvl>
+    <w:lvl w:ilvl="7">
+      <w:start w:val="1"/>
+      <w:numFmt w:val="decimal"/>
+      <w:lvlText w:val="%1.%2.%3.%4.%5.%6.%7.%8."/>
+      <w:lvlJc w:val="left"/>
+      <w:pPr>
+        <w:ind w:left="4464" w:hanging="1224"/>
+      </w:pPr>
+      <w:rPr>
+        <w:rFonts w:hint="default"/>
+      </w:rPr>
+    </w:lvl>
+    <w:lvl w:ilvl="8">
+      <w:start w:val="1"/>
+      <w:numFmt w:val="decimal"/>
+      <w:lvlText w:val="%1.%2.%3.%4.%5.%6.%7.%8.%9."/>
+      <w:lvlJc w:val="left"/>
+      <w:pPr>
+        <w:ind w:left="5040" w:hanging="1440"/>
+      </w:pPr>
+      <w:rPr>
+        <w:rFonts w:hint="default"/>
+      </w:rPr>
+    </w:lvl>
+  </w:abstractNum>
+  <w:abstractNum w:abstractNumId="16" w15:restartNumberingAfterBreak="0">
     <w:nsid w:val="346F3E1C"/>
     <w:multiLevelType w:val="hybridMultilevel"/>
     <w:tmpl w:val="63E4C0EA"/>
@@ -10658,7 +13148,93 @@
       </w:rPr>
     </w:lvl>
   </w:abstractNum>
-  <w:abstractNum w:abstractNumId="7" w15:restartNumberingAfterBreak="0">
+  <w:abstractNum w:abstractNumId="17" w15:restartNumberingAfterBreak="0">
+    <w:nsid w:val="3EFB575D"/>
+    <w:multiLevelType w:val="hybridMultilevel"/>
+    <w:tmpl w:val="693C984E"/>
+    <w:lvl w:ilvl="0" w:tplc="0409000F">
+      <w:start w:val="1"/>
+      <w:numFmt w:val="decimal"/>
+      <w:lvlText w:val="%1."/>
+      <w:lvlJc w:val="left"/>
+      <w:pPr>
+        <w:ind w:left="360" w:hanging="360"/>
+      </w:pPr>
+    </w:lvl>
+    <w:lvl w:ilvl="1" w:tplc="04090019" w:tentative="1">
+      <w:start w:val="1"/>
+      <w:numFmt w:val="lowerLetter"/>
+      <w:lvlText w:val="%2."/>
+      <w:lvlJc w:val="left"/>
+      <w:pPr>
+        <w:ind w:left="1080" w:hanging="360"/>
+      </w:pPr>
+    </w:lvl>
+    <w:lvl w:ilvl="2" w:tplc="0409001B" w:tentative="1">
+      <w:start w:val="1"/>
+      <w:numFmt w:val="lowerRoman"/>
+      <w:lvlText w:val="%3."/>
+      <w:lvlJc w:val="right"/>
+      <w:pPr>
+        <w:ind w:left="1800" w:hanging="180"/>
+      </w:pPr>
+    </w:lvl>
+    <w:lvl w:ilvl="3" w:tplc="0409000F" w:tentative="1">
+      <w:start w:val="1"/>
+      <w:numFmt w:val="decimal"/>
+      <w:lvlText w:val="%4."/>
+      <w:lvlJc w:val="left"/>
+      <w:pPr>
+        <w:ind w:left="2520" w:hanging="360"/>
+      </w:pPr>
+    </w:lvl>
+    <w:lvl w:ilvl="4" w:tplc="04090019" w:tentative="1">
+      <w:start w:val="1"/>
+      <w:numFmt w:val="lowerLetter"/>
+      <w:lvlText w:val="%5."/>
+      <w:lvlJc w:val="left"/>
+      <w:pPr>
+        <w:ind w:left="3240" w:hanging="360"/>
+      </w:pPr>
+    </w:lvl>
+    <w:lvl w:ilvl="5" w:tplc="0409001B" w:tentative="1">
+      <w:start w:val="1"/>
+      <w:numFmt w:val="lowerRoman"/>
+      <w:lvlText w:val="%6."/>
+      <w:lvlJc w:val="right"/>
+      <w:pPr>
+        <w:ind w:left="3960" w:hanging="180"/>
+      </w:pPr>
+    </w:lvl>
+    <w:lvl w:ilvl="6" w:tplc="0409000F" w:tentative="1">
+      <w:start w:val="1"/>
+      <w:numFmt w:val="decimal"/>
+      <w:lvlText w:val="%7."/>
+      <w:lvlJc w:val="left"/>
+      <w:pPr>
+        <w:ind w:left="4680" w:hanging="360"/>
+      </w:pPr>
+    </w:lvl>
+    <w:lvl w:ilvl="7" w:tplc="04090019" w:tentative="1">
+      <w:start w:val="1"/>
+      <w:numFmt w:val="lowerLetter"/>
+      <w:lvlText w:val="%8."/>
+      <w:lvlJc w:val="left"/>
+      <w:pPr>
+        <w:ind w:left="5400" w:hanging="360"/>
+      </w:pPr>
+    </w:lvl>
+    <w:lvl w:ilvl="8" w:tplc="0409001B" w:tentative="1">
+      <w:start w:val="1"/>
+      <w:numFmt w:val="lowerRoman"/>
+      <w:lvlText w:val="%9."/>
+      <w:lvlJc w:val="right"/>
+      <w:pPr>
+        <w:ind w:left="6120" w:hanging="180"/>
+      </w:pPr>
+    </w:lvl>
+  </w:abstractNum>
+  <w:abstractNum w:abstractNumId="18" w15:restartNumberingAfterBreak="0">
     <w:nsid w:val="4044367F"/>
     <w:multiLevelType w:val="hybridMultilevel"/>
     <w:tmpl w:val="693C984E"/>
@@ -10744,7 +13320,93 @@
       </w:pPr>
     </w:lvl>
   </w:abstractNum>
-  <w:abstractNum w:abstractNumId="8" w15:restartNumberingAfterBreak="0">
+  <w:abstractNum w:abstractNumId="19" w15:restartNumberingAfterBreak="0">
+    <w:nsid w:val="46527894"/>
+    <w:multiLevelType w:val="hybridMultilevel"/>
+    <w:tmpl w:val="3C76E19A"/>
+    <w:lvl w:ilvl="0" w:tplc="0409000F">
+      <w:start w:val="1"/>
+      <w:numFmt w:val="decimal"/>
+      <w:lvlText w:val="%1."/>
+      <w:lvlJc w:val="left"/>
+      <w:pPr>
+        <w:ind w:left="4680" w:hanging="360"/>
+      </w:pPr>
+    </w:lvl>
+    <w:lvl w:ilvl="1" w:tplc="04090019" w:tentative="1">
+      <w:start w:val="1"/>
+      <w:numFmt w:val="lowerLetter"/>
+      <w:lvlText w:val="%2."/>
+      <w:lvlJc w:val="left"/>
+      <w:pPr>
+        <w:ind w:left="5760" w:hanging="360"/>
+      </w:pPr>
+    </w:lvl>
+    <w:lvl w:ilvl="2" w:tplc="0409001B" w:tentative="1">
+      <w:start w:val="1"/>
+      <w:numFmt w:val="lowerRoman"/>
+      <w:lvlText w:val="%3."/>
+      <w:lvlJc w:val="right"/>
+      <w:pPr>
+        <w:ind w:left="6480" w:hanging="180"/>
+      </w:pPr>
+    </w:lvl>
+    <w:lvl w:ilvl="3" w:tplc="0409000F" w:tentative="1">
+      <w:start w:val="1"/>
+      <w:numFmt w:val="decimal"/>
+      <w:lvlText w:val="%4."/>
+      <w:lvlJc w:val="left"/>
+      <w:pPr>
+        <w:ind w:left="7200" w:hanging="360"/>
+      </w:pPr>
+    </w:lvl>
+    <w:lvl w:ilvl="4" w:tplc="04090019" w:tentative="1">
+      <w:start w:val="1"/>
+      <w:numFmt w:val="lowerLetter"/>
+      <w:lvlText w:val="%5."/>
+      <w:lvlJc w:val="left"/>
+      <w:pPr>
+        <w:ind w:left="7920" w:hanging="360"/>
+      </w:pPr>
+    </w:lvl>
+    <w:lvl w:ilvl="5" w:tplc="0409001B" w:tentative="1">
+      <w:start w:val="1"/>
+      <w:numFmt w:val="lowerRoman"/>
+      <w:lvlText w:val="%6."/>
+      <w:lvlJc w:val="right"/>
+      <w:pPr>
+        <w:ind w:left="8640" w:hanging="180"/>
+      </w:pPr>
+    </w:lvl>
+    <w:lvl w:ilvl="6" w:tplc="0409000F" w:tentative="1">
+      <w:start w:val="1"/>
+      <w:numFmt w:val="decimal"/>
+      <w:lvlText w:val="%7."/>
+      <w:lvlJc w:val="left"/>
+      <w:pPr>
+        <w:ind w:left="9360" w:hanging="360"/>
+      </w:pPr>
+    </w:lvl>
+    <w:lvl w:ilvl="7" w:tplc="04090019" w:tentative="1">
+      <w:start w:val="1"/>
+      <w:numFmt w:val="lowerLetter"/>
+      <w:lvlText w:val="%8."/>
+      <w:lvlJc w:val="left"/>
+      <w:pPr>
+        <w:ind w:left="10080" w:hanging="360"/>
+      </w:pPr>
+    </w:lvl>
+    <w:lvl w:ilvl="8" w:tplc="0409001B" w:tentative="1">
+      <w:start w:val="1"/>
+      <w:numFmt w:val="lowerRoman"/>
+      <w:lvlText w:val="%9."/>
+      <w:lvlJc w:val="right"/>
+      <w:pPr>
+        <w:ind w:left="10800" w:hanging="180"/>
+      </w:pPr>
+    </w:lvl>
+  </w:abstractNum>
+  <w:abstractNum w:abstractNumId="20" w15:restartNumberingAfterBreak="0">
     <w:nsid w:val="48A478BA"/>
     <w:multiLevelType w:val="hybridMultilevel"/>
     <w:tmpl w:val="098E052E"/>
@@ -10830,7 +13492,7 @@
       </w:pPr>
     </w:lvl>
   </w:abstractNum>
-  <w:abstractNum w:abstractNumId="9" w15:restartNumberingAfterBreak="0">
+  <w:abstractNum w:abstractNumId="21" w15:restartNumberingAfterBreak="0">
     <w:nsid w:val="4A3E7B58"/>
     <w:multiLevelType w:val="hybridMultilevel"/>
     <w:tmpl w:val="8446EEF6"/>
@@ -10916,7 +13578,7 @@
       </w:pPr>
     </w:lvl>
   </w:abstractNum>
-  <w:abstractNum w:abstractNumId="10" w15:restartNumberingAfterBreak="0">
+  <w:abstractNum w:abstractNumId="22" w15:restartNumberingAfterBreak="0">
     <w:nsid w:val="4FC20333"/>
     <w:multiLevelType w:val="hybridMultilevel"/>
     <w:tmpl w:val="8636433A"/>
@@ -11005,7 +13667,295 @@
       </w:pPr>
     </w:lvl>
   </w:abstractNum>
-  <w:abstractNum w:abstractNumId="11" w15:restartNumberingAfterBreak="0">
+  <w:abstractNum w:abstractNumId="23" w15:restartNumberingAfterBreak="0">
+    <w:nsid w:val="537B4C42"/>
+    <w:multiLevelType w:val="hybridMultilevel"/>
+    <w:tmpl w:val="E7F68B2C"/>
+    <w:lvl w:ilvl="0" w:tplc="0409000F">
+      <w:start w:val="1"/>
+      <w:numFmt w:val="decimal"/>
+      <w:lvlText w:val="%1."/>
+      <w:lvlJc w:val="left"/>
+      <w:pPr>
+        <w:ind w:left="720" w:hanging="360"/>
+      </w:pPr>
+      <w:rPr>
+        <w:rFonts w:hint="default"/>
+      </w:rPr>
+    </w:lvl>
+    <w:lvl w:ilvl="1" w:tplc="04090019" w:tentative="1">
+      <w:start w:val="1"/>
+      <w:numFmt w:val="lowerLetter"/>
+      <w:lvlText w:val="%2."/>
+      <w:lvlJc w:val="left"/>
+      <w:pPr>
+        <w:ind w:left="1440" w:hanging="360"/>
+      </w:pPr>
+    </w:lvl>
+    <w:lvl w:ilvl="2" w:tplc="0409001B" w:tentative="1">
+      <w:start w:val="1"/>
+      <w:numFmt w:val="lowerRoman"/>
+      <w:lvlText w:val="%3."/>
+      <w:lvlJc w:val="right"/>
+      <w:pPr>
+        <w:ind w:left="2160" w:hanging="180"/>
+      </w:pPr>
+    </w:lvl>
+    <w:lvl w:ilvl="3" w:tplc="0409000F" w:tentative="1">
+      <w:start w:val="1"/>
+      <w:numFmt w:val="decimal"/>
+      <w:lvlText w:val="%4."/>
+      <w:lvlJc w:val="left"/>
+      <w:pPr>
+        <w:ind w:left="2880" w:hanging="360"/>
+      </w:pPr>
+    </w:lvl>
+    <w:lvl w:ilvl="4" w:tplc="04090019" w:tentative="1">
+      <w:start w:val="1"/>
+      <w:numFmt w:val="lowerLetter"/>
+      <w:lvlText w:val="%5."/>
+      <w:lvlJc w:val="left"/>
+      <w:pPr>
+        <w:ind w:left="3600" w:hanging="360"/>
+      </w:pPr>
+    </w:lvl>
+    <w:lvl w:ilvl="5" w:tplc="0409001B" w:tentative="1">
+      <w:start w:val="1"/>
+      <w:numFmt w:val="lowerRoman"/>
+      <w:lvlText w:val="%6."/>
+      <w:lvlJc w:val="right"/>
+      <w:pPr>
+        <w:ind w:left="4320" w:hanging="180"/>
+      </w:pPr>
+    </w:lvl>
+    <w:lvl w:ilvl="6" w:tplc="0409000F" w:tentative="1">
+      <w:start w:val="1"/>
+      <w:numFmt w:val="decimal"/>
+      <w:lvlText w:val="%7."/>
+      <w:lvlJc w:val="left"/>
+      <w:pPr>
+        <w:ind w:left="5040" w:hanging="360"/>
+      </w:pPr>
+    </w:lvl>
+    <w:lvl w:ilvl="7" w:tplc="04090019" w:tentative="1">
+      <w:start w:val="1"/>
+      <w:numFmt w:val="lowerLetter"/>
+      <w:lvlText w:val="%8."/>
+      <w:lvlJc w:val="left"/>
+      <w:pPr>
+        <w:ind w:left="5760" w:hanging="360"/>
+      </w:pPr>
+    </w:lvl>
+    <w:lvl w:ilvl="8" w:tplc="0409001B" w:tentative="1">
+      <w:start w:val="1"/>
+      <w:numFmt w:val="lowerRoman"/>
+      <w:lvlText w:val="%9."/>
+      <w:lvlJc w:val="right"/>
+      <w:pPr>
+        <w:ind w:left="6480" w:hanging="180"/>
+      </w:pPr>
+    </w:lvl>
+  </w:abstractNum>
+  <w:abstractNum w:abstractNumId="24" w15:restartNumberingAfterBreak="0">
+    <w:nsid w:val="5877288D"/>
+    <w:multiLevelType w:val="multilevel"/>
+    <w:tmpl w:val="F1BE9896"/>
+    <w:lvl w:ilvl="0">
+      <w:start w:val="1"/>
+      <w:numFmt w:val="decimal"/>
+      <w:lvlText w:val="%1."/>
+      <w:lvlJc w:val="left"/>
+      <w:pPr>
+        <w:ind w:left="1080" w:hanging="360"/>
+      </w:pPr>
+      <w:rPr>
+        <w:rFonts w:hint="default"/>
+      </w:rPr>
+    </w:lvl>
+    <w:lvl w:ilvl="1">
+      <w:start w:val="1"/>
+      <w:numFmt w:val="decimal"/>
+      <w:lvlText w:val="%1.%2."/>
+      <w:lvlJc w:val="left"/>
+      <w:pPr>
+        <w:ind w:left="1512" w:hanging="432"/>
+      </w:pPr>
+      <w:rPr>
+        <w:rFonts w:hint="default"/>
+      </w:rPr>
+    </w:lvl>
+    <w:lvl w:ilvl="2">
+      <w:start w:val="1"/>
+      <w:numFmt w:val="decimal"/>
+      <w:lvlText w:val="%1.%2.%3."/>
+      <w:lvlJc w:val="left"/>
+      <w:pPr>
+        <w:ind w:left="1944" w:hanging="504"/>
+      </w:pPr>
+      <w:rPr>
+        <w:rFonts w:hint="default"/>
+      </w:rPr>
+    </w:lvl>
+    <w:lvl w:ilvl="3">
+      <w:start w:val="1"/>
+      <w:numFmt w:val="decimal"/>
+      <w:lvlText w:val="%1.%2.%3.%4."/>
+      <w:lvlJc w:val="left"/>
+      <w:pPr>
+        <w:ind w:left="2448" w:hanging="648"/>
+      </w:pPr>
+      <w:rPr>
+        <w:rFonts w:hint="default"/>
+      </w:rPr>
+    </w:lvl>
+    <w:lvl w:ilvl="4">
+      <w:start w:val="1"/>
+      <w:numFmt w:val="decimal"/>
+      <w:lvlText w:val="%1.%2.%3.%4.%5."/>
+      <w:lvlJc w:val="left"/>
+      <w:pPr>
+        <w:ind w:left="2952" w:hanging="792"/>
+      </w:pPr>
+      <w:rPr>
+        <w:rFonts w:hint="default"/>
+      </w:rPr>
+    </w:lvl>
+    <w:lvl w:ilvl="5">
+      <w:start w:val="1"/>
+      <w:numFmt w:val="decimal"/>
+      <w:lvlText w:val="%1.%2.%3.%4.%5.%6."/>
+      <w:lvlJc w:val="left"/>
+      <w:pPr>
+        <w:ind w:left="3456" w:hanging="936"/>
+      </w:pPr>
+      <w:rPr>
+        <w:rFonts w:hint="default"/>
+      </w:rPr>
+    </w:lvl>
+    <w:lvl w:ilvl="6">
+      <w:start w:val="1"/>
+      <w:numFmt w:val="decimal"/>
+      <w:lvlText w:val="%1.%2.%3.%4.%5.%6.%7."/>
+      <w:lvlJc w:val="left"/>
+      <w:pPr>
+        <w:ind w:left="3960" w:hanging="1080"/>
+      </w:pPr>
+      <w:rPr>
+        <w:rFonts w:hint="default"/>
+      </w:rPr>
+    </w:lvl>
+    <w:lvl w:ilvl="7">
+      <w:start w:val="1"/>
+      <w:numFmt w:val="decimal"/>
+      <w:lvlText w:val="%1.%2.%3.%4.%5.%6.%7.%8."/>
+      <w:lvlJc w:val="left"/>
+      <w:pPr>
+        <w:ind w:left="4464" w:hanging="1224"/>
+      </w:pPr>
+      <w:rPr>
+        <w:rFonts w:hint="default"/>
+      </w:rPr>
+    </w:lvl>
+    <w:lvl w:ilvl="8">
+      <w:start w:val="1"/>
+      <w:numFmt w:val="decimal"/>
+      <w:lvlText w:val="%1.%2.%3.%4.%5.%6.%7.%8.%9."/>
+      <w:lvlJc w:val="left"/>
+      <w:pPr>
+        <w:ind w:left="5040" w:hanging="1440"/>
+      </w:pPr>
+      <w:rPr>
+        <w:rFonts w:hint="default"/>
+      </w:rPr>
+    </w:lvl>
+  </w:abstractNum>
+  <w:abstractNum w:abstractNumId="25" w15:restartNumberingAfterBreak="0">
+    <w:nsid w:val="589F1F78"/>
+    <w:multiLevelType w:val="hybridMultilevel"/>
+    <w:tmpl w:val="693C984E"/>
+    <w:lvl w:ilvl="0" w:tplc="0409000F">
+      <w:start w:val="1"/>
+      <w:numFmt w:val="decimal"/>
+      <w:lvlText w:val="%1."/>
+      <w:lvlJc w:val="left"/>
+      <w:pPr>
+        <w:ind w:left="360" w:hanging="360"/>
+      </w:pPr>
+    </w:lvl>
+    <w:lvl w:ilvl="1" w:tplc="04090019" w:tentative="1">
+      <w:start w:val="1"/>
+      <w:numFmt w:val="lowerLetter"/>
+      <w:lvlText w:val="%2."/>
+      <w:lvlJc w:val="left"/>
+      <w:pPr>
+        <w:ind w:left="1080" w:hanging="360"/>
+      </w:pPr>
+    </w:lvl>
+    <w:lvl w:ilvl="2" w:tplc="0409001B" w:tentative="1">
+      <w:start w:val="1"/>
+      <w:numFmt w:val="lowerRoman"/>
+      <w:lvlText w:val="%3."/>
+      <w:lvlJc w:val="right"/>
+      <w:pPr>
+        <w:ind w:left="1800" w:hanging="180"/>
+      </w:pPr>
+    </w:lvl>
+    <w:lvl w:ilvl="3" w:tplc="0409000F" w:tentative="1">
+      <w:start w:val="1"/>
+      <w:numFmt w:val="decimal"/>
+      <w:lvlText w:val="%4."/>
+      <w:lvlJc w:val="left"/>
+      <w:pPr>
+        <w:ind w:left="2520" w:hanging="360"/>
+      </w:pPr>
+    </w:lvl>
+    <w:lvl w:ilvl="4" w:tplc="04090019" w:tentative="1">
+      <w:start w:val="1"/>
+      <w:numFmt w:val="lowerLetter"/>
+      <w:lvlText w:val="%5."/>
+      <w:lvlJc w:val="left"/>
+      <w:pPr>
+        <w:ind w:left="3240" w:hanging="360"/>
+      </w:pPr>
+    </w:lvl>
+    <w:lvl w:ilvl="5" w:tplc="0409001B" w:tentative="1">
+      <w:start w:val="1"/>
+      <w:numFmt w:val="lowerRoman"/>
+      <w:lvlText w:val="%6."/>
+      <w:lvlJc w:val="right"/>
+      <w:pPr>
+        <w:ind w:left="3960" w:hanging="180"/>
+      </w:pPr>
+    </w:lvl>
+    <w:lvl w:ilvl="6" w:tplc="0409000F" w:tentative="1">
+      <w:start w:val="1"/>
+      <w:numFmt w:val="decimal"/>
+      <w:lvlText w:val="%7."/>
+      <w:lvlJc w:val="left"/>
+      <w:pPr>
+        <w:ind w:left="4680" w:hanging="360"/>
+      </w:pPr>
+    </w:lvl>
+    <w:lvl w:ilvl="7" w:tplc="04090019" w:tentative="1">
+      <w:start w:val="1"/>
+      <w:numFmt w:val="lowerLetter"/>
+      <w:lvlText w:val="%8."/>
+      <w:lvlJc w:val="left"/>
+      <w:pPr>
+        <w:ind w:left="5400" w:hanging="360"/>
+      </w:pPr>
+    </w:lvl>
+    <w:lvl w:ilvl="8" w:tplc="0409001B" w:tentative="1">
+      <w:start w:val="1"/>
+      <w:numFmt w:val="lowerRoman"/>
+      <w:lvlText w:val="%9."/>
+      <w:lvlJc w:val="right"/>
+      <w:pPr>
+        <w:ind w:left="6120" w:hanging="180"/>
+      </w:pPr>
+    </w:lvl>
+  </w:abstractNum>
+  <w:abstractNum w:abstractNumId="26" w15:restartNumberingAfterBreak="0">
     <w:nsid w:val="5D3A421A"/>
     <w:multiLevelType w:val="hybridMultilevel"/>
     <w:tmpl w:val="CADC12F4"/>
@@ -11118,7 +14068,120 @@
       </w:rPr>
     </w:lvl>
   </w:abstractNum>
-  <w:abstractNum w:abstractNumId="12" w15:restartNumberingAfterBreak="0">
+  <w:abstractNum w:abstractNumId="27" w15:restartNumberingAfterBreak="0">
+    <w:nsid w:val="675F7481"/>
+    <w:multiLevelType w:val="multilevel"/>
+    <w:tmpl w:val="8E8AF076"/>
+    <w:lvl w:ilvl="0">
+      <w:start w:val="1"/>
+      <w:numFmt w:val="decimal"/>
+      <w:lvlText w:val="%1."/>
+      <w:lvlJc w:val="left"/>
+      <w:pPr>
+        <w:ind w:left="1080" w:hanging="360"/>
+      </w:pPr>
+      <w:rPr>
+        <w:rFonts w:hint="default"/>
+      </w:rPr>
+    </w:lvl>
+    <w:lvl w:ilvl="1">
+      <w:start w:val="1"/>
+      <w:numFmt w:val="decimal"/>
+      <w:lvlText w:val="%1.%2."/>
+      <w:lvlJc w:val="left"/>
+      <w:pPr>
+        <w:ind w:left="1512" w:hanging="432"/>
+      </w:pPr>
+      <w:rPr>
+        <w:rFonts w:hint="default"/>
+      </w:rPr>
+    </w:lvl>
+    <w:lvl w:ilvl="2">
+      <w:start w:val="1"/>
+      <w:numFmt w:val="decimal"/>
+      <w:lvlText w:val="%1.%2.%3."/>
+      <w:lvlJc w:val="left"/>
+      <w:pPr>
+        <w:ind w:left="1944" w:hanging="504"/>
+      </w:pPr>
+      <w:rPr>
+        <w:rFonts w:hint="default"/>
+      </w:rPr>
+    </w:lvl>
+    <w:lvl w:ilvl="3">
+      <w:start w:val="1"/>
+      <w:numFmt w:val="decimal"/>
+      <w:lvlText w:val="%1.%2.%3.%4."/>
+      <w:lvlJc w:val="left"/>
+      <w:pPr>
+        <w:ind w:left="2448" w:hanging="648"/>
+      </w:pPr>
+      <w:rPr>
+        <w:rFonts w:hint="default"/>
+      </w:rPr>
+    </w:lvl>
+    <w:lvl w:ilvl="4">
+      <w:start w:val="1"/>
+      <w:numFmt w:val="decimal"/>
+      <w:lvlText w:val="%1.%2.%3.%4.%5."/>
+      <w:lvlJc w:val="left"/>
+      <w:pPr>
+        <w:ind w:left="2952" w:hanging="792"/>
+      </w:pPr>
+      <w:rPr>
+        <w:rFonts w:hint="default"/>
+      </w:rPr>
+    </w:lvl>
+    <w:lvl w:ilvl="5">
+      <w:start w:val="1"/>
+      <w:numFmt w:val="decimal"/>
+      <w:lvlText w:val="%1.%2.%3.%4.%5.%6."/>
+      <w:lvlJc w:val="left"/>
+      <w:pPr>
+        <w:ind w:left="3456" w:hanging="936"/>
+      </w:pPr>
+      <w:rPr>
+        <w:rFonts w:hint="default"/>
+      </w:rPr>
+    </w:lvl>
+    <w:lvl w:ilvl="6">
+      <w:start w:val="1"/>
+      <w:numFmt w:val="decimal"/>
+      <w:lvlText w:val="%1.%2.%3.%4.%5.%6.%7."/>
+      <w:lvlJc w:val="left"/>
+      <w:pPr>
+        <w:ind w:left="3960" w:hanging="1080"/>
+      </w:pPr>
+      <w:rPr>
+        <w:rFonts w:hint="default"/>
+      </w:rPr>
+    </w:lvl>
+    <w:lvl w:ilvl="7">
+      <w:start w:val="1"/>
+      <w:numFmt w:val="decimal"/>
+      <w:lvlText w:val="%1.%2.%3.%4.%5.%6.%7.%8."/>
+      <w:lvlJc w:val="left"/>
+      <w:pPr>
+        <w:ind w:left="4464" w:hanging="1224"/>
+      </w:pPr>
+      <w:rPr>
+        <w:rFonts w:hint="default"/>
+      </w:rPr>
+    </w:lvl>
+    <w:lvl w:ilvl="8">
+      <w:start w:val="1"/>
+      <w:numFmt w:val="decimal"/>
+      <w:lvlText w:val="%1.%2.%3.%4.%5.%6.%7.%8.%9."/>
+      <w:lvlJc w:val="left"/>
+      <w:pPr>
+        <w:ind w:left="5040" w:hanging="1440"/>
+      </w:pPr>
+      <w:rPr>
+        <w:rFonts w:hint="default"/>
+      </w:rPr>
+    </w:lvl>
+  </w:abstractNum>
+  <w:abstractNum w:abstractNumId="28" w15:restartNumberingAfterBreak="0">
     <w:nsid w:val="6FF2652B"/>
     <w:multiLevelType w:val="hybridMultilevel"/>
     <w:tmpl w:val="45F8C7B6"/>
@@ -11230,7 +14293,120 @@
       </w:rPr>
     </w:lvl>
   </w:abstractNum>
-  <w:abstractNum w:abstractNumId="13" w15:restartNumberingAfterBreak="0">
+  <w:abstractNum w:abstractNumId="29" w15:restartNumberingAfterBreak="0">
+    <w:nsid w:val="7CF046BF"/>
+    <w:multiLevelType w:val="multilevel"/>
+    <w:tmpl w:val="D870DD26"/>
+    <w:lvl w:ilvl="0">
+      <w:start w:val="1"/>
+      <w:numFmt w:val="decimal"/>
+      <w:lvlText w:val="%1."/>
+      <w:lvlJc w:val="left"/>
+      <w:pPr>
+        <w:ind w:left="360" w:hanging="360"/>
+      </w:pPr>
+      <w:rPr>
+        <w:rFonts w:hint="default"/>
+      </w:rPr>
+    </w:lvl>
+    <w:lvl w:ilvl="1">
+      <w:start w:val="1"/>
+      <w:numFmt w:val="decimal"/>
+      <w:lvlText w:val="%1.%2."/>
+      <w:lvlJc w:val="left"/>
+      <w:pPr>
+        <w:ind w:left="792" w:hanging="432"/>
+      </w:pPr>
+      <w:rPr>
+        <w:rFonts w:hint="default"/>
+      </w:rPr>
+    </w:lvl>
+    <w:lvl w:ilvl="2">
+      <w:start w:val="1"/>
+      <w:numFmt w:val="decimal"/>
+      <w:lvlText w:val="%1.%2.%3."/>
+      <w:lvlJc w:val="left"/>
+      <w:pPr>
+        <w:ind w:left="1224" w:hanging="504"/>
+      </w:pPr>
+      <w:rPr>
+        <w:rFonts w:hint="default"/>
+      </w:rPr>
+    </w:lvl>
+    <w:lvl w:ilvl="3">
+      <w:start w:val="1"/>
+      <w:numFmt w:val="decimal"/>
+      <w:lvlText w:val="%1.%2.%3.%4."/>
+      <w:lvlJc w:val="left"/>
+      <w:pPr>
+        <w:ind w:left="1728" w:hanging="648"/>
+      </w:pPr>
+      <w:rPr>
+        <w:rFonts w:hint="default"/>
+      </w:rPr>
+    </w:lvl>
+    <w:lvl w:ilvl="4">
+      <w:start w:val="1"/>
+      <w:numFmt w:val="decimal"/>
+      <w:lvlText w:val="%1.%2.%3.%4.%5."/>
+      <w:lvlJc w:val="left"/>
+      <w:pPr>
+        <w:ind w:left="2232" w:hanging="792"/>
+      </w:pPr>
+      <w:rPr>
+        <w:rFonts w:hint="default"/>
+      </w:rPr>
+    </w:lvl>
+    <w:lvl w:ilvl="5">
+      <w:start w:val="1"/>
+      <w:numFmt w:val="decimal"/>
+      <w:lvlText w:val="%1.%2.%3.%4.%5.%6."/>
+      <w:lvlJc w:val="left"/>
+      <w:pPr>
+        <w:ind w:left="2736" w:hanging="936"/>
+      </w:pPr>
+      <w:rPr>
+        <w:rFonts w:hint="default"/>
+      </w:rPr>
+    </w:lvl>
+    <w:lvl w:ilvl="6">
+      <w:start w:val="1"/>
+      <w:numFmt w:val="decimal"/>
+      <w:lvlText w:val="%1.%2.%3.%4.%5.%6.%7."/>
+      <w:lvlJc w:val="left"/>
+      <w:pPr>
+        <w:ind w:left="3240" w:hanging="1080"/>
+      </w:pPr>
+      <w:rPr>
+        <w:rFonts w:hint="default"/>
+      </w:rPr>
+    </w:lvl>
+    <w:lvl w:ilvl="7">
+      <w:start w:val="1"/>
+      <w:numFmt w:val="decimal"/>
+      <w:lvlText w:val="%1.%2.%3.%4.%5.%6.%7.%8."/>
+      <w:lvlJc w:val="left"/>
+      <w:pPr>
+        <w:ind w:left="3744" w:hanging="1224"/>
+      </w:pPr>
+      <w:rPr>
+        <w:rFonts w:hint="default"/>
+      </w:rPr>
+    </w:lvl>
+    <w:lvl w:ilvl="8">
+      <w:start w:val="1"/>
+      <w:numFmt w:val="decimal"/>
+      <w:lvlText w:val="%1.%2.%3.%4.%5.%6.%7.%8.%9."/>
+      <w:lvlJc w:val="left"/>
+      <w:pPr>
+        <w:ind w:left="4320" w:hanging="1440"/>
+      </w:pPr>
+      <w:rPr>
+        <w:rFonts w:hint="default"/>
+      </w:rPr>
+    </w:lvl>
+  </w:abstractNum>
+  <w:abstractNum w:abstractNumId="30" w15:restartNumberingAfterBreak="0">
     <w:nsid w:val="7EB242A2"/>
     <w:multiLevelType w:val="hybridMultilevel"/>
     <w:tmpl w:val="8446EEF6"/>
@@ -11317,46 +14493,97 @@
     </w:lvl>
   </w:abstractNum>
   <w:num w:numId="1">
+    <w:abstractNumId w:val="22"/>
+  </w:num>
+  <w:num w:numId="2">
+    <w:abstractNumId w:val="13"/>
+  </w:num>
+  <w:num w:numId="3">
+    <w:abstractNumId w:val="26"/>
+  </w:num>
+  <w:num w:numId="4">
+    <w:abstractNumId w:val="6"/>
+  </w:num>
+  <w:num w:numId="5">
+    <w:abstractNumId w:val="11"/>
+  </w:num>
+  <w:num w:numId="6">
+    <w:abstractNumId w:val="5"/>
+  </w:num>
+  <w:num w:numId="7">
+    <w:abstractNumId w:val="21"/>
+  </w:num>
+  <w:num w:numId="8">
+    <w:abstractNumId w:val="30"/>
+  </w:num>
+  <w:num w:numId="9">
+    <w:abstractNumId w:val="28"/>
+  </w:num>
+  <w:num w:numId="10">
+    <w:abstractNumId w:val="16"/>
+  </w:num>
+  <w:num w:numId="11">
+    <w:abstractNumId w:val="14"/>
+  </w:num>
+  <w:num w:numId="12">
+    <w:abstractNumId w:val="18"/>
+  </w:num>
+  <w:num w:numId="13">
+    <w:abstractNumId w:val="20"/>
+  </w:num>
+  <w:num w:numId="14">
     <w:abstractNumId w:val="10"/>
   </w:num>
-  <w:num w:numId="2">
+  <w:num w:numId="15">
+    <w:abstractNumId w:val="25"/>
+  </w:num>
+  <w:num w:numId="16">
+    <w:abstractNumId w:val="23"/>
+  </w:num>
+  <w:num w:numId="17">
+    <w:abstractNumId w:val="17"/>
+  </w:num>
+  <w:num w:numId="18">
+    <w:abstractNumId w:val="2"/>
+  </w:num>
+  <w:num w:numId="19">
+    <w:abstractNumId w:val="29"/>
+  </w:num>
+  <w:num w:numId="20">
+    <w:abstractNumId w:val="15"/>
+  </w:num>
+  <w:num w:numId="21">
+    <w:abstractNumId w:val="27"/>
+  </w:num>
+  <w:num w:numId="22">
+    <w:abstractNumId w:val="24"/>
+  </w:num>
+  <w:num w:numId="23">
+    <w:abstractNumId w:val="9"/>
+  </w:num>
+  <w:num w:numId="24">
+    <w:abstractNumId w:val="0"/>
+  </w:num>
+  <w:num w:numId="25">
+    <w:abstractNumId w:val="19"/>
+  </w:num>
+  <w:num w:numId="26">
+    <w:abstractNumId w:val="12"/>
+  </w:num>
+  <w:num w:numId="27">
     <w:abstractNumId w:val="4"/>
   </w:num>
-  <w:num w:numId="3">
-    <w:abstractNumId w:val="11"/>
+  <w:num w:numId="28">
+    <w:abstractNumId w:val="3"/>
   </w:num>
-  <w:num w:numId="4">
+  <w:num w:numId="29">
+    <w:abstractNumId w:val="7"/>
+  </w:num>
+  <w:num w:numId="30">
     <w:abstractNumId w:val="1"/>
   </w:num>
-  <w:num w:numId="5">
-    <w:abstractNumId w:val="3"/>
-  </w:num>
-  <w:num w:numId="6">
-    <w:abstractNumId w:val="0"/>
-  </w:num>
-  <w:num w:numId="7">
-    <w:abstractNumId w:val="9"/>
-  </w:num>
-  <w:num w:numId="8">
-    <w:abstractNumId w:val="13"/>
-  </w:num>
-  <w:num w:numId="9">
-    <w:abstractNumId w:val="12"/>
-  </w:num>
-  <w:num w:numId="10">
-    <w:abstractNumId w:val="6"/>
-  </w:num>
-  <w:num w:numId="11">
-    <w:abstractNumId w:val="5"/>
-  </w:num>
-  <w:num w:numId="12">
-    <w:abstractNumId w:val="7"/>
-  </w:num>
-  <w:num w:numId="13">
+  <w:num w:numId="31">
     <w:abstractNumId w:val="8"/>
-  </w:num>
-  <w:num w:numId="14">
-    <w:abstractNumId w:val="2"/>
   </w:num>
 </w:numbering>
 </file>
@@ -12154,6 +15381,59 @@
     <w:uiPriority w:val="99"/>
     <w:rsid w:val="00952B29"/>
   </w:style>
+  <w:style w:type="paragraph" w:styleId="TOCHeading">
+    <w:name w:val="TOC Heading"/>
+    <w:basedOn w:val="Heading1"/>
+    <w:next w:val="Normal"/>
+    <w:uiPriority w:val="39"/>
+    <w:unhideWhenUsed/>
+    <w:qFormat/>
+    <w:rsid w:val="00812BBE"/>
+    <w:pPr>
+      <w:outlineLvl w:val="9"/>
+    </w:pPr>
+    <w:rPr>
+      <w:lang w:eastAsia="en-US"/>
+    </w:rPr>
+  </w:style>
+  <w:style w:type="paragraph" w:styleId="TOC1">
+    <w:name w:val="toc 1"/>
+    <w:basedOn w:val="Normal"/>
+    <w:next w:val="Normal"/>
+    <w:autoRedefine/>
+    <w:uiPriority w:val="39"/>
+    <w:unhideWhenUsed/>
+    <w:rsid w:val="00812BBE"/>
+    <w:pPr>
+      <w:spacing w:after="100"/>
+    </w:pPr>
+  </w:style>
+  <w:style w:type="paragraph" w:styleId="TOC2">
+    <w:name w:val="toc 2"/>
+    <w:basedOn w:val="Normal"/>
+    <w:next w:val="Normal"/>
+    <w:autoRedefine/>
+    <w:uiPriority w:val="39"/>
+    <w:unhideWhenUsed/>
+    <w:rsid w:val="00812BBE"/>
+    <w:pPr>
+      <w:spacing w:after="100"/>
+      <w:ind w:left="220"/>
+    </w:pPr>
+  </w:style>
+  <w:style w:type="paragraph" w:styleId="TOC3">
+    <w:name w:val="toc 3"/>
+    <w:basedOn w:val="Normal"/>
+    <w:next w:val="Normal"/>
+    <w:autoRedefine/>
+    <w:uiPriority w:val="39"/>
+    <w:unhideWhenUsed/>
+    <w:rsid w:val="00812BBE"/>
+    <w:pPr>
+      <w:spacing w:after="100"/>
+      <w:ind w:left="440"/>
+    </w:pPr>
+  </w:style>
 </w:styles>
 </file>
 
@@ -12457,7 +15737,7 @@
 </file>
 
 <file path=customXml/itemProps1.xml><?xml version="1.0" encoding="utf-8"?>
-<ds:datastoreItem xmlns:ds="http://schemas.openxmlformats.org/officeDocument/2006/customXml" ds:itemID="{035AD39E-B4FC-4D58-9695-ADCB9EF12996}">
+<ds:datastoreItem xmlns:ds="http://schemas.openxmlformats.org/officeDocument/2006/customXml" ds:itemID="{3B746BE0-25AD-46E4-A0CD-71A668F3F117}">
   <ds:schemaRefs>
     <ds:schemaRef ds:uri="http://schemas.openxmlformats.org/officeDocument/2006/bibliography"/>
   </ds:schemaRefs>

</xml_diff>